<commit_message>
Added parseReqType and getErrType methods to echoserverthread, added errors to document
</commit_message>
<xml_diff>
--- a/Distributed_Computing_CA_Darragh_Elbel.docx
+++ b/Distributed_Computing_CA_Darragh_Elbel.docx
@@ -657,7 +657,19 @@
               <w:rPr>
                 <w:rFonts w:ascii="Times New Roman" w:hAnsi="Times New Roman" w:cs="Times New Roman"/>
               </w:rPr>
-              <w:t>ERR01 – INVALID MESSAGE FORMAT</w:t>
+              <w:t xml:space="preserve">ERR01 – INVALID </w:t>
+            </w:r>
+            <w:r>
+              <w:rPr>
+                <w:rFonts w:ascii="Times New Roman" w:hAnsi="Times New Roman" w:cs="Times New Roman"/>
+              </w:rPr>
+              <w:t>AUTH</w:t>
+            </w:r>
+            <w:r>
+              <w:rPr>
+                <w:rFonts w:ascii="Times New Roman" w:hAnsi="Times New Roman" w:cs="Times New Roman"/>
+              </w:rPr>
+              <w:t xml:space="preserve"> FORMAT</w:t>
             </w:r>
           </w:p>
         </w:tc>
@@ -681,7 +693,19 @@
               <w:rPr>
                 <w:rFonts w:ascii="Times New Roman" w:hAnsi="Times New Roman" w:cs="Times New Roman"/>
               </w:rPr>
-              <w:t xml:space="preserve"> when a message is detected as being of type LOGON, but the message contains a greater number of bytes (&gt;519) than is permitted.</w:t>
+              <w:t xml:space="preserve"> when a </w:t>
+            </w:r>
+            <w:r>
+              <w:rPr>
+                <w:rFonts w:ascii="Times New Roman" w:hAnsi="Times New Roman" w:cs="Times New Roman"/>
+              </w:rPr>
+              <w:t>request</w:t>
+            </w:r>
+            <w:r>
+              <w:rPr>
+                <w:rFonts w:ascii="Times New Roman" w:hAnsi="Times New Roman" w:cs="Times New Roman"/>
+              </w:rPr>
+              <w:t xml:space="preserve"> is detected as being of type LOGON, but the message contains a greater number of bytes (&gt;519) than is permitted.</w:t>
             </w:r>
           </w:p>
         </w:tc>
@@ -776,8 +800,472 @@
         <w:rPr>
           <w:rFonts w:ascii="Times New Roman" w:hAnsi="Times New Roman" w:cs="Times New Roman"/>
         </w:rPr>
-        <w:t xml:space="preserve">SENDMSG </w:t>
-      </w:r>
+        <w:t xml:space="preserve">Messages upload via SMP are facilitated by the MSGUP command. A message upload packet should not exceed 1024 bytes, 6 of which are reserved for MSGUP and a following space.  </w:t>
+      </w:r>
+    </w:p>
+    <w:tbl>
+      <w:tblPr>
+        <w:tblStyle w:val="TableGrid"/>
+        <w:tblW w:w="0" w:type="auto"/>
+        <w:tblLook w:val="04A0" w:firstRow="1" w:lastRow="0" w:firstColumn="1" w:lastColumn="0" w:noHBand="0" w:noVBand="1"/>
+      </w:tblPr>
+      <w:tblGrid>
+        <w:gridCol w:w="1696"/>
+        <w:gridCol w:w="4352"/>
+        <w:gridCol w:w="2968"/>
+      </w:tblGrid>
+      <w:tr>
+        <w:tc>
+          <w:tcPr>
+            <w:tcW w:w="1696" w:type="dxa"/>
+          </w:tcPr>
+          <w:p>
+            <w:pPr>
+              <w:jc w:val="center"/>
+              <w:rPr>
+                <w:rFonts w:ascii="Times New Roman" w:hAnsi="Times New Roman" w:cs="Times New Roman"/>
+                <w:b/>
+                <w:bCs/>
+              </w:rPr>
+            </w:pPr>
+            <w:r>
+              <w:rPr>
+                <w:rFonts w:ascii="Times New Roman" w:hAnsi="Times New Roman" w:cs="Times New Roman"/>
+                <w:b/>
+                <w:bCs/>
+              </w:rPr>
+              <w:t>5 Bytes</w:t>
+            </w:r>
+          </w:p>
+        </w:tc>
+        <w:tc>
+          <w:tcPr>
+            <w:tcW w:w="4352" w:type="dxa"/>
+          </w:tcPr>
+          <w:p>
+            <w:pPr>
+              <w:jc w:val="center"/>
+              <w:rPr>
+                <w:rFonts w:ascii="Times New Roman" w:hAnsi="Times New Roman" w:cs="Times New Roman"/>
+                <w:b/>
+                <w:bCs/>
+              </w:rPr>
+            </w:pPr>
+            <w:r>
+              <w:rPr>
+                <w:rFonts w:ascii="Times New Roman" w:hAnsi="Times New Roman" w:cs="Times New Roman"/>
+                <w:b/>
+                <w:bCs/>
+              </w:rPr>
+              <w:t>1 Byte</w:t>
+            </w:r>
+          </w:p>
+        </w:tc>
+        <w:tc>
+          <w:tcPr>
+            <w:tcW w:w="2968" w:type="dxa"/>
+          </w:tcPr>
+          <w:p>
+            <w:pPr>
+              <w:jc w:val="center"/>
+              <w:rPr>
+                <w:rFonts w:ascii="Times New Roman" w:hAnsi="Times New Roman" w:cs="Times New Roman"/>
+                <w:b/>
+                <w:bCs/>
+              </w:rPr>
+            </w:pPr>
+            <w:r>
+              <w:rPr>
+                <w:rFonts w:ascii="Times New Roman" w:hAnsi="Times New Roman" w:cs="Times New Roman"/>
+                <w:b/>
+                <w:bCs/>
+              </w:rPr>
+              <w:t>1018 Bytes</w:t>
+            </w:r>
+          </w:p>
+        </w:tc>
+      </w:tr>
+      <w:tr>
+        <w:tc>
+          <w:tcPr>
+            <w:tcW w:w="1696" w:type="dxa"/>
+          </w:tcPr>
+          <w:p>
+            <w:pPr>
+              <w:jc w:val="center"/>
+              <w:rPr>
+                <w:rFonts w:ascii="Times New Roman" w:hAnsi="Times New Roman" w:cs="Times New Roman"/>
+              </w:rPr>
+            </w:pPr>
+            <w:r>
+              <w:rPr>
+                <w:rFonts w:ascii="Times New Roman" w:hAnsi="Times New Roman" w:cs="Times New Roman"/>
+              </w:rPr>
+              <w:t>MSGUP</w:t>
+            </w:r>
+          </w:p>
+        </w:tc>
+        <w:tc>
+          <w:tcPr>
+            <w:tcW w:w="4352" w:type="dxa"/>
+          </w:tcPr>
+          <w:p>
+            <w:pPr>
+              <w:jc w:val="center"/>
+              <w:rPr>
+                <w:rFonts w:ascii="Times New Roman" w:hAnsi="Times New Roman" w:cs="Times New Roman"/>
+              </w:rPr>
+            </w:pPr>
+            <w:r>
+              <w:rPr>
+                <w:rFonts w:ascii="Times New Roman" w:hAnsi="Times New Roman" w:cs="Times New Roman"/>
+              </w:rPr>
+              <w:t>Blank space (ASCII 255)</w:t>
+            </w:r>
+          </w:p>
+        </w:tc>
+        <w:tc>
+          <w:tcPr>
+            <w:tcW w:w="2968" w:type="dxa"/>
+          </w:tcPr>
+          <w:p>
+            <w:pPr>
+              <w:rPr>
+                <w:rFonts w:ascii="Times New Roman" w:hAnsi="Times New Roman" w:cs="Times New Roman"/>
+              </w:rPr>
+            </w:pPr>
+            <w:r>
+              <w:rPr>
+                <w:rFonts w:ascii="Times New Roman" w:hAnsi="Times New Roman" w:cs="Times New Roman"/>
+              </w:rPr>
+              <w:t>Message Content</w:t>
+            </w:r>
+          </w:p>
+        </w:tc>
+      </w:tr>
+    </w:tbl>
+    <w:p>
+      <w:pPr>
+        <w:rPr>
+          <w:rFonts w:ascii="Times New Roman" w:hAnsi="Times New Roman" w:cs="Times New Roman"/>
+        </w:rPr>
+      </w:pPr>
+    </w:p>
+    <w:p>
+      <w:pPr>
+        <w:pStyle w:val="Heading4"/>
+        <w:rPr>
+          <w:rFonts w:ascii="Times New Roman" w:hAnsi="Times New Roman" w:cs="Times New Roman"/>
+        </w:rPr>
+      </w:pPr>
+      <w:r>
+        <w:rPr>
+          <w:rFonts w:ascii="Times New Roman" w:hAnsi="Times New Roman" w:cs="Times New Roman"/>
+        </w:rPr>
+        <w:t>2.</w:t>
+      </w:r>
+      <w:r>
+        <w:rPr>
+          <w:rFonts w:ascii="Times New Roman" w:hAnsi="Times New Roman" w:cs="Times New Roman"/>
+        </w:rPr>
+        <w:t>2</w:t>
+      </w:r>
+      <w:r>
+        <w:rPr>
+          <w:rFonts w:ascii="Times New Roman" w:hAnsi="Times New Roman" w:cs="Times New Roman"/>
+        </w:rPr>
+        <w:t>.1 Error Table</w:t>
+      </w:r>
+    </w:p>
+    <w:tbl>
+      <w:tblPr>
+        <w:tblStyle w:val="TableGrid"/>
+        <w:tblW w:w="0" w:type="auto"/>
+        <w:tblLook w:val="04A0" w:firstRow="1" w:lastRow="0" w:firstColumn="1" w:lastColumn="0" w:noHBand="0" w:noVBand="1"/>
+      </w:tblPr>
+      <w:tblGrid>
+        <w:gridCol w:w="846"/>
+        <w:gridCol w:w="5164"/>
+        <w:gridCol w:w="3006"/>
+      </w:tblGrid>
+      <w:tr>
+        <w:tc>
+          <w:tcPr>
+            <w:tcW w:w="846" w:type="dxa"/>
+          </w:tcPr>
+          <w:p>
+            <w:pPr>
+              <w:jc w:val="center"/>
+              <w:rPr>
+                <w:rFonts w:ascii="Times New Roman" w:hAnsi="Times New Roman" w:cs="Times New Roman"/>
+                <w:b/>
+                <w:bCs/>
+              </w:rPr>
+            </w:pPr>
+            <w:r>
+              <w:rPr>
+                <w:rFonts w:ascii="Times New Roman" w:hAnsi="Times New Roman" w:cs="Times New Roman"/>
+                <w:b/>
+                <w:bCs/>
+              </w:rPr>
+              <w:t>Code</w:t>
+            </w:r>
+          </w:p>
+        </w:tc>
+        <w:tc>
+          <w:tcPr>
+            <w:tcW w:w="5164" w:type="dxa"/>
+          </w:tcPr>
+          <w:p>
+            <w:pPr>
+              <w:jc w:val="center"/>
+              <w:rPr>
+                <w:rFonts w:ascii="Times New Roman" w:hAnsi="Times New Roman" w:cs="Times New Roman"/>
+                <w:b/>
+                <w:bCs/>
+              </w:rPr>
+            </w:pPr>
+            <w:r>
+              <w:rPr>
+                <w:rFonts w:ascii="Times New Roman" w:hAnsi="Times New Roman" w:cs="Times New Roman"/>
+                <w:b/>
+                <w:bCs/>
+              </w:rPr>
+              <w:t>Error Message</w:t>
+            </w:r>
+          </w:p>
+        </w:tc>
+        <w:tc>
+          <w:tcPr>
+            <w:tcW w:w="3006" w:type="dxa"/>
+          </w:tcPr>
+          <w:p>
+            <w:pPr>
+              <w:jc w:val="center"/>
+              <w:rPr>
+                <w:rFonts w:ascii="Times New Roman" w:hAnsi="Times New Roman" w:cs="Times New Roman"/>
+                <w:b/>
+                <w:bCs/>
+              </w:rPr>
+            </w:pPr>
+            <w:r>
+              <w:rPr>
+                <w:rFonts w:ascii="Times New Roman" w:hAnsi="Times New Roman" w:cs="Times New Roman"/>
+                <w:b/>
+                <w:bCs/>
+              </w:rPr>
+              <w:t>Description</w:t>
+            </w:r>
+          </w:p>
+        </w:tc>
+      </w:tr>
+      <w:tr>
+        <w:tc>
+          <w:tcPr>
+            <w:tcW w:w="846" w:type="dxa"/>
+          </w:tcPr>
+          <w:p>
+            <w:pPr>
+              <w:jc w:val="center"/>
+              <w:rPr>
+                <w:rFonts w:ascii="Times New Roman" w:hAnsi="Times New Roman" w:cs="Times New Roman"/>
+              </w:rPr>
+            </w:pPr>
+            <w:r>
+              <w:rPr>
+                <w:rFonts w:ascii="Times New Roman" w:hAnsi="Times New Roman" w:cs="Times New Roman"/>
+              </w:rPr>
+              <w:t>0</w:t>
+            </w:r>
+            <w:r>
+              <w:rPr>
+                <w:rFonts w:ascii="Times New Roman" w:hAnsi="Times New Roman" w:cs="Times New Roman"/>
+              </w:rPr>
+              <w:t>3</w:t>
+            </w:r>
+          </w:p>
+        </w:tc>
+        <w:tc>
+          <w:tcPr>
+            <w:tcW w:w="5164" w:type="dxa"/>
+          </w:tcPr>
+          <w:p>
+            <w:pPr>
+              <w:jc w:val="center"/>
+              <w:rPr>
+                <w:rFonts w:ascii="Times New Roman" w:hAnsi="Times New Roman" w:cs="Times New Roman"/>
+              </w:rPr>
+            </w:pPr>
+            <w:r>
+              <w:rPr>
+                <w:rFonts w:ascii="Times New Roman" w:hAnsi="Times New Roman" w:cs="Times New Roman"/>
+              </w:rPr>
+              <w:t>ERR0</w:t>
+            </w:r>
+            <w:r>
+              <w:rPr>
+                <w:rFonts w:ascii="Times New Roman" w:hAnsi="Times New Roman" w:cs="Times New Roman"/>
+              </w:rPr>
+              <w:t>3</w:t>
+            </w:r>
+            <w:r>
+              <w:rPr>
+                <w:rFonts w:ascii="Times New Roman" w:hAnsi="Times New Roman" w:cs="Times New Roman"/>
+              </w:rPr>
+              <w:t xml:space="preserve"> – INVALID MESSAGE FORMAT</w:t>
+            </w:r>
+          </w:p>
+        </w:tc>
+        <w:tc>
+          <w:tcPr>
+            <w:tcW w:w="3006" w:type="dxa"/>
+          </w:tcPr>
+          <w:p>
+            <w:pPr>
+              <w:rPr>
+                <w:rFonts w:ascii="Times New Roman" w:hAnsi="Times New Roman" w:cs="Times New Roman"/>
+              </w:rPr>
+            </w:pPr>
+            <w:r>
+              <w:rPr>
+                <w:rFonts w:ascii="Times New Roman" w:hAnsi="Times New Roman" w:cs="Times New Roman"/>
+              </w:rPr>
+              <w:t xml:space="preserve">Returned when a </w:t>
+            </w:r>
+            <w:r>
+              <w:rPr>
+                <w:rFonts w:ascii="Times New Roman" w:hAnsi="Times New Roman" w:cs="Times New Roman"/>
+              </w:rPr>
+              <w:t>request</w:t>
+            </w:r>
+            <w:r>
+              <w:rPr>
+                <w:rFonts w:ascii="Times New Roman" w:hAnsi="Times New Roman" w:cs="Times New Roman"/>
+              </w:rPr>
+              <w:t xml:space="preserve"> is detected as being of type </w:t>
+            </w:r>
+            <w:r>
+              <w:rPr>
+                <w:rFonts w:ascii="Times New Roman" w:hAnsi="Times New Roman" w:cs="Times New Roman"/>
+              </w:rPr>
+              <w:t>MSGUP</w:t>
+            </w:r>
+            <w:r>
+              <w:rPr>
+                <w:rFonts w:ascii="Times New Roman" w:hAnsi="Times New Roman" w:cs="Times New Roman"/>
+              </w:rPr>
+              <w:t xml:space="preserve">, </w:t>
+            </w:r>
+            <w:r>
+              <w:rPr>
+                <w:rFonts w:ascii="Times New Roman" w:hAnsi="Times New Roman" w:cs="Times New Roman"/>
+              </w:rPr>
+              <w:t>but the request is greater than 1024 bytes in size.</w:t>
+            </w:r>
+          </w:p>
+        </w:tc>
+      </w:tr>
+      <w:tr>
+        <w:tc>
+          <w:tcPr>
+            <w:tcW w:w="846" w:type="dxa"/>
+          </w:tcPr>
+          <w:p>
+            <w:pPr>
+              <w:jc w:val="center"/>
+              <w:rPr>
+                <w:rFonts w:ascii="Times New Roman" w:hAnsi="Times New Roman" w:cs="Times New Roman"/>
+              </w:rPr>
+            </w:pPr>
+            <w:r>
+              <w:rPr>
+                <w:rFonts w:ascii="Times New Roman" w:hAnsi="Times New Roman" w:cs="Times New Roman"/>
+              </w:rPr>
+              <w:t>0</w:t>
+            </w:r>
+            <w:r>
+              <w:rPr>
+                <w:rFonts w:ascii="Times New Roman" w:hAnsi="Times New Roman" w:cs="Times New Roman"/>
+              </w:rPr>
+              <w:t>4</w:t>
+            </w:r>
+          </w:p>
+        </w:tc>
+        <w:tc>
+          <w:tcPr>
+            <w:tcW w:w="5164" w:type="dxa"/>
+          </w:tcPr>
+          <w:p>
+            <w:pPr>
+              <w:jc w:val="center"/>
+              <w:rPr>
+                <w:rFonts w:ascii="Times New Roman" w:hAnsi="Times New Roman" w:cs="Times New Roman"/>
+              </w:rPr>
+            </w:pPr>
+            <w:r>
+              <w:rPr>
+                <w:rFonts w:ascii="Times New Roman" w:hAnsi="Times New Roman" w:cs="Times New Roman"/>
+              </w:rPr>
+              <w:t>ERR0</w:t>
+            </w:r>
+            <w:r>
+              <w:rPr>
+                <w:rFonts w:ascii="Times New Roman" w:hAnsi="Times New Roman" w:cs="Times New Roman"/>
+              </w:rPr>
+              <w:t>4</w:t>
+            </w:r>
+            <w:r>
+              <w:rPr>
+                <w:rFonts w:ascii="Times New Roman" w:hAnsi="Times New Roman" w:cs="Times New Roman"/>
+              </w:rPr>
+              <w:t xml:space="preserve"> – </w:t>
+            </w:r>
+            <w:r>
+              <w:rPr>
+                <w:rFonts w:ascii="Times New Roman" w:hAnsi="Times New Roman" w:cs="Times New Roman"/>
+              </w:rPr>
+              <w:t>NO MESSAGE</w:t>
+            </w:r>
+          </w:p>
+        </w:tc>
+        <w:tc>
+          <w:tcPr>
+            <w:tcW w:w="3006" w:type="dxa"/>
+          </w:tcPr>
+          <w:p>
+            <w:pPr>
+              <w:rPr>
+                <w:rFonts w:ascii="Times New Roman" w:hAnsi="Times New Roman" w:cs="Times New Roman"/>
+              </w:rPr>
+            </w:pPr>
+            <w:r>
+              <w:rPr>
+                <w:rFonts w:ascii="Times New Roman" w:hAnsi="Times New Roman" w:cs="Times New Roman"/>
+              </w:rPr>
+              <w:t xml:space="preserve">Returned when </w:t>
+            </w:r>
+            <w:r>
+              <w:rPr>
+                <w:rFonts w:ascii="Times New Roman" w:hAnsi="Times New Roman" w:cs="Times New Roman"/>
+              </w:rPr>
+              <w:t>an</w:t>
+            </w:r>
+            <w:r>
+              <w:rPr>
+                <w:rFonts w:ascii="Times New Roman" w:hAnsi="Times New Roman" w:cs="Times New Roman"/>
+              </w:rPr>
+              <w:t xml:space="preserve"> MSGUP request does not contain message content.</w:t>
+            </w:r>
+          </w:p>
+        </w:tc>
+      </w:tr>
+    </w:tbl>
+    <w:p>
+      <w:pPr>
+        <w:rPr>
+          <w:rFonts w:ascii="Times New Roman" w:hAnsi="Times New Roman" w:cs="Times New Roman"/>
+        </w:rPr>
+      </w:pPr>
     </w:p>
     <w:p>
       <w:pPr>
@@ -799,14 +1287,297 @@
           <w:rFonts w:ascii="Times New Roman" w:hAnsi="Times New Roman" w:cs="Times New Roman"/>
         </w:rPr>
       </w:pPr>
-      <w:proofErr w:type="spellStart"/>
-      <w:r>
-        <w:rPr>
-          <w:rFonts w:ascii="Times New Roman" w:hAnsi="Times New Roman" w:cs="Times New Roman"/>
-        </w:rPr>
-        <w:t>asdf</w:t>
-      </w:r>
-      <w:proofErr w:type="spellEnd"/>
+      <w:r>
+        <w:rPr>
+          <w:rFonts w:ascii="Times New Roman" w:hAnsi="Times New Roman" w:cs="Times New Roman"/>
+        </w:rPr>
+        <w:t>Message download is facilitated by the MSGDL command. The MSGDL command is not accompanied by any other arguments and is 5 bytes i</w:t>
+      </w:r>
+      <w:r>
+        <w:rPr>
+          <w:rFonts w:ascii="Times New Roman" w:hAnsi="Times New Roman" w:cs="Times New Roman"/>
+        </w:rPr>
+        <w:t>n length</w:t>
+      </w:r>
+      <w:r>
+        <w:rPr>
+          <w:rFonts w:ascii="Times New Roman" w:hAnsi="Times New Roman" w:cs="Times New Roman"/>
+        </w:rPr>
+        <w:t xml:space="preserve">. </w:t>
+      </w:r>
+    </w:p>
+    <w:tbl>
+      <w:tblPr>
+        <w:tblStyle w:val="TableGrid"/>
+        <w:tblW w:w="0" w:type="auto"/>
+        <w:tblLook w:val="04A0" w:firstRow="1" w:lastRow="0" w:firstColumn="1" w:lastColumn="0" w:noHBand="0" w:noVBand="1"/>
+      </w:tblPr>
+      <w:tblGrid>
+        <w:gridCol w:w="1696"/>
+      </w:tblGrid>
+      <w:tr>
+        <w:tc>
+          <w:tcPr>
+            <w:tcW w:w="1696" w:type="dxa"/>
+          </w:tcPr>
+          <w:p>
+            <w:pPr>
+              <w:jc w:val="center"/>
+              <w:rPr>
+                <w:rFonts w:ascii="Times New Roman" w:hAnsi="Times New Roman" w:cs="Times New Roman"/>
+                <w:b/>
+                <w:bCs/>
+              </w:rPr>
+            </w:pPr>
+            <w:r>
+              <w:rPr>
+                <w:rFonts w:ascii="Times New Roman" w:hAnsi="Times New Roman" w:cs="Times New Roman"/>
+                <w:b/>
+                <w:bCs/>
+              </w:rPr>
+              <w:t>5 Bytes</w:t>
+            </w:r>
+          </w:p>
+        </w:tc>
+      </w:tr>
+      <w:tr>
+        <w:tc>
+          <w:tcPr>
+            <w:tcW w:w="1696" w:type="dxa"/>
+          </w:tcPr>
+          <w:p>
+            <w:pPr>
+              <w:jc w:val="center"/>
+              <w:rPr>
+                <w:rFonts w:ascii="Times New Roman" w:hAnsi="Times New Roman" w:cs="Times New Roman"/>
+              </w:rPr>
+            </w:pPr>
+            <w:r>
+              <w:rPr>
+                <w:rFonts w:ascii="Times New Roman" w:hAnsi="Times New Roman" w:cs="Times New Roman"/>
+              </w:rPr>
+              <w:t>MSGDL</w:t>
+            </w:r>
+          </w:p>
+        </w:tc>
+      </w:tr>
+    </w:tbl>
+    <w:p>
+      <w:pPr>
+        <w:rPr>
+          <w:rFonts w:ascii="Times New Roman" w:hAnsi="Times New Roman" w:cs="Times New Roman"/>
+        </w:rPr>
+      </w:pPr>
+    </w:p>
+    <w:p>
+      <w:pPr>
+        <w:pStyle w:val="Heading4"/>
+        <w:rPr>
+          <w:rFonts w:ascii="Times New Roman" w:hAnsi="Times New Roman" w:cs="Times New Roman"/>
+        </w:rPr>
+      </w:pPr>
+      <w:r>
+        <w:rPr>
+          <w:rFonts w:ascii="Times New Roman" w:hAnsi="Times New Roman" w:cs="Times New Roman"/>
+        </w:rPr>
+        <w:t>2.</w:t>
+      </w:r>
+      <w:r>
+        <w:rPr>
+          <w:rFonts w:ascii="Times New Roman" w:hAnsi="Times New Roman" w:cs="Times New Roman"/>
+        </w:rPr>
+        <w:t>3</w:t>
+      </w:r>
+      <w:r>
+        <w:rPr>
+          <w:rFonts w:ascii="Times New Roman" w:hAnsi="Times New Roman" w:cs="Times New Roman"/>
+        </w:rPr>
+        <w:t>.1 Error Table</w:t>
+      </w:r>
+    </w:p>
+    <w:tbl>
+      <w:tblPr>
+        <w:tblStyle w:val="TableGrid"/>
+        <w:tblW w:w="0" w:type="auto"/>
+        <w:tblLook w:val="04A0" w:firstRow="1" w:lastRow="0" w:firstColumn="1" w:lastColumn="0" w:noHBand="0" w:noVBand="1"/>
+      </w:tblPr>
+      <w:tblGrid>
+        <w:gridCol w:w="846"/>
+        <w:gridCol w:w="5164"/>
+        <w:gridCol w:w="3006"/>
+      </w:tblGrid>
+      <w:tr>
+        <w:tc>
+          <w:tcPr>
+            <w:tcW w:w="846" w:type="dxa"/>
+          </w:tcPr>
+          <w:p>
+            <w:pPr>
+              <w:jc w:val="center"/>
+              <w:rPr>
+                <w:rFonts w:ascii="Times New Roman" w:hAnsi="Times New Roman" w:cs="Times New Roman"/>
+                <w:b/>
+                <w:bCs/>
+              </w:rPr>
+            </w:pPr>
+            <w:r>
+              <w:rPr>
+                <w:rFonts w:ascii="Times New Roman" w:hAnsi="Times New Roman" w:cs="Times New Roman"/>
+                <w:b/>
+                <w:bCs/>
+              </w:rPr>
+              <w:t>Code</w:t>
+            </w:r>
+          </w:p>
+        </w:tc>
+        <w:tc>
+          <w:tcPr>
+            <w:tcW w:w="5164" w:type="dxa"/>
+          </w:tcPr>
+          <w:p>
+            <w:pPr>
+              <w:jc w:val="center"/>
+              <w:rPr>
+                <w:rFonts w:ascii="Times New Roman" w:hAnsi="Times New Roman" w:cs="Times New Roman"/>
+                <w:b/>
+                <w:bCs/>
+              </w:rPr>
+            </w:pPr>
+            <w:r>
+              <w:rPr>
+                <w:rFonts w:ascii="Times New Roman" w:hAnsi="Times New Roman" w:cs="Times New Roman"/>
+                <w:b/>
+                <w:bCs/>
+              </w:rPr>
+              <w:t>Error Message</w:t>
+            </w:r>
+          </w:p>
+        </w:tc>
+        <w:tc>
+          <w:tcPr>
+            <w:tcW w:w="3006" w:type="dxa"/>
+          </w:tcPr>
+          <w:p>
+            <w:pPr>
+              <w:jc w:val="center"/>
+              <w:rPr>
+                <w:rFonts w:ascii="Times New Roman" w:hAnsi="Times New Roman" w:cs="Times New Roman"/>
+                <w:b/>
+                <w:bCs/>
+              </w:rPr>
+            </w:pPr>
+            <w:r>
+              <w:rPr>
+                <w:rFonts w:ascii="Times New Roman" w:hAnsi="Times New Roman" w:cs="Times New Roman"/>
+                <w:b/>
+                <w:bCs/>
+              </w:rPr>
+              <w:t>Description</w:t>
+            </w:r>
+          </w:p>
+        </w:tc>
+      </w:tr>
+      <w:tr>
+        <w:tc>
+          <w:tcPr>
+            <w:tcW w:w="846" w:type="dxa"/>
+          </w:tcPr>
+          <w:p>
+            <w:pPr>
+              <w:jc w:val="center"/>
+              <w:rPr>
+                <w:rFonts w:ascii="Times New Roman" w:hAnsi="Times New Roman" w:cs="Times New Roman"/>
+              </w:rPr>
+            </w:pPr>
+            <w:r>
+              <w:rPr>
+                <w:rFonts w:ascii="Times New Roman" w:hAnsi="Times New Roman" w:cs="Times New Roman"/>
+              </w:rPr>
+              <w:t>0</w:t>
+            </w:r>
+            <w:r>
+              <w:rPr>
+                <w:rFonts w:ascii="Times New Roman" w:hAnsi="Times New Roman" w:cs="Times New Roman"/>
+              </w:rPr>
+              <w:t>5</w:t>
+            </w:r>
+          </w:p>
+        </w:tc>
+        <w:tc>
+          <w:tcPr>
+            <w:tcW w:w="5164" w:type="dxa"/>
+          </w:tcPr>
+          <w:p>
+            <w:pPr>
+              <w:jc w:val="center"/>
+              <w:rPr>
+                <w:rFonts w:ascii="Times New Roman" w:hAnsi="Times New Roman" w:cs="Times New Roman"/>
+              </w:rPr>
+            </w:pPr>
+            <w:r>
+              <w:rPr>
+                <w:rFonts w:ascii="Times New Roman" w:hAnsi="Times New Roman" w:cs="Times New Roman"/>
+              </w:rPr>
+              <w:t>ERR0</w:t>
+            </w:r>
+            <w:r>
+              <w:rPr>
+                <w:rFonts w:ascii="Times New Roman" w:hAnsi="Times New Roman" w:cs="Times New Roman"/>
+              </w:rPr>
+              <w:t>5</w:t>
+            </w:r>
+            <w:r>
+              <w:rPr>
+                <w:rFonts w:ascii="Times New Roman" w:hAnsi="Times New Roman" w:cs="Times New Roman"/>
+              </w:rPr>
+              <w:t xml:space="preserve"> – </w:t>
+            </w:r>
+            <w:r>
+              <w:rPr>
+                <w:rFonts w:ascii="Times New Roman" w:hAnsi="Times New Roman" w:cs="Times New Roman"/>
+              </w:rPr>
+              <w:t>NO MESSAGES STORED</w:t>
+            </w:r>
+          </w:p>
+        </w:tc>
+        <w:tc>
+          <w:tcPr>
+            <w:tcW w:w="3006" w:type="dxa"/>
+          </w:tcPr>
+          <w:p>
+            <w:pPr>
+              <w:rPr>
+                <w:rFonts w:ascii="Times New Roman" w:hAnsi="Times New Roman" w:cs="Times New Roman"/>
+              </w:rPr>
+            </w:pPr>
+            <w:r>
+              <w:rPr>
+                <w:rFonts w:ascii="Times New Roman" w:hAnsi="Times New Roman" w:cs="Times New Roman"/>
+              </w:rPr>
+              <w:t xml:space="preserve">Returned when the </w:t>
+            </w:r>
+            <w:r>
+              <w:rPr>
+                <w:rFonts w:ascii="Times New Roman" w:hAnsi="Times New Roman" w:cs="Times New Roman"/>
+              </w:rPr>
+              <w:t>logged-in</w:t>
+            </w:r>
+            <w:r>
+              <w:rPr>
+                <w:rFonts w:ascii="Times New Roman" w:hAnsi="Times New Roman" w:cs="Times New Roman"/>
+              </w:rPr>
+              <w:t xml:space="preserve"> user has no messages saved to the server.</w:t>
+            </w:r>
+          </w:p>
+        </w:tc>
+      </w:tr>
+    </w:tbl>
+    <w:p>
+      <w:pPr>
+        <w:rPr>
+          <w:rFonts w:ascii="Times New Roman" w:hAnsi="Times New Roman" w:cs="Times New Roman"/>
+        </w:rPr>
+      </w:pPr>
     </w:p>
     <w:p>
       <w:pPr>
@@ -828,14 +1599,122 @@
           <w:rFonts w:ascii="Times New Roman" w:hAnsi="Times New Roman" w:cs="Times New Roman"/>
         </w:rPr>
       </w:pPr>
-      <w:proofErr w:type="spellStart"/>
-      <w:r>
-        <w:rPr>
-          <w:rFonts w:ascii="Times New Roman" w:hAnsi="Times New Roman" w:cs="Times New Roman"/>
-        </w:rPr>
-        <w:t>asdf</w:t>
-      </w:r>
-      <w:proofErr w:type="spellEnd"/>
+      <w:r>
+        <w:rPr>
+          <w:rFonts w:ascii="Times New Roman" w:hAnsi="Times New Roman" w:cs="Times New Roman"/>
+        </w:rPr>
+        <w:t xml:space="preserve">System log-off is facilitated through the LGOFF command. The MSGDL command is not accompanied by any other arguments and is 5 bytes is length. </w:t>
+      </w:r>
+    </w:p>
+    <w:p>
+      <w:pPr>
+        <w:rPr>
+          <w:rFonts w:ascii="Times New Roman" w:hAnsi="Times New Roman" w:cs="Times New Roman"/>
+        </w:rPr>
+      </w:pPr>
+    </w:p>
+    <w:tbl>
+      <w:tblPr>
+        <w:tblStyle w:val="TableGrid"/>
+        <w:tblW w:w="0" w:type="auto"/>
+        <w:tblLook w:val="04A0" w:firstRow="1" w:lastRow="0" w:firstColumn="1" w:lastColumn="0" w:noHBand="0" w:noVBand="1"/>
+      </w:tblPr>
+      <w:tblGrid>
+        <w:gridCol w:w="1696"/>
+      </w:tblGrid>
+      <w:tr>
+        <w:tc>
+          <w:tcPr>
+            <w:tcW w:w="1696" w:type="dxa"/>
+          </w:tcPr>
+          <w:p>
+            <w:pPr>
+              <w:jc w:val="center"/>
+              <w:rPr>
+                <w:rFonts w:ascii="Times New Roman" w:hAnsi="Times New Roman" w:cs="Times New Roman"/>
+                <w:b/>
+                <w:bCs/>
+              </w:rPr>
+            </w:pPr>
+            <w:r>
+              <w:rPr>
+                <w:rFonts w:ascii="Times New Roman" w:hAnsi="Times New Roman" w:cs="Times New Roman"/>
+                <w:b/>
+                <w:bCs/>
+              </w:rPr>
+              <w:lastRenderedPageBreak/>
+              <w:t>5 Bytes</w:t>
+            </w:r>
+          </w:p>
+        </w:tc>
+      </w:tr>
+      <w:tr>
+        <w:tc>
+          <w:tcPr>
+            <w:tcW w:w="1696" w:type="dxa"/>
+          </w:tcPr>
+          <w:p>
+            <w:pPr>
+              <w:jc w:val="center"/>
+              <w:rPr>
+                <w:rFonts w:ascii="Times New Roman" w:hAnsi="Times New Roman" w:cs="Times New Roman"/>
+              </w:rPr>
+            </w:pPr>
+            <w:r>
+              <w:rPr>
+                <w:rFonts w:ascii="Times New Roman" w:hAnsi="Times New Roman" w:cs="Times New Roman"/>
+              </w:rPr>
+              <w:t>MSGDL</w:t>
+            </w:r>
+          </w:p>
+        </w:tc>
+      </w:tr>
+    </w:tbl>
+    <w:p>
+      <w:pPr>
+        <w:rPr>
+          <w:rFonts w:ascii="Times New Roman" w:hAnsi="Times New Roman" w:cs="Times New Roman"/>
+        </w:rPr>
+      </w:pPr>
+    </w:p>
+    <w:p>
+      <w:pPr>
+        <w:pStyle w:val="Heading4"/>
+        <w:rPr>
+          <w:rFonts w:ascii="Times New Roman" w:hAnsi="Times New Roman" w:cs="Times New Roman"/>
+        </w:rPr>
+      </w:pPr>
+      <w:r>
+        <w:rPr>
+          <w:rFonts w:ascii="Times New Roman" w:hAnsi="Times New Roman" w:cs="Times New Roman"/>
+        </w:rPr>
+        <w:t>2.</w:t>
+      </w:r>
+      <w:r>
+        <w:rPr>
+          <w:rFonts w:ascii="Times New Roman" w:hAnsi="Times New Roman" w:cs="Times New Roman"/>
+        </w:rPr>
+        <w:t>3</w:t>
+      </w:r>
+      <w:r>
+        <w:rPr>
+          <w:rFonts w:ascii="Times New Roman" w:hAnsi="Times New Roman" w:cs="Times New Roman"/>
+        </w:rPr>
+        <w:t>.1 Error Table</w:t>
+      </w:r>
+    </w:p>
+    <w:p>
+      <w:pPr>
+        <w:rPr>
+          <w:rFonts w:ascii="Times New Roman" w:hAnsi="Times New Roman" w:cs="Times New Roman"/>
+        </w:rPr>
+      </w:pPr>
+      <w:r>
+        <w:rPr>
+          <w:rFonts w:ascii="Times New Roman" w:hAnsi="Times New Roman" w:cs="Times New Roman"/>
+        </w:rPr>
+        <w:t>SMP does not have any Log-off specific errors, failure to log-off due to not being signed in is facilitated by protocol-wide error handling.</w:t>
+      </w:r>
     </w:p>
     <w:p>
       <w:pPr>
@@ -1457,6 +2336,7 @@
   <w:style w:type="paragraph" w:default="1" w:styleId="Normal">
     <w:name w:val="Normal"/>
     <w:qFormat/>
+    <w:rsid w:val="00040FB4"/>
   </w:style>
   <w:style w:type="paragraph" w:styleId="Heading1">
     <w:name w:val="heading 1"/>

</xml_diff>

<commit_message>
Aded UserSession class, logon, logoff, uploadMessage, and downloadMessages classes
</commit_message>
<xml_diff>
--- a/Distributed_Computing_CA_Darragh_Elbel.docx
+++ b/Distributed_Computing_CA_Darragh_Elbel.docx
@@ -1718,11 +1718,208 @@
     </w:p>
     <w:p>
       <w:pPr>
-        <w:rPr>
-          <w:rFonts w:ascii="Times New Roman" w:hAnsi="Times New Roman" w:cs="Times New Roman"/>
-        </w:rPr>
-      </w:pPr>
-    </w:p>
+        <w:pStyle w:val="Heading3"/>
+        <w:rPr>
+          <w:rFonts w:ascii="Times New Roman" w:hAnsi="Times New Roman" w:cs="Times New Roman"/>
+        </w:rPr>
+      </w:pPr>
+      <w:r>
+        <w:rPr>
+          <w:rFonts w:ascii="Times New Roman" w:hAnsi="Times New Roman" w:cs="Times New Roman"/>
+        </w:rPr>
+        <w:t>2.</w:t>
+      </w:r>
+      <w:r>
+        <w:rPr>
+          <w:rFonts w:ascii="Times New Roman" w:hAnsi="Times New Roman" w:cs="Times New Roman"/>
+        </w:rPr>
+        <w:t>5</w:t>
+      </w:r>
+      <w:r>
+        <w:rPr>
+          <w:rFonts w:ascii="Times New Roman" w:hAnsi="Times New Roman" w:cs="Times New Roman"/>
+        </w:rPr>
+        <w:t xml:space="preserve"> </w:t>
+      </w:r>
+      <w:r>
+        <w:rPr>
+          <w:rFonts w:ascii="Times New Roman" w:hAnsi="Times New Roman" w:cs="Times New Roman"/>
+        </w:rPr>
+        <w:t>Protocol-Wide Error Handling</w:t>
+      </w:r>
+    </w:p>
+    <w:tbl>
+      <w:tblPr>
+        <w:tblStyle w:val="TableGrid"/>
+        <w:tblW w:w="0" w:type="auto"/>
+        <w:tblLook w:val="04A0" w:firstRow="1" w:lastRow="0" w:firstColumn="1" w:lastColumn="0" w:noHBand="0" w:noVBand="1"/>
+      </w:tblPr>
+      <w:tblGrid>
+        <w:gridCol w:w="846"/>
+        <w:gridCol w:w="5164"/>
+        <w:gridCol w:w="3006"/>
+      </w:tblGrid>
+      <w:tr>
+        <w:tc>
+          <w:tcPr>
+            <w:tcW w:w="846" w:type="dxa"/>
+          </w:tcPr>
+          <w:p>
+            <w:pPr>
+              <w:jc w:val="center"/>
+              <w:rPr>
+                <w:rFonts w:ascii="Times New Roman" w:hAnsi="Times New Roman" w:cs="Times New Roman"/>
+                <w:b/>
+                <w:bCs/>
+              </w:rPr>
+            </w:pPr>
+            <w:r>
+              <w:rPr>
+                <w:rFonts w:ascii="Times New Roman" w:hAnsi="Times New Roman" w:cs="Times New Roman"/>
+                <w:b/>
+                <w:bCs/>
+              </w:rPr>
+              <w:t>Code</w:t>
+            </w:r>
+          </w:p>
+        </w:tc>
+        <w:tc>
+          <w:tcPr>
+            <w:tcW w:w="5164" w:type="dxa"/>
+          </w:tcPr>
+          <w:p>
+            <w:pPr>
+              <w:jc w:val="center"/>
+              <w:rPr>
+                <w:rFonts w:ascii="Times New Roman" w:hAnsi="Times New Roman" w:cs="Times New Roman"/>
+                <w:b/>
+                <w:bCs/>
+              </w:rPr>
+            </w:pPr>
+            <w:r>
+              <w:rPr>
+                <w:rFonts w:ascii="Times New Roman" w:hAnsi="Times New Roman" w:cs="Times New Roman"/>
+                <w:b/>
+                <w:bCs/>
+              </w:rPr>
+              <w:t>Error Message</w:t>
+            </w:r>
+          </w:p>
+        </w:tc>
+        <w:tc>
+          <w:tcPr>
+            <w:tcW w:w="3006" w:type="dxa"/>
+          </w:tcPr>
+          <w:p>
+            <w:pPr>
+              <w:jc w:val="center"/>
+              <w:rPr>
+                <w:rFonts w:ascii="Times New Roman" w:hAnsi="Times New Roman" w:cs="Times New Roman"/>
+                <w:b/>
+                <w:bCs/>
+              </w:rPr>
+            </w:pPr>
+            <w:r>
+              <w:rPr>
+                <w:rFonts w:ascii="Times New Roman" w:hAnsi="Times New Roman" w:cs="Times New Roman"/>
+                <w:b/>
+                <w:bCs/>
+              </w:rPr>
+              <w:t>Description</w:t>
+            </w:r>
+          </w:p>
+        </w:tc>
+      </w:tr>
+      <w:tr>
+        <w:tc>
+          <w:tcPr>
+            <w:tcW w:w="846" w:type="dxa"/>
+          </w:tcPr>
+          <w:p>
+            <w:pPr>
+              <w:jc w:val="center"/>
+              <w:rPr>
+                <w:rFonts w:ascii="Times New Roman" w:hAnsi="Times New Roman" w:cs="Times New Roman"/>
+              </w:rPr>
+            </w:pPr>
+            <w:r>
+              <w:rPr>
+                <w:rFonts w:ascii="Times New Roman" w:hAnsi="Times New Roman" w:cs="Times New Roman"/>
+              </w:rPr>
+              <w:t>0</w:t>
+            </w:r>
+            <w:r>
+              <w:rPr>
+                <w:rFonts w:ascii="Times New Roman" w:hAnsi="Times New Roman" w:cs="Times New Roman"/>
+              </w:rPr>
+              <w:t>7</w:t>
+            </w:r>
+          </w:p>
+        </w:tc>
+        <w:tc>
+          <w:tcPr>
+            <w:tcW w:w="5164" w:type="dxa"/>
+          </w:tcPr>
+          <w:p>
+            <w:pPr>
+              <w:jc w:val="center"/>
+              <w:rPr>
+                <w:rFonts w:ascii="Times New Roman" w:hAnsi="Times New Roman" w:cs="Times New Roman"/>
+              </w:rPr>
+            </w:pPr>
+            <w:r>
+              <w:rPr>
+                <w:rFonts w:ascii="Times New Roman" w:hAnsi="Times New Roman" w:cs="Times New Roman"/>
+              </w:rPr>
+              <w:t>ERR0</w:t>
+            </w:r>
+            <w:r>
+              <w:rPr>
+                <w:rFonts w:ascii="Times New Roman" w:hAnsi="Times New Roman" w:cs="Times New Roman"/>
+              </w:rPr>
+              <w:t>7</w:t>
+            </w:r>
+            <w:r>
+              <w:rPr>
+                <w:rFonts w:ascii="Times New Roman" w:hAnsi="Times New Roman" w:cs="Times New Roman"/>
+              </w:rPr>
+              <w:t xml:space="preserve"> – </w:t>
+            </w:r>
+            <w:r>
+              <w:rPr>
+                <w:rFonts w:ascii="Times New Roman" w:hAnsi="Times New Roman" w:cs="Times New Roman"/>
+              </w:rPr>
+              <w:t>INVALID COMMAND LENGTH</w:t>
+            </w:r>
+          </w:p>
+        </w:tc>
+        <w:tc>
+          <w:tcPr>
+            <w:tcW w:w="3006" w:type="dxa"/>
+          </w:tcPr>
+          <w:p>
+            <w:pPr>
+              <w:rPr>
+                <w:rFonts w:ascii="Times New Roman" w:hAnsi="Times New Roman" w:cs="Times New Roman"/>
+              </w:rPr>
+            </w:pPr>
+            <w:r>
+              <w:rPr>
+                <w:rFonts w:ascii="Times New Roman" w:hAnsi="Times New Roman" w:cs="Times New Roman"/>
+              </w:rPr>
+              <w:t xml:space="preserve">Returned </w:t>
+            </w:r>
+            <w:r>
+              <w:rPr>
+                <w:rFonts w:ascii="Times New Roman" w:hAnsi="Times New Roman" w:cs="Times New Roman"/>
+              </w:rPr>
+              <w:t xml:space="preserve">when the first 6 bytes of a message are not 5 characters of any type plus a blank space. </w:t>
+            </w:r>
+          </w:p>
+        </w:tc>
+      </w:tr>
+    </w:tbl>
+    <w:p/>
     <w:p>
       <w:pPr>
         <w:rPr>
@@ -2336,7 +2533,7 @@
   <w:style w:type="paragraph" w:default="1" w:styleId="Normal">
     <w:name w:val="Normal"/>
     <w:qFormat/>
-    <w:rsid w:val="00040FB4"/>
+    <w:rsid w:val="008D0780"/>
   </w:style>
   <w:style w:type="paragraph" w:styleId="Heading1">
     <w:name w:val="heading 1"/>

</xml_diff>

<commit_message>
Document changes, SMPClientUI changes
</commit_message>
<xml_diff>
--- a/Distributed_Computing_CA_Darragh_Elbel.docx
+++ b/Distributed_Computing_CA_Darragh_Elbel.docx
@@ -4,56 +4,1154 @@
   <w:body>
     <w:p>
       <w:pPr>
-        <w:rPr>
-          <w:rFonts w:ascii="Times New Roman" w:hAnsi="Times New Roman" w:cs="Times New Roman"/>
-        </w:rPr>
-      </w:pPr>
-      <w:r>
-        <w:rPr>
-          <w:rFonts w:ascii="Times New Roman" w:hAnsi="Times New Roman" w:cs="Times New Roman"/>
-        </w:rPr>
-        <w:t>Category: Secure Communication</w:t>
-      </w:r>
-      <w:r>
-        <w:rPr>
-          <w:rFonts w:ascii="Times New Roman" w:hAnsi="Times New Roman" w:cs="Times New Roman"/>
-        </w:rPr>
-        <w:tab/>
-      </w:r>
-    </w:p>
-    <w:p>
-      <w:pPr>
-        <w:rPr>
-          <w:rFonts w:ascii="Times New Roman" w:hAnsi="Times New Roman" w:cs="Times New Roman"/>
-        </w:rPr>
-      </w:pPr>
-    </w:p>
-    <w:p>
-      <w:pPr>
-        <w:pStyle w:val="Heading1"/>
-        <w:rPr>
-          <w:rFonts w:ascii="Times New Roman" w:hAnsi="Times New Roman" w:cs="Times New Roman"/>
-        </w:rPr>
-      </w:pPr>
-    </w:p>
-    <w:p>
-      <w:pPr>
-        <w:pStyle w:val="Heading1"/>
         <w:jc w:val="center"/>
         <w:rPr>
           <w:rFonts w:ascii="Times New Roman" w:hAnsi="Times New Roman" w:cs="Times New Roman"/>
+          <w:sz w:val="40"/>
+        </w:rPr>
+      </w:pPr>
+    </w:p>
+    <w:p>
+      <w:pPr>
+        <w:jc w:val="center"/>
+        <w:rPr>
+          <w:rFonts w:ascii="Times New Roman" w:hAnsi="Times New Roman" w:cs="Times New Roman"/>
+          <w:sz w:val="40"/>
+        </w:rPr>
+      </w:pPr>
+    </w:p>
+    <w:p>
+      <w:pPr>
+        <w:jc w:val="center"/>
+        <w:rPr>
+          <w:rFonts w:ascii="Times New Roman" w:hAnsi="Times New Roman" w:cs="Times New Roman"/>
+          <w:sz w:val="40"/>
+        </w:rPr>
+      </w:pPr>
+    </w:p>
+    <w:p>
+      <w:pPr>
+        <w:jc w:val="center"/>
+        <w:rPr>
+          <w:rFonts w:ascii="Times New Roman" w:hAnsi="Times New Roman" w:cs="Times New Roman"/>
+          <w:sz w:val="40"/>
+        </w:rPr>
+      </w:pPr>
+    </w:p>
+    <w:p>
+      <w:pPr>
+        <w:jc w:val="center"/>
+        <w:rPr>
+          <w:rFonts w:ascii="Times New Roman" w:hAnsi="Times New Roman" w:cs="Times New Roman"/>
+          <w:sz w:val="40"/>
+        </w:rPr>
+      </w:pPr>
+    </w:p>
+    <w:p>
+      <w:pPr>
+        <w:jc w:val="center"/>
+        <w:rPr>
+          <w:rFonts w:ascii="Times New Roman" w:hAnsi="Times New Roman" w:cs="Times New Roman"/>
+          <w:sz w:val="40"/>
+        </w:rPr>
+      </w:pPr>
+    </w:p>
+    <w:p>
+      <w:pPr>
+        <w:jc w:val="center"/>
+        <w:rPr>
+          <w:rFonts w:ascii="Times New Roman" w:hAnsi="Times New Roman" w:cs="Times New Roman"/>
+          <w:sz w:val="40"/>
+        </w:rPr>
+      </w:pPr>
+    </w:p>
+    <w:p>
+      <w:pPr>
+        <w:jc w:val="center"/>
+        <w:rPr>
+          <w:rFonts w:ascii="Times New Roman" w:hAnsi="Times New Roman" w:cs="Times New Roman"/>
+          <w:sz w:val="40"/>
+        </w:rPr>
+      </w:pPr>
+      <w:r>
+        <w:rPr>
+          <w:rFonts w:ascii="Times New Roman" w:hAnsi="Times New Roman" w:cs="Times New Roman"/>
+          <w:sz w:val="40"/>
+        </w:rPr>
+        <w:t xml:space="preserve">Distributed Computing Project </w:t>
+      </w:r>
+    </w:p>
+    <w:p>
+      <w:pPr>
+        <w:spacing w:after="0" w:line="240" w:lineRule="auto"/>
+        <w:jc w:val="center"/>
+        <w:rPr>
+          <w:rFonts w:ascii="Times New Roman" w:hAnsi="Times New Roman" w:cs="Times New Roman"/>
+        </w:rPr>
+      </w:pPr>
+    </w:p>
+    <w:p>
+      <w:pPr>
+        <w:spacing w:after="0" w:line="240" w:lineRule="auto"/>
+        <w:jc w:val="center"/>
+        <w:rPr>
+          <w:rFonts w:ascii="Times New Roman" w:hAnsi="Times New Roman" w:cs="Times New Roman"/>
+        </w:rPr>
+      </w:pPr>
+    </w:p>
+    <w:p>
+      <w:pPr>
+        <w:spacing w:after="0" w:line="240" w:lineRule="auto"/>
+        <w:jc w:val="center"/>
+        <w:rPr>
+          <w:rFonts w:ascii="Times New Roman" w:hAnsi="Times New Roman" w:cs="Times New Roman"/>
+          <w:color w:val="FF0000"/>
+        </w:rPr>
+      </w:pPr>
+      <w:r>
+        <w:rPr>
+          <w:rFonts w:ascii="Times New Roman" w:hAnsi="Times New Roman" w:cs="Times New Roman"/>
+        </w:rPr>
+        <w:t xml:space="preserve">Submitted By: </w:t>
+      </w:r>
+      <w:r>
+        <w:rPr>
+          <w:rFonts w:ascii="Times New Roman" w:hAnsi="Times New Roman" w:cs="Times New Roman"/>
+          <w:color w:val="000000" w:themeColor="text1"/>
+        </w:rPr>
+        <w:t>Darragh Elbel T00211193</w:t>
+      </w:r>
+    </w:p>
+    <w:p>
+      <w:pPr>
+        <w:spacing w:after="0" w:line="240" w:lineRule="auto"/>
+        <w:jc w:val="center"/>
+        <w:rPr>
+          <w:rFonts w:ascii="Times New Roman" w:hAnsi="Times New Roman" w:cs="Times New Roman"/>
+          <w:color w:val="000000" w:themeColor="text1"/>
+        </w:rPr>
+      </w:pPr>
+      <w:r>
+        <w:rPr>
+          <w:rFonts w:ascii="Times New Roman" w:hAnsi="Times New Roman" w:cs="Times New Roman"/>
+          <w:color w:val="000000" w:themeColor="text1"/>
+        </w:rPr>
+        <w:t>Computing with Software Development</w:t>
+      </w:r>
+    </w:p>
+    <w:p>
+      <w:pPr>
+        <w:spacing w:after="0" w:line="240" w:lineRule="auto"/>
+        <w:jc w:val="center"/>
+        <w:rPr>
+          <w:rFonts w:ascii="Times New Roman" w:hAnsi="Times New Roman" w:cs="Times New Roman"/>
+        </w:rPr>
+      </w:pPr>
+    </w:p>
+    <w:p>
+      <w:pPr>
+        <w:spacing w:after="0" w:line="240" w:lineRule="auto"/>
+        <w:jc w:val="center"/>
+        <w:rPr>
+          <w:rFonts w:ascii="Times New Roman" w:hAnsi="Times New Roman" w:cs="Times New Roman"/>
+        </w:rPr>
+      </w:pPr>
+      <w:r>
+        <w:rPr>
+          <w:rFonts w:ascii="Times New Roman" w:hAnsi="Times New Roman" w:cs="Times New Roman"/>
+        </w:rPr>
+        <w:t>Date Submitted:</w:t>
+      </w:r>
+      <w:r>
+        <w:rPr>
+          <w:rFonts w:ascii="Times New Roman" w:hAnsi="Times New Roman" w:cs="Times New Roman"/>
+          <w:color w:val="C00000"/>
+        </w:rPr>
+        <w:t xml:space="preserve"> </w:t>
+      </w:r>
+      <w:proofErr w:type="gramStart"/>
+      <w:r>
+        <w:rPr>
+          <w:rFonts w:ascii="Times New Roman" w:hAnsi="Times New Roman" w:cs="Times New Roman"/>
+        </w:rPr>
+        <w:t>07/12/23</w:t>
+      </w:r>
+      <w:proofErr w:type="gramEnd"/>
+    </w:p>
+    <w:p>
+      <w:pPr>
+        <w:rPr>
+          <w:rFonts w:ascii="Times New Roman" w:hAnsi="Times New Roman" w:cs="Times New Roman"/>
+        </w:rPr>
+      </w:pPr>
+      <w:r>
+        <w:rPr>
+          <w:rFonts w:ascii="Times New Roman" w:hAnsi="Times New Roman" w:cs="Times New Roman"/>
+        </w:rPr>
+        <w:br w:type="page"/>
+      </w:r>
+    </w:p>
+    <w:p>
+      <w:pPr>
+        <w:rPr>
+          <w:rFonts w:ascii="Times New Roman" w:hAnsi="Times New Roman" w:cs="Times New Roman"/>
+        </w:rPr>
+      </w:pPr>
+    </w:p>
+    <w:sdt>
+      <w:sdtPr>
+        <w:rPr>
+          <w:rFonts w:ascii="Times New Roman" w:hAnsi="Times New Roman" w:cs="Times New Roman"/>
+        </w:rPr>
+        <w:id w:val="440272939"/>
+        <w:docPartObj>
+          <w:docPartGallery w:val="Table of Contents"/>
+          <w:docPartUnique/>
+        </w:docPartObj>
+      </w:sdtPr>
+      <w:sdtEndPr>
+        <w:rPr>
+          <w:rFonts w:eastAsiaTheme="minorHAnsi"/>
           <w:b/>
           <w:bCs/>
-        </w:rPr>
-      </w:pPr>
-      <w:r>
-        <w:rPr>
-          <w:rFonts w:ascii="Times New Roman" w:hAnsi="Times New Roman" w:cs="Times New Roman"/>
-          <w:b/>
-          <w:bCs/>
+          <w:noProof/>
+          <w:color w:val="auto"/>
+          <w:kern w:val="2"/>
+          <w:sz w:val="22"/>
+          <w:szCs w:val="22"/>
+          <w:lang w:val="en-GB"/>
+          <w14:ligatures w14:val="standardContextual"/>
+        </w:rPr>
+      </w:sdtEndPr>
+      <w:sdtContent>
+        <w:p>
+          <w:pPr>
+            <w:pStyle w:val="TOCHeading"/>
+            <w:rPr>
+              <w:rFonts w:ascii="Times New Roman" w:hAnsi="Times New Roman" w:cs="Times New Roman"/>
+            </w:rPr>
+          </w:pPr>
+          <w:r>
+            <w:rPr>
+              <w:rFonts w:ascii="Times New Roman" w:hAnsi="Times New Roman" w:cs="Times New Roman"/>
+            </w:rPr>
+            <w:t>Contents</w:t>
+          </w:r>
+        </w:p>
+        <w:p>
+          <w:pPr>
+            <w:pStyle w:val="TOC1"/>
+            <w:tabs>
+              <w:tab w:val="right" w:leader="dot" w:pos="9016"/>
+            </w:tabs>
+            <w:rPr>
+              <w:rFonts w:ascii="Times New Roman" w:hAnsi="Times New Roman" w:cs="Times New Roman"/>
+              <w:noProof/>
+            </w:rPr>
+          </w:pPr>
+          <w:r>
+            <w:rPr>
+              <w:rFonts w:ascii="Times New Roman" w:hAnsi="Times New Roman" w:cs="Times New Roman"/>
+            </w:rPr>
+            <w:fldChar w:fldCharType="begin"/>
+          </w:r>
+          <w:r>
+            <w:rPr>
+              <w:rFonts w:ascii="Times New Roman" w:hAnsi="Times New Roman" w:cs="Times New Roman"/>
+            </w:rPr>
+            <w:instrText xml:space="preserve"> TOC \o "1-3" \h \z \u </w:instrText>
+          </w:r>
+          <w:r>
+            <w:rPr>
+              <w:rFonts w:ascii="Times New Roman" w:hAnsi="Times New Roman" w:cs="Times New Roman"/>
+            </w:rPr>
+            <w:fldChar w:fldCharType="separate"/>
+          </w:r>
+          <w:hyperlink w:anchor="_Toc160543284" w:history="1">
+            <w:r>
+              <w:rPr>
+                <w:rStyle w:val="Hyperlink"/>
+                <w:rFonts w:ascii="Times New Roman" w:hAnsi="Times New Roman" w:cs="Times New Roman"/>
+                <w:b/>
+                <w:bCs/>
+                <w:noProof/>
+              </w:rPr>
+              <w:t>Short Message Protocol – SMP</w:t>
+            </w:r>
+            <w:r>
+              <w:rPr>
+                <w:rFonts w:ascii="Times New Roman" w:hAnsi="Times New Roman" w:cs="Times New Roman"/>
+                <w:noProof/>
+                <w:webHidden/>
+              </w:rPr>
+              <w:tab/>
+            </w:r>
+            <w:r>
+              <w:rPr>
+                <w:rFonts w:ascii="Times New Roman" w:hAnsi="Times New Roman" w:cs="Times New Roman"/>
+                <w:noProof/>
+                <w:webHidden/>
+              </w:rPr>
+              <w:fldChar w:fldCharType="begin"/>
+            </w:r>
+            <w:r>
+              <w:rPr>
+                <w:rFonts w:ascii="Times New Roman" w:hAnsi="Times New Roman" w:cs="Times New Roman"/>
+                <w:noProof/>
+                <w:webHidden/>
+              </w:rPr>
+              <w:instrText xml:space="preserve"> PAGEREF _Toc160543284 \h </w:instrText>
+            </w:r>
+            <w:r>
+              <w:rPr>
+                <w:rFonts w:ascii="Times New Roman" w:hAnsi="Times New Roman" w:cs="Times New Roman"/>
+                <w:noProof/>
+                <w:webHidden/>
+              </w:rPr>
+            </w:r>
+            <w:r>
+              <w:rPr>
+                <w:rFonts w:ascii="Times New Roman" w:hAnsi="Times New Roman" w:cs="Times New Roman"/>
+                <w:noProof/>
+                <w:webHidden/>
+              </w:rPr>
+              <w:fldChar w:fldCharType="separate"/>
+            </w:r>
+            <w:r>
+              <w:rPr>
+                <w:rFonts w:ascii="Times New Roman" w:hAnsi="Times New Roman" w:cs="Times New Roman"/>
+                <w:noProof/>
+                <w:webHidden/>
+              </w:rPr>
+              <w:t>2</w:t>
+            </w:r>
+            <w:r>
+              <w:rPr>
+                <w:rFonts w:ascii="Times New Roman" w:hAnsi="Times New Roman" w:cs="Times New Roman"/>
+                <w:noProof/>
+                <w:webHidden/>
+              </w:rPr>
+              <w:fldChar w:fldCharType="end"/>
+            </w:r>
+          </w:hyperlink>
+        </w:p>
+        <w:p>
+          <w:pPr>
+            <w:pStyle w:val="TOC2"/>
+            <w:tabs>
+              <w:tab w:val="right" w:leader="dot" w:pos="9016"/>
+            </w:tabs>
+            <w:rPr>
+              <w:rFonts w:ascii="Times New Roman" w:hAnsi="Times New Roman" w:cs="Times New Roman"/>
+              <w:noProof/>
+            </w:rPr>
+          </w:pPr>
+          <w:hyperlink w:anchor="_Toc160543285" w:history="1">
+            <w:r>
+              <w:rPr>
+                <w:rStyle w:val="Hyperlink"/>
+                <w:rFonts w:ascii="Times New Roman" w:hAnsi="Times New Roman" w:cs="Times New Roman"/>
+                <w:noProof/>
+              </w:rPr>
+              <w:t>Abstract</w:t>
+            </w:r>
+            <w:r>
+              <w:rPr>
+                <w:rFonts w:ascii="Times New Roman" w:hAnsi="Times New Roman" w:cs="Times New Roman"/>
+                <w:noProof/>
+                <w:webHidden/>
+              </w:rPr>
+              <w:tab/>
+            </w:r>
+            <w:r>
+              <w:rPr>
+                <w:rFonts w:ascii="Times New Roman" w:hAnsi="Times New Roman" w:cs="Times New Roman"/>
+                <w:noProof/>
+                <w:webHidden/>
+              </w:rPr>
+              <w:fldChar w:fldCharType="begin"/>
+            </w:r>
+            <w:r>
+              <w:rPr>
+                <w:rFonts w:ascii="Times New Roman" w:hAnsi="Times New Roman" w:cs="Times New Roman"/>
+                <w:noProof/>
+                <w:webHidden/>
+              </w:rPr>
+              <w:instrText xml:space="preserve"> PAGEREF _Toc160543285 \h </w:instrText>
+            </w:r>
+            <w:r>
+              <w:rPr>
+                <w:rFonts w:ascii="Times New Roman" w:hAnsi="Times New Roman" w:cs="Times New Roman"/>
+                <w:noProof/>
+                <w:webHidden/>
+              </w:rPr>
+            </w:r>
+            <w:r>
+              <w:rPr>
+                <w:rFonts w:ascii="Times New Roman" w:hAnsi="Times New Roman" w:cs="Times New Roman"/>
+                <w:noProof/>
+                <w:webHidden/>
+              </w:rPr>
+              <w:fldChar w:fldCharType="separate"/>
+            </w:r>
+            <w:r>
+              <w:rPr>
+                <w:rFonts w:ascii="Times New Roman" w:hAnsi="Times New Roman" w:cs="Times New Roman"/>
+                <w:noProof/>
+                <w:webHidden/>
+              </w:rPr>
+              <w:t>2</w:t>
+            </w:r>
+            <w:r>
+              <w:rPr>
+                <w:rFonts w:ascii="Times New Roman" w:hAnsi="Times New Roman" w:cs="Times New Roman"/>
+                <w:noProof/>
+                <w:webHidden/>
+              </w:rPr>
+              <w:fldChar w:fldCharType="end"/>
+            </w:r>
+          </w:hyperlink>
+        </w:p>
+        <w:p>
+          <w:pPr>
+            <w:pStyle w:val="TOC2"/>
+            <w:tabs>
+              <w:tab w:val="right" w:leader="dot" w:pos="9016"/>
+            </w:tabs>
+            <w:rPr>
+              <w:rFonts w:ascii="Times New Roman" w:hAnsi="Times New Roman" w:cs="Times New Roman"/>
+              <w:noProof/>
+            </w:rPr>
+          </w:pPr>
+          <w:hyperlink w:anchor="_Toc160543286" w:history="1">
+            <w:r>
+              <w:rPr>
+                <w:rStyle w:val="Hyperlink"/>
+                <w:rFonts w:ascii="Times New Roman" w:hAnsi="Times New Roman" w:cs="Times New Roman"/>
+                <w:noProof/>
+              </w:rPr>
+              <w:t>1. Introduction</w:t>
+            </w:r>
+            <w:r>
+              <w:rPr>
+                <w:rFonts w:ascii="Times New Roman" w:hAnsi="Times New Roman" w:cs="Times New Roman"/>
+                <w:noProof/>
+                <w:webHidden/>
+              </w:rPr>
+              <w:tab/>
+            </w:r>
+            <w:r>
+              <w:rPr>
+                <w:rFonts w:ascii="Times New Roman" w:hAnsi="Times New Roman" w:cs="Times New Roman"/>
+                <w:noProof/>
+                <w:webHidden/>
+              </w:rPr>
+              <w:fldChar w:fldCharType="begin"/>
+            </w:r>
+            <w:r>
+              <w:rPr>
+                <w:rFonts w:ascii="Times New Roman" w:hAnsi="Times New Roman" w:cs="Times New Roman"/>
+                <w:noProof/>
+                <w:webHidden/>
+              </w:rPr>
+              <w:instrText xml:space="preserve"> PAGEREF _Toc160543286 \h </w:instrText>
+            </w:r>
+            <w:r>
+              <w:rPr>
+                <w:rFonts w:ascii="Times New Roman" w:hAnsi="Times New Roman" w:cs="Times New Roman"/>
+                <w:noProof/>
+                <w:webHidden/>
+              </w:rPr>
+            </w:r>
+            <w:r>
+              <w:rPr>
+                <w:rFonts w:ascii="Times New Roman" w:hAnsi="Times New Roman" w:cs="Times New Roman"/>
+                <w:noProof/>
+                <w:webHidden/>
+              </w:rPr>
+              <w:fldChar w:fldCharType="separate"/>
+            </w:r>
+            <w:r>
+              <w:rPr>
+                <w:rFonts w:ascii="Times New Roman" w:hAnsi="Times New Roman" w:cs="Times New Roman"/>
+                <w:noProof/>
+                <w:webHidden/>
+              </w:rPr>
+              <w:t>2</w:t>
+            </w:r>
+            <w:r>
+              <w:rPr>
+                <w:rFonts w:ascii="Times New Roman" w:hAnsi="Times New Roman" w:cs="Times New Roman"/>
+                <w:noProof/>
+                <w:webHidden/>
+              </w:rPr>
+              <w:fldChar w:fldCharType="end"/>
+            </w:r>
+          </w:hyperlink>
+        </w:p>
+        <w:p>
+          <w:pPr>
+            <w:pStyle w:val="TOC3"/>
+            <w:tabs>
+              <w:tab w:val="right" w:leader="dot" w:pos="9016"/>
+            </w:tabs>
+            <w:rPr>
+              <w:rFonts w:ascii="Times New Roman" w:hAnsi="Times New Roman" w:cs="Times New Roman"/>
+              <w:noProof/>
+            </w:rPr>
+          </w:pPr>
+          <w:hyperlink w:anchor="_Toc160543287" w:history="1">
+            <w:r>
+              <w:rPr>
+                <w:rStyle w:val="Hyperlink"/>
+                <w:rFonts w:ascii="Times New Roman" w:hAnsi="Times New Roman" w:cs="Times New Roman"/>
+                <w:noProof/>
+              </w:rPr>
+              <w:t>1.1 Purpose</w:t>
+            </w:r>
+            <w:r>
+              <w:rPr>
+                <w:rFonts w:ascii="Times New Roman" w:hAnsi="Times New Roman" w:cs="Times New Roman"/>
+                <w:noProof/>
+                <w:webHidden/>
+              </w:rPr>
+              <w:tab/>
+            </w:r>
+            <w:r>
+              <w:rPr>
+                <w:rFonts w:ascii="Times New Roman" w:hAnsi="Times New Roman" w:cs="Times New Roman"/>
+                <w:noProof/>
+                <w:webHidden/>
+              </w:rPr>
+              <w:fldChar w:fldCharType="begin"/>
+            </w:r>
+            <w:r>
+              <w:rPr>
+                <w:rFonts w:ascii="Times New Roman" w:hAnsi="Times New Roman" w:cs="Times New Roman"/>
+                <w:noProof/>
+                <w:webHidden/>
+              </w:rPr>
+              <w:instrText xml:space="preserve"> PAGEREF _Toc160543287 \h </w:instrText>
+            </w:r>
+            <w:r>
+              <w:rPr>
+                <w:rFonts w:ascii="Times New Roman" w:hAnsi="Times New Roman" w:cs="Times New Roman"/>
+                <w:noProof/>
+                <w:webHidden/>
+              </w:rPr>
+            </w:r>
+            <w:r>
+              <w:rPr>
+                <w:rFonts w:ascii="Times New Roman" w:hAnsi="Times New Roman" w:cs="Times New Roman"/>
+                <w:noProof/>
+                <w:webHidden/>
+              </w:rPr>
+              <w:fldChar w:fldCharType="separate"/>
+            </w:r>
+            <w:r>
+              <w:rPr>
+                <w:rFonts w:ascii="Times New Roman" w:hAnsi="Times New Roman" w:cs="Times New Roman"/>
+                <w:noProof/>
+                <w:webHidden/>
+              </w:rPr>
+              <w:t>2</w:t>
+            </w:r>
+            <w:r>
+              <w:rPr>
+                <w:rFonts w:ascii="Times New Roman" w:hAnsi="Times New Roman" w:cs="Times New Roman"/>
+                <w:noProof/>
+                <w:webHidden/>
+              </w:rPr>
+              <w:fldChar w:fldCharType="end"/>
+            </w:r>
+          </w:hyperlink>
+        </w:p>
+        <w:p>
+          <w:pPr>
+            <w:pStyle w:val="TOC3"/>
+            <w:tabs>
+              <w:tab w:val="right" w:leader="dot" w:pos="9016"/>
+            </w:tabs>
+            <w:rPr>
+              <w:rFonts w:ascii="Times New Roman" w:hAnsi="Times New Roman" w:cs="Times New Roman"/>
+              <w:noProof/>
+            </w:rPr>
+          </w:pPr>
+          <w:hyperlink w:anchor="_Toc160543288" w:history="1">
+            <w:r>
+              <w:rPr>
+                <w:rStyle w:val="Hyperlink"/>
+                <w:rFonts w:ascii="Times New Roman" w:hAnsi="Times New Roman" w:cs="Times New Roman"/>
+                <w:noProof/>
+              </w:rPr>
+              <w:t>1.2 Terminology</w:t>
+            </w:r>
+            <w:r>
+              <w:rPr>
+                <w:rFonts w:ascii="Times New Roman" w:hAnsi="Times New Roman" w:cs="Times New Roman"/>
+                <w:noProof/>
+                <w:webHidden/>
+              </w:rPr>
+              <w:tab/>
+            </w:r>
+            <w:r>
+              <w:rPr>
+                <w:rFonts w:ascii="Times New Roman" w:hAnsi="Times New Roman" w:cs="Times New Roman"/>
+                <w:noProof/>
+                <w:webHidden/>
+              </w:rPr>
+              <w:fldChar w:fldCharType="begin"/>
+            </w:r>
+            <w:r>
+              <w:rPr>
+                <w:rFonts w:ascii="Times New Roman" w:hAnsi="Times New Roman" w:cs="Times New Roman"/>
+                <w:noProof/>
+                <w:webHidden/>
+              </w:rPr>
+              <w:instrText xml:space="preserve"> PAGEREF _Toc160543288 \h </w:instrText>
+            </w:r>
+            <w:r>
+              <w:rPr>
+                <w:rFonts w:ascii="Times New Roman" w:hAnsi="Times New Roman" w:cs="Times New Roman"/>
+                <w:noProof/>
+                <w:webHidden/>
+              </w:rPr>
+            </w:r>
+            <w:r>
+              <w:rPr>
+                <w:rFonts w:ascii="Times New Roman" w:hAnsi="Times New Roman" w:cs="Times New Roman"/>
+                <w:noProof/>
+                <w:webHidden/>
+              </w:rPr>
+              <w:fldChar w:fldCharType="separate"/>
+            </w:r>
+            <w:r>
+              <w:rPr>
+                <w:rFonts w:ascii="Times New Roman" w:hAnsi="Times New Roman" w:cs="Times New Roman"/>
+                <w:noProof/>
+                <w:webHidden/>
+              </w:rPr>
+              <w:t>2</w:t>
+            </w:r>
+            <w:r>
+              <w:rPr>
+                <w:rFonts w:ascii="Times New Roman" w:hAnsi="Times New Roman" w:cs="Times New Roman"/>
+                <w:noProof/>
+                <w:webHidden/>
+              </w:rPr>
+              <w:fldChar w:fldCharType="end"/>
+            </w:r>
+          </w:hyperlink>
+        </w:p>
+        <w:p>
+          <w:pPr>
+            <w:pStyle w:val="TOC2"/>
+            <w:tabs>
+              <w:tab w:val="right" w:leader="dot" w:pos="9016"/>
+            </w:tabs>
+            <w:rPr>
+              <w:rFonts w:ascii="Times New Roman" w:hAnsi="Times New Roman" w:cs="Times New Roman"/>
+              <w:noProof/>
+            </w:rPr>
+          </w:pPr>
+          <w:hyperlink w:anchor="_Toc160543289" w:history="1">
+            <w:r>
+              <w:rPr>
+                <w:rStyle w:val="Hyperlink"/>
+                <w:rFonts w:ascii="Times New Roman" w:hAnsi="Times New Roman" w:cs="Times New Roman"/>
+                <w:noProof/>
+              </w:rPr>
+              <w:t>2. Functionality</w:t>
+            </w:r>
+            <w:r>
+              <w:rPr>
+                <w:rFonts w:ascii="Times New Roman" w:hAnsi="Times New Roman" w:cs="Times New Roman"/>
+                <w:noProof/>
+                <w:webHidden/>
+              </w:rPr>
+              <w:tab/>
+            </w:r>
+            <w:r>
+              <w:rPr>
+                <w:rFonts w:ascii="Times New Roman" w:hAnsi="Times New Roman" w:cs="Times New Roman"/>
+                <w:noProof/>
+                <w:webHidden/>
+              </w:rPr>
+              <w:fldChar w:fldCharType="begin"/>
+            </w:r>
+            <w:r>
+              <w:rPr>
+                <w:rFonts w:ascii="Times New Roman" w:hAnsi="Times New Roman" w:cs="Times New Roman"/>
+                <w:noProof/>
+                <w:webHidden/>
+              </w:rPr>
+              <w:instrText xml:space="preserve"> PAGEREF _Toc160543289 \h </w:instrText>
+            </w:r>
+            <w:r>
+              <w:rPr>
+                <w:rFonts w:ascii="Times New Roman" w:hAnsi="Times New Roman" w:cs="Times New Roman"/>
+                <w:noProof/>
+                <w:webHidden/>
+              </w:rPr>
+            </w:r>
+            <w:r>
+              <w:rPr>
+                <w:rFonts w:ascii="Times New Roman" w:hAnsi="Times New Roman" w:cs="Times New Roman"/>
+                <w:noProof/>
+                <w:webHidden/>
+              </w:rPr>
+              <w:fldChar w:fldCharType="separate"/>
+            </w:r>
+            <w:r>
+              <w:rPr>
+                <w:rFonts w:ascii="Times New Roman" w:hAnsi="Times New Roman" w:cs="Times New Roman"/>
+                <w:noProof/>
+                <w:webHidden/>
+              </w:rPr>
+              <w:t>2</w:t>
+            </w:r>
+            <w:r>
+              <w:rPr>
+                <w:rFonts w:ascii="Times New Roman" w:hAnsi="Times New Roman" w:cs="Times New Roman"/>
+                <w:noProof/>
+                <w:webHidden/>
+              </w:rPr>
+              <w:fldChar w:fldCharType="end"/>
+            </w:r>
+          </w:hyperlink>
+        </w:p>
+        <w:p>
+          <w:pPr>
+            <w:pStyle w:val="TOC3"/>
+            <w:tabs>
+              <w:tab w:val="right" w:leader="dot" w:pos="9016"/>
+            </w:tabs>
+            <w:rPr>
+              <w:rFonts w:ascii="Times New Roman" w:hAnsi="Times New Roman" w:cs="Times New Roman"/>
+              <w:noProof/>
+            </w:rPr>
+          </w:pPr>
+          <w:hyperlink w:anchor="_Toc160543290" w:history="1">
+            <w:r>
+              <w:rPr>
+                <w:rStyle w:val="Hyperlink"/>
+                <w:rFonts w:ascii="Times New Roman" w:hAnsi="Times New Roman" w:cs="Times New Roman"/>
+                <w:noProof/>
+              </w:rPr>
+              <w:t>2.1 Log-on</w:t>
+            </w:r>
+            <w:r>
+              <w:rPr>
+                <w:rFonts w:ascii="Times New Roman" w:hAnsi="Times New Roman" w:cs="Times New Roman"/>
+                <w:noProof/>
+                <w:webHidden/>
+              </w:rPr>
+              <w:tab/>
+            </w:r>
+            <w:r>
+              <w:rPr>
+                <w:rFonts w:ascii="Times New Roman" w:hAnsi="Times New Roman" w:cs="Times New Roman"/>
+                <w:noProof/>
+                <w:webHidden/>
+              </w:rPr>
+              <w:fldChar w:fldCharType="begin"/>
+            </w:r>
+            <w:r>
+              <w:rPr>
+                <w:rFonts w:ascii="Times New Roman" w:hAnsi="Times New Roman" w:cs="Times New Roman"/>
+                <w:noProof/>
+                <w:webHidden/>
+              </w:rPr>
+              <w:instrText xml:space="preserve"> PAGEREF _Toc160543290 \h </w:instrText>
+            </w:r>
+            <w:r>
+              <w:rPr>
+                <w:rFonts w:ascii="Times New Roman" w:hAnsi="Times New Roman" w:cs="Times New Roman"/>
+                <w:noProof/>
+                <w:webHidden/>
+              </w:rPr>
+            </w:r>
+            <w:r>
+              <w:rPr>
+                <w:rFonts w:ascii="Times New Roman" w:hAnsi="Times New Roman" w:cs="Times New Roman"/>
+                <w:noProof/>
+                <w:webHidden/>
+              </w:rPr>
+              <w:fldChar w:fldCharType="separate"/>
+            </w:r>
+            <w:r>
+              <w:rPr>
+                <w:rFonts w:ascii="Times New Roman" w:hAnsi="Times New Roman" w:cs="Times New Roman"/>
+                <w:noProof/>
+                <w:webHidden/>
+              </w:rPr>
+              <w:t>2</w:t>
+            </w:r>
+            <w:r>
+              <w:rPr>
+                <w:rFonts w:ascii="Times New Roman" w:hAnsi="Times New Roman" w:cs="Times New Roman"/>
+                <w:noProof/>
+                <w:webHidden/>
+              </w:rPr>
+              <w:fldChar w:fldCharType="end"/>
+            </w:r>
+          </w:hyperlink>
+        </w:p>
+        <w:p>
+          <w:pPr>
+            <w:pStyle w:val="TOC3"/>
+            <w:tabs>
+              <w:tab w:val="right" w:leader="dot" w:pos="9016"/>
+            </w:tabs>
+            <w:rPr>
+              <w:rFonts w:ascii="Times New Roman" w:hAnsi="Times New Roman" w:cs="Times New Roman"/>
+              <w:noProof/>
+            </w:rPr>
+          </w:pPr>
+          <w:hyperlink w:anchor="_Toc160543291" w:history="1">
+            <w:r>
+              <w:rPr>
+                <w:rStyle w:val="Hyperlink"/>
+                <w:rFonts w:ascii="Times New Roman" w:hAnsi="Times New Roman" w:cs="Times New Roman"/>
+                <w:noProof/>
+              </w:rPr>
+              <w:t>2.2 Short Message Upload</w:t>
+            </w:r>
+            <w:r>
+              <w:rPr>
+                <w:rFonts w:ascii="Times New Roman" w:hAnsi="Times New Roman" w:cs="Times New Roman"/>
+                <w:noProof/>
+                <w:webHidden/>
+              </w:rPr>
+              <w:tab/>
+            </w:r>
+            <w:r>
+              <w:rPr>
+                <w:rFonts w:ascii="Times New Roman" w:hAnsi="Times New Roman" w:cs="Times New Roman"/>
+                <w:noProof/>
+                <w:webHidden/>
+              </w:rPr>
+              <w:fldChar w:fldCharType="begin"/>
+            </w:r>
+            <w:r>
+              <w:rPr>
+                <w:rFonts w:ascii="Times New Roman" w:hAnsi="Times New Roman" w:cs="Times New Roman"/>
+                <w:noProof/>
+                <w:webHidden/>
+              </w:rPr>
+              <w:instrText xml:space="preserve"> PAGEREF _Toc160543291 \h </w:instrText>
+            </w:r>
+            <w:r>
+              <w:rPr>
+                <w:rFonts w:ascii="Times New Roman" w:hAnsi="Times New Roman" w:cs="Times New Roman"/>
+                <w:noProof/>
+                <w:webHidden/>
+              </w:rPr>
+            </w:r>
+            <w:r>
+              <w:rPr>
+                <w:rFonts w:ascii="Times New Roman" w:hAnsi="Times New Roman" w:cs="Times New Roman"/>
+                <w:noProof/>
+                <w:webHidden/>
+              </w:rPr>
+              <w:fldChar w:fldCharType="separate"/>
+            </w:r>
+            <w:r>
+              <w:rPr>
+                <w:rFonts w:ascii="Times New Roman" w:hAnsi="Times New Roman" w:cs="Times New Roman"/>
+                <w:noProof/>
+                <w:webHidden/>
+              </w:rPr>
+              <w:t>3</w:t>
+            </w:r>
+            <w:r>
+              <w:rPr>
+                <w:rFonts w:ascii="Times New Roman" w:hAnsi="Times New Roman" w:cs="Times New Roman"/>
+                <w:noProof/>
+                <w:webHidden/>
+              </w:rPr>
+              <w:fldChar w:fldCharType="end"/>
+            </w:r>
+          </w:hyperlink>
+        </w:p>
+        <w:p>
+          <w:pPr>
+            <w:pStyle w:val="TOC3"/>
+            <w:tabs>
+              <w:tab w:val="right" w:leader="dot" w:pos="9016"/>
+            </w:tabs>
+            <w:rPr>
+              <w:rFonts w:ascii="Times New Roman" w:hAnsi="Times New Roman" w:cs="Times New Roman"/>
+              <w:noProof/>
+            </w:rPr>
+          </w:pPr>
+          <w:hyperlink w:anchor="_Toc160543292" w:history="1">
+            <w:r>
+              <w:rPr>
+                <w:rStyle w:val="Hyperlink"/>
+                <w:rFonts w:ascii="Times New Roman" w:hAnsi="Times New Roman" w:cs="Times New Roman"/>
+                <w:noProof/>
+              </w:rPr>
+              <w:t>2.3 Message Download</w:t>
+            </w:r>
+            <w:r>
+              <w:rPr>
+                <w:rFonts w:ascii="Times New Roman" w:hAnsi="Times New Roman" w:cs="Times New Roman"/>
+                <w:noProof/>
+                <w:webHidden/>
+              </w:rPr>
+              <w:tab/>
+            </w:r>
+            <w:r>
+              <w:rPr>
+                <w:rFonts w:ascii="Times New Roman" w:hAnsi="Times New Roman" w:cs="Times New Roman"/>
+                <w:noProof/>
+                <w:webHidden/>
+              </w:rPr>
+              <w:fldChar w:fldCharType="begin"/>
+            </w:r>
+            <w:r>
+              <w:rPr>
+                <w:rFonts w:ascii="Times New Roman" w:hAnsi="Times New Roman" w:cs="Times New Roman"/>
+                <w:noProof/>
+                <w:webHidden/>
+              </w:rPr>
+              <w:instrText xml:space="preserve"> PAGEREF _Toc160543292 \h </w:instrText>
+            </w:r>
+            <w:r>
+              <w:rPr>
+                <w:rFonts w:ascii="Times New Roman" w:hAnsi="Times New Roman" w:cs="Times New Roman"/>
+                <w:noProof/>
+                <w:webHidden/>
+              </w:rPr>
+            </w:r>
+            <w:r>
+              <w:rPr>
+                <w:rFonts w:ascii="Times New Roman" w:hAnsi="Times New Roman" w:cs="Times New Roman"/>
+                <w:noProof/>
+                <w:webHidden/>
+              </w:rPr>
+              <w:fldChar w:fldCharType="separate"/>
+            </w:r>
+            <w:r>
+              <w:rPr>
+                <w:rFonts w:ascii="Times New Roman" w:hAnsi="Times New Roman" w:cs="Times New Roman"/>
+                <w:noProof/>
+                <w:webHidden/>
+              </w:rPr>
+              <w:t>3</w:t>
+            </w:r>
+            <w:r>
+              <w:rPr>
+                <w:rFonts w:ascii="Times New Roman" w:hAnsi="Times New Roman" w:cs="Times New Roman"/>
+                <w:noProof/>
+                <w:webHidden/>
+              </w:rPr>
+              <w:fldChar w:fldCharType="end"/>
+            </w:r>
+          </w:hyperlink>
+        </w:p>
+        <w:p>
+          <w:pPr>
+            <w:pStyle w:val="TOC3"/>
+            <w:tabs>
+              <w:tab w:val="right" w:leader="dot" w:pos="9016"/>
+            </w:tabs>
+            <w:rPr>
+              <w:rFonts w:ascii="Times New Roman" w:hAnsi="Times New Roman" w:cs="Times New Roman"/>
+              <w:noProof/>
+            </w:rPr>
+          </w:pPr>
+          <w:hyperlink w:anchor="_Toc160543293" w:history="1">
+            <w:r>
+              <w:rPr>
+                <w:rStyle w:val="Hyperlink"/>
+                <w:rFonts w:ascii="Times New Roman" w:hAnsi="Times New Roman" w:cs="Times New Roman"/>
+                <w:noProof/>
+              </w:rPr>
+              <w:t>2.4 Log-off</w:t>
+            </w:r>
+            <w:r>
+              <w:rPr>
+                <w:rFonts w:ascii="Times New Roman" w:hAnsi="Times New Roman" w:cs="Times New Roman"/>
+                <w:noProof/>
+                <w:webHidden/>
+              </w:rPr>
+              <w:tab/>
+            </w:r>
+            <w:r>
+              <w:rPr>
+                <w:rFonts w:ascii="Times New Roman" w:hAnsi="Times New Roman" w:cs="Times New Roman"/>
+                <w:noProof/>
+                <w:webHidden/>
+              </w:rPr>
+              <w:fldChar w:fldCharType="begin"/>
+            </w:r>
+            <w:r>
+              <w:rPr>
+                <w:rFonts w:ascii="Times New Roman" w:hAnsi="Times New Roman" w:cs="Times New Roman"/>
+                <w:noProof/>
+                <w:webHidden/>
+              </w:rPr>
+              <w:instrText xml:space="preserve"> PAGEREF _Toc160543293 \h </w:instrText>
+            </w:r>
+            <w:r>
+              <w:rPr>
+                <w:rFonts w:ascii="Times New Roman" w:hAnsi="Times New Roman" w:cs="Times New Roman"/>
+                <w:noProof/>
+                <w:webHidden/>
+              </w:rPr>
+            </w:r>
+            <w:r>
+              <w:rPr>
+                <w:rFonts w:ascii="Times New Roman" w:hAnsi="Times New Roman" w:cs="Times New Roman"/>
+                <w:noProof/>
+                <w:webHidden/>
+              </w:rPr>
+              <w:fldChar w:fldCharType="separate"/>
+            </w:r>
+            <w:r>
+              <w:rPr>
+                <w:rFonts w:ascii="Times New Roman" w:hAnsi="Times New Roman" w:cs="Times New Roman"/>
+                <w:noProof/>
+                <w:webHidden/>
+              </w:rPr>
+              <w:t>3</w:t>
+            </w:r>
+            <w:r>
+              <w:rPr>
+                <w:rFonts w:ascii="Times New Roman" w:hAnsi="Times New Roman" w:cs="Times New Roman"/>
+                <w:noProof/>
+                <w:webHidden/>
+              </w:rPr>
+              <w:fldChar w:fldCharType="end"/>
+            </w:r>
+          </w:hyperlink>
+        </w:p>
+        <w:p>
+          <w:pPr>
+            <w:pStyle w:val="TOC3"/>
+            <w:tabs>
+              <w:tab w:val="right" w:leader="dot" w:pos="9016"/>
+            </w:tabs>
+            <w:rPr>
+              <w:rFonts w:ascii="Times New Roman" w:hAnsi="Times New Roman" w:cs="Times New Roman"/>
+              <w:noProof/>
+            </w:rPr>
+          </w:pPr>
+          <w:hyperlink w:anchor="_Toc160543294" w:history="1">
+            <w:r>
+              <w:rPr>
+                <w:rStyle w:val="Hyperlink"/>
+                <w:rFonts w:ascii="Times New Roman" w:hAnsi="Times New Roman" w:cs="Times New Roman"/>
+                <w:noProof/>
+              </w:rPr>
+              <w:t>2.5 Protocol-Wide Error Handling</w:t>
+            </w:r>
+            <w:r>
+              <w:rPr>
+                <w:rFonts w:ascii="Times New Roman" w:hAnsi="Times New Roman" w:cs="Times New Roman"/>
+                <w:noProof/>
+                <w:webHidden/>
+              </w:rPr>
+              <w:tab/>
+            </w:r>
+            <w:r>
+              <w:rPr>
+                <w:rFonts w:ascii="Times New Roman" w:hAnsi="Times New Roman" w:cs="Times New Roman"/>
+                <w:noProof/>
+                <w:webHidden/>
+              </w:rPr>
+              <w:fldChar w:fldCharType="begin"/>
+            </w:r>
+            <w:r>
+              <w:rPr>
+                <w:rFonts w:ascii="Times New Roman" w:hAnsi="Times New Roman" w:cs="Times New Roman"/>
+                <w:noProof/>
+                <w:webHidden/>
+              </w:rPr>
+              <w:instrText xml:space="preserve"> PAGEREF _Toc160543294 \h </w:instrText>
+            </w:r>
+            <w:r>
+              <w:rPr>
+                <w:rFonts w:ascii="Times New Roman" w:hAnsi="Times New Roman" w:cs="Times New Roman"/>
+                <w:noProof/>
+                <w:webHidden/>
+              </w:rPr>
+            </w:r>
+            <w:r>
+              <w:rPr>
+                <w:rFonts w:ascii="Times New Roman" w:hAnsi="Times New Roman" w:cs="Times New Roman"/>
+                <w:noProof/>
+                <w:webHidden/>
+              </w:rPr>
+              <w:fldChar w:fldCharType="separate"/>
+            </w:r>
+            <w:r>
+              <w:rPr>
+                <w:rFonts w:ascii="Times New Roman" w:hAnsi="Times New Roman" w:cs="Times New Roman"/>
+                <w:noProof/>
+                <w:webHidden/>
+              </w:rPr>
+              <w:t>4</w:t>
+            </w:r>
+            <w:r>
+              <w:rPr>
+                <w:rFonts w:ascii="Times New Roman" w:hAnsi="Times New Roman" w:cs="Times New Roman"/>
+                <w:noProof/>
+                <w:webHidden/>
+              </w:rPr>
+              <w:fldChar w:fldCharType="end"/>
+            </w:r>
+          </w:hyperlink>
+        </w:p>
+        <w:p>
+          <w:pPr>
+            <w:rPr>
+              <w:rFonts w:ascii="Times New Roman" w:hAnsi="Times New Roman" w:cs="Times New Roman"/>
+            </w:rPr>
+          </w:pPr>
+          <w:r>
+            <w:rPr>
+              <w:rFonts w:ascii="Times New Roman" w:hAnsi="Times New Roman" w:cs="Times New Roman"/>
+              <w:b/>
+              <w:bCs/>
+              <w:noProof/>
+            </w:rPr>
+            <w:fldChar w:fldCharType="end"/>
+          </w:r>
+        </w:p>
+      </w:sdtContent>
+    </w:sdt>
+    <w:p>
+      <w:pPr>
+        <w:pStyle w:val="Heading1"/>
+        <w:rPr>
+          <w:rFonts w:ascii="Times New Roman" w:hAnsi="Times New Roman" w:cs="Times New Roman"/>
+        </w:rPr>
+      </w:pPr>
+      <w:bookmarkStart w:id="0" w:name="_Toc160543284"/>
+      <w:r>
+        <w:rPr>
+          <w:rFonts w:ascii="Times New Roman" w:hAnsi="Times New Roman" w:cs="Times New Roman"/>
+        </w:rPr>
+        <w:t>Introduction</w:t>
+      </w:r>
+    </w:p>
+    <w:p>
+      <w:pPr>
+        <w:pStyle w:val="Heading1"/>
+        <w:rPr>
+          <w:rFonts w:ascii="Times New Roman" w:hAnsi="Times New Roman" w:cs="Times New Roman"/>
+        </w:rPr>
+      </w:pPr>
+      <w:r>
+        <w:rPr>
+          <w:rFonts w:ascii="Times New Roman" w:hAnsi="Times New Roman" w:cs="Times New Roman"/>
         </w:rPr>
         <w:t>Short Message Protocol – SMP</w:t>
       </w:r>
+      <w:bookmarkEnd w:id="0"/>
     </w:p>
     <w:p>
       <w:pPr>
@@ -62,12 +1160,14 @@
           <w:rFonts w:ascii="Times New Roman" w:hAnsi="Times New Roman" w:cs="Times New Roman"/>
         </w:rPr>
       </w:pPr>
+      <w:bookmarkStart w:id="1" w:name="_Toc160543285"/>
       <w:r>
         <w:rPr>
           <w:rFonts w:ascii="Times New Roman" w:hAnsi="Times New Roman" w:cs="Times New Roman"/>
         </w:rPr>
         <w:t>Abstract</w:t>
       </w:r>
+      <w:bookmarkEnd w:id="1"/>
     </w:p>
     <w:p>
       <w:pPr>
@@ -101,12 +1201,49 @@
           <w:rFonts w:ascii="Times New Roman" w:hAnsi="Times New Roman" w:cs="Times New Roman"/>
         </w:rPr>
       </w:pPr>
+      <w:bookmarkStart w:id="2" w:name="_Toc160543286"/>
       <w:r>
         <w:rPr>
           <w:rFonts w:ascii="Times New Roman" w:hAnsi="Times New Roman" w:cs="Times New Roman"/>
         </w:rPr>
         <w:t>1. Introduction</w:t>
       </w:r>
+      <w:bookmarkEnd w:id="2"/>
+    </w:p>
+    <w:p>
+      <w:pPr>
+        <w:rPr>
+          <w:rFonts w:ascii="Times New Roman" w:hAnsi="Times New Roman" w:cs="Times New Roman"/>
+        </w:rPr>
+      </w:pPr>
+      <w:r>
+        <w:rPr>
+          <w:rFonts w:ascii="Times New Roman" w:hAnsi="Times New Roman" w:cs="Times New Roman"/>
+        </w:rPr>
+        <w:t xml:space="preserve">The purpose of SMP is to provide a protocol which allows users to securely save and download messages from a server. SMP consists of 5 core functions, these being logon, the ability for a user to connect to the server using username and password combinations. Logoff, allowing users to disconnect from the server. Message upload, allowing users to upload and save a short message to the server. Specific message download, </w:t>
+      </w:r>
+      <w:r>
+        <w:rPr>
+          <w:rFonts w:ascii="Times New Roman" w:hAnsi="Times New Roman" w:cs="Times New Roman"/>
+        </w:rPr>
+        <w:t xml:space="preserve">allowing users to retrieve a specific message. Finally, all message download, allowing users to retrieve all messages at once. </w:t>
+      </w:r>
+    </w:p>
+    <w:p>
+      <w:pPr>
+        <w:pStyle w:val="Heading2"/>
+        <w:rPr>
+          <w:rFonts w:ascii="Times New Roman" w:hAnsi="Times New Roman" w:cs="Times New Roman"/>
+        </w:rPr>
+      </w:pPr>
+      <w:bookmarkStart w:id="3" w:name="_Toc160543289"/>
+      <w:r>
+        <w:rPr>
+          <w:rFonts w:ascii="Times New Roman" w:hAnsi="Times New Roman" w:cs="Times New Roman"/>
+        </w:rPr>
+        <w:t>2. Functionality</w:t>
+      </w:r>
+      <w:bookmarkEnd w:id="3"/>
     </w:p>
     <w:p>
       <w:pPr>
@@ -115,67 +1252,14 @@
           <w:rFonts w:ascii="Times New Roman" w:hAnsi="Times New Roman" w:cs="Times New Roman"/>
         </w:rPr>
       </w:pPr>
-      <w:r>
-        <w:rPr>
-          <w:rFonts w:ascii="Times New Roman" w:hAnsi="Times New Roman" w:cs="Times New Roman"/>
-        </w:rPr>
-        <w:t>1.1 Purpose</w:t>
-      </w:r>
-    </w:p>
-    <w:p>
-      <w:pPr>
-        <w:rPr>
-          <w:rFonts w:ascii="Times New Roman" w:hAnsi="Times New Roman" w:cs="Times New Roman"/>
-        </w:rPr>
-      </w:pPr>
-      <w:r>
-        <w:rPr>
-          <w:rFonts w:ascii="Times New Roman" w:hAnsi="Times New Roman" w:cs="Times New Roman"/>
-        </w:rPr>
-        <w:t xml:space="preserve">Asdf </w:t>
-      </w:r>
-    </w:p>
-    <w:p>
-      <w:pPr>
-        <w:pStyle w:val="Heading3"/>
-        <w:rPr>
-          <w:rFonts w:ascii="Times New Roman" w:hAnsi="Times New Roman" w:cs="Times New Roman"/>
-        </w:rPr>
-      </w:pPr>
-      <w:r>
-        <w:rPr>
-          <w:rFonts w:ascii="Times New Roman" w:hAnsi="Times New Roman" w:cs="Times New Roman"/>
-        </w:rPr>
-        <w:t>1.2 Terminology</w:t>
-      </w:r>
-    </w:p>
-    <w:p>
-      <w:pPr>
-        <w:pStyle w:val="Heading2"/>
-        <w:rPr>
-          <w:rFonts w:ascii="Times New Roman" w:hAnsi="Times New Roman" w:cs="Times New Roman"/>
-        </w:rPr>
-      </w:pPr>
-      <w:r>
-        <w:rPr>
-          <w:rFonts w:ascii="Times New Roman" w:hAnsi="Times New Roman" w:cs="Times New Roman"/>
-        </w:rPr>
-        <w:t>2. Functionality</w:t>
-      </w:r>
-    </w:p>
-    <w:p>
-      <w:pPr>
-        <w:pStyle w:val="Heading3"/>
-        <w:rPr>
-          <w:rFonts w:ascii="Times New Roman" w:hAnsi="Times New Roman" w:cs="Times New Roman"/>
-        </w:rPr>
-      </w:pPr>
+      <w:bookmarkStart w:id="4" w:name="_Toc160543290"/>
       <w:r>
         <w:rPr>
           <w:rFonts w:ascii="Times New Roman" w:hAnsi="Times New Roman" w:cs="Times New Roman"/>
         </w:rPr>
         <w:t>2.1 Log-on</w:t>
       </w:r>
+      <w:bookmarkEnd w:id="4"/>
     </w:p>
     <w:p>
       <w:pPr>
@@ -248,6 +1332,7 @@
                 <w:b/>
                 <w:bCs/>
               </w:rPr>
+              <w:lastRenderedPageBreak/>
               <w:t>5 Bytes</w:t>
             </w:r>
           </w:p>
@@ -460,55 +1545,8 @@
         <w:rPr>
           <w:rFonts w:ascii="Times New Roman" w:hAnsi="Times New Roman" w:cs="Times New Roman"/>
         </w:rPr>
-        <w:t>After the LOGON bytes have been read, the server should recognize that it is a log-on message, if the messages total number of bytes exceeds 519 the message should be discarded without authentication being performed and the response “ERR</w:t>
-      </w:r>
-      <w:r>
-        <w:rPr>
-          <w:rFonts w:ascii="Times New Roman" w:hAnsi="Times New Roman" w:cs="Times New Roman"/>
-        </w:rPr>
-        <w:t>0</w:t>
-      </w:r>
-      <w:r>
-        <w:rPr>
-          <w:rFonts w:ascii="Times New Roman" w:hAnsi="Times New Roman" w:cs="Times New Roman"/>
-        </w:rPr>
-        <w:t xml:space="preserve">1 – INVALID MESSAGE FORMAT” should be sent. </w:t>
-      </w:r>
-    </w:p>
-    <w:p>
-      <w:pPr>
-        <w:rPr>
-          <w:rFonts w:ascii="Times New Roman" w:hAnsi="Times New Roman" w:cs="Times New Roman"/>
-        </w:rPr>
-      </w:pPr>
-    </w:p>
-    <w:p>
-      <w:pPr>
-        <w:rPr>
-          <w:rFonts w:ascii="Times New Roman" w:hAnsi="Times New Roman" w:cs="Times New Roman"/>
-        </w:rPr>
-      </w:pPr>
-    </w:p>
-    <w:p>
-      <w:pPr>
-        <w:rPr>
-          <w:rFonts w:ascii="Times New Roman" w:hAnsi="Times New Roman" w:cs="Times New Roman"/>
-        </w:rPr>
-      </w:pPr>
-    </w:p>
-    <w:p>
-      <w:pPr>
-        <w:rPr>
-          <w:rFonts w:ascii="Times New Roman" w:hAnsi="Times New Roman" w:cs="Times New Roman"/>
-        </w:rPr>
-      </w:pPr>
-    </w:p>
-    <w:p>
-      <w:pPr>
-        <w:rPr>
-          <w:rFonts w:ascii="Times New Roman" w:hAnsi="Times New Roman" w:cs="Times New Roman"/>
-        </w:rPr>
-      </w:pPr>
+        <w:t xml:space="preserve">After the LOGON bytes have been read, the server should recognize that it is a log-on message, if the messages total number of bytes exceeds 519 the message should be discarded without authentication being performed and the response “ERR01 – INVALID MESSAGE FORMAT” should be sent. </w:t>
+      </w:r>
     </w:p>
     <w:p>
       <w:pPr>
@@ -770,17 +1808,33 @@
     </w:p>
     <w:p>
       <w:pPr>
+        <w:rPr>
+          <w:rFonts w:ascii="Times New Roman" w:hAnsi="Times New Roman" w:cs="Times New Roman"/>
+        </w:rPr>
+      </w:pPr>
+      <w:r>
+        <w:rPr>
+          <w:rFonts w:ascii="Times New Roman" w:hAnsi="Times New Roman" w:cs="Times New Roman"/>
+        </w:rPr>
+        <w:br w:type="page"/>
+      </w:r>
+    </w:p>
+    <w:p>
+      <w:pPr>
         <w:pStyle w:val="Heading3"/>
         <w:rPr>
           <w:rFonts w:ascii="Times New Roman" w:hAnsi="Times New Roman" w:cs="Times New Roman"/>
         </w:rPr>
       </w:pPr>
-      <w:r>
-        <w:rPr>
-          <w:rFonts w:ascii="Times New Roman" w:hAnsi="Times New Roman" w:cs="Times New Roman"/>
-        </w:rPr>
+      <w:bookmarkStart w:id="5" w:name="_Toc160543291"/>
+      <w:r>
+        <w:rPr>
+          <w:rFonts w:ascii="Times New Roman" w:hAnsi="Times New Roman" w:cs="Times New Roman"/>
+        </w:rPr>
+        <w:lastRenderedPageBreak/>
         <w:t>2.2 Short Message Upload</w:t>
       </w:r>
+      <w:bookmarkEnd w:id="5"/>
     </w:p>
     <w:p>
       <w:pPr>
@@ -954,19 +2008,7 @@
         <w:rPr>
           <w:rFonts w:ascii="Times New Roman" w:hAnsi="Times New Roman" w:cs="Times New Roman"/>
         </w:rPr>
-        <w:t>2.</w:t>
-      </w:r>
-      <w:r>
-        <w:rPr>
-          <w:rFonts w:ascii="Times New Roman" w:hAnsi="Times New Roman" w:cs="Times New Roman"/>
-        </w:rPr>
-        <w:t>2</w:t>
-      </w:r>
-      <w:r>
-        <w:rPr>
-          <w:rFonts w:ascii="Times New Roman" w:hAnsi="Times New Roman" w:cs="Times New Roman"/>
-        </w:rPr>
-        <w:t>.1 Error Table</w:t>
+        <w:t>2.2.1 Error Table</w:t>
       </w:r>
     </w:p>
     <w:tbl>
@@ -1189,17 +2231,45 @@
     </w:p>
     <w:p>
       <w:pPr>
+        <w:rPr>
+          <w:rFonts w:ascii="Times New Roman" w:hAnsi="Times New Roman" w:cs="Times New Roman"/>
+        </w:rPr>
+      </w:pPr>
+      <w:r>
+        <w:rPr>
+          <w:rFonts w:ascii="Times New Roman" w:hAnsi="Times New Roman" w:cs="Times New Roman"/>
+        </w:rPr>
+        <w:br w:type="page"/>
+      </w:r>
+    </w:p>
+    <w:p>
+      <w:pPr>
         <w:pStyle w:val="Heading3"/>
         <w:rPr>
           <w:rFonts w:ascii="Times New Roman" w:hAnsi="Times New Roman" w:cs="Times New Roman"/>
         </w:rPr>
       </w:pPr>
-      <w:r>
-        <w:rPr>
-          <w:rFonts w:ascii="Times New Roman" w:hAnsi="Times New Roman" w:cs="Times New Roman"/>
-        </w:rPr>
-        <w:t>2.3 Message Download</w:t>
-      </w:r>
+      <w:bookmarkStart w:id="6" w:name="_Toc160543292"/>
+      <w:r>
+        <w:rPr>
+          <w:rFonts w:ascii="Times New Roman" w:hAnsi="Times New Roman" w:cs="Times New Roman"/>
+        </w:rPr>
+        <w:lastRenderedPageBreak/>
+        <w:t xml:space="preserve">2.3 </w:t>
+      </w:r>
+      <w:r>
+        <w:rPr>
+          <w:rFonts w:ascii="Times New Roman" w:hAnsi="Times New Roman" w:cs="Times New Roman"/>
+        </w:rPr>
+        <w:t>All Message</w:t>
+      </w:r>
+      <w:r>
+        <w:rPr>
+          <w:rFonts w:ascii="Times New Roman" w:hAnsi="Times New Roman" w:cs="Times New Roman"/>
+        </w:rPr>
+        <w:t xml:space="preserve"> Download</w:t>
+      </w:r>
+      <w:bookmarkEnd w:id="6"/>
     </w:p>
     <w:p>
       <w:pPr>
@@ -1352,19 +2422,7 @@
         <w:rPr>
           <w:rFonts w:ascii="Times New Roman" w:hAnsi="Times New Roman" w:cs="Times New Roman"/>
         </w:rPr>
-        <w:t>2.</w:t>
-      </w:r>
-      <w:r>
-        <w:rPr>
-          <w:rFonts w:ascii="Times New Roman" w:hAnsi="Times New Roman" w:cs="Times New Roman"/>
-        </w:rPr>
-        <w:t>3</w:t>
-      </w:r>
-      <w:r>
-        <w:rPr>
-          <w:rFonts w:ascii="Times New Roman" w:hAnsi="Times New Roman" w:cs="Times New Roman"/>
-        </w:rPr>
-        <w:t>.1 Error Table</w:t>
+        <w:t>2.3.1 Error Table</w:t>
       </w:r>
     </w:p>
     <w:tbl>
@@ -1522,45 +2580,135 @@
     </w:tbl>
     <w:p>
       <w:pPr>
-        <w:rPr>
-          <w:rFonts w:ascii="Times New Roman" w:hAnsi="Times New Roman" w:cs="Times New Roman"/>
-        </w:rPr>
-      </w:pPr>
-    </w:p>
-    <w:p>
-      <w:pPr>
         <w:pStyle w:val="Heading3"/>
         <w:rPr>
           <w:rFonts w:ascii="Times New Roman" w:hAnsi="Times New Roman" w:cs="Times New Roman"/>
         </w:rPr>
       </w:pPr>
+    </w:p>
+    <w:p>
+      <w:pPr>
+        <w:rPr>
+          <w:rFonts w:ascii="Times New Roman" w:eastAsiaTheme="majorEastAsia" w:hAnsi="Times New Roman" w:cs="Times New Roman"/>
+          <w:color w:val="0F4761" w:themeColor="accent1" w:themeShade="BF"/>
+          <w:sz w:val="28"/>
+          <w:szCs w:val="28"/>
+        </w:rPr>
+      </w:pPr>
+      <w:r>
+        <w:rPr>
+          <w:rFonts w:ascii="Times New Roman" w:hAnsi="Times New Roman" w:cs="Times New Roman"/>
+        </w:rPr>
+        <w:br w:type="page"/>
+      </w:r>
+    </w:p>
+    <w:p>
+      <w:pPr>
+        <w:pStyle w:val="Heading3"/>
+        <w:rPr>
+          <w:rFonts w:ascii="Times New Roman" w:hAnsi="Times New Roman" w:cs="Times New Roman"/>
+        </w:rPr>
+      </w:pPr>
       <w:r>
         <w:rPr>
           <w:rFonts w:ascii="Times New Roman" w:hAnsi="Times New Roman" w:cs="Times New Roman"/>
         </w:rPr>
         <w:lastRenderedPageBreak/>
-        <w:t>2.4 Log-off</w:t>
-      </w:r>
-    </w:p>
-    <w:p>
-      <w:pPr>
-        <w:rPr>
-          <w:rFonts w:ascii="Times New Roman" w:hAnsi="Times New Roman" w:cs="Times New Roman"/>
-        </w:rPr>
-      </w:pPr>
-      <w:r>
-        <w:rPr>
-          <w:rFonts w:ascii="Times New Roman" w:hAnsi="Times New Roman" w:cs="Times New Roman"/>
-        </w:rPr>
-        <w:t xml:space="preserve">System log-off is facilitated through the LGOFF command. The MSGDL command is not accompanied by any other arguments and is 5 bytes is length. </w:t>
-      </w:r>
-    </w:p>
-    <w:p>
-      <w:pPr>
-        <w:rPr>
-          <w:rFonts w:ascii="Times New Roman" w:hAnsi="Times New Roman" w:cs="Times New Roman"/>
-        </w:rPr>
-      </w:pPr>
+        <w:t>2.</w:t>
+      </w:r>
+      <w:r>
+        <w:rPr>
+          <w:rFonts w:ascii="Times New Roman" w:hAnsi="Times New Roman" w:cs="Times New Roman"/>
+        </w:rPr>
+        <w:t>4</w:t>
+      </w:r>
+      <w:r>
+        <w:rPr>
+          <w:rFonts w:ascii="Times New Roman" w:hAnsi="Times New Roman" w:cs="Times New Roman"/>
+        </w:rPr>
+        <w:t xml:space="preserve"> </w:t>
+      </w:r>
+      <w:r>
+        <w:rPr>
+          <w:rFonts w:ascii="Times New Roman" w:hAnsi="Times New Roman" w:cs="Times New Roman"/>
+        </w:rPr>
+        <w:t>Specific</w:t>
+      </w:r>
+      <w:r>
+        <w:rPr>
+          <w:rFonts w:ascii="Times New Roman" w:hAnsi="Times New Roman" w:cs="Times New Roman"/>
+        </w:rPr>
+        <w:t xml:space="preserve"> Message Download</w:t>
+      </w:r>
+    </w:p>
+    <w:p>
+      <w:pPr>
+        <w:rPr>
+          <w:rFonts w:ascii="Times New Roman" w:hAnsi="Times New Roman" w:cs="Times New Roman"/>
+        </w:rPr>
+      </w:pPr>
+      <w:r>
+        <w:rPr>
+          <w:rFonts w:ascii="Times New Roman" w:hAnsi="Times New Roman" w:cs="Times New Roman"/>
+        </w:rPr>
+        <w:t xml:space="preserve">Message download is facilitated by the </w:t>
+      </w:r>
+      <w:r>
+        <w:rPr>
+          <w:rFonts w:ascii="Times New Roman" w:hAnsi="Times New Roman" w:cs="Times New Roman"/>
+        </w:rPr>
+        <w:t>SPMSG</w:t>
+      </w:r>
+      <w:r>
+        <w:rPr>
+          <w:rFonts w:ascii="Times New Roman" w:hAnsi="Times New Roman" w:cs="Times New Roman"/>
+        </w:rPr>
+        <w:t xml:space="preserve"> command. The </w:t>
+      </w:r>
+      <w:r>
+        <w:rPr>
+          <w:rFonts w:ascii="Times New Roman" w:hAnsi="Times New Roman" w:cs="Times New Roman"/>
+        </w:rPr>
+        <w:t>SPMG</w:t>
+      </w:r>
+      <w:r>
+        <w:rPr>
+          <w:rFonts w:ascii="Times New Roman" w:hAnsi="Times New Roman" w:cs="Times New Roman"/>
+        </w:rPr>
+        <w:t xml:space="preserve"> </w:t>
+      </w:r>
+      <w:r>
+        <w:rPr>
+          <w:rFonts w:ascii="Times New Roman" w:hAnsi="Times New Roman" w:cs="Times New Roman"/>
+        </w:rPr>
+        <w:t>is accompanied by a specific message id,</w:t>
+      </w:r>
+    </w:p>
+    <w:p>
+      <w:pPr>
+        <w:rPr>
+          <w:rFonts w:ascii="Times New Roman" w:hAnsi="Times New Roman" w:cs="Times New Roman"/>
+        </w:rPr>
+      </w:pPr>
+      <w:r>
+        <w:rPr>
+          <w:rFonts w:ascii="Times New Roman" w:hAnsi="Times New Roman" w:cs="Times New Roman"/>
+        </w:rPr>
+        <w:t>“MSG[MESSAGE NUMBER] – [MESSAGE CONTENT]”</w:t>
+      </w:r>
+    </w:p>
+    <w:p>
+      <w:pPr>
+        <w:rPr>
+          <w:rFonts w:ascii="Times New Roman" w:hAnsi="Times New Roman" w:cs="Times New Roman"/>
+        </w:rPr>
+      </w:pPr>
+      <w:r>
+        <w:rPr>
+          <w:rFonts w:ascii="Times New Roman" w:hAnsi="Times New Roman" w:cs="Times New Roman"/>
+        </w:rPr>
+        <w:t>For example, “MSG1 – This is my first message”.</w:t>
+      </w:r>
     </w:p>
     <w:tbl>
       <w:tblPr>
@@ -1570,6 +2718,8 @@
       </w:tblPr>
       <w:tblGrid>
         <w:gridCol w:w="1696"/>
+        <w:gridCol w:w="1696"/>
+        <w:gridCol w:w="1696"/>
       </w:tblGrid>
       <w:tr>
         <w:tc>
@@ -1595,6 +2745,52 @@
             </w:r>
           </w:p>
         </w:tc>
+        <w:tc>
+          <w:tcPr>
+            <w:tcW w:w="1696" w:type="dxa"/>
+          </w:tcPr>
+          <w:p>
+            <w:pPr>
+              <w:jc w:val="center"/>
+              <w:rPr>
+                <w:rFonts w:ascii="Times New Roman" w:hAnsi="Times New Roman" w:cs="Times New Roman"/>
+                <w:b/>
+                <w:bCs/>
+              </w:rPr>
+            </w:pPr>
+            <w:r>
+              <w:rPr>
+                <w:rFonts w:ascii="Times New Roman" w:hAnsi="Times New Roman" w:cs="Times New Roman"/>
+                <w:b/>
+                <w:bCs/>
+              </w:rPr>
+              <w:t>1 byte</w:t>
+            </w:r>
+          </w:p>
+        </w:tc>
+        <w:tc>
+          <w:tcPr>
+            <w:tcW w:w="1696" w:type="dxa"/>
+          </w:tcPr>
+          <w:p>
+            <w:pPr>
+              <w:jc w:val="center"/>
+              <w:rPr>
+                <w:rFonts w:ascii="Times New Roman" w:hAnsi="Times New Roman" w:cs="Times New Roman"/>
+                <w:b/>
+                <w:bCs/>
+              </w:rPr>
+            </w:pPr>
+            <w:r>
+              <w:rPr>
+                <w:rFonts w:ascii="Times New Roman" w:hAnsi="Times New Roman" w:cs="Times New Roman"/>
+                <w:b/>
+                <w:bCs/>
+              </w:rPr>
+              <w:t>3 bytes</w:t>
+            </w:r>
+          </w:p>
+        </w:tc>
       </w:tr>
       <w:tr>
         <w:tc>
@@ -1612,7 +2808,45 @@
               <w:rPr>
                 <w:rFonts w:ascii="Times New Roman" w:hAnsi="Times New Roman" w:cs="Times New Roman"/>
               </w:rPr>
-              <w:t>MSGDL</w:t>
+              <w:t>SPMSG</w:t>
+            </w:r>
+          </w:p>
+        </w:tc>
+        <w:tc>
+          <w:tcPr>
+            <w:tcW w:w="1696" w:type="dxa"/>
+          </w:tcPr>
+          <w:p>
+            <w:pPr>
+              <w:jc w:val="center"/>
+              <w:rPr>
+                <w:rFonts w:ascii="Times New Roman" w:hAnsi="Times New Roman" w:cs="Times New Roman"/>
+              </w:rPr>
+            </w:pPr>
+            <w:r>
+              <w:rPr>
+                <w:rFonts w:ascii="Times New Roman" w:hAnsi="Times New Roman" w:cs="Times New Roman"/>
+              </w:rPr>
+              <w:t>Blank space</w:t>
+            </w:r>
+          </w:p>
+        </w:tc>
+        <w:tc>
+          <w:tcPr>
+            <w:tcW w:w="1696" w:type="dxa"/>
+          </w:tcPr>
+          <w:p>
+            <w:pPr>
+              <w:jc w:val="center"/>
+              <w:rPr>
+                <w:rFonts w:ascii="Times New Roman" w:hAnsi="Times New Roman" w:cs="Times New Roman"/>
+              </w:rPr>
+            </w:pPr>
+            <w:r>
+              <w:rPr>
+                <w:rFonts w:ascii="Times New Roman" w:hAnsi="Times New Roman" w:cs="Times New Roman"/>
+              </w:rPr>
+              <w:t>000-100</w:t>
             </w:r>
           </w:p>
         </w:tc>
@@ -1642,58 +2876,13 @@
         <w:rPr>
           <w:rFonts w:ascii="Times New Roman" w:hAnsi="Times New Roman" w:cs="Times New Roman"/>
         </w:rPr>
-        <w:t>3</w:t>
+        <w:t>4</w:t>
       </w:r>
       <w:r>
         <w:rPr>
           <w:rFonts w:ascii="Times New Roman" w:hAnsi="Times New Roman" w:cs="Times New Roman"/>
         </w:rPr>
         <w:t>.1 Error Table</w:t>
-      </w:r>
-    </w:p>
-    <w:p>
-      <w:pPr>
-        <w:rPr>
-          <w:rFonts w:ascii="Times New Roman" w:hAnsi="Times New Roman" w:cs="Times New Roman"/>
-        </w:rPr>
-      </w:pPr>
-      <w:r>
-        <w:rPr>
-          <w:rFonts w:ascii="Times New Roman" w:hAnsi="Times New Roman" w:cs="Times New Roman"/>
-        </w:rPr>
-        <w:t>SMP does not have any Log-off specific errors, failure to log-off due to not being signed in is facilitated by protocol-wide error handling.</w:t>
-      </w:r>
-    </w:p>
-    <w:p>
-      <w:pPr>
-        <w:pStyle w:val="Heading3"/>
-        <w:rPr>
-          <w:rFonts w:ascii="Times New Roman" w:hAnsi="Times New Roman" w:cs="Times New Roman"/>
-        </w:rPr>
-      </w:pPr>
-      <w:r>
-        <w:rPr>
-          <w:rFonts w:ascii="Times New Roman" w:hAnsi="Times New Roman" w:cs="Times New Roman"/>
-        </w:rPr>
-        <w:t>2.</w:t>
-      </w:r>
-      <w:r>
-        <w:rPr>
-          <w:rFonts w:ascii="Times New Roman" w:hAnsi="Times New Roman" w:cs="Times New Roman"/>
-        </w:rPr>
-        <w:t>5</w:t>
-      </w:r>
-      <w:r>
-        <w:rPr>
-          <w:rFonts w:ascii="Times New Roman" w:hAnsi="Times New Roman" w:cs="Times New Roman"/>
-        </w:rPr>
-        <w:t xml:space="preserve"> </w:t>
-      </w:r>
-      <w:r>
-        <w:rPr>
-          <w:rFonts w:ascii="Times New Roman" w:hAnsi="Times New Roman" w:cs="Times New Roman"/>
-        </w:rPr>
-        <w:t>Protocol-Wide Error Handling</w:t>
       </w:r>
     </w:p>
     <w:tbl>
@@ -1794,7 +2983,7 @@
               <w:rPr>
                 <w:rFonts w:ascii="Times New Roman" w:hAnsi="Times New Roman" w:cs="Times New Roman"/>
               </w:rPr>
-              <w:t>07</w:t>
+              <w:t>05</w:t>
             </w:r>
           </w:p>
         </w:tc>
@@ -1813,7 +3002,13 @@
               <w:rPr>
                 <w:rFonts w:ascii="Times New Roman" w:hAnsi="Times New Roman" w:cs="Times New Roman"/>
               </w:rPr>
-              <w:t>ERR07 – INVALID COMMAND LENGTH</w:t>
+              <w:t xml:space="preserve">ERR05 – NO MESSAGES </w:t>
+            </w:r>
+            <w:r>
+              <w:rPr>
+                <w:rFonts w:ascii="Times New Roman" w:hAnsi="Times New Roman" w:cs="Times New Roman"/>
+              </w:rPr>
+              <w:t>WITH PROVIDED ID</w:t>
             </w:r>
           </w:p>
         </w:tc>
@@ -1831,13 +3026,576 @@
               <w:rPr>
                 <w:rFonts w:ascii="Times New Roman" w:hAnsi="Times New Roman" w:cs="Times New Roman"/>
               </w:rPr>
-              <w:t xml:space="preserve">Returned when the first 6 bytes of a message are not 5 characters of any type plus a blank space. </w:t>
+              <w:t>Returned when there is no message saved with the provided ID.</w:t>
             </w:r>
           </w:p>
         </w:tc>
       </w:tr>
     </w:tbl>
+    <w:p>
+      <w:pPr>
+        <w:rPr>
+          <w:rFonts w:ascii="Times New Roman" w:hAnsi="Times New Roman" w:cs="Times New Roman"/>
+        </w:rPr>
+      </w:pPr>
+    </w:p>
+    <w:p>
+      <w:pPr>
+        <w:rPr>
+          <w:rFonts w:ascii="Times New Roman" w:hAnsi="Times New Roman" w:cs="Times New Roman"/>
+        </w:rPr>
+      </w:pPr>
+      <w:r>
+        <w:rPr>
+          <w:rFonts w:ascii="Times New Roman" w:hAnsi="Times New Roman" w:cs="Times New Roman"/>
+        </w:rPr>
+        <w:br w:type="page"/>
+      </w:r>
+    </w:p>
+    <w:p>
+      <w:pPr>
+        <w:pStyle w:val="Heading3"/>
+        <w:rPr>
+          <w:rFonts w:ascii="Times New Roman" w:hAnsi="Times New Roman" w:cs="Times New Roman"/>
+        </w:rPr>
+      </w:pPr>
+      <w:bookmarkStart w:id="7" w:name="_Toc160543293"/>
+      <w:r>
+        <w:rPr>
+          <w:rFonts w:ascii="Times New Roman" w:hAnsi="Times New Roman" w:cs="Times New Roman"/>
+        </w:rPr>
+        <w:lastRenderedPageBreak/>
+        <w:t>2.</w:t>
+      </w:r>
+      <w:r>
+        <w:rPr>
+          <w:rFonts w:ascii="Times New Roman" w:hAnsi="Times New Roman" w:cs="Times New Roman"/>
+        </w:rPr>
+        <w:t>5</w:t>
+      </w:r>
+      <w:r>
+        <w:rPr>
+          <w:rFonts w:ascii="Times New Roman" w:hAnsi="Times New Roman" w:cs="Times New Roman"/>
+        </w:rPr>
+        <w:t xml:space="preserve"> Log-off</w:t>
+      </w:r>
+      <w:bookmarkEnd w:id="7"/>
+    </w:p>
+    <w:p>
+      <w:pPr>
+        <w:rPr>
+          <w:rFonts w:ascii="Times New Roman" w:hAnsi="Times New Roman" w:cs="Times New Roman"/>
+        </w:rPr>
+      </w:pPr>
+      <w:r>
+        <w:rPr>
+          <w:rFonts w:ascii="Times New Roman" w:hAnsi="Times New Roman" w:cs="Times New Roman"/>
+        </w:rPr>
+        <w:t xml:space="preserve">System log-off is facilitated through the LGOFF command. The MSGDL command is not accompanied by any other arguments and is 5 bytes is length. </w:t>
+      </w:r>
+    </w:p>
+    <w:p>
+      <w:pPr>
+        <w:rPr>
+          <w:rFonts w:ascii="Times New Roman" w:hAnsi="Times New Roman" w:cs="Times New Roman"/>
+        </w:rPr>
+      </w:pPr>
+    </w:p>
+    <w:tbl>
+      <w:tblPr>
+        <w:tblStyle w:val="TableGrid"/>
+        <w:tblW w:w="0" w:type="auto"/>
+        <w:tblLook w:val="04A0" w:firstRow="1" w:lastRow="0" w:firstColumn="1" w:lastColumn="0" w:noHBand="0" w:noVBand="1"/>
+      </w:tblPr>
+      <w:tblGrid>
+        <w:gridCol w:w="1696"/>
+      </w:tblGrid>
+      <w:tr>
+        <w:tc>
+          <w:tcPr>
+            <w:tcW w:w="1696" w:type="dxa"/>
+          </w:tcPr>
+          <w:p>
+            <w:pPr>
+              <w:jc w:val="center"/>
+              <w:rPr>
+                <w:rFonts w:ascii="Times New Roman" w:hAnsi="Times New Roman" w:cs="Times New Roman"/>
+                <w:b/>
+                <w:bCs/>
+              </w:rPr>
+            </w:pPr>
+            <w:r>
+              <w:rPr>
+                <w:rFonts w:ascii="Times New Roman" w:hAnsi="Times New Roman" w:cs="Times New Roman"/>
+                <w:b/>
+                <w:bCs/>
+              </w:rPr>
+              <w:t>5 Bytes</w:t>
+            </w:r>
+          </w:p>
+        </w:tc>
+      </w:tr>
+      <w:tr>
+        <w:tc>
+          <w:tcPr>
+            <w:tcW w:w="1696" w:type="dxa"/>
+          </w:tcPr>
+          <w:p>
+            <w:pPr>
+              <w:jc w:val="center"/>
+              <w:rPr>
+                <w:rFonts w:ascii="Times New Roman" w:hAnsi="Times New Roman" w:cs="Times New Roman"/>
+              </w:rPr>
+            </w:pPr>
+            <w:r>
+              <w:rPr>
+                <w:rFonts w:ascii="Times New Roman" w:hAnsi="Times New Roman" w:cs="Times New Roman"/>
+              </w:rPr>
+              <w:t>MSGDL</w:t>
+            </w:r>
+          </w:p>
+        </w:tc>
+      </w:tr>
+    </w:tbl>
+    <w:p>
+      <w:pPr>
+        <w:rPr>
+          <w:rFonts w:ascii="Times New Roman" w:hAnsi="Times New Roman" w:cs="Times New Roman"/>
+        </w:rPr>
+      </w:pPr>
+    </w:p>
+    <w:p>
+      <w:pPr>
+        <w:pStyle w:val="Heading4"/>
+        <w:rPr>
+          <w:rFonts w:ascii="Times New Roman" w:hAnsi="Times New Roman" w:cs="Times New Roman"/>
+        </w:rPr>
+      </w:pPr>
+      <w:r>
+        <w:rPr>
+          <w:rFonts w:ascii="Times New Roman" w:hAnsi="Times New Roman" w:cs="Times New Roman"/>
+        </w:rPr>
+        <w:t>2.3.1 Error Table</w:t>
+      </w:r>
+    </w:p>
+    <w:p>
+      <w:pPr>
+        <w:rPr>
+          <w:rFonts w:ascii="Times New Roman" w:hAnsi="Times New Roman" w:cs="Times New Roman"/>
+        </w:rPr>
+      </w:pPr>
+      <w:r>
+        <w:rPr>
+          <w:rFonts w:ascii="Times New Roman" w:hAnsi="Times New Roman" w:cs="Times New Roman"/>
+        </w:rPr>
+        <w:t>SMP does not have any Log-off specific errors, failure to log-off due to not being signed in is facilitated by protocol-wide error handling.</w:t>
+      </w:r>
+    </w:p>
+    <w:p>
+      <w:pPr>
+        <w:pStyle w:val="Heading3"/>
+        <w:rPr>
+          <w:rFonts w:ascii="Times New Roman" w:hAnsi="Times New Roman" w:cs="Times New Roman"/>
+        </w:rPr>
+      </w:pPr>
+      <w:bookmarkStart w:id="8" w:name="_Toc160543294"/>
+      <w:r>
+        <w:rPr>
+          <w:rFonts w:ascii="Times New Roman" w:hAnsi="Times New Roman" w:cs="Times New Roman"/>
+        </w:rPr>
+        <w:t>2.</w:t>
+      </w:r>
+      <w:r>
+        <w:rPr>
+          <w:rFonts w:ascii="Times New Roman" w:hAnsi="Times New Roman" w:cs="Times New Roman"/>
+        </w:rPr>
+        <w:t>6</w:t>
+      </w:r>
+      <w:r>
+        <w:rPr>
+          <w:rFonts w:ascii="Times New Roman" w:hAnsi="Times New Roman" w:cs="Times New Roman"/>
+        </w:rPr>
+        <w:t xml:space="preserve"> Protocol-Wide Error Handling</w:t>
+      </w:r>
+      <w:bookmarkEnd w:id="8"/>
+    </w:p>
+    <w:tbl>
+      <w:tblPr>
+        <w:tblStyle w:val="TableGrid"/>
+        <w:tblW w:w="0" w:type="auto"/>
+        <w:tblLook w:val="04A0" w:firstRow="1" w:lastRow="0" w:firstColumn="1" w:lastColumn="0" w:noHBand="0" w:noVBand="1"/>
+      </w:tblPr>
+      <w:tblGrid>
+        <w:gridCol w:w="846"/>
+        <w:gridCol w:w="5164"/>
+        <w:gridCol w:w="3006"/>
+      </w:tblGrid>
+      <w:tr>
+        <w:tc>
+          <w:tcPr>
+            <w:tcW w:w="846" w:type="dxa"/>
+          </w:tcPr>
+          <w:p>
+            <w:pPr>
+              <w:jc w:val="center"/>
+              <w:rPr>
+                <w:rFonts w:ascii="Times New Roman" w:hAnsi="Times New Roman" w:cs="Times New Roman"/>
+                <w:b/>
+                <w:bCs/>
+              </w:rPr>
+            </w:pPr>
+            <w:r>
+              <w:rPr>
+                <w:rFonts w:ascii="Times New Roman" w:hAnsi="Times New Roman" w:cs="Times New Roman"/>
+                <w:b/>
+                <w:bCs/>
+              </w:rPr>
+              <w:t>Code</w:t>
+            </w:r>
+          </w:p>
+        </w:tc>
+        <w:tc>
+          <w:tcPr>
+            <w:tcW w:w="5164" w:type="dxa"/>
+          </w:tcPr>
+          <w:p>
+            <w:pPr>
+              <w:jc w:val="center"/>
+              <w:rPr>
+                <w:rFonts w:ascii="Times New Roman" w:hAnsi="Times New Roman" w:cs="Times New Roman"/>
+                <w:b/>
+                <w:bCs/>
+              </w:rPr>
+            </w:pPr>
+            <w:r>
+              <w:rPr>
+                <w:rFonts w:ascii="Times New Roman" w:hAnsi="Times New Roman" w:cs="Times New Roman"/>
+                <w:b/>
+                <w:bCs/>
+              </w:rPr>
+              <w:t>Error Message</w:t>
+            </w:r>
+          </w:p>
+        </w:tc>
+        <w:tc>
+          <w:tcPr>
+            <w:tcW w:w="3006" w:type="dxa"/>
+          </w:tcPr>
+          <w:p>
+            <w:pPr>
+              <w:jc w:val="center"/>
+              <w:rPr>
+                <w:rFonts w:ascii="Times New Roman" w:hAnsi="Times New Roman" w:cs="Times New Roman"/>
+                <w:b/>
+                <w:bCs/>
+              </w:rPr>
+            </w:pPr>
+            <w:r>
+              <w:rPr>
+                <w:rFonts w:ascii="Times New Roman" w:hAnsi="Times New Roman" w:cs="Times New Roman"/>
+                <w:b/>
+                <w:bCs/>
+              </w:rPr>
+              <w:t>Description</w:t>
+            </w:r>
+          </w:p>
+        </w:tc>
+      </w:tr>
+      <w:tr>
+        <w:tc>
+          <w:tcPr>
+            <w:tcW w:w="846" w:type="dxa"/>
+          </w:tcPr>
+          <w:p>
+            <w:pPr>
+              <w:jc w:val="center"/>
+              <w:rPr>
+                <w:rFonts w:ascii="Times New Roman" w:hAnsi="Times New Roman" w:cs="Times New Roman"/>
+              </w:rPr>
+            </w:pPr>
+            <w:r>
+              <w:rPr>
+                <w:rFonts w:ascii="Times New Roman" w:hAnsi="Times New Roman" w:cs="Times New Roman"/>
+              </w:rPr>
+              <w:t>07</w:t>
+            </w:r>
+          </w:p>
+        </w:tc>
+        <w:tc>
+          <w:tcPr>
+            <w:tcW w:w="5164" w:type="dxa"/>
+          </w:tcPr>
+          <w:p>
+            <w:pPr>
+              <w:jc w:val="center"/>
+              <w:rPr>
+                <w:rFonts w:ascii="Times New Roman" w:hAnsi="Times New Roman" w:cs="Times New Roman"/>
+              </w:rPr>
+            </w:pPr>
+            <w:r>
+              <w:rPr>
+                <w:rFonts w:ascii="Times New Roman" w:hAnsi="Times New Roman" w:cs="Times New Roman"/>
+              </w:rPr>
+              <w:t>ERR07 – INVALID COMMAND LENGTH</w:t>
+            </w:r>
+          </w:p>
+        </w:tc>
+        <w:tc>
+          <w:tcPr>
+            <w:tcW w:w="3006" w:type="dxa"/>
+          </w:tcPr>
+          <w:p>
+            <w:pPr>
+              <w:rPr>
+                <w:rFonts w:ascii="Times New Roman" w:hAnsi="Times New Roman" w:cs="Times New Roman"/>
+              </w:rPr>
+            </w:pPr>
+            <w:r>
+              <w:rPr>
+                <w:rFonts w:ascii="Times New Roman" w:hAnsi="Times New Roman" w:cs="Times New Roman"/>
+              </w:rPr>
+              <w:t xml:space="preserve">Returned when the first 6 bytes of a message are not 5 characters of any type plus a blank space. </w:t>
+            </w:r>
+          </w:p>
+        </w:tc>
+      </w:tr>
+    </w:tbl>
+    <w:p>
+      <w:pPr>
+        <w:rPr>
+          <w:rFonts w:ascii="Times New Roman" w:hAnsi="Times New Roman" w:cs="Times New Roman"/>
+        </w:rPr>
+      </w:pPr>
+    </w:p>
+    <w:p>
+      <w:pPr>
+        <w:rPr>
+          <w:rFonts w:ascii="Times New Roman" w:eastAsiaTheme="majorEastAsia" w:hAnsi="Times New Roman" w:cs="Times New Roman"/>
+          <w:color w:val="0F4761" w:themeColor="accent1" w:themeShade="BF"/>
+          <w:sz w:val="40"/>
+          <w:szCs w:val="40"/>
+        </w:rPr>
+      </w:pPr>
+      <w:r>
+        <w:rPr>
+          <w:rFonts w:ascii="Times New Roman" w:hAnsi="Times New Roman" w:cs="Times New Roman"/>
+        </w:rPr>
+        <w:br w:type="page"/>
+      </w:r>
+    </w:p>
+    <w:p>
+      <w:pPr>
+        <w:pStyle w:val="Heading1"/>
+        <w:rPr>
+          <w:rFonts w:ascii="Times New Roman" w:hAnsi="Times New Roman" w:cs="Times New Roman"/>
+        </w:rPr>
+      </w:pPr>
+      <w:r>
+        <w:rPr>
+          <w:rFonts w:ascii="Times New Roman" w:hAnsi="Times New Roman" w:cs="Times New Roman"/>
+        </w:rPr>
+        <w:lastRenderedPageBreak/>
+        <w:t>Application Layers</w:t>
+      </w:r>
+    </w:p>
+    <w:p>
+      <w:pPr>
+        <w:pStyle w:val="Heading2"/>
+        <w:rPr>
+          <w:rFonts w:ascii="Times New Roman" w:hAnsi="Times New Roman" w:cs="Times New Roman"/>
+        </w:rPr>
+      </w:pPr>
+      <w:r>
+        <w:rPr>
+          <w:rFonts w:ascii="Times New Roman" w:hAnsi="Times New Roman" w:cs="Times New Roman"/>
+        </w:rPr>
+        <w:t>Presentation Layer</w:t>
+      </w:r>
+    </w:p>
+    <w:p>
+      <w:r>
+        <w:t xml:space="preserve">The presentation layer is built using the Java swing library which provides user interface classes such as </w:t>
+      </w:r>
+      <w:proofErr w:type="spellStart"/>
+      <w:r>
+        <w:t>JTextAreas</w:t>
+      </w:r>
+      <w:proofErr w:type="spellEnd"/>
+      <w:r>
+        <w:t xml:space="preserve">, </w:t>
+      </w:r>
+      <w:proofErr w:type="spellStart"/>
+      <w:r>
+        <w:t>JPanels</w:t>
+      </w:r>
+      <w:proofErr w:type="spellEnd"/>
+      <w:r>
+        <w:t xml:space="preserve">, and </w:t>
+      </w:r>
+      <w:proofErr w:type="spellStart"/>
+      <w:r>
+        <w:t>JTextFields</w:t>
+      </w:r>
+      <w:proofErr w:type="spellEnd"/>
+      <w:r>
+        <w:t xml:space="preserve">. </w:t>
+      </w:r>
+    </w:p>
+    <w:p>
+      <w:r>
+        <w:drawing>
+          <wp:anchor distT="0" distB="0" distL="114300" distR="114300" simplePos="0" relativeHeight="251658240" behindDoc="0" locked="0" layoutInCell="1" allowOverlap="1" wp14:anchorId="56E53C37" wp14:editId="05BFD455">
+            <wp:simplePos x="0" y="0"/>
+            <wp:positionH relativeFrom="column">
+              <wp:posOffset>-219075</wp:posOffset>
+            </wp:positionH>
+            <wp:positionV relativeFrom="paragraph">
+              <wp:posOffset>10795</wp:posOffset>
+            </wp:positionV>
+            <wp:extent cx="2609850" cy="3857625"/>
+            <wp:effectExtent l="0" t="0" r="0" b="0"/>
+            <wp:wrapSquare wrapText="bothSides"/>
+            <wp:docPr id="2080550284" name="Picture 1" descr="A screenshot of a computer&#10;&#10;Description automatically generated"/>
+            <wp:cNvGraphicFramePr>
+              <a:graphicFrameLocks xmlns:a="http://schemas.openxmlformats.org/drawingml/2006/main" noChangeAspect="1"/>
+            </wp:cNvGraphicFramePr>
+            <a:graphic xmlns:a="http://schemas.openxmlformats.org/drawingml/2006/main">
+              <a:graphicData uri="http://schemas.openxmlformats.org/drawingml/2006/picture">
+                <pic:pic xmlns:pic="http://schemas.openxmlformats.org/drawingml/2006/picture">
+                  <pic:nvPicPr>
+                    <pic:cNvPr id="2080550284" name="Picture 1" descr="A screenshot of a computer&#10;&#10;Description automatically generated"/>
+                    <pic:cNvPicPr/>
+                  </pic:nvPicPr>
+                  <pic:blipFill>
+                    <a:blip r:embed="rId6">
+                      <a:extLst>
+                        <a:ext uri="{28A0092B-C50C-407E-A947-70E740481C1C}">
+                          <a14:useLocalDpi xmlns:a14="http://schemas.microsoft.com/office/drawing/2010/main" val="0"/>
+                        </a:ext>
+                      </a:extLst>
+                    </a:blip>
+                    <a:stretch>
+                      <a:fillRect/>
+                    </a:stretch>
+                  </pic:blipFill>
+                  <pic:spPr>
+                    <a:xfrm>
+                      <a:off x="0" y="0"/>
+                      <a:ext cx="2609850" cy="3857625"/>
+                    </a:xfrm>
+                    <a:prstGeom prst="rect">
+                      <a:avLst/>
+                    </a:prstGeom>
+                  </pic:spPr>
+                </pic:pic>
+              </a:graphicData>
+            </a:graphic>
+          </wp:anchor>
+        </w:drawing>
+      </w:r>
+      <w:r>
+        <w:t xml:space="preserve">                 </w:t>
+      </w:r>
+      <w:r>
+        <w:drawing>
+          <wp:inline distT="0" distB="0" distL="0" distR="0" wp14:anchorId="23E46971" wp14:editId="305649DF">
+            <wp:extent cx="2647950" cy="3892416"/>
+            <wp:effectExtent l="0" t="0" r="0" b="0"/>
+            <wp:docPr id="1596829835" name="Picture 1" descr="A white rectangular object with a black border&#10;&#10;Description automatically generated"/>
+            <wp:cNvGraphicFramePr>
+              <a:graphicFrameLocks xmlns:a="http://schemas.openxmlformats.org/drawingml/2006/main" noChangeAspect="1"/>
+            </wp:cNvGraphicFramePr>
+            <a:graphic xmlns:a="http://schemas.openxmlformats.org/drawingml/2006/main">
+              <a:graphicData uri="http://schemas.openxmlformats.org/drawingml/2006/picture">
+                <pic:pic xmlns:pic="http://schemas.openxmlformats.org/drawingml/2006/picture">
+                  <pic:nvPicPr>
+                    <pic:cNvPr id="1596829835" name="Picture 1" descr="A white rectangular object with a black border&#10;&#10;Description automatically generated"/>
+                    <pic:cNvPicPr/>
+                  </pic:nvPicPr>
+                  <pic:blipFill>
+                    <a:blip r:embed="rId7"/>
+                    <a:stretch>
+                      <a:fillRect/>
+                    </a:stretch>
+                  </pic:blipFill>
+                  <pic:spPr>
+                    <a:xfrm>
+                      <a:off x="0" y="0"/>
+                      <a:ext cx="2658188" cy="3907466"/>
+                    </a:xfrm>
+                    <a:prstGeom prst="rect">
+                      <a:avLst/>
+                    </a:prstGeom>
+                  </pic:spPr>
+                </pic:pic>
+              </a:graphicData>
+            </a:graphic>
+          </wp:inline>
+        </w:drawing>
+      </w:r>
+    </w:p>
     <w:p/>
+    <w:p>
+      <w:r>
+        <w:t>After login.</w:t>
+      </w:r>
+    </w:p>
+    <w:p>
+      <w:r>
+        <w:lastRenderedPageBreak/>
+        <w:drawing>
+          <wp:inline distT="0" distB="0" distL="0" distR="0" wp14:anchorId="616BE151" wp14:editId="733435CB">
+            <wp:extent cx="3686689" cy="5391902"/>
+            <wp:effectExtent l="0" t="0" r="9525" b="0"/>
+            <wp:docPr id="1697944439" name="Picture 1" descr="A screenshot of a phone&#10;&#10;Description automatically generated"/>
+            <wp:cNvGraphicFramePr>
+              <a:graphicFrameLocks xmlns:a="http://schemas.openxmlformats.org/drawingml/2006/main" noChangeAspect="1"/>
+            </wp:cNvGraphicFramePr>
+            <a:graphic xmlns:a="http://schemas.openxmlformats.org/drawingml/2006/main">
+              <a:graphicData uri="http://schemas.openxmlformats.org/drawingml/2006/picture">
+                <pic:pic xmlns:pic="http://schemas.openxmlformats.org/drawingml/2006/picture">
+                  <pic:nvPicPr>
+                    <pic:cNvPr id="1697944439" name="Picture 1" descr="A screenshot of a phone&#10;&#10;Description automatically generated"/>
+                    <pic:cNvPicPr/>
+                  </pic:nvPicPr>
+                  <pic:blipFill>
+                    <a:blip r:embed="rId8"/>
+                    <a:stretch>
+                      <a:fillRect/>
+                    </a:stretch>
+                  </pic:blipFill>
+                  <pic:spPr>
+                    <a:xfrm>
+                      <a:off x="0" y="0"/>
+                      <a:ext cx="3686689" cy="5391902"/>
+                    </a:xfrm>
+                    <a:prstGeom prst="rect">
+                      <a:avLst/>
+                    </a:prstGeom>
+                  </pic:spPr>
+                </pic:pic>
+              </a:graphicData>
+            </a:graphic>
+          </wp:inline>
+        </w:drawing>
+      </w:r>
+    </w:p>
+    <w:p/>
+    <w:p/>
+    <w:p>
+      <w:pPr>
+        <w:pStyle w:val="Heading1"/>
+        <w:rPr>
+          <w:rFonts w:ascii="Times New Roman" w:hAnsi="Times New Roman" w:cs="Times New Roman"/>
+        </w:rPr>
+      </w:pPr>
+      <w:r>
+        <w:rPr>
+          <w:rFonts w:ascii="Times New Roman" w:hAnsi="Times New Roman" w:cs="Times New Roman"/>
+        </w:rPr>
+        <w:t>Conclusions</w:t>
+      </w:r>
+    </w:p>
     <w:p>
       <w:pPr>
         <w:rPr>
@@ -2982,6 +4740,75 @@
       </w:tblBorders>
     </w:tblPr>
   </w:style>
+  <w:style w:type="paragraph" w:styleId="TOCHeading">
+    <w:name w:val="TOC Heading"/>
+    <w:basedOn w:val="Heading1"/>
+    <w:next w:val="Normal"/>
+    <w:uiPriority w:val="39"/>
+    <w:unhideWhenUsed/>
+    <w:qFormat/>
+    <w:rsid w:val="00BA0582"/>
+    <w:pPr>
+      <w:spacing w:before="240" w:after="0"/>
+      <w:outlineLvl w:val="9"/>
+    </w:pPr>
+    <w:rPr>
+      <w:kern w:val="0"/>
+      <w:sz w:val="32"/>
+      <w:szCs w:val="32"/>
+      <w:lang w:val="en-US"/>
+      <w14:ligatures w14:val="none"/>
+    </w:rPr>
+  </w:style>
+  <w:style w:type="paragraph" w:styleId="TOC1">
+    <w:name w:val="toc 1"/>
+    <w:basedOn w:val="Normal"/>
+    <w:next w:val="Normal"/>
+    <w:autoRedefine/>
+    <w:uiPriority w:val="39"/>
+    <w:unhideWhenUsed/>
+    <w:rsid w:val="00BA0582"/>
+    <w:pPr>
+      <w:spacing w:after="100"/>
+    </w:pPr>
+  </w:style>
+  <w:style w:type="paragraph" w:styleId="TOC2">
+    <w:name w:val="toc 2"/>
+    <w:basedOn w:val="Normal"/>
+    <w:next w:val="Normal"/>
+    <w:autoRedefine/>
+    <w:uiPriority w:val="39"/>
+    <w:unhideWhenUsed/>
+    <w:rsid w:val="00BA0582"/>
+    <w:pPr>
+      <w:spacing w:after="100"/>
+      <w:ind w:left="220"/>
+    </w:pPr>
+  </w:style>
+  <w:style w:type="paragraph" w:styleId="TOC3">
+    <w:name w:val="toc 3"/>
+    <w:basedOn w:val="Normal"/>
+    <w:next w:val="Normal"/>
+    <w:autoRedefine/>
+    <w:uiPriority w:val="39"/>
+    <w:unhideWhenUsed/>
+    <w:rsid w:val="00BA0582"/>
+    <w:pPr>
+      <w:spacing w:after="100"/>
+      <w:ind w:left="440"/>
+    </w:pPr>
+  </w:style>
+  <w:style w:type="character" w:styleId="Hyperlink">
+    <w:name w:val="Hyperlink"/>
+    <w:basedOn w:val="DefaultParagraphFont"/>
+    <w:uiPriority w:val="99"/>
+    <w:unhideWhenUsed/>
+    <w:rsid w:val="00BA0582"/>
+    <w:rPr>
+      <w:color w:val="467886" w:themeColor="hyperlink"/>
+      <w:u w:val="single"/>
+    </w:rPr>
+  </w:style>
 </w:styles>
 </file>
 
@@ -3278,4 +5105,16 @@
     </a:ext>
   </a:extLst>
 </a:theme>
+</file>
+
+<file path=customXml/item1.xml><?xml version="1.0" encoding="utf-8"?>
+<b:Sources xmlns:b="http://schemas.openxmlformats.org/officeDocument/2006/bibliography" xmlns="http://schemas.openxmlformats.org/officeDocument/2006/bibliography" SelectedStyle="\HarvardAnglia2008OfficeOnline.xsl" StyleName="Harvard - Anglia" Version="2008"/>
+</file>
+
+<file path=customXml/itemProps1.xml><?xml version="1.0" encoding="utf-8"?>
+<ds:datastoreItem xmlns:ds="http://schemas.openxmlformats.org/officeDocument/2006/customXml" ds:itemID="{390FF0F8-417C-4EA3-B8D1-11DB68C86CBE}">
+  <ds:schemaRefs>
+    <ds:schemaRef ds:uri="http://schemas.openxmlformats.org/officeDocument/2006/bibliography"/>
+  </ds:schemaRefs>
+</ds:datastoreItem>
 </file>
</xml_diff>

<commit_message>
Deleting unused files, document updates
</commit_message>
<xml_diff>
--- a/Distributed_Computing_CA_Darragh_Elbel.docx
+++ b/Distributed_Computing_CA_Darragh_Elbel.docx
@@ -201,7 +201,13 @@
     <w:sdt>
       <w:sdtPr>
         <w:rPr>
-          <w:rFonts w:ascii="Times New Roman" w:hAnsi="Times New Roman" w:cs="Times New Roman"/>
+          <w:rFonts w:ascii="Times New Roman" w:eastAsiaTheme="minorHAnsi" w:hAnsi="Times New Roman" w:cs="Times New Roman"/>
+          <w:color w:val="auto"/>
+          <w:kern w:val="2"/>
+          <w:sz w:val="22"/>
+          <w:szCs w:val="22"/>
+          <w:lang w:val="en-GB"/>
+          <w14:ligatures w14:val="standardContextual"/>
         </w:rPr>
         <w:id w:val="440272939"/>
         <w:docPartObj>
@@ -211,16 +217,9 @@
       </w:sdtPr>
       <w:sdtEndPr>
         <w:rPr>
-          <w:rFonts w:eastAsiaTheme="minorHAnsi"/>
           <w:b/>
           <w:bCs/>
           <w:noProof/>
-          <w:color w:val="auto"/>
-          <w:kern w:val="2"/>
-          <w:sz w:val="22"/>
-          <w:szCs w:val="22"/>
-          <w:lang w:val="en-GB"/>
-          <w14:ligatures w14:val="standardContextual"/>
         </w:rPr>
       </w:sdtEndPr>
       <w:sdtContent>
@@ -245,8 +244,11 @@
               <w:tab w:val="right" w:leader="dot" w:pos="9016"/>
             </w:tabs>
             <w:rPr>
-              <w:rFonts w:ascii="Times New Roman" w:hAnsi="Times New Roman" w:cs="Times New Roman"/>
+              <w:rFonts w:eastAsiaTheme="minorEastAsia"/>
               <w:noProof/>
+              <w:sz w:val="24"/>
+              <w:szCs w:val="24"/>
+              <w:lang w:eastAsia="en-GB"/>
             </w:rPr>
           </w:pPr>
           <w:r>
@@ -267,20 +269,17 @@
             </w:rPr>
             <w:fldChar w:fldCharType="separate"/>
           </w:r>
-          <w:hyperlink w:anchor="_Toc160543284" w:history="1">
+          <w:hyperlink w:anchor="_Toc160883263" w:history="1">
             <w:r>
               <w:rPr>
                 <w:rStyle w:val="Hyperlink"/>
                 <w:rFonts w:ascii="Times New Roman" w:hAnsi="Times New Roman" w:cs="Times New Roman"/>
-                <w:b/>
-                <w:bCs/>
-                <w:noProof/>
-              </w:rPr>
-              <w:t>Short Message Protocol – SMP</w:t>
-            </w:r>
-            <w:r>
-              <w:rPr>
-                <w:rFonts w:ascii="Times New Roman" w:hAnsi="Times New Roman" w:cs="Times New Roman"/>
+                <w:noProof/>
+              </w:rPr>
+              <w:t>Introduction</w:t>
+            </w:r>
+            <w:r>
+              <w:rPr>
                 <w:noProof/>
                 <w:webHidden/>
               </w:rPr>
@@ -288,7 +287,6 @@
             </w:r>
             <w:r>
               <w:rPr>
-                <w:rFonts w:ascii="Times New Roman" w:hAnsi="Times New Roman" w:cs="Times New Roman"/>
                 <w:noProof/>
                 <w:webHidden/>
               </w:rPr>
@@ -296,22 +294,19 @@
             </w:r>
             <w:r>
               <w:rPr>
-                <w:rFonts w:ascii="Times New Roman" w:hAnsi="Times New Roman" w:cs="Times New Roman"/>
-                <w:noProof/>
-                <w:webHidden/>
-              </w:rPr>
-              <w:instrText xml:space="preserve"> PAGEREF _Toc160543284 \h </w:instrText>
-            </w:r>
-            <w:r>
-              <w:rPr>
-                <w:rFonts w:ascii="Times New Roman" w:hAnsi="Times New Roman" w:cs="Times New Roman"/>
-                <w:noProof/>
-                <w:webHidden/>
-              </w:rPr>
-            </w:r>
-            <w:r>
-              <w:rPr>
-                <w:rFonts w:ascii="Times New Roman" w:hAnsi="Times New Roman" w:cs="Times New Roman"/>
+                <w:noProof/>
+                <w:webHidden/>
+              </w:rPr>
+              <w:instrText xml:space="preserve"> PAGEREF _Toc160883263 \h </w:instrText>
+            </w:r>
+            <w:r>
+              <w:rPr>
+                <w:noProof/>
+                <w:webHidden/>
+              </w:rPr>
+            </w:r>
+            <w:r>
+              <w:rPr>
                 <w:noProof/>
                 <w:webHidden/>
               </w:rPr>
@@ -319,15 +314,86 @@
             </w:r>
             <w:r>
               <w:rPr>
-                <w:rFonts w:ascii="Times New Roman" w:hAnsi="Times New Roman" w:cs="Times New Roman"/>
-                <w:noProof/>
-                <w:webHidden/>
-              </w:rPr>
-              <w:t>2</w:t>
-            </w:r>
-            <w:r>
-              <w:rPr>
-                <w:rFonts w:ascii="Times New Roman" w:hAnsi="Times New Roman" w:cs="Times New Roman"/>
+                <w:noProof/>
+                <w:webHidden/>
+              </w:rPr>
+              <w:t>3</w:t>
+            </w:r>
+            <w:r>
+              <w:rPr>
+                <w:noProof/>
+                <w:webHidden/>
+              </w:rPr>
+              <w:fldChar w:fldCharType="end"/>
+            </w:r>
+          </w:hyperlink>
+        </w:p>
+        <w:p>
+          <w:pPr>
+            <w:pStyle w:val="TOC1"/>
+            <w:tabs>
+              <w:tab w:val="right" w:leader="dot" w:pos="9016"/>
+            </w:tabs>
+            <w:rPr>
+              <w:rFonts w:eastAsiaTheme="minorEastAsia"/>
+              <w:noProof/>
+              <w:sz w:val="24"/>
+              <w:szCs w:val="24"/>
+              <w:lang w:eastAsia="en-GB"/>
+            </w:rPr>
+          </w:pPr>
+          <w:hyperlink w:anchor="_Toc160883264" w:history="1">
+            <w:r>
+              <w:rPr>
+                <w:rStyle w:val="Hyperlink"/>
+                <w:rFonts w:ascii="Times New Roman" w:hAnsi="Times New Roman" w:cs="Times New Roman"/>
+                <w:noProof/>
+              </w:rPr>
+              <w:t>Short Message Protocol</w:t>
+            </w:r>
+            <w:r>
+              <w:rPr>
+                <w:noProof/>
+                <w:webHidden/>
+              </w:rPr>
+              <w:tab/>
+            </w:r>
+            <w:r>
+              <w:rPr>
+                <w:noProof/>
+                <w:webHidden/>
+              </w:rPr>
+              <w:fldChar w:fldCharType="begin"/>
+            </w:r>
+            <w:r>
+              <w:rPr>
+                <w:noProof/>
+                <w:webHidden/>
+              </w:rPr>
+              <w:instrText xml:space="preserve"> PAGEREF _Toc160883264 \h </w:instrText>
+            </w:r>
+            <w:r>
+              <w:rPr>
+                <w:noProof/>
+                <w:webHidden/>
+              </w:rPr>
+            </w:r>
+            <w:r>
+              <w:rPr>
+                <w:noProof/>
+                <w:webHidden/>
+              </w:rPr>
+              <w:fldChar w:fldCharType="separate"/>
+            </w:r>
+            <w:r>
+              <w:rPr>
+                <w:noProof/>
+                <w:webHidden/>
+              </w:rPr>
+              <w:t>3</w:t>
+            </w:r>
+            <w:r>
+              <w:rPr>
                 <w:noProof/>
                 <w:webHidden/>
               </w:rPr>
@@ -342,11 +408,14 @@
               <w:tab w:val="right" w:leader="dot" w:pos="9016"/>
             </w:tabs>
             <w:rPr>
-              <w:rFonts w:ascii="Times New Roman" w:hAnsi="Times New Roman" w:cs="Times New Roman"/>
+              <w:rFonts w:eastAsiaTheme="minorEastAsia"/>
               <w:noProof/>
+              <w:sz w:val="24"/>
+              <w:szCs w:val="24"/>
+              <w:lang w:eastAsia="en-GB"/>
             </w:rPr>
           </w:pPr>
-          <w:hyperlink w:anchor="_Toc160543285" w:history="1">
+          <w:hyperlink w:anchor="_Toc160883265" w:history="1">
             <w:r>
               <w:rPr>
                 <w:rStyle w:val="Hyperlink"/>
@@ -357,7 +426,6 @@
             </w:r>
             <w:r>
               <w:rPr>
-                <w:rFonts w:ascii="Times New Roman" w:hAnsi="Times New Roman" w:cs="Times New Roman"/>
                 <w:noProof/>
                 <w:webHidden/>
               </w:rPr>
@@ -365,7 +433,6 @@
             </w:r>
             <w:r>
               <w:rPr>
-                <w:rFonts w:ascii="Times New Roman" w:hAnsi="Times New Roman" w:cs="Times New Roman"/>
                 <w:noProof/>
                 <w:webHidden/>
               </w:rPr>
@@ -373,22 +440,19 @@
             </w:r>
             <w:r>
               <w:rPr>
-                <w:rFonts w:ascii="Times New Roman" w:hAnsi="Times New Roman" w:cs="Times New Roman"/>
-                <w:noProof/>
-                <w:webHidden/>
-              </w:rPr>
-              <w:instrText xml:space="preserve"> PAGEREF _Toc160543285 \h </w:instrText>
-            </w:r>
-            <w:r>
-              <w:rPr>
-                <w:rFonts w:ascii="Times New Roman" w:hAnsi="Times New Roman" w:cs="Times New Roman"/>
-                <w:noProof/>
-                <w:webHidden/>
-              </w:rPr>
-            </w:r>
-            <w:r>
-              <w:rPr>
-                <w:rFonts w:ascii="Times New Roman" w:hAnsi="Times New Roman" w:cs="Times New Roman"/>
+                <w:noProof/>
+                <w:webHidden/>
+              </w:rPr>
+              <w:instrText xml:space="preserve"> PAGEREF _Toc160883265 \h </w:instrText>
+            </w:r>
+            <w:r>
+              <w:rPr>
+                <w:noProof/>
+                <w:webHidden/>
+              </w:rPr>
+            </w:r>
+            <w:r>
+              <w:rPr>
                 <w:noProof/>
                 <w:webHidden/>
               </w:rPr>
@@ -396,15 +460,13 @@
             </w:r>
             <w:r>
               <w:rPr>
-                <w:rFonts w:ascii="Times New Roman" w:hAnsi="Times New Roman" w:cs="Times New Roman"/>
-                <w:noProof/>
-                <w:webHidden/>
-              </w:rPr>
-              <w:t>2</w:t>
-            </w:r>
-            <w:r>
-              <w:rPr>
-                <w:rFonts w:ascii="Times New Roman" w:hAnsi="Times New Roman" w:cs="Times New Roman"/>
+                <w:noProof/>
+                <w:webHidden/>
+              </w:rPr>
+              <w:t>3</w:t>
+            </w:r>
+            <w:r>
+              <w:rPr>
                 <w:noProof/>
                 <w:webHidden/>
               </w:rPr>
@@ -419,22 +481,24 @@
               <w:tab w:val="right" w:leader="dot" w:pos="9016"/>
             </w:tabs>
             <w:rPr>
-              <w:rFonts w:ascii="Times New Roman" w:hAnsi="Times New Roman" w:cs="Times New Roman"/>
+              <w:rFonts w:eastAsiaTheme="minorEastAsia"/>
               <w:noProof/>
+              <w:sz w:val="24"/>
+              <w:szCs w:val="24"/>
+              <w:lang w:eastAsia="en-GB"/>
             </w:rPr>
           </w:pPr>
-          <w:hyperlink w:anchor="_Toc160543286" w:history="1">
+          <w:hyperlink w:anchor="_Toc160883266" w:history="1">
             <w:r>
               <w:rPr>
                 <w:rStyle w:val="Hyperlink"/>
                 <w:rFonts w:ascii="Times New Roman" w:hAnsi="Times New Roman" w:cs="Times New Roman"/>
                 <w:noProof/>
               </w:rPr>
-              <w:t>1. Introduction</w:t>
-            </w:r>
-            <w:r>
-              <w:rPr>
-                <w:rFonts w:ascii="Times New Roman" w:hAnsi="Times New Roman" w:cs="Times New Roman"/>
+              <w:t>Introduction</w:t>
+            </w:r>
+            <w:r>
+              <w:rPr>
                 <w:noProof/>
                 <w:webHidden/>
               </w:rPr>
@@ -442,7 +506,6 @@
             </w:r>
             <w:r>
               <w:rPr>
-                <w:rFonts w:ascii="Times New Roman" w:hAnsi="Times New Roman" w:cs="Times New Roman"/>
                 <w:noProof/>
                 <w:webHidden/>
               </w:rPr>
@@ -450,22 +513,19 @@
             </w:r>
             <w:r>
               <w:rPr>
-                <w:rFonts w:ascii="Times New Roman" w:hAnsi="Times New Roman" w:cs="Times New Roman"/>
-                <w:noProof/>
-                <w:webHidden/>
-              </w:rPr>
-              <w:instrText xml:space="preserve"> PAGEREF _Toc160543286 \h </w:instrText>
-            </w:r>
-            <w:r>
-              <w:rPr>
-                <w:rFonts w:ascii="Times New Roman" w:hAnsi="Times New Roman" w:cs="Times New Roman"/>
-                <w:noProof/>
-                <w:webHidden/>
-              </w:rPr>
-            </w:r>
-            <w:r>
-              <w:rPr>
-                <w:rFonts w:ascii="Times New Roman" w:hAnsi="Times New Roman" w:cs="Times New Roman"/>
+                <w:noProof/>
+                <w:webHidden/>
+              </w:rPr>
+              <w:instrText xml:space="preserve"> PAGEREF _Toc160883266 \h </w:instrText>
+            </w:r>
+            <w:r>
+              <w:rPr>
+                <w:noProof/>
+                <w:webHidden/>
+              </w:rPr>
+            </w:r>
+            <w:r>
+              <w:rPr>
                 <w:noProof/>
                 <w:webHidden/>
               </w:rPr>
@@ -473,15 +533,86 @@
             </w:r>
             <w:r>
               <w:rPr>
-                <w:rFonts w:ascii="Times New Roman" w:hAnsi="Times New Roman" w:cs="Times New Roman"/>
-                <w:noProof/>
-                <w:webHidden/>
-              </w:rPr>
-              <w:t>2</w:t>
-            </w:r>
-            <w:r>
-              <w:rPr>
-                <w:rFonts w:ascii="Times New Roman" w:hAnsi="Times New Roman" w:cs="Times New Roman"/>
+                <w:noProof/>
+                <w:webHidden/>
+              </w:rPr>
+              <w:t>3</w:t>
+            </w:r>
+            <w:r>
+              <w:rPr>
+                <w:noProof/>
+                <w:webHidden/>
+              </w:rPr>
+              <w:fldChar w:fldCharType="end"/>
+            </w:r>
+          </w:hyperlink>
+        </w:p>
+        <w:p>
+          <w:pPr>
+            <w:pStyle w:val="TOC2"/>
+            <w:tabs>
+              <w:tab w:val="right" w:leader="dot" w:pos="9016"/>
+            </w:tabs>
+            <w:rPr>
+              <w:rFonts w:eastAsiaTheme="minorEastAsia"/>
+              <w:noProof/>
+              <w:sz w:val="24"/>
+              <w:szCs w:val="24"/>
+              <w:lang w:eastAsia="en-GB"/>
+            </w:rPr>
+          </w:pPr>
+          <w:hyperlink w:anchor="_Toc160883267" w:history="1">
+            <w:r>
+              <w:rPr>
+                <w:rStyle w:val="Hyperlink"/>
+                <w:rFonts w:ascii="Times New Roman" w:hAnsi="Times New Roman" w:cs="Times New Roman"/>
+                <w:noProof/>
+              </w:rPr>
+              <w:t>Functionality</w:t>
+            </w:r>
+            <w:r>
+              <w:rPr>
+                <w:noProof/>
+                <w:webHidden/>
+              </w:rPr>
+              <w:tab/>
+            </w:r>
+            <w:r>
+              <w:rPr>
+                <w:noProof/>
+                <w:webHidden/>
+              </w:rPr>
+              <w:fldChar w:fldCharType="begin"/>
+            </w:r>
+            <w:r>
+              <w:rPr>
+                <w:noProof/>
+                <w:webHidden/>
+              </w:rPr>
+              <w:instrText xml:space="preserve"> PAGEREF _Toc160883267 \h </w:instrText>
+            </w:r>
+            <w:r>
+              <w:rPr>
+                <w:noProof/>
+                <w:webHidden/>
+              </w:rPr>
+            </w:r>
+            <w:r>
+              <w:rPr>
+                <w:noProof/>
+                <w:webHidden/>
+              </w:rPr>
+              <w:fldChar w:fldCharType="separate"/>
+            </w:r>
+            <w:r>
+              <w:rPr>
+                <w:noProof/>
+                <w:webHidden/>
+              </w:rPr>
+              <w:t>3</w:t>
+            </w:r>
+            <w:r>
+              <w:rPr>
                 <w:noProof/>
                 <w:webHidden/>
               </w:rPr>
@@ -496,22 +627,24 @@
               <w:tab w:val="right" w:leader="dot" w:pos="9016"/>
             </w:tabs>
             <w:rPr>
-              <w:rFonts w:ascii="Times New Roman" w:hAnsi="Times New Roman" w:cs="Times New Roman"/>
+              <w:rFonts w:eastAsiaTheme="minorEastAsia"/>
               <w:noProof/>
+              <w:sz w:val="24"/>
+              <w:szCs w:val="24"/>
+              <w:lang w:eastAsia="en-GB"/>
             </w:rPr>
           </w:pPr>
-          <w:hyperlink w:anchor="_Toc160543287" w:history="1">
+          <w:hyperlink w:anchor="_Toc160883268" w:history="1">
             <w:r>
               <w:rPr>
                 <w:rStyle w:val="Hyperlink"/>
                 <w:rFonts w:ascii="Times New Roman" w:hAnsi="Times New Roman" w:cs="Times New Roman"/>
                 <w:noProof/>
               </w:rPr>
-              <w:t>1.1 Purpose</w:t>
-            </w:r>
-            <w:r>
-              <w:rPr>
-                <w:rFonts w:ascii="Times New Roman" w:hAnsi="Times New Roman" w:cs="Times New Roman"/>
+              <w:t>Log-on</w:t>
+            </w:r>
+            <w:r>
+              <w:rPr>
                 <w:noProof/>
                 <w:webHidden/>
               </w:rPr>
@@ -519,7 +652,6 @@
             </w:r>
             <w:r>
               <w:rPr>
-                <w:rFonts w:ascii="Times New Roman" w:hAnsi="Times New Roman" w:cs="Times New Roman"/>
                 <w:noProof/>
                 <w:webHidden/>
               </w:rPr>
@@ -527,22 +659,19 @@
             </w:r>
             <w:r>
               <w:rPr>
-                <w:rFonts w:ascii="Times New Roman" w:hAnsi="Times New Roman" w:cs="Times New Roman"/>
-                <w:noProof/>
-                <w:webHidden/>
-              </w:rPr>
-              <w:instrText xml:space="preserve"> PAGEREF _Toc160543287 \h </w:instrText>
-            </w:r>
-            <w:r>
-              <w:rPr>
-                <w:rFonts w:ascii="Times New Roman" w:hAnsi="Times New Roman" w:cs="Times New Roman"/>
-                <w:noProof/>
-                <w:webHidden/>
-              </w:rPr>
-            </w:r>
-            <w:r>
-              <w:rPr>
-                <w:rFonts w:ascii="Times New Roman" w:hAnsi="Times New Roman" w:cs="Times New Roman"/>
+                <w:noProof/>
+                <w:webHidden/>
+              </w:rPr>
+              <w:instrText xml:space="preserve"> PAGEREF _Toc160883268 \h </w:instrText>
+            </w:r>
+            <w:r>
+              <w:rPr>
+                <w:noProof/>
+                <w:webHidden/>
+              </w:rPr>
+            </w:r>
+            <w:r>
+              <w:rPr>
                 <w:noProof/>
                 <w:webHidden/>
               </w:rPr>
@@ -550,15 +679,13 @@
             </w:r>
             <w:r>
               <w:rPr>
-                <w:rFonts w:ascii="Times New Roman" w:hAnsi="Times New Roman" w:cs="Times New Roman"/>
-                <w:noProof/>
-                <w:webHidden/>
-              </w:rPr>
-              <w:t>2</w:t>
-            </w:r>
-            <w:r>
-              <w:rPr>
-                <w:rFonts w:ascii="Times New Roman" w:hAnsi="Times New Roman" w:cs="Times New Roman"/>
+                <w:noProof/>
+                <w:webHidden/>
+              </w:rPr>
+              <w:t>3</w:t>
+            </w:r>
+            <w:r>
+              <w:rPr>
                 <w:noProof/>
                 <w:webHidden/>
               </w:rPr>
@@ -573,22 +700,24 @@
               <w:tab w:val="right" w:leader="dot" w:pos="9016"/>
             </w:tabs>
             <w:rPr>
-              <w:rFonts w:ascii="Times New Roman" w:hAnsi="Times New Roman" w:cs="Times New Roman"/>
+              <w:rFonts w:eastAsiaTheme="minorEastAsia"/>
               <w:noProof/>
+              <w:sz w:val="24"/>
+              <w:szCs w:val="24"/>
+              <w:lang w:eastAsia="en-GB"/>
             </w:rPr>
           </w:pPr>
-          <w:hyperlink w:anchor="_Toc160543288" w:history="1">
+          <w:hyperlink w:anchor="_Toc160883269" w:history="1">
             <w:r>
               <w:rPr>
                 <w:rStyle w:val="Hyperlink"/>
                 <w:rFonts w:ascii="Times New Roman" w:hAnsi="Times New Roman" w:cs="Times New Roman"/>
                 <w:noProof/>
               </w:rPr>
-              <w:t>1.2 Terminology</w:t>
-            </w:r>
-            <w:r>
-              <w:rPr>
-                <w:rFonts w:ascii="Times New Roman" w:hAnsi="Times New Roman" w:cs="Times New Roman"/>
+              <w:t>Short Message Upload</w:t>
+            </w:r>
+            <w:r>
+              <w:rPr>
                 <w:noProof/>
                 <w:webHidden/>
               </w:rPr>
@@ -596,7 +725,6 @@
             </w:r>
             <w:r>
               <w:rPr>
-                <w:rFonts w:ascii="Times New Roman" w:hAnsi="Times New Roman" w:cs="Times New Roman"/>
                 <w:noProof/>
                 <w:webHidden/>
               </w:rPr>
@@ -604,22 +732,19 @@
             </w:r>
             <w:r>
               <w:rPr>
-                <w:rFonts w:ascii="Times New Roman" w:hAnsi="Times New Roman" w:cs="Times New Roman"/>
-                <w:noProof/>
-                <w:webHidden/>
-              </w:rPr>
-              <w:instrText xml:space="preserve"> PAGEREF _Toc160543288 \h </w:instrText>
-            </w:r>
-            <w:r>
-              <w:rPr>
-                <w:rFonts w:ascii="Times New Roman" w:hAnsi="Times New Roman" w:cs="Times New Roman"/>
-                <w:noProof/>
-                <w:webHidden/>
-              </w:rPr>
-            </w:r>
-            <w:r>
-              <w:rPr>
-                <w:rFonts w:ascii="Times New Roman" w:hAnsi="Times New Roman" w:cs="Times New Roman"/>
+                <w:noProof/>
+                <w:webHidden/>
+              </w:rPr>
+              <w:instrText xml:space="preserve"> PAGEREF _Toc160883269 \h </w:instrText>
+            </w:r>
+            <w:r>
+              <w:rPr>
+                <w:noProof/>
+                <w:webHidden/>
+              </w:rPr>
+            </w:r>
+            <w:r>
+              <w:rPr>
                 <w:noProof/>
                 <w:webHidden/>
               </w:rPr>
@@ -627,15 +752,451 @@
             </w:r>
             <w:r>
               <w:rPr>
-                <w:rFonts w:ascii="Times New Roman" w:hAnsi="Times New Roman" w:cs="Times New Roman"/>
-                <w:noProof/>
-                <w:webHidden/>
-              </w:rPr>
-              <w:t>2</w:t>
-            </w:r>
-            <w:r>
-              <w:rPr>
-                <w:rFonts w:ascii="Times New Roman" w:hAnsi="Times New Roman" w:cs="Times New Roman"/>
+                <w:noProof/>
+                <w:webHidden/>
+              </w:rPr>
+              <w:t>4</w:t>
+            </w:r>
+            <w:r>
+              <w:rPr>
+                <w:noProof/>
+                <w:webHidden/>
+              </w:rPr>
+              <w:fldChar w:fldCharType="end"/>
+            </w:r>
+          </w:hyperlink>
+        </w:p>
+        <w:p>
+          <w:pPr>
+            <w:pStyle w:val="TOC3"/>
+            <w:tabs>
+              <w:tab w:val="right" w:leader="dot" w:pos="9016"/>
+            </w:tabs>
+            <w:rPr>
+              <w:rFonts w:eastAsiaTheme="minorEastAsia"/>
+              <w:noProof/>
+              <w:sz w:val="24"/>
+              <w:szCs w:val="24"/>
+              <w:lang w:eastAsia="en-GB"/>
+            </w:rPr>
+          </w:pPr>
+          <w:hyperlink w:anchor="_Toc160883270" w:history="1">
+            <w:r>
+              <w:rPr>
+                <w:rStyle w:val="Hyperlink"/>
+                <w:rFonts w:ascii="Times New Roman" w:hAnsi="Times New Roman" w:cs="Times New Roman"/>
+                <w:noProof/>
+              </w:rPr>
+              <w:t>All Message Download</w:t>
+            </w:r>
+            <w:r>
+              <w:rPr>
+                <w:noProof/>
+                <w:webHidden/>
+              </w:rPr>
+              <w:tab/>
+            </w:r>
+            <w:r>
+              <w:rPr>
+                <w:noProof/>
+                <w:webHidden/>
+              </w:rPr>
+              <w:fldChar w:fldCharType="begin"/>
+            </w:r>
+            <w:r>
+              <w:rPr>
+                <w:noProof/>
+                <w:webHidden/>
+              </w:rPr>
+              <w:instrText xml:space="preserve"> PAGEREF _Toc160883270 \h </w:instrText>
+            </w:r>
+            <w:r>
+              <w:rPr>
+                <w:noProof/>
+                <w:webHidden/>
+              </w:rPr>
+            </w:r>
+            <w:r>
+              <w:rPr>
+                <w:noProof/>
+                <w:webHidden/>
+              </w:rPr>
+              <w:fldChar w:fldCharType="separate"/>
+            </w:r>
+            <w:r>
+              <w:rPr>
+                <w:noProof/>
+                <w:webHidden/>
+              </w:rPr>
+              <w:t>4</w:t>
+            </w:r>
+            <w:r>
+              <w:rPr>
+                <w:noProof/>
+                <w:webHidden/>
+              </w:rPr>
+              <w:fldChar w:fldCharType="end"/>
+            </w:r>
+          </w:hyperlink>
+        </w:p>
+        <w:p>
+          <w:pPr>
+            <w:pStyle w:val="TOC3"/>
+            <w:tabs>
+              <w:tab w:val="right" w:leader="dot" w:pos="9016"/>
+            </w:tabs>
+            <w:rPr>
+              <w:rFonts w:eastAsiaTheme="minorEastAsia"/>
+              <w:noProof/>
+              <w:sz w:val="24"/>
+              <w:szCs w:val="24"/>
+              <w:lang w:eastAsia="en-GB"/>
+            </w:rPr>
+          </w:pPr>
+          <w:hyperlink w:anchor="_Toc160883271" w:history="1">
+            <w:r>
+              <w:rPr>
+                <w:rStyle w:val="Hyperlink"/>
+                <w:rFonts w:ascii="Times New Roman" w:hAnsi="Times New Roman" w:cs="Times New Roman"/>
+                <w:noProof/>
+              </w:rPr>
+              <w:t>Specific Message Download</w:t>
+            </w:r>
+            <w:r>
+              <w:rPr>
+                <w:noProof/>
+                <w:webHidden/>
+              </w:rPr>
+              <w:tab/>
+            </w:r>
+            <w:r>
+              <w:rPr>
+                <w:noProof/>
+                <w:webHidden/>
+              </w:rPr>
+              <w:fldChar w:fldCharType="begin"/>
+            </w:r>
+            <w:r>
+              <w:rPr>
+                <w:noProof/>
+                <w:webHidden/>
+              </w:rPr>
+              <w:instrText xml:space="preserve"> PAGEREF _Toc160883271 \h </w:instrText>
+            </w:r>
+            <w:r>
+              <w:rPr>
+                <w:noProof/>
+                <w:webHidden/>
+              </w:rPr>
+            </w:r>
+            <w:r>
+              <w:rPr>
+                <w:noProof/>
+                <w:webHidden/>
+              </w:rPr>
+              <w:fldChar w:fldCharType="separate"/>
+            </w:r>
+            <w:r>
+              <w:rPr>
+                <w:noProof/>
+                <w:webHidden/>
+              </w:rPr>
+              <w:t>5</w:t>
+            </w:r>
+            <w:r>
+              <w:rPr>
+                <w:noProof/>
+                <w:webHidden/>
+              </w:rPr>
+              <w:fldChar w:fldCharType="end"/>
+            </w:r>
+          </w:hyperlink>
+        </w:p>
+        <w:p>
+          <w:pPr>
+            <w:pStyle w:val="TOC3"/>
+            <w:tabs>
+              <w:tab w:val="right" w:leader="dot" w:pos="9016"/>
+            </w:tabs>
+            <w:rPr>
+              <w:rFonts w:eastAsiaTheme="minorEastAsia"/>
+              <w:noProof/>
+              <w:sz w:val="24"/>
+              <w:szCs w:val="24"/>
+              <w:lang w:eastAsia="en-GB"/>
+            </w:rPr>
+          </w:pPr>
+          <w:hyperlink w:anchor="_Toc160883272" w:history="1">
+            <w:r>
+              <w:rPr>
+                <w:rStyle w:val="Hyperlink"/>
+                <w:rFonts w:ascii="Times New Roman" w:hAnsi="Times New Roman" w:cs="Times New Roman"/>
+                <w:noProof/>
+              </w:rPr>
+              <w:t>Log-off</w:t>
+            </w:r>
+            <w:r>
+              <w:rPr>
+                <w:noProof/>
+                <w:webHidden/>
+              </w:rPr>
+              <w:tab/>
+            </w:r>
+            <w:r>
+              <w:rPr>
+                <w:noProof/>
+                <w:webHidden/>
+              </w:rPr>
+              <w:fldChar w:fldCharType="begin"/>
+            </w:r>
+            <w:r>
+              <w:rPr>
+                <w:noProof/>
+                <w:webHidden/>
+              </w:rPr>
+              <w:instrText xml:space="preserve"> PAGEREF _Toc160883272 \h </w:instrText>
+            </w:r>
+            <w:r>
+              <w:rPr>
+                <w:noProof/>
+                <w:webHidden/>
+              </w:rPr>
+            </w:r>
+            <w:r>
+              <w:rPr>
+                <w:noProof/>
+                <w:webHidden/>
+              </w:rPr>
+              <w:fldChar w:fldCharType="separate"/>
+            </w:r>
+            <w:r>
+              <w:rPr>
+                <w:noProof/>
+                <w:webHidden/>
+              </w:rPr>
+              <w:t>5</w:t>
+            </w:r>
+            <w:r>
+              <w:rPr>
+                <w:noProof/>
+                <w:webHidden/>
+              </w:rPr>
+              <w:fldChar w:fldCharType="end"/>
+            </w:r>
+          </w:hyperlink>
+        </w:p>
+        <w:p>
+          <w:pPr>
+            <w:pStyle w:val="TOC3"/>
+            <w:tabs>
+              <w:tab w:val="right" w:leader="dot" w:pos="9016"/>
+            </w:tabs>
+            <w:rPr>
+              <w:rFonts w:eastAsiaTheme="minorEastAsia"/>
+              <w:noProof/>
+              <w:sz w:val="24"/>
+              <w:szCs w:val="24"/>
+              <w:lang w:eastAsia="en-GB"/>
+            </w:rPr>
+          </w:pPr>
+          <w:hyperlink w:anchor="_Toc160883273" w:history="1">
+            <w:r>
+              <w:rPr>
+                <w:rStyle w:val="Hyperlink"/>
+                <w:rFonts w:ascii="Times New Roman" w:hAnsi="Times New Roman" w:cs="Times New Roman"/>
+                <w:noProof/>
+              </w:rPr>
+              <w:t>Protocol-Wide Error Handling</w:t>
+            </w:r>
+            <w:r>
+              <w:rPr>
+                <w:noProof/>
+                <w:webHidden/>
+              </w:rPr>
+              <w:tab/>
+            </w:r>
+            <w:r>
+              <w:rPr>
+                <w:noProof/>
+                <w:webHidden/>
+              </w:rPr>
+              <w:fldChar w:fldCharType="begin"/>
+            </w:r>
+            <w:r>
+              <w:rPr>
+                <w:noProof/>
+                <w:webHidden/>
+              </w:rPr>
+              <w:instrText xml:space="preserve"> PAGEREF _Toc160883273 \h </w:instrText>
+            </w:r>
+            <w:r>
+              <w:rPr>
+                <w:noProof/>
+                <w:webHidden/>
+              </w:rPr>
+            </w:r>
+            <w:r>
+              <w:rPr>
+                <w:noProof/>
+                <w:webHidden/>
+              </w:rPr>
+              <w:fldChar w:fldCharType="separate"/>
+            </w:r>
+            <w:r>
+              <w:rPr>
+                <w:noProof/>
+                <w:webHidden/>
+              </w:rPr>
+              <w:t>5</w:t>
+            </w:r>
+            <w:r>
+              <w:rPr>
+                <w:noProof/>
+                <w:webHidden/>
+              </w:rPr>
+              <w:fldChar w:fldCharType="end"/>
+            </w:r>
+          </w:hyperlink>
+        </w:p>
+        <w:p>
+          <w:pPr>
+            <w:pStyle w:val="TOC3"/>
+            <w:tabs>
+              <w:tab w:val="right" w:leader="dot" w:pos="9016"/>
+            </w:tabs>
+            <w:rPr>
+              <w:rFonts w:eastAsiaTheme="minorEastAsia"/>
+              <w:noProof/>
+              <w:sz w:val="24"/>
+              <w:szCs w:val="24"/>
+              <w:lang w:eastAsia="en-GB"/>
+            </w:rPr>
+          </w:pPr>
+          <w:hyperlink w:anchor="_Toc160883274" w:history="1">
+            <w:r>
+              <w:rPr>
+                <w:rStyle w:val="Hyperlink"/>
+                <w:rFonts w:ascii="Times New Roman" w:hAnsi="Times New Roman" w:cs="Times New Roman"/>
+                <w:noProof/>
+              </w:rPr>
+              <w:t>Secure Communications</w:t>
+            </w:r>
+            <w:r>
+              <w:rPr>
+                <w:noProof/>
+                <w:webHidden/>
+              </w:rPr>
+              <w:tab/>
+            </w:r>
+            <w:r>
+              <w:rPr>
+                <w:noProof/>
+                <w:webHidden/>
+              </w:rPr>
+              <w:fldChar w:fldCharType="begin"/>
+            </w:r>
+            <w:r>
+              <w:rPr>
+                <w:noProof/>
+                <w:webHidden/>
+              </w:rPr>
+              <w:instrText xml:space="preserve"> PAGEREF _Toc160883274 \h </w:instrText>
+            </w:r>
+            <w:r>
+              <w:rPr>
+                <w:noProof/>
+                <w:webHidden/>
+              </w:rPr>
+            </w:r>
+            <w:r>
+              <w:rPr>
+                <w:noProof/>
+                <w:webHidden/>
+              </w:rPr>
+              <w:fldChar w:fldCharType="separate"/>
+            </w:r>
+            <w:r>
+              <w:rPr>
+                <w:noProof/>
+                <w:webHidden/>
+              </w:rPr>
+              <w:t>5</w:t>
+            </w:r>
+            <w:r>
+              <w:rPr>
+                <w:noProof/>
+                <w:webHidden/>
+              </w:rPr>
+              <w:fldChar w:fldCharType="end"/>
+            </w:r>
+          </w:hyperlink>
+        </w:p>
+        <w:p>
+          <w:pPr>
+            <w:pStyle w:val="TOC1"/>
+            <w:tabs>
+              <w:tab w:val="right" w:leader="dot" w:pos="9016"/>
+            </w:tabs>
+            <w:rPr>
+              <w:rFonts w:eastAsiaTheme="minorEastAsia"/>
+              <w:noProof/>
+              <w:sz w:val="24"/>
+              <w:szCs w:val="24"/>
+              <w:lang w:eastAsia="en-GB"/>
+            </w:rPr>
+          </w:pPr>
+          <w:hyperlink w:anchor="_Toc160883275" w:history="1">
+            <w:r>
+              <w:rPr>
+                <w:rStyle w:val="Hyperlink"/>
+                <w:rFonts w:ascii="Times New Roman" w:hAnsi="Times New Roman" w:cs="Times New Roman"/>
+                <w:noProof/>
+              </w:rPr>
+              <w:t>Application</w:t>
+            </w:r>
+            <w:r>
+              <w:rPr>
+                <w:noProof/>
+                <w:webHidden/>
+              </w:rPr>
+              <w:tab/>
+            </w:r>
+            <w:r>
+              <w:rPr>
+                <w:noProof/>
+                <w:webHidden/>
+              </w:rPr>
+              <w:fldChar w:fldCharType="begin"/>
+            </w:r>
+            <w:r>
+              <w:rPr>
+                <w:noProof/>
+                <w:webHidden/>
+              </w:rPr>
+              <w:instrText xml:space="preserve"> PAGEREF _Toc160883275 \h </w:instrText>
+            </w:r>
+            <w:r>
+              <w:rPr>
+                <w:noProof/>
+                <w:webHidden/>
+              </w:rPr>
+            </w:r>
+            <w:r>
+              <w:rPr>
+                <w:noProof/>
+                <w:webHidden/>
+              </w:rPr>
+              <w:fldChar w:fldCharType="separate"/>
+            </w:r>
+            <w:r>
+              <w:rPr>
+                <w:noProof/>
+                <w:webHidden/>
+              </w:rPr>
+              <w:t>5</w:t>
+            </w:r>
+            <w:r>
+              <w:rPr>
                 <w:noProof/>
                 <w:webHidden/>
               </w:rPr>
@@ -650,22 +1211,24 @@
               <w:tab w:val="right" w:leader="dot" w:pos="9016"/>
             </w:tabs>
             <w:rPr>
-              <w:rFonts w:ascii="Times New Roman" w:hAnsi="Times New Roman" w:cs="Times New Roman"/>
+              <w:rFonts w:eastAsiaTheme="minorEastAsia"/>
               <w:noProof/>
+              <w:sz w:val="24"/>
+              <w:szCs w:val="24"/>
+              <w:lang w:eastAsia="en-GB"/>
             </w:rPr>
           </w:pPr>
-          <w:hyperlink w:anchor="_Toc160543289" w:history="1">
+          <w:hyperlink w:anchor="_Toc160883276" w:history="1">
             <w:r>
               <w:rPr>
                 <w:rStyle w:val="Hyperlink"/>
                 <w:rFonts w:ascii="Times New Roman" w:hAnsi="Times New Roman" w:cs="Times New Roman"/>
                 <w:noProof/>
               </w:rPr>
-              <w:t>2. Functionality</w:t>
-            </w:r>
-            <w:r>
-              <w:rPr>
-                <w:rFonts w:ascii="Times New Roman" w:hAnsi="Times New Roman" w:cs="Times New Roman"/>
+              <w:t>Application Layer</w:t>
+            </w:r>
+            <w:r>
+              <w:rPr>
                 <w:noProof/>
                 <w:webHidden/>
               </w:rPr>
@@ -673,7 +1236,6 @@
             </w:r>
             <w:r>
               <w:rPr>
-                <w:rFonts w:ascii="Times New Roman" w:hAnsi="Times New Roman" w:cs="Times New Roman"/>
                 <w:noProof/>
                 <w:webHidden/>
               </w:rPr>
@@ -681,22 +1243,19 @@
             </w:r>
             <w:r>
               <w:rPr>
-                <w:rFonts w:ascii="Times New Roman" w:hAnsi="Times New Roman" w:cs="Times New Roman"/>
-                <w:noProof/>
-                <w:webHidden/>
-              </w:rPr>
-              <w:instrText xml:space="preserve"> PAGEREF _Toc160543289 \h </w:instrText>
-            </w:r>
-            <w:r>
-              <w:rPr>
-                <w:rFonts w:ascii="Times New Roman" w:hAnsi="Times New Roman" w:cs="Times New Roman"/>
-                <w:noProof/>
-                <w:webHidden/>
-              </w:rPr>
-            </w:r>
-            <w:r>
-              <w:rPr>
-                <w:rFonts w:ascii="Times New Roman" w:hAnsi="Times New Roman" w:cs="Times New Roman"/>
+                <w:noProof/>
+                <w:webHidden/>
+              </w:rPr>
+              <w:instrText xml:space="preserve"> PAGEREF _Toc160883276 \h </w:instrText>
+            </w:r>
+            <w:r>
+              <w:rPr>
+                <w:noProof/>
+                <w:webHidden/>
+              </w:rPr>
+            </w:r>
+            <w:r>
+              <w:rPr>
                 <w:noProof/>
                 <w:webHidden/>
               </w:rPr>
@@ -704,15 +1263,13 @@
             </w:r>
             <w:r>
               <w:rPr>
-                <w:rFonts w:ascii="Times New Roman" w:hAnsi="Times New Roman" w:cs="Times New Roman"/>
-                <w:noProof/>
-                <w:webHidden/>
-              </w:rPr>
-              <w:t>2</w:t>
-            </w:r>
-            <w:r>
-              <w:rPr>
-                <w:rFonts w:ascii="Times New Roman" w:hAnsi="Times New Roman" w:cs="Times New Roman"/>
+                <w:noProof/>
+                <w:webHidden/>
+              </w:rPr>
+              <w:t>5</w:t>
+            </w:r>
+            <w:r>
+              <w:rPr>
                 <w:noProof/>
                 <w:webHidden/>
               </w:rPr>
@@ -722,27 +1279,29 @@
         </w:p>
         <w:p>
           <w:pPr>
-            <w:pStyle w:val="TOC3"/>
+            <w:pStyle w:val="TOC2"/>
             <w:tabs>
               <w:tab w:val="right" w:leader="dot" w:pos="9016"/>
             </w:tabs>
             <w:rPr>
-              <w:rFonts w:ascii="Times New Roman" w:hAnsi="Times New Roman" w:cs="Times New Roman"/>
+              <w:rFonts w:eastAsiaTheme="minorEastAsia"/>
               <w:noProof/>
+              <w:sz w:val="24"/>
+              <w:szCs w:val="24"/>
+              <w:lang w:eastAsia="en-GB"/>
             </w:rPr>
           </w:pPr>
-          <w:hyperlink w:anchor="_Toc160543290" w:history="1">
+          <w:hyperlink w:anchor="_Toc160883277" w:history="1">
             <w:r>
               <w:rPr>
                 <w:rStyle w:val="Hyperlink"/>
                 <w:rFonts w:ascii="Times New Roman" w:hAnsi="Times New Roman" w:cs="Times New Roman"/>
                 <w:noProof/>
               </w:rPr>
-              <w:t>2.1 Log-on</w:t>
-            </w:r>
-            <w:r>
-              <w:rPr>
-                <w:rFonts w:ascii="Times New Roman" w:hAnsi="Times New Roman" w:cs="Times New Roman"/>
+              <w:t>Presentation Layer</w:t>
+            </w:r>
+            <w:r>
+              <w:rPr>
                 <w:noProof/>
                 <w:webHidden/>
               </w:rPr>
@@ -750,7 +1309,6 @@
             </w:r>
             <w:r>
               <w:rPr>
-                <w:rFonts w:ascii="Times New Roman" w:hAnsi="Times New Roman" w:cs="Times New Roman"/>
                 <w:noProof/>
                 <w:webHidden/>
               </w:rPr>
@@ -758,22 +1316,19 @@
             </w:r>
             <w:r>
               <w:rPr>
-                <w:rFonts w:ascii="Times New Roman" w:hAnsi="Times New Roman" w:cs="Times New Roman"/>
-                <w:noProof/>
-                <w:webHidden/>
-              </w:rPr>
-              <w:instrText xml:space="preserve"> PAGEREF _Toc160543290 \h </w:instrText>
-            </w:r>
-            <w:r>
-              <w:rPr>
-                <w:rFonts w:ascii="Times New Roman" w:hAnsi="Times New Roman" w:cs="Times New Roman"/>
-                <w:noProof/>
-                <w:webHidden/>
-              </w:rPr>
-            </w:r>
-            <w:r>
-              <w:rPr>
-                <w:rFonts w:ascii="Times New Roman" w:hAnsi="Times New Roman" w:cs="Times New Roman"/>
+                <w:noProof/>
+                <w:webHidden/>
+              </w:rPr>
+              <w:instrText xml:space="preserve"> PAGEREF _Toc160883277 \h </w:instrText>
+            </w:r>
+            <w:r>
+              <w:rPr>
+                <w:noProof/>
+                <w:webHidden/>
+              </w:rPr>
+            </w:r>
+            <w:r>
+              <w:rPr>
                 <w:noProof/>
                 <w:webHidden/>
               </w:rPr>
@@ -781,15 +1336,13 @@
             </w:r>
             <w:r>
               <w:rPr>
-                <w:rFonts w:ascii="Times New Roman" w:hAnsi="Times New Roman" w:cs="Times New Roman"/>
-                <w:noProof/>
-                <w:webHidden/>
-              </w:rPr>
-              <w:t>2</w:t>
-            </w:r>
-            <w:r>
-              <w:rPr>
-                <w:rFonts w:ascii="Times New Roman" w:hAnsi="Times New Roman" w:cs="Times New Roman"/>
+                <w:noProof/>
+                <w:webHidden/>
+              </w:rPr>
+              <w:t>6</w:t>
+            </w:r>
+            <w:r>
+              <w:rPr>
                 <w:noProof/>
                 <w:webHidden/>
               </w:rPr>
@@ -799,27 +1352,29 @@
         </w:p>
         <w:p>
           <w:pPr>
-            <w:pStyle w:val="TOC3"/>
+            <w:pStyle w:val="TOC1"/>
             <w:tabs>
               <w:tab w:val="right" w:leader="dot" w:pos="9016"/>
             </w:tabs>
             <w:rPr>
-              <w:rFonts w:ascii="Times New Roman" w:hAnsi="Times New Roman" w:cs="Times New Roman"/>
+              <w:rFonts w:eastAsiaTheme="minorEastAsia"/>
               <w:noProof/>
+              <w:sz w:val="24"/>
+              <w:szCs w:val="24"/>
+              <w:lang w:eastAsia="en-GB"/>
             </w:rPr>
           </w:pPr>
-          <w:hyperlink w:anchor="_Toc160543291" w:history="1">
+          <w:hyperlink w:anchor="_Toc160883278" w:history="1">
             <w:r>
               <w:rPr>
                 <w:rStyle w:val="Hyperlink"/>
                 <w:rFonts w:ascii="Times New Roman" w:hAnsi="Times New Roman" w:cs="Times New Roman"/>
                 <w:noProof/>
               </w:rPr>
-              <w:t>2.2 Short Message Upload</w:t>
-            </w:r>
-            <w:r>
-              <w:rPr>
-                <w:rFonts w:ascii="Times New Roman" w:hAnsi="Times New Roman" w:cs="Times New Roman"/>
+              <w:t>Conclusions</w:t>
+            </w:r>
+            <w:r>
+              <w:rPr>
                 <w:noProof/>
                 <w:webHidden/>
               </w:rPr>
@@ -827,7 +1382,6 @@
             </w:r>
             <w:r>
               <w:rPr>
-                <w:rFonts w:ascii="Times New Roman" w:hAnsi="Times New Roman" w:cs="Times New Roman"/>
                 <w:noProof/>
                 <w:webHidden/>
               </w:rPr>
@@ -835,22 +1389,19 @@
             </w:r>
             <w:r>
               <w:rPr>
-                <w:rFonts w:ascii="Times New Roman" w:hAnsi="Times New Roman" w:cs="Times New Roman"/>
-                <w:noProof/>
-                <w:webHidden/>
-              </w:rPr>
-              <w:instrText xml:space="preserve"> PAGEREF _Toc160543291 \h </w:instrText>
-            </w:r>
-            <w:r>
-              <w:rPr>
-                <w:rFonts w:ascii="Times New Roman" w:hAnsi="Times New Roman" w:cs="Times New Roman"/>
-                <w:noProof/>
-                <w:webHidden/>
-              </w:rPr>
-            </w:r>
-            <w:r>
-              <w:rPr>
-                <w:rFonts w:ascii="Times New Roman" w:hAnsi="Times New Roman" w:cs="Times New Roman"/>
+                <w:noProof/>
+                <w:webHidden/>
+              </w:rPr>
+              <w:instrText xml:space="preserve"> PAGEREF _Toc160883278 \h </w:instrText>
+            </w:r>
+            <w:r>
+              <w:rPr>
+                <w:noProof/>
+                <w:webHidden/>
+              </w:rPr>
+            </w:r>
+            <w:r>
+              <w:rPr>
                 <w:noProof/>
                 <w:webHidden/>
               </w:rPr>
@@ -858,246 +1409,13 @@
             </w:r>
             <w:r>
               <w:rPr>
-                <w:rFonts w:ascii="Times New Roman" w:hAnsi="Times New Roman" w:cs="Times New Roman"/>
-                <w:noProof/>
-                <w:webHidden/>
-              </w:rPr>
-              <w:t>3</w:t>
-            </w:r>
-            <w:r>
-              <w:rPr>
-                <w:rFonts w:ascii="Times New Roman" w:hAnsi="Times New Roman" w:cs="Times New Roman"/>
-                <w:noProof/>
-                <w:webHidden/>
-              </w:rPr>
-              <w:fldChar w:fldCharType="end"/>
-            </w:r>
-          </w:hyperlink>
-        </w:p>
-        <w:p>
-          <w:pPr>
-            <w:pStyle w:val="TOC3"/>
-            <w:tabs>
-              <w:tab w:val="right" w:leader="dot" w:pos="9016"/>
-            </w:tabs>
-            <w:rPr>
-              <w:rFonts w:ascii="Times New Roman" w:hAnsi="Times New Roman" w:cs="Times New Roman"/>
-              <w:noProof/>
-            </w:rPr>
-          </w:pPr>
-          <w:hyperlink w:anchor="_Toc160543292" w:history="1">
-            <w:r>
-              <w:rPr>
-                <w:rStyle w:val="Hyperlink"/>
-                <w:rFonts w:ascii="Times New Roman" w:hAnsi="Times New Roman" w:cs="Times New Roman"/>
-                <w:noProof/>
-              </w:rPr>
-              <w:t>2.3 Message Download</w:t>
-            </w:r>
-            <w:r>
-              <w:rPr>
-                <w:rFonts w:ascii="Times New Roman" w:hAnsi="Times New Roman" w:cs="Times New Roman"/>
-                <w:noProof/>
-                <w:webHidden/>
-              </w:rPr>
-              <w:tab/>
-            </w:r>
-            <w:r>
-              <w:rPr>
-                <w:rFonts w:ascii="Times New Roman" w:hAnsi="Times New Roman" w:cs="Times New Roman"/>
-                <w:noProof/>
-                <w:webHidden/>
-              </w:rPr>
-              <w:fldChar w:fldCharType="begin"/>
-            </w:r>
-            <w:r>
-              <w:rPr>
-                <w:rFonts w:ascii="Times New Roman" w:hAnsi="Times New Roman" w:cs="Times New Roman"/>
-                <w:noProof/>
-                <w:webHidden/>
-              </w:rPr>
-              <w:instrText xml:space="preserve"> PAGEREF _Toc160543292 \h </w:instrText>
-            </w:r>
-            <w:r>
-              <w:rPr>
-                <w:rFonts w:ascii="Times New Roman" w:hAnsi="Times New Roman" w:cs="Times New Roman"/>
-                <w:noProof/>
-                <w:webHidden/>
-              </w:rPr>
-            </w:r>
-            <w:r>
-              <w:rPr>
-                <w:rFonts w:ascii="Times New Roman" w:hAnsi="Times New Roman" w:cs="Times New Roman"/>
-                <w:noProof/>
-                <w:webHidden/>
-              </w:rPr>
-              <w:fldChar w:fldCharType="separate"/>
-            </w:r>
-            <w:r>
-              <w:rPr>
-                <w:rFonts w:ascii="Times New Roman" w:hAnsi="Times New Roman" w:cs="Times New Roman"/>
-                <w:noProof/>
-                <w:webHidden/>
-              </w:rPr>
-              <w:t>3</w:t>
-            </w:r>
-            <w:r>
-              <w:rPr>
-                <w:rFonts w:ascii="Times New Roman" w:hAnsi="Times New Roman" w:cs="Times New Roman"/>
-                <w:noProof/>
-                <w:webHidden/>
-              </w:rPr>
-              <w:fldChar w:fldCharType="end"/>
-            </w:r>
-          </w:hyperlink>
-        </w:p>
-        <w:p>
-          <w:pPr>
-            <w:pStyle w:val="TOC3"/>
-            <w:tabs>
-              <w:tab w:val="right" w:leader="dot" w:pos="9016"/>
-            </w:tabs>
-            <w:rPr>
-              <w:rFonts w:ascii="Times New Roman" w:hAnsi="Times New Roman" w:cs="Times New Roman"/>
-              <w:noProof/>
-            </w:rPr>
-          </w:pPr>
-          <w:hyperlink w:anchor="_Toc160543293" w:history="1">
-            <w:r>
-              <w:rPr>
-                <w:rStyle w:val="Hyperlink"/>
-                <w:rFonts w:ascii="Times New Roman" w:hAnsi="Times New Roman" w:cs="Times New Roman"/>
-                <w:noProof/>
-              </w:rPr>
-              <w:t>2.4 Log-off</w:t>
-            </w:r>
-            <w:r>
-              <w:rPr>
-                <w:rFonts w:ascii="Times New Roman" w:hAnsi="Times New Roman" w:cs="Times New Roman"/>
-                <w:noProof/>
-                <w:webHidden/>
-              </w:rPr>
-              <w:tab/>
-            </w:r>
-            <w:r>
-              <w:rPr>
-                <w:rFonts w:ascii="Times New Roman" w:hAnsi="Times New Roman" w:cs="Times New Roman"/>
-                <w:noProof/>
-                <w:webHidden/>
-              </w:rPr>
-              <w:fldChar w:fldCharType="begin"/>
-            </w:r>
-            <w:r>
-              <w:rPr>
-                <w:rFonts w:ascii="Times New Roman" w:hAnsi="Times New Roman" w:cs="Times New Roman"/>
-                <w:noProof/>
-                <w:webHidden/>
-              </w:rPr>
-              <w:instrText xml:space="preserve"> PAGEREF _Toc160543293 \h </w:instrText>
-            </w:r>
-            <w:r>
-              <w:rPr>
-                <w:rFonts w:ascii="Times New Roman" w:hAnsi="Times New Roman" w:cs="Times New Roman"/>
-                <w:noProof/>
-                <w:webHidden/>
-              </w:rPr>
-            </w:r>
-            <w:r>
-              <w:rPr>
-                <w:rFonts w:ascii="Times New Roman" w:hAnsi="Times New Roman" w:cs="Times New Roman"/>
-                <w:noProof/>
-                <w:webHidden/>
-              </w:rPr>
-              <w:fldChar w:fldCharType="separate"/>
-            </w:r>
-            <w:r>
-              <w:rPr>
-                <w:rFonts w:ascii="Times New Roman" w:hAnsi="Times New Roman" w:cs="Times New Roman"/>
-                <w:noProof/>
-                <w:webHidden/>
-              </w:rPr>
-              <w:t>3</w:t>
-            </w:r>
-            <w:r>
-              <w:rPr>
-                <w:rFonts w:ascii="Times New Roman" w:hAnsi="Times New Roman" w:cs="Times New Roman"/>
-                <w:noProof/>
-                <w:webHidden/>
-              </w:rPr>
-              <w:fldChar w:fldCharType="end"/>
-            </w:r>
-          </w:hyperlink>
-        </w:p>
-        <w:p>
-          <w:pPr>
-            <w:pStyle w:val="TOC3"/>
-            <w:tabs>
-              <w:tab w:val="right" w:leader="dot" w:pos="9016"/>
-            </w:tabs>
-            <w:rPr>
-              <w:rFonts w:ascii="Times New Roman" w:hAnsi="Times New Roman" w:cs="Times New Roman"/>
-              <w:noProof/>
-            </w:rPr>
-          </w:pPr>
-          <w:hyperlink w:anchor="_Toc160543294" w:history="1">
-            <w:r>
-              <w:rPr>
-                <w:rStyle w:val="Hyperlink"/>
-                <w:rFonts w:ascii="Times New Roman" w:hAnsi="Times New Roman" w:cs="Times New Roman"/>
-                <w:noProof/>
-              </w:rPr>
-              <w:t>2.5 Protocol-Wide Error Handling</w:t>
-            </w:r>
-            <w:r>
-              <w:rPr>
-                <w:rFonts w:ascii="Times New Roman" w:hAnsi="Times New Roman" w:cs="Times New Roman"/>
-                <w:noProof/>
-                <w:webHidden/>
-              </w:rPr>
-              <w:tab/>
-            </w:r>
-            <w:r>
-              <w:rPr>
-                <w:rFonts w:ascii="Times New Roman" w:hAnsi="Times New Roman" w:cs="Times New Roman"/>
-                <w:noProof/>
-                <w:webHidden/>
-              </w:rPr>
-              <w:fldChar w:fldCharType="begin"/>
-            </w:r>
-            <w:r>
-              <w:rPr>
-                <w:rFonts w:ascii="Times New Roman" w:hAnsi="Times New Roman" w:cs="Times New Roman"/>
-                <w:noProof/>
-                <w:webHidden/>
-              </w:rPr>
-              <w:instrText xml:space="preserve"> PAGEREF _Toc160543294 \h </w:instrText>
-            </w:r>
-            <w:r>
-              <w:rPr>
-                <w:rFonts w:ascii="Times New Roman" w:hAnsi="Times New Roman" w:cs="Times New Roman"/>
-                <w:noProof/>
-                <w:webHidden/>
-              </w:rPr>
-            </w:r>
-            <w:r>
-              <w:rPr>
-                <w:rFonts w:ascii="Times New Roman" w:hAnsi="Times New Roman" w:cs="Times New Roman"/>
-                <w:noProof/>
-                <w:webHidden/>
-              </w:rPr>
-              <w:fldChar w:fldCharType="separate"/>
-            </w:r>
-            <w:r>
-              <w:rPr>
-                <w:rFonts w:ascii="Times New Roman" w:hAnsi="Times New Roman" w:cs="Times New Roman"/>
-                <w:noProof/>
-                <w:webHidden/>
-              </w:rPr>
-              <w:t>4</w:t>
-            </w:r>
-            <w:r>
-              <w:rPr>
-                <w:rFonts w:ascii="Times New Roman" w:hAnsi="Times New Roman" w:cs="Times New Roman"/>
+                <w:noProof/>
+                <w:webHidden/>
+              </w:rPr>
+              <w:t>6</w:t>
+            </w:r>
+            <w:r>
+              <w:rPr>
                 <w:noProof/>
                 <w:webHidden/>
               </w:rPr>
@@ -1109,6 +1427,9 @@
           <w:pPr>
             <w:rPr>
               <w:rFonts w:ascii="Times New Roman" w:hAnsi="Times New Roman" w:cs="Times New Roman"/>
+              <w:b/>
+              <w:bCs/>
+              <w:noProof/>
             </w:rPr>
           </w:pPr>
           <w:r>
@@ -1125,18 +1446,64 @@
     </w:sdt>
     <w:p>
       <w:pPr>
+        <w:rPr>
+          <w:rFonts w:ascii="Times New Roman" w:eastAsiaTheme="majorEastAsia" w:hAnsi="Times New Roman" w:cs="Times New Roman"/>
+          <w:color w:val="0F4761" w:themeColor="accent1" w:themeShade="BF"/>
+          <w:sz w:val="40"/>
+          <w:szCs w:val="40"/>
+        </w:rPr>
+      </w:pPr>
+      <w:r>
+        <w:rPr>
+          <w:rFonts w:ascii="Times New Roman" w:hAnsi="Times New Roman" w:cs="Times New Roman"/>
+        </w:rPr>
+        <w:br w:type="page"/>
+      </w:r>
+    </w:p>
+    <w:p>
+      <w:pPr>
         <w:pStyle w:val="Heading1"/>
         <w:rPr>
           <w:rFonts w:ascii="Times New Roman" w:hAnsi="Times New Roman" w:cs="Times New Roman"/>
         </w:rPr>
       </w:pPr>
-      <w:bookmarkStart w:id="0" w:name="_Toc160543284"/>
-      <w:r>
-        <w:rPr>
-          <w:rFonts w:ascii="Times New Roman" w:hAnsi="Times New Roman" w:cs="Times New Roman"/>
-        </w:rPr>
+      <w:bookmarkStart w:id="0" w:name="_Toc160883263"/>
+      <w:r>
+        <w:rPr>
+          <w:rFonts w:ascii="Times New Roman" w:hAnsi="Times New Roman" w:cs="Times New Roman"/>
+        </w:rPr>
+        <w:lastRenderedPageBreak/>
         <w:t>Introduction</w:t>
       </w:r>
+      <w:bookmarkEnd w:id="0"/>
+    </w:p>
+    <w:p>
+      <w:r>
+        <w:rPr>
+          <w:rFonts w:ascii="Times New Roman" w:hAnsi="Times New Roman" w:cs="Times New Roman"/>
+        </w:rPr>
+        <w:t xml:space="preserve">This project explores the processes of designing and implementing a secure message protocol. The protocol design should </w:t>
+      </w:r>
+      <w:proofErr w:type="gramStart"/>
+      <w:r>
+        <w:rPr>
+          <w:rFonts w:ascii="Times New Roman" w:hAnsi="Times New Roman" w:cs="Times New Roman"/>
+        </w:rPr>
+        <w:t>is</w:t>
+      </w:r>
+      <w:proofErr w:type="gramEnd"/>
+      <w:r>
+        <w:rPr>
+          <w:rFonts w:ascii="Times New Roman" w:hAnsi="Times New Roman" w:cs="Times New Roman"/>
+        </w:rPr>
+        <w:t xml:space="preserve"> implementation technology agnostic, outside of the requirement to implement secure communication via </w:t>
+      </w:r>
+      <w:r>
+        <w:rPr>
+          <w:rFonts w:ascii="Times New Roman" w:hAnsi="Times New Roman" w:cs="Times New Roman"/>
+        </w:rPr>
+        <w:t xml:space="preserve">Secure Socket Layers (SSL). The application implementation will be done using Java and the stream socket API. </w:t>
+      </w:r>
     </w:p>
     <w:p>
       <w:pPr>
@@ -1145,13 +1512,14 @@
           <w:rFonts w:ascii="Times New Roman" w:hAnsi="Times New Roman" w:cs="Times New Roman"/>
         </w:rPr>
       </w:pPr>
-      <w:r>
-        <w:rPr>
-          <w:rFonts w:ascii="Times New Roman" w:hAnsi="Times New Roman" w:cs="Times New Roman"/>
-        </w:rPr>
-        <w:t>Short Message Protocol – SMP</w:t>
-      </w:r>
-      <w:bookmarkEnd w:id="0"/>
+      <w:bookmarkStart w:id="1" w:name="_Toc160883264"/>
+      <w:r>
+        <w:rPr>
+          <w:rFonts w:ascii="Times New Roman" w:hAnsi="Times New Roman" w:cs="Times New Roman"/>
+        </w:rPr>
+        <w:t>Short Message Protocol</w:t>
+      </w:r>
+      <w:bookmarkEnd w:id="1"/>
     </w:p>
     <w:p>
       <w:pPr>
@@ -1160,14 +1528,14 @@
           <w:rFonts w:ascii="Times New Roman" w:hAnsi="Times New Roman" w:cs="Times New Roman"/>
         </w:rPr>
       </w:pPr>
-      <w:bookmarkStart w:id="1" w:name="_Toc160543285"/>
+      <w:bookmarkStart w:id="2" w:name="_Toc160883265"/>
       <w:r>
         <w:rPr>
           <w:rFonts w:ascii="Times New Roman" w:hAnsi="Times New Roman" w:cs="Times New Roman"/>
         </w:rPr>
         <w:t>Abstract</w:t>
       </w:r>
-      <w:bookmarkEnd w:id="1"/>
+      <w:bookmarkEnd w:id="2"/>
     </w:p>
     <w:p>
       <w:pPr>
@@ -1201,26 +1569,50 @@
           <w:rFonts w:ascii="Times New Roman" w:hAnsi="Times New Roman" w:cs="Times New Roman"/>
         </w:rPr>
       </w:pPr>
-      <w:bookmarkStart w:id="2" w:name="_Toc160543286"/>
-      <w:r>
-        <w:rPr>
-          <w:rFonts w:ascii="Times New Roman" w:hAnsi="Times New Roman" w:cs="Times New Roman"/>
-        </w:rPr>
-        <w:t>1. Introduction</w:t>
-      </w:r>
-      <w:bookmarkEnd w:id="2"/>
-    </w:p>
-    <w:p>
-      <w:pPr>
-        <w:rPr>
-          <w:rFonts w:ascii="Times New Roman" w:hAnsi="Times New Roman" w:cs="Times New Roman"/>
-        </w:rPr>
-      </w:pPr>
-      <w:r>
-        <w:rPr>
-          <w:rFonts w:ascii="Times New Roman" w:hAnsi="Times New Roman" w:cs="Times New Roman"/>
-        </w:rPr>
-        <w:t xml:space="preserve">The purpose of SMP is to provide a protocol which allows users to securely save and download messages from a server. SMP consists of 5 core functions, these being logon, the ability for a user to connect to the server using username and password combinations. Logoff, allowing users to disconnect from the server. Message upload, allowing users to upload and save a short message to the server. Specific message download, </w:t>
+      <w:bookmarkStart w:id="3" w:name="_Toc160883266"/>
+      <w:r>
+        <w:rPr>
+          <w:rFonts w:ascii="Times New Roman" w:hAnsi="Times New Roman" w:cs="Times New Roman"/>
+        </w:rPr>
+        <w:t>Introduction</w:t>
+      </w:r>
+      <w:bookmarkEnd w:id="3"/>
+    </w:p>
+    <w:p>
+      <w:pPr>
+        <w:rPr>
+          <w:rFonts w:ascii="Times New Roman" w:hAnsi="Times New Roman" w:cs="Times New Roman"/>
+        </w:rPr>
+      </w:pPr>
+      <w:r>
+        <w:rPr>
+          <w:rFonts w:ascii="Times New Roman" w:hAnsi="Times New Roman" w:cs="Times New Roman"/>
+        </w:rPr>
+        <w:t xml:space="preserve">The purpose of SMP is to provide a protocol which allows </w:t>
+      </w:r>
+      <w:r>
+        <w:rPr>
+          <w:rFonts w:ascii="Times New Roman" w:hAnsi="Times New Roman" w:cs="Times New Roman"/>
+        </w:rPr>
+        <w:t>clients</w:t>
+      </w:r>
+      <w:r>
+        <w:rPr>
+          <w:rFonts w:ascii="Times New Roman" w:hAnsi="Times New Roman" w:cs="Times New Roman"/>
+        </w:rPr>
+        <w:t xml:space="preserve"> to securely </w:t>
+      </w:r>
+      <w:r>
+        <w:rPr>
+          <w:rFonts w:ascii="Times New Roman" w:hAnsi="Times New Roman" w:cs="Times New Roman"/>
+        </w:rPr>
+        <w:t xml:space="preserve">connected, upload, </w:t>
+      </w:r>
+      <w:r>
+        <w:rPr>
+          <w:rFonts w:ascii="Times New Roman" w:hAnsi="Times New Roman" w:cs="Times New Roman"/>
+        </w:rPr>
+        <w:t xml:space="preserve">and download messages from a server. SMP consists of 5 core functions, these being logon, the ability for a user to connect to the server using username and password combinations. Logoff, allowing users to disconnect from the server. Message upload, allowing users to upload and save a short message to the server. Specific message download, </w:t>
       </w:r>
       <w:r>
         <w:rPr>
@@ -1228,6 +1620,12 @@
         </w:rPr>
         <w:t xml:space="preserve">allowing users to retrieve a specific message. Finally, all message download, allowing users to retrieve all messages at once. </w:t>
       </w:r>
+      <w:r>
+        <w:rPr>
+          <w:rFonts w:ascii="Times New Roman" w:hAnsi="Times New Roman" w:cs="Times New Roman"/>
+        </w:rPr>
+        <w:t>The server should be capable of storing up to 1000 short messages.</w:t>
+      </w:r>
     </w:p>
     <w:p>
       <w:pPr>
@@ -1236,14 +1634,35 @@
           <w:rFonts w:ascii="Times New Roman" w:hAnsi="Times New Roman" w:cs="Times New Roman"/>
         </w:rPr>
       </w:pPr>
-      <w:bookmarkStart w:id="3" w:name="_Toc160543289"/>
-      <w:r>
-        <w:rPr>
-          <w:rFonts w:ascii="Times New Roman" w:hAnsi="Times New Roman" w:cs="Times New Roman"/>
-        </w:rPr>
-        <w:t>2. Functionality</w:t>
-      </w:r>
-      <w:bookmarkEnd w:id="3"/>
+      <w:bookmarkStart w:id="4" w:name="_Toc160883267"/>
+      <w:r>
+        <w:rPr>
+          <w:rFonts w:ascii="Times New Roman" w:hAnsi="Times New Roman" w:cs="Times New Roman"/>
+        </w:rPr>
+        <w:t>Functionality</w:t>
+      </w:r>
+      <w:bookmarkEnd w:id="4"/>
+    </w:p>
+    <w:p>
+      <w:r>
+        <w:rPr>
+          <w:rFonts w:ascii="Times New Roman" w:hAnsi="Times New Roman" w:cs="Times New Roman"/>
+        </w:rPr>
+        <w:t xml:space="preserve">For each function requirement of the system (log-on, logoff, message upload, specific message download, bulk message download) the relevant section contains a description of the message format required, dictating allowed message formats. Each section also contains an error table of function-specific errors. Section </w:t>
+      </w:r>
+      <w:r>
+        <w:rPr>
+          <w:rFonts w:ascii="Times New Roman" w:hAnsi="Times New Roman" w:cs="Times New Roman"/>
+          <w:color w:val="FF0000"/>
+        </w:rPr>
+        <w:t xml:space="preserve">insert section here </w:t>
+      </w:r>
+      <w:r>
+        <w:rPr>
+          <w:rFonts w:ascii="Times New Roman" w:hAnsi="Times New Roman" w:cs="Times New Roman"/>
+        </w:rPr>
+        <w:t xml:space="preserve">contains an error table for protocol wide errors, these are errors that should be checked for before the server performs any parsing of messages. </w:t>
+      </w:r>
     </w:p>
     <w:p>
       <w:pPr>
@@ -1252,14 +1671,14 @@
           <w:rFonts w:ascii="Times New Roman" w:hAnsi="Times New Roman" w:cs="Times New Roman"/>
         </w:rPr>
       </w:pPr>
-      <w:bookmarkStart w:id="4" w:name="_Toc160543290"/>
-      <w:r>
-        <w:rPr>
-          <w:rFonts w:ascii="Times New Roman" w:hAnsi="Times New Roman" w:cs="Times New Roman"/>
-        </w:rPr>
-        <w:t>2.1 Log-on</w:t>
-      </w:r>
-      <w:bookmarkEnd w:id="4"/>
+      <w:bookmarkStart w:id="5" w:name="_Toc160883268"/>
+      <w:r>
+        <w:rPr>
+          <w:rFonts w:ascii="Times New Roman" w:hAnsi="Times New Roman" w:cs="Times New Roman"/>
+        </w:rPr>
+        <w:t>Log-on</w:t>
+      </w:r>
+      <w:bookmarkEnd w:id="5"/>
     </w:p>
     <w:p>
       <w:pPr>
@@ -1284,19 +1703,6 @@
           <w:rFonts w:ascii="Times New Roman" w:hAnsi="Times New Roman" w:cs="Times New Roman"/>
         </w:rPr>
         <w:t xml:space="preserve"> The following is an example log-on request in plain text. The maximum size of a LOGON request message is 519 bytes. 5 bytes are allocated to the LOGON prefix, 1 byte allocated to the following space,  256 bytes maximum for the username, 1 byte allocated to the following space, and finally 256 bytes maximum for the password. </w:t>
-      </w:r>
-    </w:p>
-    <w:p>
-      <w:pPr>
-        <w:rPr>
-          <w:rFonts w:ascii="Times New Roman" w:hAnsi="Times New Roman" w:cs="Times New Roman"/>
-        </w:rPr>
-      </w:pPr>
-      <w:r>
-        <w:rPr>
-          <w:rFonts w:ascii="Times New Roman" w:hAnsi="Times New Roman" w:cs="Times New Roman"/>
-        </w:rPr>
-        <w:t xml:space="preserve">LOGON UsernameDemonstration PasswordDemonstration </w:t>
       </w:r>
     </w:p>
     <w:tbl>
@@ -1332,7 +1738,6 @@
                 <w:b/>
                 <w:bCs/>
               </w:rPr>
-              <w:lastRenderedPageBreak/>
               <w:t>5 Bytes</w:t>
             </w:r>
           </w:p>
@@ -1528,26 +1933,6 @@
         </w:tc>
       </w:tr>
     </w:tbl>
-    <w:p>
-      <w:pPr>
-        <w:rPr>
-          <w:rFonts w:ascii="Times New Roman" w:hAnsi="Times New Roman" w:cs="Times New Roman"/>
-        </w:rPr>
-      </w:pPr>
-    </w:p>
-    <w:p>
-      <w:pPr>
-        <w:rPr>
-          <w:rFonts w:ascii="Times New Roman" w:hAnsi="Times New Roman" w:cs="Times New Roman"/>
-        </w:rPr>
-      </w:pPr>
-      <w:r>
-        <w:rPr>
-          <w:rFonts w:ascii="Times New Roman" w:hAnsi="Times New Roman" w:cs="Times New Roman"/>
-        </w:rPr>
-        <w:t xml:space="preserve">After the LOGON bytes have been read, the server should recognize that it is a log-on message, if the messages total number of bytes exceeds 519 the message should be discarded without authentication being performed and the response “ERR01 – INVALID MESSAGE FORMAT” should be sent. </w:t>
-      </w:r>
-    </w:p>
     <w:p>
       <w:pPr>
         <w:pStyle w:val="Heading4"/>
@@ -1664,12 +2049,6 @@
                 <w:rFonts w:ascii="Times New Roman" w:hAnsi="Times New Roman" w:cs="Times New Roman"/>
               </w:rPr>
             </w:pPr>
-            <w:r>
-              <w:rPr>
-                <w:rFonts w:ascii="Times New Roman" w:hAnsi="Times New Roman" w:cs="Times New Roman"/>
-              </w:rPr>
-              <w:t>01</w:t>
-            </w:r>
           </w:p>
         </w:tc>
         <w:tc>
@@ -1687,7 +2066,7 @@
               <w:rPr>
                 <w:rFonts w:ascii="Times New Roman" w:hAnsi="Times New Roman" w:cs="Times New Roman"/>
               </w:rPr>
-              <w:t xml:space="preserve">ERR01 – INVALID </w:t>
+              <w:t xml:space="preserve">– INVALID </w:t>
             </w:r>
             <w:r>
               <w:rPr>
@@ -1752,12 +2131,6 @@
                 <w:rFonts w:ascii="Times New Roman" w:hAnsi="Times New Roman" w:cs="Times New Roman"/>
               </w:rPr>
             </w:pPr>
-            <w:r>
-              <w:rPr>
-                <w:rFonts w:ascii="Times New Roman" w:hAnsi="Times New Roman" w:cs="Times New Roman"/>
-              </w:rPr>
-              <w:t>02</w:t>
-            </w:r>
           </w:p>
         </w:tc>
         <w:tc>
@@ -1775,7 +2148,7 @@
               <w:rPr>
                 <w:rFonts w:ascii="Times New Roman" w:hAnsi="Times New Roman" w:cs="Times New Roman"/>
               </w:rPr>
-              <w:t>ERR02 – WRONG USERNAME/PASSWORD</w:t>
+              <w:t>– WRONG USERNAME/PASSWORD</w:t>
             </w:r>
           </w:p>
         </w:tc>
@@ -1808,33 +2181,19 @@
     </w:p>
     <w:p>
       <w:pPr>
-        <w:rPr>
-          <w:rFonts w:ascii="Times New Roman" w:hAnsi="Times New Roman" w:cs="Times New Roman"/>
-        </w:rPr>
-      </w:pPr>
-      <w:r>
-        <w:rPr>
-          <w:rFonts w:ascii="Times New Roman" w:hAnsi="Times New Roman" w:cs="Times New Roman"/>
-        </w:rPr>
-        <w:br w:type="page"/>
-      </w:r>
-    </w:p>
-    <w:p>
-      <w:pPr>
         <w:pStyle w:val="Heading3"/>
         <w:rPr>
           <w:rFonts w:ascii="Times New Roman" w:hAnsi="Times New Roman" w:cs="Times New Roman"/>
         </w:rPr>
       </w:pPr>
-      <w:bookmarkStart w:id="5" w:name="_Toc160543291"/>
-      <w:r>
-        <w:rPr>
-          <w:rFonts w:ascii="Times New Roman" w:hAnsi="Times New Roman" w:cs="Times New Roman"/>
-        </w:rPr>
-        <w:lastRenderedPageBreak/>
-        <w:t>2.2 Short Message Upload</w:t>
-      </w:r>
-      <w:bookmarkEnd w:id="5"/>
+      <w:bookmarkStart w:id="6" w:name="_Toc160883269"/>
+      <w:r>
+        <w:rPr>
+          <w:rFonts w:ascii="Times New Roman" w:hAnsi="Times New Roman" w:cs="Times New Roman"/>
+        </w:rPr>
+        <w:t>Short Message Upload</w:t>
+      </w:r>
+      <w:bookmarkEnd w:id="6"/>
     </w:p>
     <w:p>
       <w:pPr>
@@ -2105,12 +2464,6 @@
                 <w:rFonts w:ascii="Times New Roman" w:hAnsi="Times New Roman" w:cs="Times New Roman"/>
               </w:rPr>
             </w:pPr>
-            <w:r>
-              <w:rPr>
-                <w:rFonts w:ascii="Times New Roman" w:hAnsi="Times New Roman" w:cs="Times New Roman"/>
-              </w:rPr>
-              <w:t>03</w:t>
-            </w:r>
           </w:p>
         </w:tc>
         <w:tc>
@@ -2128,7 +2481,7 @@
               <w:rPr>
                 <w:rFonts w:ascii="Times New Roman" w:hAnsi="Times New Roman" w:cs="Times New Roman"/>
               </w:rPr>
-              <w:t>ERR03 – INVALID MESSAGE FORMAT</w:t>
+              <w:t>– INVALID MESSAGE FORMAT</w:t>
             </w:r>
           </w:p>
         </w:tc>
@@ -2163,12 +2516,6 @@
                 <w:rFonts w:ascii="Times New Roman" w:hAnsi="Times New Roman" w:cs="Times New Roman"/>
               </w:rPr>
             </w:pPr>
-            <w:r>
-              <w:rPr>
-                <w:rFonts w:ascii="Times New Roman" w:hAnsi="Times New Roman" w:cs="Times New Roman"/>
-              </w:rPr>
-              <w:t>04</w:t>
-            </w:r>
           </w:p>
         </w:tc>
         <w:tc>
@@ -2186,7 +2533,7 @@
               <w:rPr>
                 <w:rFonts w:ascii="Times New Roman" w:hAnsi="Times New Roman" w:cs="Times New Roman"/>
               </w:rPr>
-              <w:t>ERR04 – NO MESSAGE</w:t>
+              <w:t>– NO MESSAGE</w:t>
             </w:r>
           </w:p>
         </w:tc>
@@ -2231,32 +2578,12 @@
     </w:p>
     <w:p>
       <w:pPr>
-        <w:rPr>
-          <w:rFonts w:ascii="Times New Roman" w:hAnsi="Times New Roman" w:cs="Times New Roman"/>
-        </w:rPr>
-      </w:pPr>
-      <w:r>
-        <w:rPr>
-          <w:rFonts w:ascii="Times New Roman" w:hAnsi="Times New Roman" w:cs="Times New Roman"/>
-        </w:rPr>
-        <w:br w:type="page"/>
-      </w:r>
-    </w:p>
-    <w:p>
-      <w:pPr>
         <w:pStyle w:val="Heading3"/>
         <w:rPr>
           <w:rFonts w:ascii="Times New Roman" w:hAnsi="Times New Roman" w:cs="Times New Roman"/>
         </w:rPr>
       </w:pPr>
-      <w:bookmarkStart w:id="6" w:name="_Toc160543292"/>
-      <w:r>
-        <w:rPr>
-          <w:rFonts w:ascii="Times New Roman" w:hAnsi="Times New Roman" w:cs="Times New Roman"/>
-        </w:rPr>
-        <w:lastRenderedPageBreak/>
-        <w:t xml:space="preserve">2.3 </w:t>
-      </w:r>
+      <w:bookmarkStart w:id="7" w:name="_Toc160883270"/>
       <w:r>
         <w:rPr>
           <w:rFonts w:ascii="Times New Roman" w:hAnsi="Times New Roman" w:cs="Times New Roman"/>
@@ -2269,7 +2596,7 @@
         </w:rPr>
         <w:t xml:space="preserve"> Download</w:t>
       </w:r>
-      <w:bookmarkEnd w:id="6"/>
+      <w:bookmarkEnd w:id="7"/>
     </w:p>
     <w:p>
       <w:pPr>
@@ -2519,12 +2846,6 @@
                 <w:rFonts w:ascii="Times New Roman" w:hAnsi="Times New Roman" w:cs="Times New Roman"/>
               </w:rPr>
             </w:pPr>
-            <w:r>
-              <w:rPr>
-                <w:rFonts w:ascii="Times New Roman" w:hAnsi="Times New Roman" w:cs="Times New Roman"/>
-              </w:rPr>
-              <w:t>05</w:t>
-            </w:r>
           </w:p>
         </w:tc>
         <w:tc>
@@ -2542,7 +2863,7 @@
               <w:rPr>
                 <w:rFonts w:ascii="Times New Roman" w:hAnsi="Times New Roman" w:cs="Times New Roman"/>
               </w:rPr>
-              <w:t>ERR05 – NO MESSAGES STORED</w:t>
+              <w:t>– NO MESSAGES STORED</w:t>
             </w:r>
           </w:p>
         </w:tc>
@@ -2578,14 +2899,6 @@
         </w:tc>
       </w:tr>
     </w:tbl>
-    <w:p>
-      <w:pPr>
-        <w:pStyle w:val="Heading3"/>
-        <w:rPr>
-          <w:rFonts w:ascii="Times New Roman" w:hAnsi="Times New Roman" w:cs="Times New Roman"/>
-        </w:rPr>
-      </w:pPr>
-    </w:p>
     <w:p>
       <w:pPr>
         <w:rPr>
@@ -2609,73 +2922,45 @@
           <w:rFonts w:ascii="Times New Roman" w:hAnsi="Times New Roman" w:cs="Times New Roman"/>
         </w:rPr>
       </w:pPr>
+      <w:bookmarkStart w:id="8" w:name="_Toc160883271"/>
       <w:r>
         <w:rPr>
           <w:rFonts w:ascii="Times New Roman" w:hAnsi="Times New Roman" w:cs="Times New Roman"/>
         </w:rPr>
         <w:lastRenderedPageBreak/>
-        <w:t>2.</w:t>
-      </w:r>
-      <w:r>
-        <w:rPr>
-          <w:rFonts w:ascii="Times New Roman" w:hAnsi="Times New Roman" w:cs="Times New Roman"/>
-        </w:rPr>
-        <w:t>4</w:t>
-      </w:r>
-      <w:r>
-        <w:rPr>
-          <w:rFonts w:ascii="Times New Roman" w:hAnsi="Times New Roman" w:cs="Times New Roman"/>
-        </w:rPr>
-        <w:t xml:space="preserve"> </w:t>
-      </w:r>
-      <w:r>
-        <w:rPr>
-          <w:rFonts w:ascii="Times New Roman" w:hAnsi="Times New Roman" w:cs="Times New Roman"/>
-        </w:rPr>
-        <w:t>Specific</w:t>
-      </w:r>
-      <w:r>
-        <w:rPr>
-          <w:rFonts w:ascii="Times New Roman" w:hAnsi="Times New Roman" w:cs="Times New Roman"/>
-        </w:rPr>
-        <w:t xml:space="preserve"> Message Download</w:t>
-      </w:r>
-    </w:p>
-    <w:p>
-      <w:pPr>
-        <w:rPr>
-          <w:rFonts w:ascii="Times New Roman" w:hAnsi="Times New Roman" w:cs="Times New Roman"/>
-        </w:rPr>
-      </w:pPr>
-      <w:r>
-        <w:rPr>
-          <w:rFonts w:ascii="Times New Roman" w:hAnsi="Times New Roman" w:cs="Times New Roman"/>
-        </w:rPr>
-        <w:t xml:space="preserve">Message download is facilitated by the </w:t>
-      </w:r>
-      <w:r>
-        <w:rPr>
-          <w:rFonts w:ascii="Times New Roman" w:hAnsi="Times New Roman" w:cs="Times New Roman"/>
-        </w:rPr>
-        <w:t>SPMSG</w:t>
-      </w:r>
-      <w:r>
-        <w:rPr>
-          <w:rFonts w:ascii="Times New Roman" w:hAnsi="Times New Roman" w:cs="Times New Roman"/>
-        </w:rPr>
-        <w:t xml:space="preserve"> command. The </w:t>
-      </w:r>
-      <w:r>
-        <w:rPr>
-          <w:rFonts w:ascii="Times New Roman" w:hAnsi="Times New Roman" w:cs="Times New Roman"/>
-        </w:rPr>
-        <w:t>SPMG</w:t>
-      </w:r>
-      <w:r>
-        <w:rPr>
-          <w:rFonts w:ascii="Times New Roman" w:hAnsi="Times New Roman" w:cs="Times New Roman"/>
-        </w:rPr>
-        <w:t xml:space="preserve"> </w:t>
+        <w:t>Specific Message Download</w:t>
+      </w:r>
+      <w:bookmarkEnd w:id="8"/>
+    </w:p>
+    <w:p>
+      <w:pPr>
+        <w:rPr>
+          <w:rFonts w:ascii="Times New Roman" w:hAnsi="Times New Roman" w:cs="Times New Roman"/>
+        </w:rPr>
+      </w:pPr>
+      <w:r>
+        <w:rPr>
+          <w:rFonts w:ascii="Times New Roman" w:hAnsi="Times New Roman" w:cs="Times New Roman"/>
+        </w:rPr>
+        <w:t>Message download is facilitated by the SPMSG command. The SPM</w:t>
+      </w:r>
+      <w:r>
+        <w:rPr>
+          <w:rFonts w:ascii="Times New Roman" w:hAnsi="Times New Roman" w:cs="Times New Roman"/>
+        </w:rPr>
+        <w:t>S</w:t>
+      </w:r>
+      <w:r>
+        <w:rPr>
+          <w:rFonts w:ascii="Times New Roman" w:hAnsi="Times New Roman" w:cs="Times New Roman"/>
+        </w:rPr>
+        <w:t xml:space="preserve">G </w:t>
+      </w:r>
+      <w:r>
+        <w:rPr>
+          <w:rFonts w:ascii="Times New Roman" w:hAnsi="Times New Roman" w:cs="Times New Roman"/>
+        </w:rPr>
+        <w:t xml:space="preserve">command </w:t>
       </w:r>
       <w:r>
         <w:rPr>
@@ -2846,7 +3131,13 @@
               <w:rPr>
                 <w:rFonts w:ascii="Times New Roman" w:hAnsi="Times New Roman" w:cs="Times New Roman"/>
               </w:rPr>
-              <w:t>000-100</w:t>
+              <w:t>000-</w:t>
+            </w:r>
+            <w:r>
+              <w:rPr>
+                <w:rFonts w:ascii="Times New Roman" w:hAnsi="Times New Roman" w:cs="Times New Roman"/>
+              </w:rPr>
+              <w:t>999</w:t>
             </w:r>
           </w:p>
         </w:tc>
@@ -2870,19 +3161,7 @@
         <w:rPr>
           <w:rFonts w:ascii="Times New Roman" w:hAnsi="Times New Roman" w:cs="Times New Roman"/>
         </w:rPr>
-        <w:t>2.</w:t>
-      </w:r>
-      <w:r>
-        <w:rPr>
-          <w:rFonts w:ascii="Times New Roman" w:hAnsi="Times New Roman" w:cs="Times New Roman"/>
-        </w:rPr>
-        <w:t>4</w:t>
-      </w:r>
-      <w:r>
-        <w:rPr>
-          <w:rFonts w:ascii="Times New Roman" w:hAnsi="Times New Roman" w:cs="Times New Roman"/>
-        </w:rPr>
-        <w:t>.1 Error Table</w:t>
+        <w:t>2.4.1 Error Table</w:t>
       </w:r>
     </w:p>
     <w:tbl>
@@ -2979,12 +3258,6 @@
                 <w:rFonts w:ascii="Times New Roman" w:hAnsi="Times New Roman" w:cs="Times New Roman"/>
               </w:rPr>
             </w:pPr>
-            <w:r>
-              <w:rPr>
-                <w:rFonts w:ascii="Times New Roman" w:hAnsi="Times New Roman" w:cs="Times New Roman"/>
-              </w:rPr>
-              <w:t>05</w:t>
-            </w:r>
           </w:p>
         </w:tc>
         <w:tc>
@@ -3002,13 +3275,7 @@
               <w:rPr>
                 <w:rFonts w:ascii="Times New Roman" w:hAnsi="Times New Roman" w:cs="Times New Roman"/>
               </w:rPr>
-              <w:t xml:space="preserve">ERR05 – NO MESSAGES </w:t>
-            </w:r>
-            <w:r>
-              <w:rPr>
-                <w:rFonts w:ascii="Times New Roman" w:hAnsi="Times New Roman" w:cs="Times New Roman"/>
-              </w:rPr>
-              <w:t>WITH PROVIDED ID</w:t>
+              <w:t>– NO MESSAGES WITH PROVIDED ID</w:t>
             </w:r>
           </w:p>
         </w:tc>
@@ -3045,12 +3312,6 @@
           <w:rFonts w:ascii="Times New Roman" w:hAnsi="Times New Roman" w:cs="Times New Roman"/>
         </w:rPr>
       </w:pPr>
-      <w:r>
-        <w:rPr>
-          <w:rFonts w:ascii="Times New Roman" w:hAnsi="Times New Roman" w:cs="Times New Roman"/>
-        </w:rPr>
-        <w:br w:type="page"/>
-      </w:r>
     </w:p>
     <w:p>
       <w:pPr>
@@ -3059,27 +3320,22 @@
           <w:rFonts w:ascii="Times New Roman" w:hAnsi="Times New Roman" w:cs="Times New Roman"/>
         </w:rPr>
       </w:pPr>
-      <w:bookmarkStart w:id="7" w:name="_Toc160543293"/>
-      <w:r>
-        <w:rPr>
-          <w:rFonts w:ascii="Times New Roman" w:hAnsi="Times New Roman" w:cs="Times New Roman"/>
-        </w:rPr>
-        <w:lastRenderedPageBreak/>
-        <w:t>2.</w:t>
-      </w:r>
-      <w:r>
-        <w:rPr>
-          <w:rFonts w:ascii="Times New Roman" w:hAnsi="Times New Roman" w:cs="Times New Roman"/>
-        </w:rPr>
-        <w:t>5</w:t>
-      </w:r>
-      <w:r>
-        <w:rPr>
-          <w:rFonts w:ascii="Times New Roman" w:hAnsi="Times New Roman" w:cs="Times New Roman"/>
-        </w:rPr>
-        <w:t xml:space="preserve"> Log-off</w:t>
-      </w:r>
-      <w:bookmarkEnd w:id="7"/>
+      <w:bookmarkStart w:id="9" w:name="_Toc160883272"/>
+      <w:r>
+        <w:rPr>
+          <w:rFonts w:ascii="Times New Roman" w:hAnsi="Times New Roman" w:cs="Times New Roman"/>
+        </w:rPr>
+        <w:t>Log-</w:t>
+      </w:r>
+      <w:proofErr w:type="gramStart"/>
+      <w:r>
+        <w:rPr>
+          <w:rFonts w:ascii="Times New Roman" w:hAnsi="Times New Roman" w:cs="Times New Roman"/>
+        </w:rPr>
+        <w:t>off</w:t>
+      </w:r>
+      <w:bookmarkEnd w:id="9"/>
+      <w:proofErr w:type="gramEnd"/>
     </w:p>
     <w:p>
       <w:pPr>
@@ -3093,13 +3349,26 @@
         </w:rPr>
         <w:t xml:space="preserve">System log-off is facilitated through the LGOFF command. The MSGDL command is not accompanied by any other arguments and is 5 bytes is length. </w:t>
       </w:r>
-    </w:p>
-    <w:p>
-      <w:pPr>
-        <w:rPr>
-          <w:rFonts w:ascii="Times New Roman" w:hAnsi="Times New Roman" w:cs="Times New Roman"/>
-        </w:rPr>
-      </w:pPr>
+      <w:r>
+        <w:rPr>
+          <w:rFonts w:ascii="Times New Roman" w:hAnsi="Times New Roman" w:cs="Times New Roman"/>
+        </w:rPr>
+        <w:t xml:space="preserve">Once logged off, the </w:t>
+      </w:r>
+      <w:proofErr w:type="gramStart"/>
+      <w:r>
+        <w:rPr>
+          <w:rFonts w:ascii="Times New Roman" w:hAnsi="Times New Roman" w:cs="Times New Roman"/>
+        </w:rPr>
+        <w:t>users</w:t>
+      </w:r>
+      <w:proofErr w:type="gramEnd"/>
+      <w:r>
+        <w:rPr>
+          <w:rFonts w:ascii="Times New Roman" w:hAnsi="Times New Roman" w:cs="Times New Roman"/>
+        </w:rPr>
+        <w:t xml:space="preserve"> session should be terminated.</w:t>
+      </w:r>
     </w:p>
     <w:tbl>
       <w:tblPr>
@@ -3151,7 +3420,7 @@
               <w:rPr>
                 <w:rFonts w:ascii="Times New Roman" w:hAnsi="Times New Roman" w:cs="Times New Roman"/>
               </w:rPr>
-              <w:t>MSGDL</w:t>
+              <w:t>LGOFF</w:t>
             </w:r>
           </w:p>
         </w:tc>
@@ -3198,26 +3467,14 @@
           <w:rFonts w:ascii="Times New Roman" w:hAnsi="Times New Roman" w:cs="Times New Roman"/>
         </w:rPr>
       </w:pPr>
-      <w:bookmarkStart w:id="8" w:name="_Toc160543294"/>
-      <w:r>
-        <w:rPr>
-          <w:rFonts w:ascii="Times New Roman" w:hAnsi="Times New Roman" w:cs="Times New Roman"/>
-        </w:rPr>
-        <w:t>2.</w:t>
-      </w:r>
-      <w:r>
-        <w:rPr>
-          <w:rFonts w:ascii="Times New Roman" w:hAnsi="Times New Roman" w:cs="Times New Roman"/>
-        </w:rPr>
-        <w:t>6</w:t>
-      </w:r>
-      <w:r>
-        <w:rPr>
-          <w:rFonts w:ascii="Times New Roman" w:hAnsi="Times New Roman" w:cs="Times New Roman"/>
-        </w:rPr>
-        <w:t xml:space="preserve"> Protocol-Wide Error Handling</w:t>
-      </w:r>
-      <w:bookmarkEnd w:id="8"/>
+      <w:bookmarkStart w:id="10" w:name="_Toc160883273"/>
+      <w:r>
+        <w:rPr>
+          <w:rFonts w:ascii="Times New Roman" w:hAnsi="Times New Roman" w:cs="Times New Roman"/>
+        </w:rPr>
+        <w:t>Protocol-Wide Error Handling</w:t>
+      </w:r>
+      <w:bookmarkEnd w:id="10"/>
     </w:p>
     <w:tbl>
       <w:tblPr>
@@ -3313,12 +3570,6 @@
                 <w:rFonts w:ascii="Times New Roman" w:hAnsi="Times New Roman" w:cs="Times New Roman"/>
               </w:rPr>
             </w:pPr>
-            <w:r>
-              <w:rPr>
-                <w:rFonts w:ascii="Times New Roman" w:hAnsi="Times New Roman" w:cs="Times New Roman"/>
-              </w:rPr>
-              <w:t>07</w:t>
-            </w:r>
           </w:p>
         </w:tc>
         <w:tc>
@@ -3336,7 +3587,7 @@
               <w:rPr>
                 <w:rFonts w:ascii="Times New Roman" w:hAnsi="Times New Roman" w:cs="Times New Roman"/>
               </w:rPr>
-              <w:t>ERR07 – INVALID COMMAND LENGTH</w:t>
+              <w:t xml:space="preserve"> – INVALID COMMAND LENGTH</w:t>
             </w:r>
           </w:p>
         </w:tc>
@@ -3362,10 +3613,19 @@
     </w:tbl>
     <w:p>
       <w:pPr>
-        <w:rPr>
-          <w:rFonts w:ascii="Times New Roman" w:hAnsi="Times New Roman" w:cs="Times New Roman"/>
-        </w:rPr>
-      </w:pPr>
+        <w:pStyle w:val="Heading3"/>
+        <w:rPr>
+          <w:rFonts w:ascii="Times New Roman" w:hAnsi="Times New Roman" w:cs="Times New Roman"/>
+        </w:rPr>
+      </w:pPr>
+      <w:bookmarkStart w:id="11" w:name="_Toc160883274"/>
+      <w:r>
+        <w:rPr>
+          <w:rFonts w:ascii="Times New Roman" w:hAnsi="Times New Roman" w:cs="Times New Roman"/>
+        </w:rPr>
+        <w:t>Secure Communications</w:t>
+      </w:r>
+      <w:bookmarkEnd w:id="11"/>
     </w:p>
     <w:p>
       <w:pPr>
@@ -3380,7 +3640,21 @@
         <w:rPr>
           <w:rFonts w:ascii="Times New Roman" w:hAnsi="Times New Roman" w:cs="Times New Roman"/>
         </w:rPr>
-        <w:br w:type="page"/>
+        <w:t xml:space="preserve">Secure communications between the client and server should be facilitated </w:t>
+      </w:r>
+      <w:proofErr w:type="gramStart"/>
+      <w:r>
+        <w:rPr>
+          <w:rFonts w:ascii="Times New Roman" w:hAnsi="Times New Roman" w:cs="Times New Roman"/>
+        </w:rPr>
+        <w:t>through the use of</w:t>
+      </w:r>
+      <w:proofErr w:type="gramEnd"/>
+      <w:r>
+        <w:rPr>
+          <w:rFonts w:ascii="Times New Roman" w:hAnsi="Times New Roman" w:cs="Times New Roman"/>
+        </w:rPr>
+        <w:t xml:space="preserve"> SSL using a combination of public-key and symmetric encryption. The SSL implementation should apply to all messages send across the network to the server, including messages from a client that has not yet authenticated to ensure the secure transport of username and password combinations. </w:t>
       </w:r>
     </w:p>
     <w:p>
@@ -3390,13 +3664,14 @@
           <w:rFonts w:ascii="Times New Roman" w:hAnsi="Times New Roman" w:cs="Times New Roman"/>
         </w:rPr>
       </w:pPr>
-      <w:r>
-        <w:rPr>
-          <w:rFonts w:ascii="Times New Roman" w:hAnsi="Times New Roman" w:cs="Times New Roman"/>
-        </w:rPr>
-        <w:lastRenderedPageBreak/>
-        <w:t>Application Layers</w:t>
-      </w:r>
+      <w:bookmarkStart w:id="12" w:name="_Toc160883275"/>
+      <w:r>
+        <w:rPr>
+          <w:rFonts w:ascii="Times New Roman" w:hAnsi="Times New Roman" w:cs="Times New Roman"/>
+        </w:rPr>
+        <w:t>Application</w:t>
+      </w:r>
+      <w:bookmarkEnd w:id="12"/>
     </w:p>
     <w:p>
       <w:pPr>
@@ -3405,12 +3680,39 @@
           <w:rFonts w:ascii="Times New Roman" w:hAnsi="Times New Roman" w:cs="Times New Roman"/>
         </w:rPr>
       </w:pPr>
+      <w:bookmarkStart w:id="13" w:name="_Toc160883276"/>
+      <w:r>
+        <w:rPr>
+          <w:rFonts w:ascii="Times New Roman" w:hAnsi="Times New Roman" w:cs="Times New Roman"/>
+        </w:rPr>
+        <w:t>Application</w:t>
+      </w:r>
+      <w:r>
+        <w:rPr>
+          <w:rFonts w:ascii="Times New Roman" w:hAnsi="Times New Roman" w:cs="Times New Roman"/>
+        </w:rPr>
+        <w:t xml:space="preserve"> Layer</w:t>
+      </w:r>
+      <w:bookmarkEnd w:id="13"/>
+    </w:p>
+    <w:p/>
+    <w:p/>
+    <w:p/>
+    <w:p>
+      <w:pPr>
+        <w:pStyle w:val="Heading2"/>
+        <w:rPr>
+          <w:rFonts w:ascii="Times New Roman" w:hAnsi="Times New Roman" w:cs="Times New Roman"/>
+        </w:rPr>
+      </w:pPr>
+      <w:bookmarkStart w:id="14" w:name="_Toc160883277"/>
       <w:r>
         <w:rPr>
           <w:rFonts w:ascii="Times New Roman" w:hAnsi="Times New Roman" w:cs="Times New Roman"/>
         </w:rPr>
         <w:t>Presentation Layer</w:t>
       </w:r>
+      <w:bookmarkEnd w:id="14"/>
     </w:p>
     <w:p>
       <w:r>
@@ -3443,6 +3745,9 @@
     </w:p>
     <w:p>
       <w:r>
+        <w:rPr>
+          <w:noProof/>
+        </w:rPr>
         <w:drawing>
           <wp:anchor distT="0" distB="0" distL="114300" distR="114300" simplePos="0" relativeHeight="251658240" behindDoc="0" locked="0" layoutInCell="1" allowOverlap="1" wp14:anchorId="56E53C37" wp14:editId="05BFD455">
             <wp:simplePos x="0" y="0"/>
@@ -3497,6 +3802,9 @@
         <w:t xml:space="preserve">                 </w:t>
       </w:r>
       <w:r>
+        <w:rPr>
+          <w:noProof/>
+        </w:rPr>
         <w:drawing>
           <wp:inline distT="0" distB="0" distL="0" distR="0" wp14:anchorId="23E46971" wp14:editId="305649DF">
             <wp:extent cx="2647950" cy="3892416"/>
@@ -3542,7 +3850,9 @@
     </w:p>
     <w:p>
       <w:r>
-        <w:lastRenderedPageBreak/>
+        <w:rPr>
+          <w:noProof/>
+        </w:rPr>
         <w:drawing>
           <wp:inline distT="0" distB="0" distL="0" distR="0" wp14:anchorId="616BE151" wp14:editId="733435CB">
             <wp:extent cx="3686689" cy="5391902"/>
@@ -3589,12 +3899,14 @@
           <w:rFonts w:ascii="Times New Roman" w:hAnsi="Times New Roman" w:cs="Times New Roman"/>
         </w:rPr>
       </w:pPr>
+      <w:bookmarkStart w:id="15" w:name="_Toc160883278"/>
       <w:r>
         <w:rPr>
           <w:rFonts w:ascii="Times New Roman" w:hAnsi="Times New Roman" w:cs="Times New Roman"/>
         </w:rPr>
         <w:t>Conclusions</w:t>
       </w:r>
+      <w:bookmarkEnd w:id="15"/>
     </w:p>
     <w:p>
       <w:pPr>

</xml_diff>

<commit_message>
Added UML to design section of doc, started user manual, readded error codes
</commit_message>
<xml_diff>
--- a/Distributed_Computing_CA_Darragh_Elbel.docx
+++ b/Distributed_Computing_CA_Darragh_Elbel.docx
@@ -173,7 +173,19 @@
         <w:rPr>
           <w:rFonts w:ascii="Times New Roman" w:hAnsi="Times New Roman" w:cs="Times New Roman"/>
         </w:rPr>
-        <w:t>07/12/23</w:t>
+        <w:t>XX/03</w:t>
+      </w:r>
+      <w:r>
+        <w:rPr>
+          <w:rFonts w:ascii="Times New Roman" w:hAnsi="Times New Roman" w:cs="Times New Roman"/>
+        </w:rPr>
+        <w:t>/2</w:t>
+      </w:r>
+      <w:r>
+        <w:rPr>
+          <w:rFonts w:ascii="Times New Roman" w:hAnsi="Times New Roman" w:cs="Times New Roman"/>
+        </w:rPr>
+        <w:t>4</w:t>
       </w:r>
     </w:p>
     <w:p>
@@ -267,7 +279,7 @@
             </w:rPr>
             <w:fldChar w:fldCharType="separate"/>
           </w:r>
-          <w:hyperlink w:anchor="_Toc160883263" w:history="1">
+          <w:hyperlink w:anchor="_Toc162182681" w:history="1">
             <w:r>
               <w:rPr>
                 <w:rStyle w:val="Hyperlink"/>
@@ -298,7 +310,7 @@
                 <w:noProof/>
                 <w:webHidden/>
               </w:rPr>
-              <w:instrText xml:space="preserve"> PAGEREF _Toc160883263 \h </w:instrText>
+              <w:instrText xml:space="preserve"> PAGEREF _Toc162182681 \h </w:instrText>
             </w:r>
             <w:r>
               <w:rPr>
@@ -347,7 +359,7 @@
               <w:lang w:eastAsia="en-GB"/>
             </w:rPr>
           </w:pPr>
-          <w:hyperlink w:anchor="_Toc160883264" w:history="1">
+          <w:hyperlink w:anchor="_Toc162182682" w:history="1">
             <w:r>
               <w:rPr>
                 <w:rStyle w:val="Hyperlink"/>
@@ -378,7 +390,7 @@
                 <w:noProof/>
                 <w:webHidden/>
               </w:rPr>
-              <w:instrText xml:space="preserve"> PAGEREF _Toc160883264 \h </w:instrText>
+              <w:instrText xml:space="preserve"> PAGEREF _Toc162182682 \h </w:instrText>
             </w:r>
             <w:r>
               <w:rPr>
@@ -427,7 +439,7 @@
               <w:lang w:eastAsia="en-GB"/>
             </w:rPr>
           </w:pPr>
-          <w:hyperlink w:anchor="_Toc160883265" w:history="1">
+          <w:hyperlink w:anchor="_Toc162182683" w:history="1">
             <w:r>
               <w:rPr>
                 <w:rStyle w:val="Hyperlink"/>
@@ -458,7 +470,7 @@
                 <w:noProof/>
                 <w:webHidden/>
               </w:rPr>
-              <w:instrText xml:space="preserve"> PAGEREF _Toc160883265 \h </w:instrText>
+              <w:instrText xml:space="preserve"> PAGEREF _Toc162182683 \h </w:instrText>
             </w:r>
             <w:r>
               <w:rPr>
@@ -507,7 +519,7 @@
               <w:lang w:eastAsia="en-GB"/>
             </w:rPr>
           </w:pPr>
-          <w:hyperlink w:anchor="_Toc160883266" w:history="1">
+          <w:hyperlink w:anchor="_Toc162182684" w:history="1">
             <w:r>
               <w:rPr>
                 <w:rStyle w:val="Hyperlink"/>
@@ -538,7 +550,7 @@
                 <w:noProof/>
                 <w:webHidden/>
               </w:rPr>
-              <w:instrText xml:space="preserve"> PAGEREF _Toc160883266 \h </w:instrText>
+              <w:instrText xml:space="preserve"> PAGEREF _Toc162182684 \h </w:instrText>
             </w:r>
             <w:r>
               <w:rPr>
@@ -587,7 +599,7 @@
               <w:lang w:eastAsia="en-GB"/>
             </w:rPr>
           </w:pPr>
-          <w:hyperlink w:anchor="_Toc160883267" w:history="1">
+          <w:hyperlink w:anchor="_Toc162182685" w:history="1">
             <w:r>
               <w:rPr>
                 <w:rStyle w:val="Hyperlink"/>
@@ -618,7 +630,7 @@
                 <w:noProof/>
                 <w:webHidden/>
               </w:rPr>
-              <w:instrText xml:space="preserve"> PAGEREF _Toc160883267 \h </w:instrText>
+              <w:instrText xml:space="preserve"> PAGEREF _Toc162182685 \h </w:instrText>
             </w:r>
             <w:r>
               <w:rPr>
@@ -667,7 +679,7 @@
               <w:lang w:eastAsia="en-GB"/>
             </w:rPr>
           </w:pPr>
-          <w:hyperlink w:anchor="_Toc160883268" w:history="1">
+          <w:hyperlink w:anchor="_Toc162182686" w:history="1">
             <w:r>
               <w:rPr>
                 <w:rStyle w:val="Hyperlink"/>
@@ -698,7 +710,7 @@
                 <w:noProof/>
                 <w:webHidden/>
               </w:rPr>
-              <w:instrText xml:space="preserve"> PAGEREF _Toc160883268 \h </w:instrText>
+              <w:instrText xml:space="preserve"> PAGEREF _Toc162182686 \h </w:instrText>
             </w:r>
             <w:r>
               <w:rPr>
@@ -721,7 +733,7 @@
                 <w:noProof/>
                 <w:webHidden/>
               </w:rPr>
-              <w:t>3</w:t>
+              <w:t>4</w:t>
             </w:r>
             <w:r>
               <w:rPr>
@@ -747,7 +759,7 @@
               <w:lang w:eastAsia="en-GB"/>
             </w:rPr>
           </w:pPr>
-          <w:hyperlink w:anchor="_Toc160883269" w:history="1">
+          <w:hyperlink w:anchor="_Toc162182687" w:history="1">
             <w:r>
               <w:rPr>
                 <w:rStyle w:val="Hyperlink"/>
@@ -778,7 +790,7 @@
                 <w:noProof/>
                 <w:webHidden/>
               </w:rPr>
-              <w:instrText xml:space="preserve"> PAGEREF _Toc160883269 \h </w:instrText>
+              <w:instrText xml:space="preserve"> PAGEREF _Toc162182687 \h </w:instrText>
             </w:r>
             <w:r>
               <w:rPr>
@@ -801,7 +813,7 @@
                 <w:noProof/>
                 <w:webHidden/>
               </w:rPr>
-              <w:t>4</w:t>
+              <w:t>5</w:t>
             </w:r>
             <w:r>
               <w:rPr>
@@ -827,7 +839,7 @@
               <w:lang w:eastAsia="en-GB"/>
             </w:rPr>
           </w:pPr>
-          <w:hyperlink w:anchor="_Toc160883270" w:history="1">
+          <w:hyperlink w:anchor="_Toc162182688" w:history="1">
             <w:r>
               <w:rPr>
                 <w:rStyle w:val="Hyperlink"/>
@@ -858,7 +870,7 @@
                 <w:noProof/>
                 <w:webHidden/>
               </w:rPr>
-              <w:instrText xml:space="preserve"> PAGEREF _Toc160883270 \h </w:instrText>
+              <w:instrText xml:space="preserve"> PAGEREF _Toc162182688 \h </w:instrText>
             </w:r>
             <w:r>
               <w:rPr>
@@ -881,7 +893,7 @@
                 <w:noProof/>
                 <w:webHidden/>
               </w:rPr>
-              <w:t>4</w:t>
+              <w:t>6</w:t>
             </w:r>
             <w:r>
               <w:rPr>
@@ -907,7 +919,7 @@
               <w:lang w:eastAsia="en-GB"/>
             </w:rPr>
           </w:pPr>
-          <w:hyperlink w:anchor="_Toc160883271" w:history="1">
+          <w:hyperlink w:anchor="_Toc162182689" w:history="1">
             <w:r>
               <w:rPr>
                 <w:rStyle w:val="Hyperlink"/>
@@ -938,7 +950,7 @@
                 <w:noProof/>
                 <w:webHidden/>
               </w:rPr>
-              <w:instrText xml:space="preserve"> PAGEREF _Toc160883271 \h </w:instrText>
+              <w:instrText xml:space="preserve"> PAGEREF _Toc162182689 \h </w:instrText>
             </w:r>
             <w:r>
               <w:rPr>
@@ -961,7 +973,7 @@
                 <w:noProof/>
                 <w:webHidden/>
               </w:rPr>
-              <w:t>5</w:t>
+              <w:t>7</w:t>
             </w:r>
             <w:r>
               <w:rPr>
@@ -987,7 +999,7 @@
               <w:lang w:eastAsia="en-GB"/>
             </w:rPr>
           </w:pPr>
-          <w:hyperlink w:anchor="_Toc160883272" w:history="1">
+          <w:hyperlink w:anchor="_Toc162182690" w:history="1">
             <w:r>
               <w:rPr>
                 <w:rStyle w:val="Hyperlink"/>
@@ -1018,7 +1030,7 @@
                 <w:noProof/>
                 <w:webHidden/>
               </w:rPr>
-              <w:instrText xml:space="preserve"> PAGEREF _Toc160883272 \h </w:instrText>
+              <w:instrText xml:space="preserve"> PAGEREF _Toc162182690 \h </w:instrText>
             </w:r>
             <w:r>
               <w:rPr>
@@ -1041,7 +1053,7 @@
                 <w:noProof/>
                 <w:webHidden/>
               </w:rPr>
-              <w:t>5</w:t>
+              <w:t>7</w:t>
             </w:r>
             <w:r>
               <w:rPr>
@@ -1067,7 +1079,7 @@
               <w:lang w:eastAsia="en-GB"/>
             </w:rPr>
           </w:pPr>
-          <w:hyperlink w:anchor="_Toc160883273" w:history="1">
+          <w:hyperlink w:anchor="_Toc162182691" w:history="1">
             <w:r>
               <w:rPr>
                 <w:rStyle w:val="Hyperlink"/>
@@ -1098,7 +1110,7 @@
                 <w:noProof/>
                 <w:webHidden/>
               </w:rPr>
-              <w:instrText xml:space="preserve"> PAGEREF _Toc160883273 \h </w:instrText>
+              <w:instrText xml:space="preserve"> PAGEREF _Toc162182691 \h </w:instrText>
             </w:r>
             <w:r>
               <w:rPr>
@@ -1121,7 +1133,7 @@
                 <w:noProof/>
                 <w:webHidden/>
               </w:rPr>
-              <w:t>5</w:t>
+              <w:t>7</w:t>
             </w:r>
             <w:r>
               <w:rPr>
@@ -1147,7 +1159,7 @@
               <w:lang w:eastAsia="en-GB"/>
             </w:rPr>
           </w:pPr>
-          <w:hyperlink w:anchor="_Toc160883274" w:history="1">
+          <w:hyperlink w:anchor="_Toc162182692" w:history="1">
             <w:r>
               <w:rPr>
                 <w:rStyle w:val="Hyperlink"/>
@@ -1178,7 +1190,7 @@
                 <w:noProof/>
                 <w:webHidden/>
               </w:rPr>
-              <w:instrText xml:space="preserve"> PAGEREF _Toc160883274 \h </w:instrText>
+              <w:instrText xml:space="preserve"> PAGEREF _Toc162182692 \h </w:instrText>
             </w:r>
             <w:r>
               <w:rPr>
@@ -1201,7 +1213,7 @@
                 <w:noProof/>
                 <w:webHidden/>
               </w:rPr>
-              <w:t>5</w:t>
+              <w:t>7</w:t>
             </w:r>
             <w:r>
               <w:rPr>
@@ -1227,14 +1239,14 @@
               <w:lang w:eastAsia="en-GB"/>
             </w:rPr>
           </w:pPr>
-          <w:hyperlink w:anchor="_Toc160883275" w:history="1">
+          <w:hyperlink w:anchor="_Toc162182693" w:history="1">
             <w:r>
               <w:rPr>
                 <w:rStyle w:val="Hyperlink"/>
                 <w:rFonts w:ascii="Times New Roman" w:hAnsi="Times New Roman" w:cs="Times New Roman"/>
                 <w:noProof/>
               </w:rPr>
-              <w:t>Application</w:t>
+              <w:t>Application Design and Implementation</w:t>
             </w:r>
             <w:r>
               <w:rPr>
@@ -1258,7 +1270,7 @@
                 <w:noProof/>
                 <w:webHidden/>
               </w:rPr>
-              <w:instrText xml:space="preserve"> PAGEREF _Toc160883275 \h </w:instrText>
+              <w:instrText xml:space="preserve"> PAGEREF _Toc162182693 \h </w:instrText>
             </w:r>
             <w:r>
               <w:rPr>
@@ -1281,7 +1293,7 @@
                 <w:noProof/>
                 <w:webHidden/>
               </w:rPr>
-              <w:t>5</w:t>
+              <w:t>8</w:t>
             </w:r>
             <w:r>
               <w:rPr>
@@ -1307,14 +1319,14 @@
               <w:lang w:eastAsia="en-GB"/>
             </w:rPr>
           </w:pPr>
-          <w:hyperlink w:anchor="_Toc160883276" w:history="1">
+          <w:hyperlink w:anchor="_Toc162182694" w:history="1">
             <w:r>
               <w:rPr>
                 <w:rStyle w:val="Hyperlink"/>
                 <w:rFonts w:ascii="Times New Roman" w:hAnsi="Times New Roman" w:cs="Times New Roman"/>
                 <w:noProof/>
               </w:rPr>
-              <w:t>Application Layer</w:t>
+              <w:t>Design</w:t>
             </w:r>
             <w:r>
               <w:rPr>
@@ -1338,7 +1350,7 @@
                 <w:noProof/>
                 <w:webHidden/>
               </w:rPr>
-              <w:instrText xml:space="preserve"> PAGEREF _Toc160883276 \h </w:instrText>
+              <w:instrText xml:space="preserve"> PAGEREF _Toc162182694 \h </w:instrText>
             </w:r>
             <w:r>
               <w:rPr>
@@ -1361,7 +1373,327 @@
                 <w:noProof/>
                 <w:webHidden/>
               </w:rPr>
-              <w:t>5</w:t>
+              <w:t>8</w:t>
+            </w:r>
+            <w:r>
+              <w:rPr>
+                <w:rFonts w:ascii="Times New Roman" w:hAnsi="Times New Roman" w:cs="Times New Roman"/>
+                <w:noProof/>
+                <w:webHidden/>
+              </w:rPr>
+              <w:fldChar w:fldCharType="end"/>
+            </w:r>
+          </w:hyperlink>
+        </w:p>
+        <w:p>
+          <w:pPr>
+            <w:pStyle w:val="TOC3"/>
+            <w:tabs>
+              <w:tab w:val="right" w:leader="dot" w:pos="9016"/>
+            </w:tabs>
+            <w:rPr>
+              <w:rFonts w:ascii="Times New Roman" w:eastAsiaTheme="minorEastAsia" w:hAnsi="Times New Roman" w:cs="Times New Roman"/>
+              <w:noProof/>
+              <w:sz w:val="24"/>
+              <w:szCs w:val="24"/>
+              <w:lang w:eastAsia="en-GB"/>
+            </w:rPr>
+          </w:pPr>
+          <w:hyperlink w:anchor="_Toc162182695" w:history="1">
+            <w:r>
+              <w:rPr>
+                <w:rStyle w:val="Hyperlink"/>
+                <w:rFonts w:ascii="Times New Roman" w:hAnsi="Times New Roman" w:cs="Times New Roman"/>
+                <w:noProof/>
+              </w:rPr>
+              <w:t>Objectives and Overview</w:t>
+            </w:r>
+            <w:r>
+              <w:rPr>
+                <w:rFonts w:ascii="Times New Roman" w:hAnsi="Times New Roman" w:cs="Times New Roman"/>
+                <w:noProof/>
+                <w:webHidden/>
+              </w:rPr>
+              <w:tab/>
+            </w:r>
+            <w:r>
+              <w:rPr>
+                <w:rFonts w:ascii="Times New Roman" w:hAnsi="Times New Roman" w:cs="Times New Roman"/>
+                <w:noProof/>
+                <w:webHidden/>
+              </w:rPr>
+              <w:fldChar w:fldCharType="begin"/>
+            </w:r>
+            <w:r>
+              <w:rPr>
+                <w:rFonts w:ascii="Times New Roman" w:hAnsi="Times New Roman" w:cs="Times New Roman"/>
+                <w:noProof/>
+                <w:webHidden/>
+              </w:rPr>
+              <w:instrText xml:space="preserve"> PAGEREF _Toc162182695 \h </w:instrText>
+            </w:r>
+            <w:r>
+              <w:rPr>
+                <w:rFonts w:ascii="Times New Roman" w:hAnsi="Times New Roman" w:cs="Times New Roman"/>
+                <w:noProof/>
+                <w:webHidden/>
+              </w:rPr>
+            </w:r>
+            <w:r>
+              <w:rPr>
+                <w:rFonts w:ascii="Times New Roman" w:hAnsi="Times New Roman" w:cs="Times New Roman"/>
+                <w:noProof/>
+                <w:webHidden/>
+              </w:rPr>
+              <w:fldChar w:fldCharType="separate"/>
+            </w:r>
+            <w:r>
+              <w:rPr>
+                <w:rFonts w:ascii="Times New Roman" w:hAnsi="Times New Roman" w:cs="Times New Roman"/>
+                <w:noProof/>
+                <w:webHidden/>
+              </w:rPr>
+              <w:t>8</w:t>
+            </w:r>
+            <w:r>
+              <w:rPr>
+                <w:rFonts w:ascii="Times New Roman" w:hAnsi="Times New Roman" w:cs="Times New Roman"/>
+                <w:noProof/>
+                <w:webHidden/>
+              </w:rPr>
+              <w:fldChar w:fldCharType="end"/>
+            </w:r>
+          </w:hyperlink>
+        </w:p>
+        <w:p>
+          <w:pPr>
+            <w:pStyle w:val="TOC3"/>
+            <w:tabs>
+              <w:tab w:val="right" w:leader="dot" w:pos="9016"/>
+            </w:tabs>
+            <w:rPr>
+              <w:rFonts w:ascii="Times New Roman" w:eastAsiaTheme="minorEastAsia" w:hAnsi="Times New Roman" w:cs="Times New Roman"/>
+              <w:noProof/>
+              <w:sz w:val="24"/>
+              <w:szCs w:val="24"/>
+              <w:lang w:eastAsia="en-GB"/>
+            </w:rPr>
+          </w:pPr>
+          <w:hyperlink w:anchor="_Toc162182696" w:history="1">
+            <w:r>
+              <w:rPr>
+                <w:rStyle w:val="Hyperlink"/>
+                <w:rFonts w:ascii="Times New Roman" w:hAnsi="Times New Roman" w:cs="Times New Roman"/>
+                <w:noProof/>
+              </w:rPr>
+              <w:t>Design Philosophy</w:t>
+            </w:r>
+            <w:r>
+              <w:rPr>
+                <w:rFonts w:ascii="Times New Roman" w:hAnsi="Times New Roman" w:cs="Times New Roman"/>
+                <w:noProof/>
+                <w:webHidden/>
+              </w:rPr>
+              <w:tab/>
+            </w:r>
+            <w:r>
+              <w:rPr>
+                <w:rFonts w:ascii="Times New Roman" w:hAnsi="Times New Roman" w:cs="Times New Roman"/>
+                <w:noProof/>
+                <w:webHidden/>
+              </w:rPr>
+              <w:fldChar w:fldCharType="begin"/>
+            </w:r>
+            <w:r>
+              <w:rPr>
+                <w:rFonts w:ascii="Times New Roman" w:hAnsi="Times New Roman" w:cs="Times New Roman"/>
+                <w:noProof/>
+                <w:webHidden/>
+              </w:rPr>
+              <w:instrText xml:space="preserve"> PAGEREF _Toc162182696 \h </w:instrText>
+            </w:r>
+            <w:r>
+              <w:rPr>
+                <w:rFonts w:ascii="Times New Roman" w:hAnsi="Times New Roman" w:cs="Times New Roman"/>
+                <w:noProof/>
+                <w:webHidden/>
+              </w:rPr>
+            </w:r>
+            <w:r>
+              <w:rPr>
+                <w:rFonts w:ascii="Times New Roman" w:hAnsi="Times New Roman" w:cs="Times New Roman"/>
+                <w:noProof/>
+                <w:webHidden/>
+              </w:rPr>
+              <w:fldChar w:fldCharType="separate"/>
+            </w:r>
+            <w:r>
+              <w:rPr>
+                <w:rFonts w:ascii="Times New Roman" w:hAnsi="Times New Roman" w:cs="Times New Roman"/>
+                <w:noProof/>
+                <w:webHidden/>
+              </w:rPr>
+              <w:t>8</w:t>
+            </w:r>
+            <w:r>
+              <w:rPr>
+                <w:rFonts w:ascii="Times New Roman" w:hAnsi="Times New Roman" w:cs="Times New Roman"/>
+                <w:noProof/>
+                <w:webHidden/>
+              </w:rPr>
+              <w:fldChar w:fldCharType="end"/>
+            </w:r>
+          </w:hyperlink>
+        </w:p>
+        <w:p>
+          <w:pPr>
+            <w:pStyle w:val="TOC3"/>
+            <w:tabs>
+              <w:tab w:val="right" w:leader="dot" w:pos="9016"/>
+            </w:tabs>
+            <w:rPr>
+              <w:rFonts w:ascii="Times New Roman" w:eastAsiaTheme="minorEastAsia" w:hAnsi="Times New Roman" w:cs="Times New Roman"/>
+              <w:noProof/>
+              <w:sz w:val="24"/>
+              <w:szCs w:val="24"/>
+              <w:lang w:eastAsia="en-GB"/>
+            </w:rPr>
+          </w:pPr>
+          <w:hyperlink w:anchor="_Toc162182697" w:history="1">
+            <w:r>
+              <w:rPr>
+                <w:rStyle w:val="Hyperlink"/>
+                <w:rFonts w:ascii="Times New Roman" w:hAnsi="Times New Roman" w:cs="Times New Roman"/>
+                <w:noProof/>
+              </w:rPr>
+              <w:t>Server-side Design</w:t>
+            </w:r>
+            <w:r>
+              <w:rPr>
+                <w:rFonts w:ascii="Times New Roman" w:hAnsi="Times New Roman" w:cs="Times New Roman"/>
+                <w:noProof/>
+                <w:webHidden/>
+              </w:rPr>
+              <w:tab/>
+            </w:r>
+            <w:r>
+              <w:rPr>
+                <w:rFonts w:ascii="Times New Roman" w:hAnsi="Times New Roman" w:cs="Times New Roman"/>
+                <w:noProof/>
+                <w:webHidden/>
+              </w:rPr>
+              <w:fldChar w:fldCharType="begin"/>
+            </w:r>
+            <w:r>
+              <w:rPr>
+                <w:rFonts w:ascii="Times New Roman" w:hAnsi="Times New Roman" w:cs="Times New Roman"/>
+                <w:noProof/>
+                <w:webHidden/>
+              </w:rPr>
+              <w:instrText xml:space="preserve"> PAGEREF _Toc162182697 \h </w:instrText>
+            </w:r>
+            <w:r>
+              <w:rPr>
+                <w:rFonts w:ascii="Times New Roman" w:hAnsi="Times New Roman" w:cs="Times New Roman"/>
+                <w:noProof/>
+                <w:webHidden/>
+              </w:rPr>
+            </w:r>
+            <w:r>
+              <w:rPr>
+                <w:rFonts w:ascii="Times New Roman" w:hAnsi="Times New Roman" w:cs="Times New Roman"/>
+                <w:noProof/>
+                <w:webHidden/>
+              </w:rPr>
+              <w:fldChar w:fldCharType="separate"/>
+            </w:r>
+            <w:r>
+              <w:rPr>
+                <w:rFonts w:ascii="Times New Roman" w:hAnsi="Times New Roman" w:cs="Times New Roman"/>
+                <w:noProof/>
+                <w:webHidden/>
+              </w:rPr>
+              <w:t>8</w:t>
+            </w:r>
+            <w:r>
+              <w:rPr>
+                <w:rFonts w:ascii="Times New Roman" w:hAnsi="Times New Roman" w:cs="Times New Roman"/>
+                <w:noProof/>
+                <w:webHidden/>
+              </w:rPr>
+              <w:fldChar w:fldCharType="end"/>
+            </w:r>
+          </w:hyperlink>
+        </w:p>
+        <w:p>
+          <w:pPr>
+            <w:pStyle w:val="TOC3"/>
+            <w:tabs>
+              <w:tab w:val="right" w:leader="dot" w:pos="9016"/>
+            </w:tabs>
+            <w:rPr>
+              <w:rFonts w:ascii="Times New Roman" w:eastAsiaTheme="minorEastAsia" w:hAnsi="Times New Roman" w:cs="Times New Roman"/>
+              <w:noProof/>
+              <w:sz w:val="24"/>
+              <w:szCs w:val="24"/>
+              <w:lang w:eastAsia="en-GB"/>
+            </w:rPr>
+          </w:pPr>
+          <w:hyperlink w:anchor="_Toc162182698" w:history="1">
+            <w:r>
+              <w:rPr>
+                <w:rStyle w:val="Hyperlink"/>
+                <w:rFonts w:ascii="Times New Roman" w:hAnsi="Times New Roman" w:cs="Times New Roman"/>
+                <w:noProof/>
+              </w:rPr>
+              <w:t>Client-side Design</w:t>
+            </w:r>
+            <w:r>
+              <w:rPr>
+                <w:rFonts w:ascii="Times New Roman" w:hAnsi="Times New Roman" w:cs="Times New Roman"/>
+                <w:noProof/>
+                <w:webHidden/>
+              </w:rPr>
+              <w:tab/>
+            </w:r>
+            <w:r>
+              <w:rPr>
+                <w:rFonts w:ascii="Times New Roman" w:hAnsi="Times New Roman" w:cs="Times New Roman"/>
+                <w:noProof/>
+                <w:webHidden/>
+              </w:rPr>
+              <w:fldChar w:fldCharType="begin"/>
+            </w:r>
+            <w:r>
+              <w:rPr>
+                <w:rFonts w:ascii="Times New Roman" w:hAnsi="Times New Roman" w:cs="Times New Roman"/>
+                <w:noProof/>
+                <w:webHidden/>
+              </w:rPr>
+              <w:instrText xml:space="preserve"> PAGEREF _Toc162182698 \h </w:instrText>
+            </w:r>
+            <w:r>
+              <w:rPr>
+                <w:rFonts w:ascii="Times New Roman" w:hAnsi="Times New Roman" w:cs="Times New Roman"/>
+                <w:noProof/>
+                <w:webHidden/>
+              </w:rPr>
+            </w:r>
+            <w:r>
+              <w:rPr>
+                <w:rFonts w:ascii="Times New Roman" w:hAnsi="Times New Roman" w:cs="Times New Roman"/>
+                <w:noProof/>
+                <w:webHidden/>
+              </w:rPr>
+              <w:fldChar w:fldCharType="separate"/>
+            </w:r>
+            <w:r>
+              <w:rPr>
+                <w:rFonts w:ascii="Times New Roman" w:hAnsi="Times New Roman" w:cs="Times New Roman"/>
+                <w:noProof/>
+                <w:webHidden/>
+              </w:rPr>
+              <w:t>8</w:t>
             </w:r>
             <w:r>
               <w:rPr>
@@ -1387,14 +1719,14 @@
               <w:lang w:eastAsia="en-GB"/>
             </w:rPr>
           </w:pPr>
-          <w:hyperlink w:anchor="_Toc160883277" w:history="1">
+          <w:hyperlink w:anchor="_Toc162182699" w:history="1">
             <w:r>
               <w:rPr>
                 <w:rStyle w:val="Hyperlink"/>
                 <w:rFonts w:ascii="Times New Roman" w:hAnsi="Times New Roman" w:cs="Times New Roman"/>
                 <w:noProof/>
               </w:rPr>
-              <w:t>Presentation Layer</w:t>
+              <w:t>Implementation</w:t>
             </w:r>
             <w:r>
               <w:rPr>
@@ -1418,7 +1750,7 @@
                 <w:noProof/>
                 <w:webHidden/>
               </w:rPr>
-              <w:instrText xml:space="preserve"> PAGEREF _Toc160883277 \h </w:instrText>
+              <w:instrText xml:space="preserve"> PAGEREF _Toc162182699 \h </w:instrText>
             </w:r>
             <w:r>
               <w:rPr>
@@ -1441,7 +1773,7 @@
                 <w:noProof/>
                 <w:webHidden/>
               </w:rPr>
-              <w:t>6</w:t>
+              <w:t>9</w:t>
             </w:r>
             <w:r>
               <w:rPr>
@@ -1455,7 +1787,7 @@
         </w:p>
         <w:p>
           <w:pPr>
-            <w:pStyle w:val="TOC1"/>
+            <w:pStyle w:val="TOC3"/>
             <w:tabs>
               <w:tab w:val="right" w:leader="dot" w:pos="9016"/>
             </w:tabs>
@@ -1467,14 +1799,14 @@
               <w:lang w:eastAsia="en-GB"/>
             </w:rPr>
           </w:pPr>
-          <w:hyperlink w:anchor="_Toc160883278" w:history="1">
+          <w:hyperlink w:anchor="_Toc162182700" w:history="1">
             <w:r>
               <w:rPr>
                 <w:rStyle w:val="Hyperlink"/>
                 <w:rFonts w:ascii="Times New Roman" w:hAnsi="Times New Roman" w:cs="Times New Roman"/>
                 <w:noProof/>
               </w:rPr>
-              <w:t>Conclusions</w:t>
+              <w:t>Application Layer Implementations</w:t>
             </w:r>
             <w:r>
               <w:rPr>
@@ -1498,7 +1830,7 @@
                 <w:noProof/>
                 <w:webHidden/>
               </w:rPr>
-              <w:instrText xml:space="preserve"> PAGEREF _Toc160883278 \h </w:instrText>
+              <w:instrText xml:space="preserve"> PAGEREF _Toc162182700 \h </w:instrText>
             </w:r>
             <w:r>
               <w:rPr>
@@ -1521,7 +1853,247 @@
                 <w:noProof/>
                 <w:webHidden/>
               </w:rPr>
-              <w:t>6</w:t>
+              <w:t>9</w:t>
+            </w:r>
+            <w:r>
+              <w:rPr>
+                <w:rFonts w:ascii="Times New Roman" w:hAnsi="Times New Roman" w:cs="Times New Roman"/>
+                <w:noProof/>
+                <w:webHidden/>
+              </w:rPr>
+              <w:fldChar w:fldCharType="end"/>
+            </w:r>
+          </w:hyperlink>
+        </w:p>
+        <w:p>
+          <w:pPr>
+            <w:pStyle w:val="TOC3"/>
+            <w:tabs>
+              <w:tab w:val="right" w:leader="dot" w:pos="9016"/>
+            </w:tabs>
+            <w:rPr>
+              <w:rFonts w:ascii="Times New Roman" w:eastAsiaTheme="minorEastAsia" w:hAnsi="Times New Roman" w:cs="Times New Roman"/>
+              <w:noProof/>
+              <w:sz w:val="24"/>
+              <w:szCs w:val="24"/>
+              <w:lang w:eastAsia="en-GB"/>
+            </w:rPr>
+          </w:pPr>
+          <w:hyperlink w:anchor="_Toc162182701" w:history="1">
+            <w:r>
+              <w:rPr>
+                <w:rStyle w:val="Hyperlink"/>
+                <w:rFonts w:ascii="Times New Roman" w:hAnsi="Times New Roman" w:cs="Times New Roman"/>
+                <w:noProof/>
+              </w:rPr>
+              <w:t>Presentation Layer Implementation</w:t>
+            </w:r>
+            <w:r>
+              <w:rPr>
+                <w:rFonts w:ascii="Times New Roman" w:hAnsi="Times New Roman" w:cs="Times New Roman"/>
+                <w:noProof/>
+                <w:webHidden/>
+              </w:rPr>
+              <w:tab/>
+            </w:r>
+            <w:r>
+              <w:rPr>
+                <w:rFonts w:ascii="Times New Roman" w:hAnsi="Times New Roman" w:cs="Times New Roman"/>
+                <w:noProof/>
+                <w:webHidden/>
+              </w:rPr>
+              <w:fldChar w:fldCharType="begin"/>
+            </w:r>
+            <w:r>
+              <w:rPr>
+                <w:rFonts w:ascii="Times New Roman" w:hAnsi="Times New Roman" w:cs="Times New Roman"/>
+                <w:noProof/>
+                <w:webHidden/>
+              </w:rPr>
+              <w:instrText xml:space="preserve"> PAGEREF _Toc162182701 \h </w:instrText>
+            </w:r>
+            <w:r>
+              <w:rPr>
+                <w:rFonts w:ascii="Times New Roman" w:hAnsi="Times New Roman" w:cs="Times New Roman"/>
+                <w:noProof/>
+                <w:webHidden/>
+              </w:rPr>
+            </w:r>
+            <w:r>
+              <w:rPr>
+                <w:rFonts w:ascii="Times New Roman" w:hAnsi="Times New Roman" w:cs="Times New Roman"/>
+                <w:noProof/>
+                <w:webHidden/>
+              </w:rPr>
+              <w:fldChar w:fldCharType="separate"/>
+            </w:r>
+            <w:r>
+              <w:rPr>
+                <w:rFonts w:ascii="Times New Roman" w:hAnsi="Times New Roman" w:cs="Times New Roman"/>
+                <w:noProof/>
+                <w:webHidden/>
+              </w:rPr>
+              <w:t>9</w:t>
+            </w:r>
+            <w:r>
+              <w:rPr>
+                <w:rFonts w:ascii="Times New Roman" w:hAnsi="Times New Roman" w:cs="Times New Roman"/>
+                <w:noProof/>
+                <w:webHidden/>
+              </w:rPr>
+              <w:fldChar w:fldCharType="end"/>
+            </w:r>
+          </w:hyperlink>
+        </w:p>
+        <w:p>
+          <w:pPr>
+            <w:pStyle w:val="TOC3"/>
+            <w:tabs>
+              <w:tab w:val="right" w:leader="dot" w:pos="9016"/>
+            </w:tabs>
+            <w:rPr>
+              <w:rFonts w:ascii="Times New Roman" w:eastAsiaTheme="minorEastAsia" w:hAnsi="Times New Roman" w:cs="Times New Roman"/>
+              <w:noProof/>
+              <w:sz w:val="24"/>
+              <w:szCs w:val="24"/>
+              <w:lang w:eastAsia="en-GB"/>
+            </w:rPr>
+          </w:pPr>
+          <w:hyperlink w:anchor="_Toc162182702" w:history="1">
+            <w:r>
+              <w:rPr>
+                <w:rStyle w:val="Hyperlink"/>
+                <w:rFonts w:ascii="Times New Roman" w:hAnsi="Times New Roman" w:cs="Times New Roman"/>
+                <w:noProof/>
+              </w:rPr>
+              <w:t>Service Layer Implementation</w:t>
+            </w:r>
+            <w:r>
+              <w:rPr>
+                <w:rFonts w:ascii="Times New Roman" w:hAnsi="Times New Roman" w:cs="Times New Roman"/>
+                <w:noProof/>
+                <w:webHidden/>
+              </w:rPr>
+              <w:tab/>
+            </w:r>
+            <w:r>
+              <w:rPr>
+                <w:rFonts w:ascii="Times New Roman" w:hAnsi="Times New Roman" w:cs="Times New Roman"/>
+                <w:noProof/>
+                <w:webHidden/>
+              </w:rPr>
+              <w:fldChar w:fldCharType="begin"/>
+            </w:r>
+            <w:r>
+              <w:rPr>
+                <w:rFonts w:ascii="Times New Roman" w:hAnsi="Times New Roman" w:cs="Times New Roman"/>
+                <w:noProof/>
+                <w:webHidden/>
+              </w:rPr>
+              <w:instrText xml:space="preserve"> PAGEREF _Toc162182702 \h </w:instrText>
+            </w:r>
+            <w:r>
+              <w:rPr>
+                <w:rFonts w:ascii="Times New Roman" w:hAnsi="Times New Roman" w:cs="Times New Roman"/>
+                <w:noProof/>
+                <w:webHidden/>
+              </w:rPr>
+            </w:r>
+            <w:r>
+              <w:rPr>
+                <w:rFonts w:ascii="Times New Roman" w:hAnsi="Times New Roman" w:cs="Times New Roman"/>
+                <w:noProof/>
+                <w:webHidden/>
+              </w:rPr>
+              <w:fldChar w:fldCharType="separate"/>
+            </w:r>
+            <w:r>
+              <w:rPr>
+                <w:rFonts w:ascii="Times New Roman" w:hAnsi="Times New Roman" w:cs="Times New Roman"/>
+                <w:noProof/>
+                <w:webHidden/>
+              </w:rPr>
+              <w:t>9</w:t>
+            </w:r>
+            <w:r>
+              <w:rPr>
+                <w:rFonts w:ascii="Times New Roman" w:hAnsi="Times New Roman" w:cs="Times New Roman"/>
+                <w:noProof/>
+                <w:webHidden/>
+              </w:rPr>
+              <w:fldChar w:fldCharType="end"/>
+            </w:r>
+          </w:hyperlink>
+        </w:p>
+        <w:p>
+          <w:pPr>
+            <w:pStyle w:val="TOC3"/>
+            <w:tabs>
+              <w:tab w:val="right" w:leader="dot" w:pos="9016"/>
+            </w:tabs>
+            <w:rPr>
+              <w:rFonts w:ascii="Times New Roman" w:eastAsiaTheme="minorEastAsia" w:hAnsi="Times New Roman" w:cs="Times New Roman"/>
+              <w:noProof/>
+              <w:sz w:val="24"/>
+              <w:szCs w:val="24"/>
+              <w:lang w:eastAsia="en-GB"/>
+            </w:rPr>
+          </w:pPr>
+          <w:hyperlink w:anchor="_Toc162182703" w:history="1">
+            <w:r>
+              <w:rPr>
+                <w:rStyle w:val="Hyperlink"/>
+                <w:rFonts w:ascii="Times New Roman" w:hAnsi="Times New Roman" w:cs="Times New Roman"/>
+                <w:noProof/>
+              </w:rPr>
+              <w:t>User Manual</w:t>
+            </w:r>
+            <w:r>
+              <w:rPr>
+                <w:rFonts w:ascii="Times New Roman" w:hAnsi="Times New Roman" w:cs="Times New Roman"/>
+                <w:noProof/>
+                <w:webHidden/>
+              </w:rPr>
+              <w:tab/>
+            </w:r>
+            <w:r>
+              <w:rPr>
+                <w:rFonts w:ascii="Times New Roman" w:hAnsi="Times New Roman" w:cs="Times New Roman"/>
+                <w:noProof/>
+                <w:webHidden/>
+              </w:rPr>
+              <w:fldChar w:fldCharType="begin"/>
+            </w:r>
+            <w:r>
+              <w:rPr>
+                <w:rFonts w:ascii="Times New Roman" w:hAnsi="Times New Roman" w:cs="Times New Roman"/>
+                <w:noProof/>
+                <w:webHidden/>
+              </w:rPr>
+              <w:instrText xml:space="preserve"> PAGEREF _Toc162182703 \h </w:instrText>
+            </w:r>
+            <w:r>
+              <w:rPr>
+                <w:rFonts w:ascii="Times New Roman" w:hAnsi="Times New Roman" w:cs="Times New Roman"/>
+                <w:noProof/>
+                <w:webHidden/>
+              </w:rPr>
+            </w:r>
+            <w:r>
+              <w:rPr>
+                <w:rFonts w:ascii="Times New Roman" w:hAnsi="Times New Roman" w:cs="Times New Roman"/>
+                <w:noProof/>
+                <w:webHidden/>
+              </w:rPr>
+              <w:fldChar w:fldCharType="separate"/>
+            </w:r>
+            <w:r>
+              <w:rPr>
+                <w:rFonts w:ascii="Times New Roman" w:hAnsi="Times New Roman" w:cs="Times New Roman"/>
+                <w:noProof/>
+                <w:webHidden/>
+              </w:rPr>
+              <w:t>9</w:t>
             </w:r>
             <w:r>
               <w:rPr>
@@ -1577,7 +2149,7 @@
           <w:rFonts w:ascii="Times New Roman" w:hAnsi="Times New Roman" w:cs="Times New Roman"/>
         </w:rPr>
       </w:pPr>
-      <w:bookmarkStart w:id="0" w:name="_Toc160883263"/>
+      <w:bookmarkStart w:id="0" w:name="_Toc162182681"/>
       <w:r>
         <w:rPr>
           <w:rFonts w:ascii="Times New Roman" w:hAnsi="Times New Roman" w:cs="Times New Roman"/>
@@ -1597,7 +2169,21 @@
         <w:rPr>
           <w:rFonts w:ascii="Times New Roman" w:hAnsi="Times New Roman" w:cs="Times New Roman"/>
         </w:rPr>
-        <w:t xml:space="preserve">This project explores the processes of designing and implementing a secure message protocol. The protocol design should is implementation technology agnostic, outside of the requirement to implement secure communication via </w:t>
+        <w:t xml:space="preserve">This project explores the processes of designing and implementing a secure message protocol. The protocol design should </w:t>
+      </w:r>
+      <w:proofErr w:type="gramStart"/>
+      <w:r>
+        <w:rPr>
+          <w:rFonts w:ascii="Times New Roman" w:hAnsi="Times New Roman" w:cs="Times New Roman"/>
+        </w:rPr>
+        <w:t>is</w:t>
+      </w:r>
+      <w:proofErr w:type="gramEnd"/>
+      <w:r>
+        <w:rPr>
+          <w:rFonts w:ascii="Times New Roman" w:hAnsi="Times New Roman" w:cs="Times New Roman"/>
+        </w:rPr>
+        <w:t xml:space="preserve"> implementation technology agnostic, outside of the requirement to implement secure communication via </w:t>
       </w:r>
       <w:r>
         <w:rPr>
@@ -1613,7 +2199,7 @@
           <w:rFonts w:ascii="Times New Roman" w:hAnsi="Times New Roman" w:cs="Times New Roman"/>
         </w:rPr>
       </w:pPr>
-      <w:bookmarkStart w:id="1" w:name="_Toc160883264"/>
+      <w:bookmarkStart w:id="1" w:name="_Toc162182682"/>
       <w:r>
         <w:rPr>
           <w:rFonts w:ascii="Times New Roman" w:hAnsi="Times New Roman" w:cs="Times New Roman"/>
@@ -1629,7 +2215,7 @@
           <w:rFonts w:ascii="Times New Roman" w:hAnsi="Times New Roman" w:cs="Times New Roman"/>
         </w:rPr>
       </w:pPr>
-      <w:bookmarkStart w:id="2" w:name="_Toc160883265"/>
+      <w:bookmarkStart w:id="2" w:name="_Toc162182683"/>
       <w:r>
         <w:rPr>
           <w:rFonts w:ascii="Times New Roman" w:hAnsi="Times New Roman" w:cs="Times New Roman"/>
@@ -1670,7 +2256,7 @@
           <w:rFonts w:ascii="Times New Roman" w:hAnsi="Times New Roman" w:cs="Times New Roman"/>
         </w:rPr>
       </w:pPr>
-      <w:bookmarkStart w:id="3" w:name="_Toc160883266"/>
+      <w:bookmarkStart w:id="3" w:name="_Toc162182684"/>
       <w:r>
         <w:rPr>
           <w:rFonts w:ascii="Times New Roman" w:hAnsi="Times New Roman" w:cs="Times New Roman"/>
@@ -1771,7 +2357,7 @@
           <w:rFonts w:ascii="Times New Roman" w:hAnsi="Times New Roman" w:cs="Times New Roman"/>
         </w:rPr>
       </w:pPr>
-      <w:bookmarkStart w:id="4" w:name="_Toc160883267"/>
+      <w:bookmarkStart w:id="4" w:name="_Toc162182685"/>
       <w:r>
         <w:rPr>
           <w:rFonts w:ascii="Times New Roman" w:hAnsi="Times New Roman" w:cs="Times New Roman"/>
@@ -1904,7 +2490,7 @@
           <w:rFonts w:ascii="Times New Roman" w:hAnsi="Times New Roman" w:cs="Times New Roman"/>
         </w:rPr>
       </w:pPr>
-      <w:bookmarkStart w:id="5" w:name="_Toc160883268"/>
+      <w:bookmarkStart w:id="5" w:name="_Toc162182686"/>
       <w:r>
         <w:rPr>
           <w:rFonts w:ascii="Times New Roman" w:hAnsi="Times New Roman" w:cs="Times New Roman"/>
@@ -2308,6 +2894,12 @@
                 <w:rFonts w:ascii="Times New Roman" w:hAnsi="Times New Roman" w:cs="Times New Roman"/>
               </w:rPr>
             </w:pPr>
+            <w:r>
+              <w:rPr>
+                <w:rFonts w:ascii="Times New Roman" w:hAnsi="Times New Roman" w:cs="Times New Roman"/>
+              </w:rPr>
+              <w:t>001</w:t>
+            </w:r>
           </w:p>
         </w:tc>
         <w:tc>
@@ -2321,6 +2913,12 @@
                 <w:rFonts w:ascii="Times New Roman" w:hAnsi="Times New Roman" w:cs="Times New Roman"/>
               </w:rPr>
             </w:pPr>
+            <w:r>
+              <w:rPr>
+                <w:rFonts w:ascii="Times New Roman" w:hAnsi="Times New Roman" w:cs="Times New Roman"/>
+              </w:rPr>
+              <w:t xml:space="preserve">ERR1 </w:t>
+            </w:r>
             <w:r>
               <w:rPr>
                 <w:rFonts w:ascii="Times New Roman" w:hAnsi="Times New Roman" w:cs="Times New Roman"/>
@@ -2390,6 +2988,12 @@
                 <w:rFonts w:ascii="Times New Roman" w:hAnsi="Times New Roman" w:cs="Times New Roman"/>
               </w:rPr>
             </w:pPr>
+            <w:r>
+              <w:rPr>
+                <w:rFonts w:ascii="Times New Roman" w:hAnsi="Times New Roman" w:cs="Times New Roman"/>
+              </w:rPr>
+              <w:t>002</w:t>
+            </w:r>
           </w:p>
         </w:tc>
         <w:tc>
@@ -2407,6 +3011,12 @@
               <w:rPr>
                 <w:rFonts w:ascii="Times New Roman" w:hAnsi="Times New Roman" w:cs="Times New Roman"/>
               </w:rPr>
+              <w:t xml:space="preserve">ERR2 </w:t>
+            </w:r>
+            <w:r>
+              <w:rPr>
+                <w:rFonts w:ascii="Times New Roman" w:hAnsi="Times New Roman" w:cs="Times New Roman"/>
+              </w:rPr>
               <w:t>– WRONG USERNAME/PASSWORD</w:t>
             </w:r>
           </w:p>
@@ -2522,7 +3132,7 @@
           <w:rFonts w:ascii="Times New Roman" w:hAnsi="Times New Roman" w:cs="Times New Roman"/>
         </w:rPr>
       </w:pPr>
-      <w:bookmarkStart w:id="6" w:name="_Toc160883269"/>
+      <w:bookmarkStart w:id="6" w:name="_Toc162182687"/>
       <w:r>
         <w:rPr>
           <w:rFonts w:ascii="Times New Roman" w:hAnsi="Times New Roman" w:cs="Times New Roman"/>
@@ -2844,6 +3454,12 @@
                 <w:rFonts w:ascii="Times New Roman" w:hAnsi="Times New Roman" w:cs="Times New Roman"/>
               </w:rPr>
             </w:pPr>
+            <w:r>
+              <w:rPr>
+                <w:rFonts w:ascii="Times New Roman" w:hAnsi="Times New Roman" w:cs="Times New Roman"/>
+              </w:rPr>
+              <w:t>003</w:t>
+            </w:r>
           </w:p>
         </w:tc>
         <w:tc>
@@ -2857,6 +3473,12 @@
                 <w:rFonts w:ascii="Times New Roman" w:hAnsi="Times New Roman" w:cs="Times New Roman"/>
               </w:rPr>
             </w:pPr>
+            <w:r>
+              <w:rPr>
+                <w:rFonts w:ascii="Times New Roman" w:hAnsi="Times New Roman" w:cs="Times New Roman"/>
+              </w:rPr>
+              <w:t xml:space="preserve">ERR3 </w:t>
+            </w:r>
             <w:r>
               <w:rPr>
                 <w:rFonts w:ascii="Times New Roman" w:hAnsi="Times New Roman" w:cs="Times New Roman"/>
@@ -2896,6 +3518,12 @@
                 <w:rFonts w:ascii="Times New Roman" w:hAnsi="Times New Roman" w:cs="Times New Roman"/>
               </w:rPr>
             </w:pPr>
+            <w:r>
+              <w:rPr>
+                <w:rFonts w:ascii="Times New Roman" w:hAnsi="Times New Roman" w:cs="Times New Roman"/>
+              </w:rPr>
+              <w:t>004</w:t>
+            </w:r>
           </w:p>
         </w:tc>
         <w:tc>
@@ -2913,6 +3541,12 @@
               <w:rPr>
                 <w:rFonts w:ascii="Times New Roman" w:hAnsi="Times New Roman" w:cs="Times New Roman"/>
               </w:rPr>
+              <w:t xml:space="preserve">ERR4 </w:t>
+            </w:r>
+            <w:r>
+              <w:rPr>
+                <w:rFonts w:ascii="Times New Roman" w:hAnsi="Times New Roman" w:cs="Times New Roman"/>
+              </w:rPr>
               <w:t>– NO MESSAGE</w:t>
             </w:r>
           </w:p>
@@ -2983,7 +3617,7 @@
           <w:rFonts w:ascii="Times New Roman" w:hAnsi="Times New Roman" w:cs="Times New Roman"/>
         </w:rPr>
       </w:pPr>
-      <w:bookmarkStart w:id="7" w:name="_Toc160883270"/>
+      <w:bookmarkStart w:id="7" w:name="_Toc162182688"/>
       <w:r>
         <w:rPr>
           <w:rFonts w:ascii="Times New Roman" w:hAnsi="Times New Roman" w:cs="Times New Roman"/>
@@ -3027,7 +3661,21 @@
         <w:rPr>
           <w:rFonts w:ascii="Times New Roman" w:hAnsi="Times New Roman" w:cs="Times New Roman"/>
         </w:rPr>
-        <w:t>Downloaded messages should be returned in the format, if multiple message exist they should be concatenated together with a blank space “ “.</w:t>
+        <w:t xml:space="preserve">Downloaded messages should be returned in the format, if multiple message </w:t>
+      </w:r>
+      <w:proofErr w:type="gramStart"/>
+      <w:r>
+        <w:rPr>
+          <w:rFonts w:ascii="Times New Roman" w:hAnsi="Times New Roman" w:cs="Times New Roman"/>
+        </w:rPr>
+        <w:t>exist</w:t>
+      </w:r>
+      <w:proofErr w:type="gramEnd"/>
+      <w:r>
+        <w:rPr>
+          <w:rFonts w:ascii="Times New Roman" w:hAnsi="Times New Roman" w:cs="Times New Roman"/>
+        </w:rPr>
+        <w:t xml:space="preserve"> they should be concatenated together with a blank space “ “.</w:t>
       </w:r>
     </w:p>
     <w:p>
@@ -3077,7 +3725,35 @@
         <w:rPr>
           <w:rFonts w:ascii="Times New Roman" w:hAnsi="Times New Roman" w:cs="Times New Roman"/>
         </w:rPr>
-        <w:t xml:space="preserve"> If the user has multiple message, it would look like this “MSG1 – This is my first message MSG-2 This is my first message”. When visible by the client, message numbers should NOT contain 0 prefixes. For example “MSG-01” is not a valid message identifier.  </w:t>
+        <w:t xml:space="preserve"> If the user has multiple </w:t>
+      </w:r>
+      <w:proofErr w:type="gramStart"/>
+      <w:r>
+        <w:rPr>
+          <w:rFonts w:ascii="Times New Roman" w:hAnsi="Times New Roman" w:cs="Times New Roman"/>
+        </w:rPr>
+        <w:t>message</w:t>
+      </w:r>
+      <w:proofErr w:type="gramEnd"/>
+      <w:r>
+        <w:rPr>
+          <w:rFonts w:ascii="Times New Roman" w:hAnsi="Times New Roman" w:cs="Times New Roman"/>
+        </w:rPr>
+        <w:t xml:space="preserve">, it would look like this “MSG1 – This is my first message MSG-2 This is my first message”. When visible by the client, message numbers should NOT contain 0 prefixes. For </w:t>
+      </w:r>
+      <w:proofErr w:type="gramStart"/>
+      <w:r>
+        <w:rPr>
+          <w:rFonts w:ascii="Times New Roman" w:hAnsi="Times New Roman" w:cs="Times New Roman"/>
+        </w:rPr>
+        <w:t>example</w:t>
+      </w:r>
+      <w:proofErr w:type="gramEnd"/>
+      <w:r>
+        <w:rPr>
+          <w:rFonts w:ascii="Times New Roman" w:hAnsi="Times New Roman" w:cs="Times New Roman"/>
+        </w:rPr>
+        <w:t xml:space="preserve"> “MSG-01” is not a valid message identifier.  </w:t>
       </w:r>
     </w:p>
     <w:tbl>
@@ -3276,6 +3952,12 @@
                 <w:rFonts w:ascii="Times New Roman" w:hAnsi="Times New Roman" w:cs="Times New Roman"/>
               </w:rPr>
             </w:pPr>
+            <w:r>
+              <w:rPr>
+                <w:rFonts w:ascii="Times New Roman" w:hAnsi="Times New Roman" w:cs="Times New Roman"/>
+              </w:rPr>
+              <w:t>005</w:t>
+            </w:r>
           </w:p>
         </w:tc>
         <w:tc>
@@ -3293,6 +3975,12 @@
               <w:rPr>
                 <w:rFonts w:ascii="Times New Roman" w:hAnsi="Times New Roman" w:cs="Times New Roman"/>
               </w:rPr>
+              <w:t xml:space="preserve">ERR5 </w:t>
+            </w:r>
+            <w:r>
+              <w:rPr>
+                <w:rFonts w:ascii="Times New Roman" w:hAnsi="Times New Roman" w:cs="Times New Roman"/>
+              </w:rPr>
               <w:t>– NO MESSAGES STORED</w:t>
             </w:r>
           </w:p>
@@ -3352,7 +4040,7 @@
           <w:rFonts w:ascii="Times New Roman" w:hAnsi="Times New Roman" w:cs="Times New Roman"/>
         </w:rPr>
       </w:pPr>
-      <w:bookmarkStart w:id="8" w:name="_Toc160883271"/>
+      <w:bookmarkStart w:id="8" w:name="_Toc162182689"/>
       <w:r>
         <w:rPr>
           <w:rFonts w:ascii="Times New Roman" w:hAnsi="Times New Roman" w:cs="Times New Roman"/>
@@ -3402,7 +4090,21 @@
         <w:rPr>
           <w:rFonts w:ascii="Times New Roman" w:hAnsi="Times New Roman" w:cs="Times New Roman"/>
         </w:rPr>
-        <w:t xml:space="preserve">. For example “SPMSG 1” will return the first message uploaded by the user.  </w:t>
+        <w:t xml:space="preserve">. For </w:t>
+      </w:r>
+      <w:proofErr w:type="gramStart"/>
+      <w:r>
+        <w:rPr>
+          <w:rFonts w:ascii="Times New Roman" w:hAnsi="Times New Roman" w:cs="Times New Roman"/>
+        </w:rPr>
+        <w:t>example</w:t>
+      </w:r>
+      <w:proofErr w:type="gramEnd"/>
+      <w:r>
+        <w:rPr>
+          <w:rFonts w:ascii="Times New Roman" w:hAnsi="Times New Roman" w:cs="Times New Roman"/>
+        </w:rPr>
+        <w:t xml:space="preserve"> “SPMSG 1” will return the first message uploaded by the user.  </w:t>
       </w:r>
     </w:p>
     <w:tbl>
@@ -3668,6 +4370,12 @@
                 <w:rFonts w:ascii="Times New Roman" w:hAnsi="Times New Roman" w:cs="Times New Roman"/>
               </w:rPr>
             </w:pPr>
+            <w:r>
+              <w:rPr>
+                <w:rFonts w:ascii="Times New Roman" w:hAnsi="Times New Roman" w:cs="Times New Roman"/>
+              </w:rPr>
+              <w:t>006</w:t>
+            </w:r>
           </w:p>
         </w:tc>
         <w:tc>
@@ -3685,6 +4393,12 @@
               <w:rPr>
                 <w:rFonts w:ascii="Times New Roman" w:hAnsi="Times New Roman" w:cs="Times New Roman"/>
               </w:rPr>
+              <w:t xml:space="preserve">ERR6 </w:t>
+            </w:r>
+            <w:r>
+              <w:rPr>
+                <w:rFonts w:ascii="Times New Roman" w:hAnsi="Times New Roman" w:cs="Times New Roman"/>
+              </w:rPr>
               <w:t>– NO MESSAGES WITH PROVIDED ID</w:t>
             </w:r>
           </w:p>
@@ -3730,14 +4444,22 @@
           <w:rFonts w:ascii="Times New Roman" w:hAnsi="Times New Roman" w:cs="Times New Roman"/>
         </w:rPr>
       </w:pPr>
-      <w:bookmarkStart w:id="9" w:name="_Toc160883272"/>
-      <w:r>
-        <w:rPr>
-          <w:rFonts w:ascii="Times New Roman" w:hAnsi="Times New Roman" w:cs="Times New Roman"/>
-        </w:rPr>
-        <w:t>Log-off</w:t>
+      <w:bookmarkStart w:id="9" w:name="_Toc162182690"/>
+      <w:r>
+        <w:rPr>
+          <w:rFonts w:ascii="Times New Roman" w:hAnsi="Times New Roman" w:cs="Times New Roman"/>
+        </w:rPr>
+        <w:t>Log-</w:t>
+      </w:r>
+      <w:proofErr w:type="gramStart"/>
+      <w:r>
+        <w:rPr>
+          <w:rFonts w:ascii="Times New Roman" w:hAnsi="Times New Roman" w:cs="Times New Roman"/>
+        </w:rPr>
+        <w:t>off</w:t>
       </w:r>
       <w:bookmarkEnd w:id="9"/>
+      <w:proofErr w:type="gramEnd"/>
     </w:p>
     <w:p>
       <w:pPr>
@@ -3755,7 +4477,21 @@
         <w:rPr>
           <w:rFonts w:ascii="Times New Roman" w:hAnsi="Times New Roman" w:cs="Times New Roman"/>
         </w:rPr>
-        <w:t>Once logged off, the users session should be terminated.</w:t>
+        <w:t xml:space="preserve">Once logged off, the </w:t>
+      </w:r>
+      <w:proofErr w:type="gramStart"/>
+      <w:r>
+        <w:rPr>
+          <w:rFonts w:ascii="Times New Roman" w:hAnsi="Times New Roman" w:cs="Times New Roman"/>
+        </w:rPr>
+        <w:t>users</w:t>
+      </w:r>
+      <w:proofErr w:type="gramEnd"/>
+      <w:r>
+        <w:rPr>
+          <w:rFonts w:ascii="Times New Roman" w:hAnsi="Times New Roman" w:cs="Times New Roman"/>
+        </w:rPr>
+        <w:t xml:space="preserve"> session should be terminated.</w:t>
       </w:r>
     </w:p>
     <w:tbl>
@@ -3855,7 +4591,7 @@
           <w:rFonts w:ascii="Times New Roman" w:hAnsi="Times New Roman" w:cs="Times New Roman"/>
         </w:rPr>
       </w:pPr>
-      <w:bookmarkStart w:id="10" w:name="_Toc160883273"/>
+      <w:bookmarkStart w:id="10" w:name="_Toc162182691"/>
       <w:r>
         <w:rPr>
           <w:rFonts w:ascii="Times New Roman" w:hAnsi="Times New Roman" w:cs="Times New Roman"/>
@@ -3958,6 +4694,12 @@
                 <w:rFonts w:ascii="Times New Roman" w:hAnsi="Times New Roman" w:cs="Times New Roman"/>
               </w:rPr>
             </w:pPr>
+            <w:r>
+              <w:rPr>
+                <w:rFonts w:ascii="Times New Roman" w:hAnsi="Times New Roman" w:cs="Times New Roman"/>
+              </w:rPr>
+              <w:t>007</w:t>
+            </w:r>
           </w:p>
         </w:tc>
         <w:tc>
@@ -3975,6 +4717,12 @@
               <w:rPr>
                 <w:rFonts w:ascii="Times New Roman" w:hAnsi="Times New Roman" w:cs="Times New Roman"/>
               </w:rPr>
+              <w:t xml:space="preserve">ERR7 </w:t>
+            </w:r>
+            <w:r>
+              <w:rPr>
+                <w:rFonts w:ascii="Times New Roman" w:hAnsi="Times New Roman" w:cs="Times New Roman"/>
+              </w:rPr>
               <w:t xml:space="preserve"> – INVALID COMMAND LENGTH</w:t>
             </w:r>
           </w:p>
@@ -4006,7 +4754,7 @@
           <w:rFonts w:ascii="Times New Roman" w:hAnsi="Times New Roman" w:cs="Times New Roman"/>
         </w:rPr>
       </w:pPr>
-      <w:bookmarkStart w:id="11" w:name="_Toc160883274"/>
+      <w:bookmarkStart w:id="11" w:name="_Toc162182692"/>
       <w:r>
         <w:rPr>
           <w:rFonts w:ascii="Times New Roman" w:hAnsi="Times New Roman" w:cs="Times New Roman"/>
@@ -4025,7 +4773,33 @@
         <w:rPr>
           <w:rFonts w:ascii="Times New Roman" w:hAnsi="Times New Roman" w:cs="Times New Roman"/>
         </w:rPr>
-        <w:t xml:space="preserve">Secure communications between the client and server should be facilitated through the use of SSL using a combination of public-key and symmetric encryption. The SSL implementation should apply to all messages send across the network to the server, including messages from a client that has not yet authenticated to ensure the secure transport of username and password combinations. </w:t>
+        <w:t xml:space="preserve">Secure communications between the client and server should be facilitated </w:t>
+      </w:r>
+      <w:proofErr w:type="gramStart"/>
+      <w:r>
+        <w:rPr>
+          <w:rFonts w:ascii="Times New Roman" w:hAnsi="Times New Roman" w:cs="Times New Roman"/>
+        </w:rPr>
+        <w:t>through the use of</w:t>
+      </w:r>
+      <w:proofErr w:type="gramEnd"/>
+      <w:r>
+        <w:rPr>
+          <w:rFonts w:ascii="Times New Roman" w:hAnsi="Times New Roman" w:cs="Times New Roman"/>
+        </w:rPr>
+        <w:t xml:space="preserve"> SSL using a combination of public-key and symmetric encryption. The SSL implementation should apply to all messages send across the network to the server, including messages from a client that </w:t>
+      </w:r>
+      <w:r>
+        <w:rPr>
+          <w:rFonts w:ascii="Times New Roman" w:hAnsi="Times New Roman" w:cs="Times New Roman"/>
+        </w:rPr>
+        <w:t>have</w:t>
+      </w:r>
+      <w:r>
+        <w:rPr>
+          <w:rFonts w:ascii="Times New Roman" w:hAnsi="Times New Roman" w:cs="Times New Roman"/>
+        </w:rPr>
+        <w:t xml:space="preserve"> not yet authenticated to ensure the secure transport of username and password combinations. </w:t>
       </w:r>
     </w:p>
     <w:p>
@@ -4066,7 +4840,7 @@
           <w:rFonts w:ascii="Times New Roman" w:hAnsi="Times New Roman" w:cs="Times New Roman"/>
         </w:rPr>
       </w:pPr>
-      <w:bookmarkStart w:id="12" w:name="_Toc160883275"/>
+      <w:bookmarkStart w:id="12" w:name="_Toc162182693"/>
       <w:r>
         <w:rPr>
           <w:rFonts w:ascii="Times New Roman" w:hAnsi="Times New Roman" w:cs="Times New Roman"/>
@@ -4074,13 +4848,13 @@
         <w:lastRenderedPageBreak/>
         <w:t>Application</w:t>
       </w:r>
+      <w:r>
+        <w:rPr>
+          <w:rFonts w:ascii="Times New Roman" w:hAnsi="Times New Roman" w:cs="Times New Roman"/>
+        </w:rPr>
+        <w:t xml:space="preserve"> Design and Implementation</w:t>
+      </w:r>
       <w:bookmarkEnd w:id="12"/>
-      <w:r>
-        <w:rPr>
-          <w:rFonts w:ascii="Times New Roman" w:hAnsi="Times New Roman" w:cs="Times New Roman"/>
-        </w:rPr>
-        <w:t xml:space="preserve"> Design and Implementation</w:t>
-      </w:r>
     </w:p>
     <w:p>
       <w:pPr>
@@ -4089,12 +4863,14 @@
           <w:rFonts w:ascii="Times New Roman" w:hAnsi="Times New Roman" w:cs="Times New Roman"/>
         </w:rPr>
       </w:pPr>
+      <w:bookmarkStart w:id="13" w:name="_Toc162182694"/>
       <w:r>
         <w:rPr>
           <w:rFonts w:ascii="Times New Roman" w:hAnsi="Times New Roman" w:cs="Times New Roman"/>
         </w:rPr>
         <w:t>Design</w:t>
       </w:r>
+      <w:bookmarkEnd w:id="13"/>
     </w:p>
     <w:p>
       <w:pPr>
@@ -4103,24 +4879,46 @@
           <w:rFonts w:ascii="Times New Roman" w:hAnsi="Times New Roman" w:cs="Times New Roman"/>
         </w:rPr>
       </w:pPr>
-      <w:r>
-        <w:rPr>
-          <w:rFonts w:ascii="Times New Roman" w:hAnsi="Times New Roman" w:cs="Times New Roman"/>
-        </w:rPr>
-        <w:t xml:space="preserve">Objectives and Overview </w:t>
-      </w:r>
-    </w:p>
-    <w:p>
-      <w:pPr>
-        <w:rPr>
-          <w:rFonts w:ascii="Times New Roman" w:hAnsi="Times New Roman" w:cs="Times New Roman"/>
-        </w:rPr>
-      </w:pPr>
-      <w:r>
-        <w:rPr>
-          <w:rFonts w:ascii="Times New Roman" w:hAnsi="Times New Roman" w:cs="Times New Roman"/>
-        </w:rPr>
-        <w:t>The objective of this system design is to provide a comprehensive guide for the development of a server and client that can communicate via the Short Message Protocol. The system will be implemented in Java, and will allow for the concurrent connection of clients to a single server securely through TLS/SSL.</w:t>
+      <w:bookmarkStart w:id="14" w:name="_Toc162182695"/>
+      <w:r>
+        <w:rPr>
+          <w:rFonts w:ascii="Times New Roman" w:hAnsi="Times New Roman" w:cs="Times New Roman"/>
+        </w:rPr>
+        <w:t>Objectives and Overview</w:t>
+      </w:r>
+      <w:bookmarkEnd w:id="14"/>
+      <w:r>
+        <w:rPr>
+          <w:rFonts w:ascii="Times New Roman" w:hAnsi="Times New Roman" w:cs="Times New Roman"/>
+        </w:rPr>
+        <w:t xml:space="preserve"> </w:t>
+      </w:r>
+    </w:p>
+    <w:p>
+      <w:pPr>
+        <w:rPr>
+          <w:rFonts w:ascii="Times New Roman" w:hAnsi="Times New Roman" w:cs="Times New Roman"/>
+        </w:rPr>
+      </w:pPr>
+      <w:r>
+        <w:rPr>
+          <w:rFonts w:ascii="Times New Roman" w:hAnsi="Times New Roman" w:cs="Times New Roman"/>
+        </w:rPr>
+        <w:t xml:space="preserve">The objective of this system design is to provide a comprehensive guide for the development of a server and client that can communicate via the Short Message Protocol. The system will be implemented in </w:t>
+      </w:r>
+      <w:proofErr w:type="gramStart"/>
+      <w:r>
+        <w:rPr>
+          <w:rFonts w:ascii="Times New Roman" w:hAnsi="Times New Roman" w:cs="Times New Roman"/>
+        </w:rPr>
+        <w:t>Java, and</w:t>
+      </w:r>
+      <w:proofErr w:type="gramEnd"/>
+      <w:r>
+        <w:rPr>
+          <w:rFonts w:ascii="Times New Roman" w:hAnsi="Times New Roman" w:cs="Times New Roman"/>
+        </w:rPr>
+        <w:t xml:space="preserve"> will allow for the concurrent connection of clients to a single server securely through TLS/SSL.</w:t>
       </w:r>
     </w:p>
     <w:p>
@@ -4130,12 +4928,14 @@
           <w:rFonts w:ascii="Times New Roman" w:hAnsi="Times New Roman" w:cs="Times New Roman"/>
         </w:rPr>
       </w:pPr>
+      <w:bookmarkStart w:id="15" w:name="_Toc162182696"/>
       <w:r>
         <w:rPr>
           <w:rFonts w:ascii="Times New Roman" w:hAnsi="Times New Roman" w:cs="Times New Roman"/>
         </w:rPr>
         <w:t>Design Philosophy</w:t>
       </w:r>
+      <w:bookmarkEnd w:id="15"/>
       <w:r>
         <w:rPr>
           <w:rFonts w:ascii="Times New Roman" w:hAnsi="Times New Roman" w:cs="Times New Roman"/>
@@ -4149,12 +4949,22 @@
           <w:rFonts w:ascii="Times New Roman" w:hAnsi="Times New Roman" w:cs="Times New Roman"/>
         </w:rPr>
       </w:pPr>
-      <w:r>
-        <w:rPr>
-          <w:rFonts w:ascii="Times New Roman" w:hAnsi="Times New Roman" w:cs="Times New Roman"/>
-        </w:rPr>
-        <w:t>As;dklfja;lskdjf</w:t>
-      </w:r>
+      <w:proofErr w:type="spellStart"/>
+      <w:proofErr w:type="gramStart"/>
+      <w:r>
+        <w:rPr>
+          <w:rFonts w:ascii="Times New Roman" w:hAnsi="Times New Roman" w:cs="Times New Roman"/>
+        </w:rPr>
+        <w:t>As;</w:t>
+      </w:r>
+      <w:proofErr w:type="gramEnd"/>
+      <w:r>
+        <w:rPr>
+          <w:rFonts w:ascii="Times New Roman" w:hAnsi="Times New Roman" w:cs="Times New Roman"/>
+        </w:rPr>
+        <w:t>dklfja;lskdjf</w:t>
+      </w:r>
+      <w:proofErr w:type="spellEnd"/>
     </w:p>
     <w:p>
       <w:pPr>
@@ -4163,43 +4973,127 @@
           <w:rFonts w:ascii="Times New Roman" w:hAnsi="Times New Roman" w:cs="Times New Roman"/>
         </w:rPr>
       </w:pPr>
+      <w:bookmarkStart w:id="16" w:name="_Toc162182697"/>
       <w:r>
         <w:rPr>
           <w:rFonts w:ascii="Times New Roman" w:hAnsi="Times New Roman" w:cs="Times New Roman"/>
         </w:rPr>
         <w:t>Server-side Design</w:t>
       </w:r>
-    </w:p>
-    <w:p>
-      <w:pPr>
-        <w:rPr>
-          <w:rFonts w:ascii="Times New Roman" w:hAnsi="Times New Roman" w:cs="Times New Roman"/>
-        </w:rPr>
-      </w:pPr>
-      <w:r>
-        <w:rPr>
-          <w:rFonts w:ascii="Times New Roman" w:hAnsi="Times New Roman" w:cs="Times New Roman"/>
-        </w:rPr>
-        <w:t xml:space="preserve">The following UML diagram demonstrates the relationship between the server side classes of the application. EchoServer3 is the entry point to the application, which is used to create EchoServerThreads for each connected client, this is a one to many relationship. EchoServerThread objects then in turn creates a new user session object when a client connects, which is a 1 to 0 to 1 relationship. </w:t>
-      </w:r>
-    </w:p>
-    <w:p>
-      <w:pPr>
-        <w:pStyle w:val="Heading3"/>
-      </w:pPr>
-      <w:r>
-        <w:rPr>
-          <w:rFonts w:ascii="Times New Roman" w:eastAsiaTheme="minorHAnsi" w:hAnsi="Times New Roman" w:cs="Times New Roman"/>
-          <w:color w:val="auto"/>
-          <w:sz w:val="22"/>
-          <w:szCs w:val="22"/>
-        </w:rPr>
-        <w:lastRenderedPageBreak/>
+      <w:bookmarkEnd w:id="16"/>
+    </w:p>
+    <w:p>
+      <w:pPr>
+        <w:rPr>
+          <w:rFonts w:ascii="Times New Roman" w:hAnsi="Times New Roman" w:cs="Times New Roman"/>
+        </w:rPr>
+      </w:pPr>
+      <w:r>
+        <w:rPr>
+          <w:rFonts w:ascii="Times New Roman" w:hAnsi="Times New Roman" w:cs="Times New Roman"/>
+        </w:rPr>
+        <w:t xml:space="preserve">The following UML diagram demonstrates the relationship between the </w:t>
+      </w:r>
+      <w:proofErr w:type="gramStart"/>
+      <w:r>
+        <w:rPr>
+          <w:rFonts w:ascii="Times New Roman" w:hAnsi="Times New Roman" w:cs="Times New Roman"/>
+        </w:rPr>
+        <w:t>server side</w:t>
+      </w:r>
+      <w:proofErr w:type="gramEnd"/>
+      <w:r>
+        <w:rPr>
+          <w:rFonts w:ascii="Times New Roman" w:hAnsi="Times New Roman" w:cs="Times New Roman"/>
+        </w:rPr>
+        <w:t xml:space="preserve"> classes of the application. </w:t>
+      </w:r>
+      <w:r>
+        <w:rPr>
+          <w:rFonts w:ascii="Times New Roman" w:hAnsi="Times New Roman" w:cs="Times New Roman"/>
+        </w:rPr>
+        <w:t>SMPServer</w:t>
+      </w:r>
+      <w:r>
+        <w:rPr>
+          <w:rFonts w:ascii="Times New Roman" w:hAnsi="Times New Roman" w:cs="Times New Roman"/>
+        </w:rPr>
+        <w:t xml:space="preserve"> is the entry point to the application, which is used to create </w:t>
+      </w:r>
+      <w:r>
+        <w:rPr>
+          <w:rFonts w:ascii="Times New Roman" w:hAnsi="Times New Roman" w:cs="Times New Roman"/>
+        </w:rPr>
+        <w:t>SMPServerThread</w:t>
+      </w:r>
+      <w:r>
+        <w:rPr>
+          <w:rFonts w:ascii="Times New Roman" w:hAnsi="Times New Roman" w:cs="Times New Roman"/>
+        </w:rPr>
+        <w:t xml:space="preserve"> for each connected client, this is a </w:t>
+      </w:r>
+      <w:proofErr w:type="gramStart"/>
+      <w:r>
+        <w:rPr>
+          <w:rFonts w:ascii="Times New Roman" w:hAnsi="Times New Roman" w:cs="Times New Roman"/>
+        </w:rPr>
+        <w:t>one to many</w:t>
+      </w:r>
+      <w:proofErr w:type="gramEnd"/>
+      <w:r>
+        <w:rPr>
+          <w:rFonts w:ascii="Times New Roman" w:hAnsi="Times New Roman" w:cs="Times New Roman"/>
+        </w:rPr>
+        <w:t xml:space="preserve"> relationship. </w:t>
+      </w:r>
+      <w:r>
+        <w:rPr>
+          <w:rFonts w:ascii="Times New Roman" w:hAnsi="Times New Roman" w:cs="Times New Roman"/>
+        </w:rPr>
+        <w:t xml:space="preserve">SMPServerThread </w:t>
+      </w:r>
+      <w:r>
+        <w:rPr>
+          <w:rFonts w:ascii="Times New Roman" w:hAnsi="Times New Roman" w:cs="Times New Roman"/>
+        </w:rPr>
+        <w:t xml:space="preserve">objects then in turn creates a new user </w:t>
+      </w:r>
+      <w:r>
+        <w:rPr>
+          <w:rFonts w:ascii="Times New Roman" w:hAnsi="Times New Roman" w:cs="Times New Roman"/>
+        </w:rPr>
+        <w:t xml:space="preserve">UserSession object which contains an </w:t>
+      </w:r>
+      <w:proofErr w:type="spellStart"/>
+      <w:r>
+        <w:rPr>
+          <w:rFonts w:ascii="Times New Roman" w:hAnsi="Times New Roman" w:cs="Times New Roman"/>
+        </w:rPr>
+        <w:t>arraylist</w:t>
+      </w:r>
+      <w:proofErr w:type="spellEnd"/>
+      <w:r>
+        <w:rPr>
+          <w:rFonts w:ascii="Times New Roman" w:hAnsi="Times New Roman" w:cs="Times New Roman"/>
+        </w:rPr>
+        <w:t xml:space="preserve"> of messages, along with username and password attributes. When initialized a thread does not have a UserSession, but once the LOGON command is sent to the server via the logon function, a UserSession object is instantiated. Designing the system in this way means that each user has their own thread and UserSession object to house their messages allowing for concurrent connections from multiple clients. s</w:t>
+      </w:r>
+    </w:p>
+    <w:p>
+      <w:pPr>
+        <w:rPr>
+          <w:rFonts w:ascii="Times New Roman" w:hAnsi="Times New Roman" w:cs="Times New Roman"/>
+        </w:rPr>
+      </w:pPr>
+      <w:r>
+        <w:rPr>
+          <w:rFonts w:ascii="Times New Roman" w:hAnsi="Times New Roman" w:cs="Times New Roman"/>
+        </w:rPr>
         <w:drawing>
-          <wp:inline distT="0" distB="0" distL="0" distR="0" wp14:anchorId="3DB1FCD5" wp14:editId="5B44E009">
-            <wp:extent cx="5731510" cy="5142230"/>
-            <wp:effectExtent l="0" t="0" r="2540" b="1270"/>
-            <wp:docPr id="1091342912" name="Picture 1" descr="A screenshot of a computer&#10;&#10;Description automatically generated"/>
+          <wp:inline distT="0" distB="0" distL="0" distR="0" wp14:anchorId="25CFEDF3" wp14:editId="0BE42CFD">
+            <wp:extent cx="5731510" cy="2707640"/>
+            <wp:effectExtent l="0" t="0" r="2540" b="0"/>
+            <wp:docPr id="2094941295" name="Picture 1" descr="A diagram of a computer&#10;&#10;Description automatically generated"/>
             <wp:cNvGraphicFramePr>
               <a:graphicFrameLocks xmlns:a="http://schemas.openxmlformats.org/drawingml/2006/main" noChangeAspect="1"/>
             </wp:cNvGraphicFramePr>
@@ -4207,7 +5101,7 @@
               <a:graphicData uri="http://schemas.openxmlformats.org/drawingml/2006/picture">
                 <pic:pic xmlns:pic="http://schemas.openxmlformats.org/drawingml/2006/picture">
                   <pic:nvPicPr>
-                    <pic:cNvPr id="1091342912" name="Picture 1" descr="A screenshot of a computer&#10;&#10;Description automatically generated"/>
+                    <pic:cNvPr id="2094941295" name="Picture 1" descr="A diagram of a computer&#10;&#10;Description automatically generated"/>
                     <pic:cNvPicPr/>
                   </pic:nvPicPr>
                   <pic:blipFill>
@@ -4219,7 +5113,7 @@
                   <pic:spPr>
                     <a:xfrm>
                       <a:off x="0" y="0"/>
-                      <a:ext cx="5731510" cy="5142230"/>
+                      <a:ext cx="5731510" cy="2707640"/>
                     </a:xfrm>
                     <a:prstGeom prst="rect">
                       <a:avLst/>
@@ -4234,32 +5128,38 @@
     </w:p>
     <w:p>
       <w:pPr>
-        <w:pStyle w:val="Caption"/>
-      </w:pPr>
-      <w:r>
-        <w:t xml:space="preserve">Figure </w:t>
-      </w:r>
-      <w:r>
-        <w:fldChar w:fldCharType="begin"/>
-      </w:r>
-      <w:r>
-        <w:instrText xml:space="preserve"> SEQ Figure \* ARABIC </w:instrText>
-      </w:r>
-      <w:r>
-        <w:fldChar w:fldCharType="separate"/>
-      </w:r>
-      <w:r>
-        <w:rPr>
-          <w:noProof/>
-        </w:rPr>
-        <w:t>1</w:t>
-      </w:r>
-      <w:r>
-        <w:fldChar w:fldCharType="end"/>
-      </w:r>
-      <w:r>
-        <w:t xml:space="preserve"> Server-side UML</w:t>
-      </w:r>
+        <w:rPr>
+          <w:rFonts w:ascii="Times New Roman" w:hAnsi="Times New Roman" w:cs="Times New Roman"/>
+        </w:rPr>
+      </w:pPr>
+    </w:p>
+    <w:p>
+      <w:pPr>
+        <w:rPr>
+          <w:rFonts w:ascii="Times New Roman" w:hAnsi="Times New Roman" w:cs="Times New Roman"/>
+        </w:rPr>
+      </w:pPr>
+    </w:p>
+    <w:p>
+      <w:pPr>
+        <w:rPr>
+          <w:rFonts w:ascii="Times New Roman" w:hAnsi="Times New Roman" w:cs="Times New Roman"/>
+        </w:rPr>
+      </w:pPr>
+    </w:p>
+    <w:p>
+      <w:pPr>
+        <w:rPr>
+          <w:rFonts w:ascii="Times New Roman" w:hAnsi="Times New Roman" w:cs="Times New Roman"/>
+        </w:rPr>
+      </w:pPr>
+    </w:p>
+    <w:p>
+      <w:pPr>
+        <w:rPr>
+          <w:rFonts w:ascii="Times New Roman" w:hAnsi="Times New Roman" w:cs="Times New Roman"/>
+        </w:rPr>
+      </w:pPr>
     </w:p>
     <w:p>
       <w:pPr>
@@ -4268,30 +5168,94 @@
           <w:rFonts w:ascii="Times New Roman" w:hAnsi="Times New Roman" w:cs="Times New Roman"/>
         </w:rPr>
       </w:pPr>
-      <w:r>
-        <w:rPr>
-          <w:rFonts w:ascii="Times New Roman" w:hAnsi="Times New Roman" w:cs="Times New Roman"/>
-        </w:rPr>
-        <w:t>Client</w:t>
-      </w:r>
-      <w:r>
-        <w:rPr>
-          <w:rFonts w:ascii="Times New Roman" w:hAnsi="Times New Roman" w:cs="Times New Roman"/>
-        </w:rPr>
-        <w:t>-side Design</w:t>
-      </w:r>
-    </w:p>
-    <w:p>
-      <w:pPr>
-        <w:rPr>
-          <w:rFonts w:ascii="Times New Roman" w:hAnsi="Times New Roman" w:cs="Times New Roman"/>
-        </w:rPr>
-      </w:pPr>
-      <w:r>
-        <w:rPr>
-          <w:rFonts w:ascii="Times New Roman" w:hAnsi="Times New Roman" w:cs="Times New Roman"/>
-        </w:rPr>
-        <w:t>As;dklfja;lskdjf</w:t>
+      <w:bookmarkStart w:id="17" w:name="_Toc162182698"/>
+      <w:r>
+        <w:rPr>
+          <w:rFonts w:ascii="Times New Roman" w:hAnsi="Times New Roman" w:cs="Times New Roman"/>
+        </w:rPr>
+        <w:lastRenderedPageBreak/>
+        <w:t>Client-side Design</w:t>
+      </w:r>
+      <w:bookmarkEnd w:id="17"/>
+    </w:p>
+    <w:p>
+      <w:pPr>
+        <w:rPr>
+          <w:rFonts w:ascii="Times New Roman" w:hAnsi="Times New Roman" w:cs="Times New Roman"/>
+        </w:rPr>
+      </w:pPr>
+      <w:r>
+        <w:rPr>
+          <w:rFonts w:ascii="Times New Roman" w:hAnsi="Times New Roman" w:cs="Times New Roman"/>
+        </w:rPr>
+        <w:t xml:space="preserve">The client side of the application </w:t>
+      </w:r>
+      <w:r>
+        <w:rPr>
+          <w:rFonts w:ascii="Times New Roman" w:hAnsi="Times New Roman" w:cs="Times New Roman"/>
+        </w:rPr>
+        <w:t xml:space="preserve">is comprised of three classes, SMPCilentUI, SMPClientHelper, and MyStreamSocket. SMPClientUI is responsible for the client GUI, and handles logic for sending messages of various types, SMPClientHelper is responsible for </w:t>
+      </w:r>
+      <w:proofErr w:type="gramStart"/>
+      <w:r>
+        <w:rPr>
+          <w:rFonts w:ascii="Times New Roman" w:hAnsi="Times New Roman" w:cs="Times New Roman"/>
+        </w:rPr>
+        <w:t>actually communicating</w:t>
+      </w:r>
+      <w:proofErr w:type="gramEnd"/>
+      <w:r>
+        <w:rPr>
+          <w:rFonts w:ascii="Times New Roman" w:hAnsi="Times New Roman" w:cs="Times New Roman"/>
+        </w:rPr>
+        <w:t xml:space="preserve"> the messages to the server. </w:t>
+      </w:r>
+    </w:p>
+    <w:p>
+      <w:pPr>
+        <w:rPr>
+          <w:rFonts w:ascii="Times New Roman" w:hAnsi="Times New Roman" w:cs="Times New Roman"/>
+        </w:rPr>
+      </w:pPr>
+      <w:r>
+        <w:rPr>
+          <w:rFonts w:ascii="Times New Roman" w:hAnsi="Times New Roman" w:cs="Times New Roman"/>
+        </w:rPr>
+        <w:drawing>
+          <wp:inline distT="0" distB="0" distL="0" distR="0" wp14:anchorId="4F2E5B04" wp14:editId="6270044C">
+            <wp:extent cx="5731510" cy="3300730"/>
+            <wp:effectExtent l="0" t="0" r="2540" b="0"/>
+            <wp:docPr id="646875936" name="Picture 1" descr="A diagram of a computer&#10;&#10;Description automatically generated"/>
+            <wp:cNvGraphicFramePr>
+              <a:graphicFrameLocks xmlns:a="http://schemas.openxmlformats.org/drawingml/2006/main" noChangeAspect="1"/>
+            </wp:cNvGraphicFramePr>
+            <a:graphic xmlns:a="http://schemas.openxmlformats.org/drawingml/2006/main">
+              <a:graphicData uri="http://schemas.openxmlformats.org/drawingml/2006/picture">
+                <pic:pic xmlns:pic="http://schemas.openxmlformats.org/drawingml/2006/picture">
+                  <pic:nvPicPr>
+                    <pic:cNvPr id="646875936" name="Picture 1" descr="A diagram of a computer&#10;&#10;Description automatically generated"/>
+                    <pic:cNvPicPr/>
+                  </pic:nvPicPr>
+                  <pic:blipFill>
+                    <a:blip r:embed="rId7"/>
+                    <a:stretch>
+                      <a:fillRect/>
+                    </a:stretch>
+                  </pic:blipFill>
+                  <pic:spPr>
+                    <a:xfrm>
+                      <a:off x="0" y="0"/>
+                      <a:ext cx="5731510" cy="3300730"/>
+                    </a:xfrm>
+                    <a:prstGeom prst="rect">
+                      <a:avLst/>
+                    </a:prstGeom>
+                  </pic:spPr>
+                </pic:pic>
+              </a:graphicData>
+            </a:graphic>
+          </wp:inline>
+        </w:drawing>
       </w:r>
     </w:p>
     <w:p>
@@ -4301,12 +5265,14 @@
           <w:rFonts w:ascii="Times New Roman" w:hAnsi="Times New Roman" w:cs="Times New Roman"/>
         </w:rPr>
       </w:pPr>
+      <w:bookmarkStart w:id="18" w:name="_Toc162182699"/>
       <w:r>
         <w:rPr>
           <w:rFonts w:ascii="Times New Roman" w:hAnsi="Times New Roman" w:cs="Times New Roman"/>
         </w:rPr>
         <w:t>Implementation</w:t>
       </w:r>
+      <w:bookmarkEnd w:id="18"/>
     </w:p>
     <w:p>
       <w:pPr>
@@ -4315,25 +5281,43 @@
           <w:rFonts w:ascii="Times New Roman" w:hAnsi="Times New Roman" w:cs="Times New Roman"/>
         </w:rPr>
       </w:pPr>
+      <w:bookmarkStart w:id="19" w:name="_Toc162182700"/>
       <w:r>
         <w:rPr>
           <w:rFonts w:ascii="Times New Roman" w:hAnsi="Times New Roman" w:cs="Times New Roman"/>
         </w:rPr>
         <w:t>Application Layer Implementation</w:t>
       </w:r>
-    </w:p>
-    <w:p>
-      <w:pPr>
-        <w:rPr>
-          <w:rFonts w:ascii="Times New Roman" w:hAnsi="Times New Roman" w:cs="Times New Roman"/>
-        </w:rPr>
-      </w:pPr>
-      <w:r>
-        <w:rPr>
-          <w:rFonts w:ascii="Times New Roman" w:hAnsi="Times New Roman" w:cs="Times New Roman"/>
-        </w:rPr>
-        <w:t>As;dklfja;lskdjf</w:t>
-      </w:r>
+      <w:r>
+        <w:rPr>
+          <w:rFonts w:ascii="Times New Roman" w:hAnsi="Times New Roman" w:cs="Times New Roman"/>
+        </w:rPr>
+        <w:t>s</w:t>
+      </w:r>
+      <w:bookmarkEnd w:id="19"/>
+    </w:p>
+    <w:p>
+      <w:pPr>
+        <w:rPr>
+          <w:rFonts w:ascii="Times New Roman" w:hAnsi="Times New Roman" w:cs="Times New Roman"/>
+        </w:rPr>
+      </w:pPr>
+      <w:proofErr w:type="spellStart"/>
+      <w:proofErr w:type="gramStart"/>
+      <w:r>
+        <w:rPr>
+          <w:rFonts w:ascii="Times New Roman" w:hAnsi="Times New Roman" w:cs="Times New Roman"/>
+        </w:rPr>
+        <w:t>As;</w:t>
+      </w:r>
+      <w:proofErr w:type="gramEnd"/>
+      <w:r>
+        <w:rPr>
+          <w:rFonts w:ascii="Times New Roman" w:hAnsi="Times New Roman" w:cs="Times New Roman"/>
+        </w:rPr>
+        <w:t>dklfja;lskdjf</w:t>
+      </w:r>
+      <w:proofErr w:type="spellEnd"/>
     </w:p>
     <w:p>
       <w:pPr>
@@ -4342,25 +5326,37 @@
           <w:rFonts w:ascii="Times New Roman" w:hAnsi="Times New Roman" w:cs="Times New Roman"/>
         </w:rPr>
       </w:pPr>
+      <w:bookmarkStart w:id="20" w:name="_Toc162182701"/>
       <w:r>
         <w:rPr>
           <w:rFonts w:ascii="Times New Roman" w:hAnsi="Times New Roman" w:cs="Times New Roman"/>
         </w:rPr>
         <w:t>Presentation Layer Implementation</w:t>
       </w:r>
-    </w:p>
-    <w:p>
-      <w:pPr>
-        <w:rPr>
-          <w:rFonts w:ascii="Times New Roman" w:hAnsi="Times New Roman" w:cs="Times New Roman"/>
-        </w:rPr>
-      </w:pPr>
-      <w:r>
-        <w:rPr>
-          <w:rFonts w:ascii="Times New Roman" w:hAnsi="Times New Roman" w:cs="Times New Roman"/>
-        </w:rPr>
-        <w:t>As;dklfja;lskdjf</w:t>
-      </w:r>
+      <w:bookmarkEnd w:id="20"/>
+    </w:p>
+    <w:p>
+      <w:pPr>
+        <w:rPr>
+          <w:rFonts w:ascii="Times New Roman" w:hAnsi="Times New Roman" w:cs="Times New Roman"/>
+        </w:rPr>
+      </w:pPr>
+      <w:proofErr w:type="spellStart"/>
+      <w:proofErr w:type="gramStart"/>
+      <w:r>
+        <w:rPr>
+          <w:rFonts w:ascii="Times New Roman" w:hAnsi="Times New Roman" w:cs="Times New Roman"/>
+        </w:rPr>
+        <w:t>As;</w:t>
+      </w:r>
+      <w:proofErr w:type="gramEnd"/>
+      <w:r>
+        <w:rPr>
+          <w:rFonts w:ascii="Times New Roman" w:hAnsi="Times New Roman" w:cs="Times New Roman"/>
+        </w:rPr>
+        <w:t>dklfja;lskdjf</w:t>
+      </w:r>
+      <w:proofErr w:type="spellEnd"/>
     </w:p>
     <w:p>
       <w:pPr>
@@ -4369,25 +5365,37 @@
           <w:rFonts w:ascii="Times New Roman" w:hAnsi="Times New Roman" w:cs="Times New Roman"/>
         </w:rPr>
       </w:pPr>
+      <w:bookmarkStart w:id="21" w:name="_Toc162182702"/>
       <w:r>
         <w:rPr>
           <w:rFonts w:ascii="Times New Roman" w:hAnsi="Times New Roman" w:cs="Times New Roman"/>
         </w:rPr>
         <w:t>Service Layer Implementation</w:t>
       </w:r>
-    </w:p>
-    <w:p>
-      <w:pPr>
-        <w:rPr>
-          <w:rFonts w:ascii="Times New Roman" w:hAnsi="Times New Roman" w:cs="Times New Roman"/>
-        </w:rPr>
-      </w:pPr>
-      <w:r>
-        <w:rPr>
-          <w:rFonts w:ascii="Times New Roman" w:hAnsi="Times New Roman" w:cs="Times New Roman"/>
-        </w:rPr>
-        <w:t>As;dklfja;lskdjf</w:t>
-      </w:r>
+      <w:bookmarkEnd w:id="21"/>
+    </w:p>
+    <w:p>
+      <w:pPr>
+        <w:rPr>
+          <w:rFonts w:ascii="Times New Roman" w:hAnsi="Times New Roman" w:cs="Times New Roman"/>
+        </w:rPr>
+      </w:pPr>
+      <w:proofErr w:type="spellStart"/>
+      <w:proofErr w:type="gramStart"/>
+      <w:r>
+        <w:rPr>
+          <w:rFonts w:ascii="Times New Roman" w:hAnsi="Times New Roman" w:cs="Times New Roman"/>
+        </w:rPr>
+        <w:t>As;</w:t>
+      </w:r>
+      <w:proofErr w:type="gramEnd"/>
+      <w:r>
+        <w:rPr>
+          <w:rFonts w:ascii="Times New Roman" w:hAnsi="Times New Roman" w:cs="Times New Roman"/>
+        </w:rPr>
+        <w:t>dklfja;lskdjf</w:t>
+      </w:r>
+      <w:proofErr w:type="spellEnd"/>
     </w:p>
     <w:p>
       <w:pPr>
@@ -4396,24 +5404,204 @@
           <w:rFonts w:ascii="Times New Roman" w:hAnsi="Times New Roman" w:cs="Times New Roman"/>
         </w:rPr>
       </w:pPr>
+      <w:bookmarkStart w:id="22" w:name="_Toc162182703"/>
       <w:r>
         <w:rPr>
           <w:rFonts w:ascii="Times New Roman" w:hAnsi="Times New Roman" w:cs="Times New Roman"/>
         </w:rPr>
         <w:t>User Manual</w:t>
       </w:r>
-    </w:p>
-    <w:p>
-      <w:pPr>
-        <w:rPr>
-          <w:rFonts w:ascii="Times New Roman" w:hAnsi="Times New Roman" w:cs="Times New Roman"/>
-        </w:rPr>
-      </w:pPr>
-      <w:r>
-        <w:rPr>
-          <w:rFonts w:ascii="Times New Roman" w:hAnsi="Times New Roman" w:cs="Times New Roman"/>
-        </w:rPr>
-        <w:t>As;dklfja;lskdjf</w:t>
+      <w:bookmarkEnd w:id="22"/>
+    </w:p>
+    <w:p>
+      <w:pPr>
+        <w:pStyle w:val="Heading4"/>
+        <w:rPr>
+          <w:rFonts w:ascii="Times New Roman" w:hAnsi="Times New Roman" w:cs="Times New Roman"/>
+        </w:rPr>
+      </w:pPr>
+      <w:r>
+        <w:rPr>
+          <w:rFonts w:ascii="Times New Roman" w:hAnsi="Times New Roman" w:cs="Times New Roman"/>
+        </w:rPr>
+        <w:t>Running The Server</w:t>
+      </w:r>
+    </w:p>
+    <w:p>
+      <w:pPr>
+        <w:rPr>
+          <w:rFonts w:ascii="Times New Roman" w:hAnsi="Times New Roman" w:cs="Times New Roman"/>
+        </w:rPr>
+      </w:pPr>
+      <w:r>
+        <w:rPr>
+          <w:rFonts w:ascii="Times New Roman" w:hAnsi="Times New Roman" w:cs="Times New Roman"/>
+        </w:rPr>
+        <w:t xml:space="preserve">From the CLI navigate to the server folder and the run the following command “java EchoServer3.java”. The server should </w:t>
+      </w:r>
+      <w:proofErr w:type="spellStart"/>
+      <w:r>
+        <w:rPr>
+          <w:rFonts w:ascii="Times New Roman" w:hAnsi="Times New Roman" w:cs="Times New Roman"/>
+        </w:rPr>
+        <w:t>no</w:t>
+      </w:r>
+      <w:proofErr w:type="spellEnd"/>
+      <w:r>
+        <w:rPr>
+          <w:rFonts w:ascii="Times New Roman" w:hAnsi="Times New Roman" w:cs="Times New Roman"/>
+        </w:rPr>
+        <w:t xml:space="preserve"> be running, you will see “Waiting for connection” printed to the terminal.</w:t>
+      </w:r>
+    </w:p>
+    <w:p>
+      <w:pPr>
+        <w:pStyle w:val="Heading4"/>
+        <w:rPr>
+          <w:rFonts w:ascii="Times New Roman" w:hAnsi="Times New Roman" w:cs="Times New Roman"/>
+        </w:rPr>
+      </w:pPr>
+      <w:r>
+        <w:rPr>
+          <w:rFonts w:ascii="Times New Roman" w:hAnsi="Times New Roman" w:cs="Times New Roman"/>
+        </w:rPr>
+        <w:t>Running Client(s)</w:t>
+      </w:r>
+    </w:p>
+    <w:p>
+      <w:pPr>
+        <w:rPr>
+          <w:rFonts w:ascii="Times New Roman" w:hAnsi="Times New Roman" w:cs="Times New Roman"/>
+        </w:rPr>
+      </w:pPr>
+      <w:r>
+        <w:rPr>
+          <w:rFonts w:ascii="Times New Roman" w:hAnsi="Times New Roman" w:cs="Times New Roman"/>
+        </w:rPr>
+        <w:t xml:space="preserve">In the client folder, run the command “java SMPClientUI”. A new client window should appear as seen in the following screenshot. Click the “LOGON” button and click okay on the login pane, no real username or password is required. </w:t>
+      </w:r>
+    </w:p>
+    <w:p>
+      <w:pPr>
+        <w:rPr>
+          <w:rFonts w:ascii="Times New Roman" w:hAnsi="Times New Roman" w:cs="Times New Roman"/>
+        </w:rPr>
+      </w:pPr>
+      <w:r>
+        <w:rPr>
+          <w:rFonts w:ascii="Times New Roman" w:hAnsi="Times New Roman" w:cs="Times New Roman"/>
+        </w:rPr>
+        <w:lastRenderedPageBreak/>
+        <w:drawing>
+          <wp:inline distT="0" distB="0" distL="0" distR="0" wp14:anchorId="7E3AF4EA" wp14:editId="21791E8B">
+            <wp:extent cx="5731510" cy="4368165"/>
+            <wp:effectExtent l="0" t="0" r="2540" b="0"/>
+            <wp:docPr id="271519336" name="Picture 1" descr="A screenshot of a computer&#10;&#10;Description automatically generated"/>
+            <wp:cNvGraphicFramePr>
+              <a:graphicFrameLocks xmlns:a="http://schemas.openxmlformats.org/drawingml/2006/main" noChangeAspect="1"/>
+            </wp:cNvGraphicFramePr>
+            <a:graphic xmlns:a="http://schemas.openxmlformats.org/drawingml/2006/main">
+              <a:graphicData uri="http://schemas.openxmlformats.org/drawingml/2006/picture">
+                <pic:pic xmlns:pic="http://schemas.openxmlformats.org/drawingml/2006/picture">
+                  <pic:nvPicPr>
+                    <pic:cNvPr id="271519336" name="Picture 1" descr="A screenshot of a computer&#10;&#10;Description automatically generated"/>
+                    <pic:cNvPicPr/>
+                  </pic:nvPicPr>
+                  <pic:blipFill>
+                    <a:blip r:embed="rId8"/>
+                    <a:stretch>
+                      <a:fillRect/>
+                    </a:stretch>
+                  </pic:blipFill>
+                  <pic:spPr>
+                    <a:xfrm>
+                      <a:off x="0" y="0"/>
+                      <a:ext cx="5731510" cy="4368165"/>
+                    </a:xfrm>
+                    <a:prstGeom prst="rect">
+                      <a:avLst/>
+                    </a:prstGeom>
+                  </pic:spPr>
+                </pic:pic>
+              </a:graphicData>
+            </a:graphic>
+          </wp:inline>
+        </w:drawing>
+      </w:r>
+    </w:p>
+    <w:p>
+      <w:pPr>
+        <w:pStyle w:val="Heading4"/>
+        <w:rPr>
+          <w:rFonts w:ascii="Times New Roman" w:hAnsi="Times New Roman" w:cs="Times New Roman"/>
+        </w:rPr>
+      </w:pPr>
+      <w:r>
+        <w:rPr>
+          <w:rFonts w:ascii="Times New Roman" w:hAnsi="Times New Roman" w:cs="Times New Roman"/>
+        </w:rPr>
+        <w:t>Uploading a Message</w:t>
+      </w:r>
+    </w:p>
+    <w:p>
+      <w:pPr>
+        <w:rPr>
+          <w:rFonts w:ascii="Times New Roman" w:hAnsi="Times New Roman" w:cs="Times New Roman"/>
+        </w:rPr>
+      </w:pPr>
+      <w:r>
+        <w:rPr>
+          <w:rFonts w:ascii="Times New Roman" w:hAnsi="Times New Roman" w:cs="Times New Roman"/>
+        </w:rPr>
+        <w:t>To upload a message, click on the highlighted text input box, type your message, and click the “Upload Message” button. You should see a message “Server: Message uploaded successfully” in the messages panel.</w:t>
+      </w:r>
+    </w:p>
+    <w:p>
+      <w:pPr>
+        <w:rPr>
+          <w:rFonts w:ascii="Times New Roman" w:hAnsi="Times New Roman" w:cs="Times New Roman"/>
+        </w:rPr>
+      </w:pPr>
+      <w:r>
+        <w:rPr>
+          <w:rFonts w:ascii="Times New Roman" w:hAnsi="Times New Roman" w:cs="Times New Roman"/>
+        </w:rPr>
+        <w:lastRenderedPageBreak/>
+        <w:drawing>
+          <wp:inline distT="0" distB="0" distL="0" distR="0" wp14:anchorId="76C4EDC0" wp14:editId="602C01C0">
+            <wp:extent cx="3991532" cy="5410955"/>
+            <wp:effectExtent l="0" t="0" r="9525" b="0"/>
+            <wp:docPr id="93151205" name="Picture 1" descr="A screenshot of a computer&#10;&#10;Description automatically generated"/>
+            <wp:cNvGraphicFramePr>
+              <a:graphicFrameLocks xmlns:a="http://schemas.openxmlformats.org/drawingml/2006/main" noChangeAspect="1"/>
+            </wp:cNvGraphicFramePr>
+            <a:graphic xmlns:a="http://schemas.openxmlformats.org/drawingml/2006/main">
+              <a:graphicData uri="http://schemas.openxmlformats.org/drawingml/2006/picture">
+                <pic:pic xmlns:pic="http://schemas.openxmlformats.org/drawingml/2006/picture">
+                  <pic:nvPicPr>
+                    <pic:cNvPr id="93151205" name="Picture 1" descr="A screenshot of a computer&#10;&#10;Description automatically generated"/>
+                    <pic:cNvPicPr/>
+                  </pic:nvPicPr>
+                  <pic:blipFill>
+                    <a:blip r:embed="rId9"/>
+                    <a:stretch>
+                      <a:fillRect/>
+                    </a:stretch>
+                  </pic:blipFill>
+                  <pic:spPr>
+                    <a:xfrm>
+                      <a:off x="0" y="0"/>
+                      <a:ext cx="3991532" cy="5410955"/>
+                    </a:xfrm>
+                    <a:prstGeom prst="rect">
+                      <a:avLst/>
+                    </a:prstGeom>
+                  </pic:spPr>
+                </pic:pic>
+              </a:graphicData>
+            </a:graphic>
+          </wp:inline>
+        </w:drawing>
       </w:r>
     </w:p>
     <w:p>

</xml_diff>

<commit_message>
Thread termination and doc updates
</commit_message>
<xml_diff>
--- a/Distributed_Computing_CA_Darragh_Elbel.docx
+++ b/Distributed_Computing_CA_Darragh_Elbel.docx
@@ -78,6 +78,7 @@
         </w:rPr>
         <w:t xml:space="preserve"> </w:t>
       </w:r>
+      <w:proofErr w:type="gramStart"/>
       <w:r>
         <w:t>29</w:t>
       </w:r>
@@ -90,6 +91,7 @@
       <w:r>
         <w:t>4</w:t>
       </w:r>
+      <w:proofErr w:type="gramEnd"/>
     </w:p>
     <w:p>
       <w:pPr>
@@ -154,7 +156,7 @@
           <w:r>
             <w:fldChar w:fldCharType="separate"/>
           </w:r>
-          <w:hyperlink w:anchor="_Toc162511655" w:history="1">
+          <w:hyperlink w:anchor="_Toc162606577" w:history="1">
             <w:r>
               <w:rPr>
                 <w:rStyle w:val="Hyperlink"/>
@@ -181,7 +183,7 @@
                 <w:noProof/>
                 <w:webHidden/>
               </w:rPr>
-              <w:instrText xml:space="preserve"> PAGEREF _Toc162511655 \h </w:instrText>
+              <w:instrText xml:space="preserve"> PAGEREF _Toc162606577 \h </w:instrText>
             </w:r>
             <w:r>
               <w:rPr>
@@ -226,7 +228,7 @@
               <w:lang w:eastAsia="en-GB"/>
             </w:rPr>
           </w:pPr>
-          <w:hyperlink w:anchor="_Toc162511656" w:history="1">
+          <w:hyperlink w:anchor="_Toc162606578" w:history="1">
             <w:r>
               <w:rPr>
                 <w:rStyle w:val="Hyperlink"/>
@@ -253,7 +255,7 @@
                 <w:noProof/>
                 <w:webHidden/>
               </w:rPr>
-              <w:instrText xml:space="preserve"> PAGEREF _Toc162511656 \h </w:instrText>
+              <w:instrText xml:space="preserve"> PAGEREF _Toc162606578 \h </w:instrText>
             </w:r>
             <w:r>
               <w:rPr>
@@ -298,13 +300,13 @@
               <w:lang w:eastAsia="en-GB"/>
             </w:rPr>
           </w:pPr>
-          <w:hyperlink w:anchor="_Toc162511657" w:history="1">
+          <w:hyperlink w:anchor="_Toc162606579" w:history="1">
             <w:r>
               <w:rPr>
                 <w:rStyle w:val="Hyperlink"/>
                 <w:noProof/>
               </w:rPr>
-              <w:t>Abstract</w:t>
+              <w:t>Introduction</w:t>
             </w:r>
             <w:r>
               <w:rPr>
@@ -325,7 +327,7 @@
                 <w:noProof/>
                 <w:webHidden/>
               </w:rPr>
-              <w:instrText xml:space="preserve"> PAGEREF _Toc162511657 \h </w:instrText>
+              <w:instrText xml:space="preserve"> PAGEREF _Toc162606579 \h </w:instrText>
             </w:r>
             <w:r>
               <w:rPr>
@@ -370,13 +372,13 @@
               <w:lang w:eastAsia="en-GB"/>
             </w:rPr>
           </w:pPr>
-          <w:hyperlink w:anchor="_Toc162511658" w:history="1">
+          <w:hyperlink w:anchor="_Toc162606580" w:history="1">
             <w:r>
               <w:rPr>
                 <w:rStyle w:val="Hyperlink"/>
                 <w:noProof/>
               </w:rPr>
-              <w:t>Introduction</w:t>
+              <w:t>Functionality</w:t>
             </w:r>
             <w:r>
               <w:rPr>
@@ -397,7 +399,7 @@
                 <w:noProof/>
                 <w:webHidden/>
               </w:rPr>
-              <w:instrText xml:space="preserve"> PAGEREF _Toc162511658 \h </w:instrText>
+              <w:instrText xml:space="preserve"> PAGEREF _Toc162606580 \h </w:instrText>
             </w:r>
             <w:r>
               <w:rPr>
@@ -417,7 +419,583 @@
                 <w:noProof/>
                 <w:webHidden/>
               </w:rPr>
-              <w:t>3</w:t>
+              <w:t>4</w:t>
+            </w:r>
+            <w:r>
+              <w:rPr>
+                <w:noProof/>
+                <w:webHidden/>
+              </w:rPr>
+              <w:fldChar w:fldCharType="end"/>
+            </w:r>
+          </w:hyperlink>
+        </w:p>
+        <w:p>
+          <w:pPr>
+            <w:pStyle w:val="TOC3"/>
+            <w:tabs>
+              <w:tab w:val="right" w:leader="dot" w:pos="9016"/>
+            </w:tabs>
+            <w:rPr>
+              <w:rFonts w:asciiTheme="minorHAnsi" w:eastAsiaTheme="minorEastAsia" w:hAnsiTheme="minorHAnsi" w:cstheme="minorBidi"/>
+              <w:noProof/>
+              <w:sz w:val="24"/>
+              <w:szCs w:val="24"/>
+              <w:lang w:eastAsia="en-GB"/>
+            </w:rPr>
+          </w:pPr>
+          <w:hyperlink w:anchor="_Toc162606581" w:history="1">
+            <w:r>
+              <w:rPr>
+                <w:rStyle w:val="Hyperlink"/>
+                <w:noProof/>
+              </w:rPr>
+              <w:t>Log-on</w:t>
+            </w:r>
+            <w:r>
+              <w:rPr>
+                <w:noProof/>
+                <w:webHidden/>
+              </w:rPr>
+              <w:tab/>
+            </w:r>
+            <w:r>
+              <w:rPr>
+                <w:noProof/>
+                <w:webHidden/>
+              </w:rPr>
+              <w:fldChar w:fldCharType="begin"/>
+            </w:r>
+            <w:r>
+              <w:rPr>
+                <w:noProof/>
+                <w:webHidden/>
+              </w:rPr>
+              <w:instrText xml:space="preserve"> PAGEREF _Toc162606581 \h </w:instrText>
+            </w:r>
+            <w:r>
+              <w:rPr>
+                <w:noProof/>
+                <w:webHidden/>
+              </w:rPr>
+            </w:r>
+            <w:r>
+              <w:rPr>
+                <w:noProof/>
+                <w:webHidden/>
+              </w:rPr>
+              <w:fldChar w:fldCharType="separate"/>
+            </w:r>
+            <w:r>
+              <w:rPr>
+                <w:noProof/>
+                <w:webHidden/>
+              </w:rPr>
+              <w:t>4</w:t>
+            </w:r>
+            <w:r>
+              <w:rPr>
+                <w:noProof/>
+                <w:webHidden/>
+              </w:rPr>
+              <w:fldChar w:fldCharType="end"/>
+            </w:r>
+          </w:hyperlink>
+        </w:p>
+        <w:p>
+          <w:pPr>
+            <w:pStyle w:val="TOC3"/>
+            <w:tabs>
+              <w:tab w:val="right" w:leader="dot" w:pos="9016"/>
+            </w:tabs>
+            <w:rPr>
+              <w:rFonts w:asciiTheme="minorHAnsi" w:eastAsiaTheme="minorEastAsia" w:hAnsiTheme="minorHAnsi" w:cstheme="minorBidi"/>
+              <w:noProof/>
+              <w:sz w:val="24"/>
+              <w:szCs w:val="24"/>
+              <w:lang w:eastAsia="en-GB"/>
+            </w:rPr>
+          </w:pPr>
+          <w:hyperlink w:anchor="_Toc162606582" w:history="1">
+            <w:r>
+              <w:rPr>
+                <w:rStyle w:val="Hyperlink"/>
+                <w:noProof/>
+              </w:rPr>
+              <w:t>Short Message Upload</w:t>
+            </w:r>
+            <w:r>
+              <w:rPr>
+                <w:noProof/>
+                <w:webHidden/>
+              </w:rPr>
+              <w:tab/>
+            </w:r>
+            <w:r>
+              <w:rPr>
+                <w:noProof/>
+                <w:webHidden/>
+              </w:rPr>
+              <w:fldChar w:fldCharType="begin"/>
+            </w:r>
+            <w:r>
+              <w:rPr>
+                <w:noProof/>
+                <w:webHidden/>
+              </w:rPr>
+              <w:instrText xml:space="preserve"> PAGEREF _Toc162606582 \h </w:instrText>
+            </w:r>
+            <w:r>
+              <w:rPr>
+                <w:noProof/>
+                <w:webHidden/>
+              </w:rPr>
+            </w:r>
+            <w:r>
+              <w:rPr>
+                <w:noProof/>
+                <w:webHidden/>
+              </w:rPr>
+              <w:fldChar w:fldCharType="separate"/>
+            </w:r>
+            <w:r>
+              <w:rPr>
+                <w:noProof/>
+                <w:webHidden/>
+              </w:rPr>
+              <w:t>6</w:t>
+            </w:r>
+            <w:r>
+              <w:rPr>
+                <w:noProof/>
+                <w:webHidden/>
+              </w:rPr>
+              <w:fldChar w:fldCharType="end"/>
+            </w:r>
+          </w:hyperlink>
+        </w:p>
+        <w:p>
+          <w:pPr>
+            <w:pStyle w:val="TOC3"/>
+            <w:tabs>
+              <w:tab w:val="right" w:leader="dot" w:pos="9016"/>
+            </w:tabs>
+            <w:rPr>
+              <w:rFonts w:asciiTheme="minorHAnsi" w:eastAsiaTheme="minorEastAsia" w:hAnsiTheme="minorHAnsi" w:cstheme="minorBidi"/>
+              <w:noProof/>
+              <w:sz w:val="24"/>
+              <w:szCs w:val="24"/>
+              <w:lang w:eastAsia="en-GB"/>
+            </w:rPr>
+          </w:pPr>
+          <w:hyperlink w:anchor="_Toc162606583" w:history="1">
+            <w:r>
+              <w:rPr>
+                <w:rStyle w:val="Hyperlink"/>
+                <w:noProof/>
+              </w:rPr>
+              <w:t>All Message Download</w:t>
+            </w:r>
+            <w:r>
+              <w:rPr>
+                <w:noProof/>
+                <w:webHidden/>
+              </w:rPr>
+              <w:tab/>
+            </w:r>
+            <w:r>
+              <w:rPr>
+                <w:noProof/>
+                <w:webHidden/>
+              </w:rPr>
+              <w:fldChar w:fldCharType="begin"/>
+            </w:r>
+            <w:r>
+              <w:rPr>
+                <w:noProof/>
+                <w:webHidden/>
+              </w:rPr>
+              <w:instrText xml:space="preserve"> PAGEREF _Toc162606583 \h </w:instrText>
+            </w:r>
+            <w:r>
+              <w:rPr>
+                <w:noProof/>
+                <w:webHidden/>
+              </w:rPr>
+            </w:r>
+            <w:r>
+              <w:rPr>
+                <w:noProof/>
+                <w:webHidden/>
+              </w:rPr>
+              <w:fldChar w:fldCharType="separate"/>
+            </w:r>
+            <w:r>
+              <w:rPr>
+                <w:noProof/>
+                <w:webHidden/>
+              </w:rPr>
+              <w:t>7</w:t>
+            </w:r>
+            <w:r>
+              <w:rPr>
+                <w:noProof/>
+                <w:webHidden/>
+              </w:rPr>
+              <w:fldChar w:fldCharType="end"/>
+            </w:r>
+          </w:hyperlink>
+        </w:p>
+        <w:p>
+          <w:pPr>
+            <w:pStyle w:val="TOC3"/>
+            <w:tabs>
+              <w:tab w:val="right" w:leader="dot" w:pos="9016"/>
+            </w:tabs>
+            <w:rPr>
+              <w:rFonts w:asciiTheme="minorHAnsi" w:eastAsiaTheme="minorEastAsia" w:hAnsiTheme="minorHAnsi" w:cstheme="minorBidi"/>
+              <w:noProof/>
+              <w:sz w:val="24"/>
+              <w:szCs w:val="24"/>
+              <w:lang w:eastAsia="en-GB"/>
+            </w:rPr>
+          </w:pPr>
+          <w:hyperlink w:anchor="_Toc162606584" w:history="1">
+            <w:r>
+              <w:rPr>
+                <w:rStyle w:val="Hyperlink"/>
+                <w:noProof/>
+              </w:rPr>
+              <w:t>Specific Message Download</w:t>
+            </w:r>
+            <w:r>
+              <w:rPr>
+                <w:noProof/>
+                <w:webHidden/>
+              </w:rPr>
+              <w:tab/>
+            </w:r>
+            <w:r>
+              <w:rPr>
+                <w:noProof/>
+                <w:webHidden/>
+              </w:rPr>
+              <w:fldChar w:fldCharType="begin"/>
+            </w:r>
+            <w:r>
+              <w:rPr>
+                <w:noProof/>
+                <w:webHidden/>
+              </w:rPr>
+              <w:instrText xml:space="preserve"> PAGEREF _Toc162606584 \h </w:instrText>
+            </w:r>
+            <w:r>
+              <w:rPr>
+                <w:noProof/>
+                <w:webHidden/>
+              </w:rPr>
+            </w:r>
+            <w:r>
+              <w:rPr>
+                <w:noProof/>
+                <w:webHidden/>
+              </w:rPr>
+              <w:fldChar w:fldCharType="separate"/>
+            </w:r>
+            <w:r>
+              <w:rPr>
+                <w:noProof/>
+                <w:webHidden/>
+              </w:rPr>
+              <w:t>8</w:t>
+            </w:r>
+            <w:r>
+              <w:rPr>
+                <w:noProof/>
+                <w:webHidden/>
+              </w:rPr>
+              <w:fldChar w:fldCharType="end"/>
+            </w:r>
+          </w:hyperlink>
+        </w:p>
+        <w:p>
+          <w:pPr>
+            <w:pStyle w:val="TOC3"/>
+            <w:tabs>
+              <w:tab w:val="right" w:leader="dot" w:pos="9016"/>
+            </w:tabs>
+            <w:rPr>
+              <w:rFonts w:asciiTheme="minorHAnsi" w:eastAsiaTheme="minorEastAsia" w:hAnsiTheme="minorHAnsi" w:cstheme="minorBidi"/>
+              <w:noProof/>
+              <w:sz w:val="24"/>
+              <w:szCs w:val="24"/>
+              <w:lang w:eastAsia="en-GB"/>
+            </w:rPr>
+          </w:pPr>
+          <w:hyperlink w:anchor="_Toc162606585" w:history="1">
+            <w:r>
+              <w:rPr>
+                <w:rStyle w:val="Hyperlink"/>
+                <w:noProof/>
+              </w:rPr>
+              <w:t>Log-off</w:t>
+            </w:r>
+            <w:r>
+              <w:rPr>
+                <w:noProof/>
+                <w:webHidden/>
+              </w:rPr>
+              <w:tab/>
+            </w:r>
+            <w:r>
+              <w:rPr>
+                <w:noProof/>
+                <w:webHidden/>
+              </w:rPr>
+              <w:fldChar w:fldCharType="begin"/>
+            </w:r>
+            <w:r>
+              <w:rPr>
+                <w:noProof/>
+                <w:webHidden/>
+              </w:rPr>
+              <w:instrText xml:space="preserve"> PAGEREF _Toc162606585 \h </w:instrText>
+            </w:r>
+            <w:r>
+              <w:rPr>
+                <w:noProof/>
+                <w:webHidden/>
+              </w:rPr>
+            </w:r>
+            <w:r>
+              <w:rPr>
+                <w:noProof/>
+                <w:webHidden/>
+              </w:rPr>
+              <w:fldChar w:fldCharType="separate"/>
+            </w:r>
+            <w:r>
+              <w:rPr>
+                <w:noProof/>
+                <w:webHidden/>
+              </w:rPr>
+              <w:t>8</w:t>
+            </w:r>
+            <w:r>
+              <w:rPr>
+                <w:noProof/>
+                <w:webHidden/>
+              </w:rPr>
+              <w:fldChar w:fldCharType="end"/>
+            </w:r>
+          </w:hyperlink>
+        </w:p>
+        <w:p>
+          <w:pPr>
+            <w:pStyle w:val="TOC3"/>
+            <w:tabs>
+              <w:tab w:val="right" w:leader="dot" w:pos="9016"/>
+            </w:tabs>
+            <w:rPr>
+              <w:rFonts w:asciiTheme="minorHAnsi" w:eastAsiaTheme="minorEastAsia" w:hAnsiTheme="minorHAnsi" w:cstheme="minorBidi"/>
+              <w:noProof/>
+              <w:sz w:val="24"/>
+              <w:szCs w:val="24"/>
+              <w:lang w:eastAsia="en-GB"/>
+            </w:rPr>
+          </w:pPr>
+          <w:hyperlink w:anchor="_Toc162606586" w:history="1">
+            <w:r>
+              <w:rPr>
+                <w:rStyle w:val="Hyperlink"/>
+                <w:noProof/>
+              </w:rPr>
+              <w:t>Protocol-Wide Error Handling</w:t>
+            </w:r>
+            <w:r>
+              <w:rPr>
+                <w:noProof/>
+                <w:webHidden/>
+              </w:rPr>
+              <w:tab/>
+            </w:r>
+            <w:r>
+              <w:rPr>
+                <w:noProof/>
+                <w:webHidden/>
+              </w:rPr>
+              <w:fldChar w:fldCharType="begin"/>
+            </w:r>
+            <w:r>
+              <w:rPr>
+                <w:noProof/>
+                <w:webHidden/>
+              </w:rPr>
+              <w:instrText xml:space="preserve"> PAGEREF _Toc162606586 \h </w:instrText>
+            </w:r>
+            <w:r>
+              <w:rPr>
+                <w:noProof/>
+                <w:webHidden/>
+              </w:rPr>
+            </w:r>
+            <w:r>
+              <w:rPr>
+                <w:noProof/>
+                <w:webHidden/>
+              </w:rPr>
+              <w:fldChar w:fldCharType="separate"/>
+            </w:r>
+            <w:r>
+              <w:rPr>
+                <w:noProof/>
+                <w:webHidden/>
+              </w:rPr>
+              <w:t>8</w:t>
+            </w:r>
+            <w:r>
+              <w:rPr>
+                <w:noProof/>
+                <w:webHidden/>
+              </w:rPr>
+              <w:fldChar w:fldCharType="end"/>
+            </w:r>
+          </w:hyperlink>
+        </w:p>
+        <w:p>
+          <w:pPr>
+            <w:pStyle w:val="TOC3"/>
+            <w:tabs>
+              <w:tab w:val="right" w:leader="dot" w:pos="9016"/>
+            </w:tabs>
+            <w:rPr>
+              <w:rFonts w:asciiTheme="minorHAnsi" w:eastAsiaTheme="minorEastAsia" w:hAnsiTheme="minorHAnsi" w:cstheme="minorBidi"/>
+              <w:noProof/>
+              <w:sz w:val="24"/>
+              <w:szCs w:val="24"/>
+              <w:lang w:eastAsia="en-GB"/>
+            </w:rPr>
+          </w:pPr>
+          <w:hyperlink w:anchor="_Toc162606587" w:history="1">
+            <w:r>
+              <w:rPr>
+                <w:rStyle w:val="Hyperlink"/>
+                <w:noProof/>
+              </w:rPr>
+              <w:t>Secure Communications</w:t>
+            </w:r>
+            <w:r>
+              <w:rPr>
+                <w:noProof/>
+                <w:webHidden/>
+              </w:rPr>
+              <w:tab/>
+            </w:r>
+            <w:r>
+              <w:rPr>
+                <w:noProof/>
+                <w:webHidden/>
+              </w:rPr>
+              <w:fldChar w:fldCharType="begin"/>
+            </w:r>
+            <w:r>
+              <w:rPr>
+                <w:noProof/>
+                <w:webHidden/>
+              </w:rPr>
+              <w:instrText xml:space="preserve"> PAGEREF _Toc162606587 \h </w:instrText>
+            </w:r>
+            <w:r>
+              <w:rPr>
+                <w:noProof/>
+                <w:webHidden/>
+              </w:rPr>
+            </w:r>
+            <w:r>
+              <w:rPr>
+                <w:noProof/>
+                <w:webHidden/>
+              </w:rPr>
+              <w:fldChar w:fldCharType="separate"/>
+            </w:r>
+            <w:r>
+              <w:rPr>
+                <w:noProof/>
+                <w:webHidden/>
+              </w:rPr>
+              <w:t>8</w:t>
+            </w:r>
+            <w:r>
+              <w:rPr>
+                <w:noProof/>
+                <w:webHidden/>
+              </w:rPr>
+              <w:fldChar w:fldCharType="end"/>
+            </w:r>
+          </w:hyperlink>
+        </w:p>
+        <w:p>
+          <w:pPr>
+            <w:pStyle w:val="TOC1"/>
+            <w:tabs>
+              <w:tab w:val="right" w:leader="dot" w:pos="9016"/>
+            </w:tabs>
+            <w:rPr>
+              <w:rFonts w:asciiTheme="minorHAnsi" w:eastAsiaTheme="minorEastAsia" w:hAnsiTheme="minorHAnsi" w:cstheme="minorBidi"/>
+              <w:noProof/>
+              <w:sz w:val="24"/>
+              <w:szCs w:val="24"/>
+              <w:lang w:eastAsia="en-GB"/>
+            </w:rPr>
+          </w:pPr>
+          <w:hyperlink w:anchor="_Toc162606588" w:history="1">
+            <w:r>
+              <w:rPr>
+                <w:rStyle w:val="Hyperlink"/>
+                <w:noProof/>
+              </w:rPr>
+              <w:t>Application Design and Implementation</w:t>
+            </w:r>
+            <w:r>
+              <w:rPr>
+                <w:noProof/>
+                <w:webHidden/>
+              </w:rPr>
+              <w:tab/>
+            </w:r>
+            <w:r>
+              <w:rPr>
+                <w:noProof/>
+                <w:webHidden/>
+              </w:rPr>
+              <w:fldChar w:fldCharType="begin"/>
+            </w:r>
+            <w:r>
+              <w:rPr>
+                <w:noProof/>
+                <w:webHidden/>
+              </w:rPr>
+              <w:instrText xml:space="preserve"> PAGEREF _Toc162606588 \h </w:instrText>
+            </w:r>
+            <w:r>
+              <w:rPr>
+                <w:noProof/>
+                <w:webHidden/>
+              </w:rPr>
+            </w:r>
+            <w:r>
+              <w:rPr>
+                <w:noProof/>
+                <w:webHidden/>
+              </w:rPr>
+              <w:fldChar w:fldCharType="separate"/>
+            </w:r>
+            <w:r>
+              <w:rPr>
+                <w:noProof/>
+                <w:webHidden/>
+              </w:rPr>
+              <w:t>9</w:t>
             </w:r>
             <w:r>
               <w:rPr>
@@ -442,13 +1020,13 @@
               <w:lang w:eastAsia="en-GB"/>
             </w:rPr>
           </w:pPr>
-          <w:hyperlink w:anchor="_Toc162511659" w:history="1">
+          <w:hyperlink w:anchor="_Toc162606589" w:history="1">
             <w:r>
               <w:rPr>
                 <w:rStyle w:val="Hyperlink"/>
                 <w:noProof/>
               </w:rPr>
-              <w:t>Functionality</w:t>
+              <w:t>Design</w:t>
             </w:r>
             <w:r>
               <w:rPr>
@@ -469,7 +1047,7 @@
                 <w:noProof/>
                 <w:webHidden/>
               </w:rPr>
-              <w:instrText xml:space="preserve"> PAGEREF _Toc162511659 \h </w:instrText>
+              <w:instrText xml:space="preserve"> PAGEREF _Toc162606589 \h </w:instrText>
             </w:r>
             <w:r>
               <w:rPr>
@@ -489,7 +1067,7 @@
                 <w:noProof/>
                 <w:webHidden/>
               </w:rPr>
-              <w:t>3</w:t>
+              <w:t>9</w:t>
             </w:r>
             <w:r>
               <w:rPr>
@@ -514,13 +1092,13 @@
               <w:lang w:eastAsia="en-GB"/>
             </w:rPr>
           </w:pPr>
-          <w:hyperlink w:anchor="_Toc162511660" w:history="1">
+          <w:hyperlink w:anchor="_Toc162606590" w:history="1">
             <w:r>
               <w:rPr>
                 <w:rStyle w:val="Hyperlink"/>
                 <w:noProof/>
               </w:rPr>
-              <w:t>Log-on</w:t>
+              <w:t>Objectives and Overview</w:t>
             </w:r>
             <w:r>
               <w:rPr>
@@ -541,7 +1119,7 @@
                 <w:noProof/>
                 <w:webHidden/>
               </w:rPr>
-              <w:instrText xml:space="preserve"> PAGEREF _Toc162511660 \h </w:instrText>
+              <w:instrText xml:space="preserve"> PAGEREF _Toc162606590 \h </w:instrText>
             </w:r>
             <w:r>
               <w:rPr>
@@ -561,7 +1139,7 @@
                 <w:noProof/>
                 <w:webHidden/>
               </w:rPr>
-              <w:t>4</w:t>
+              <w:t>9</w:t>
             </w:r>
             <w:r>
               <w:rPr>
@@ -586,13 +1164,13 @@
               <w:lang w:eastAsia="en-GB"/>
             </w:rPr>
           </w:pPr>
-          <w:hyperlink w:anchor="_Toc162511661" w:history="1">
+          <w:hyperlink w:anchor="_Toc162606591" w:history="1">
             <w:r>
               <w:rPr>
                 <w:rStyle w:val="Hyperlink"/>
                 <w:noProof/>
               </w:rPr>
-              <w:t>Short Message Upload</w:t>
+              <w:t>System Design</w:t>
             </w:r>
             <w:r>
               <w:rPr>
@@ -613,7 +1191,7 @@
                 <w:noProof/>
                 <w:webHidden/>
               </w:rPr>
-              <w:instrText xml:space="preserve"> PAGEREF _Toc162511661 \h </w:instrText>
+              <w:instrText xml:space="preserve"> PAGEREF _Toc162606591 \h </w:instrText>
             </w:r>
             <w:r>
               <w:rPr>
@@ -633,7 +1211,7 @@
                 <w:noProof/>
                 <w:webHidden/>
               </w:rPr>
-              <w:t>5</w:t>
+              <w:t>9</w:t>
             </w:r>
             <w:r>
               <w:rPr>
@@ -658,13 +1236,13 @@
               <w:lang w:eastAsia="en-GB"/>
             </w:rPr>
           </w:pPr>
-          <w:hyperlink w:anchor="_Toc162511662" w:history="1">
+          <w:hyperlink w:anchor="_Toc162606592" w:history="1">
             <w:r>
               <w:rPr>
                 <w:rStyle w:val="Hyperlink"/>
                 <w:noProof/>
               </w:rPr>
-              <w:t>All Message Download</w:t>
+              <w:t>Server-side Design</w:t>
             </w:r>
             <w:r>
               <w:rPr>
@@ -685,7 +1263,7 @@
                 <w:noProof/>
                 <w:webHidden/>
               </w:rPr>
-              <w:instrText xml:space="preserve"> PAGEREF _Toc162511662 \h </w:instrText>
+              <w:instrText xml:space="preserve"> PAGEREF _Toc162606592 \h </w:instrText>
             </w:r>
             <w:r>
               <w:rPr>
@@ -705,7 +1283,7 @@
                 <w:noProof/>
                 <w:webHidden/>
               </w:rPr>
-              <w:t>6</w:t>
+              <w:t>10</w:t>
             </w:r>
             <w:r>
               <w:rPr>
@@ -730,13 +1308,13 @@
               <w:lang w:eastAsia="en-GB"/>
             </w:rPr>
           </w:pPr>
-          <w:hyperlink w:anchor="_Toc162511663" w:history="1">
+          <w:hyperlink w:anchor="_Toc162606593" w:history="1">
             <w:r>
               <w:rPr>
                 <w:rStyle w:val="Hyperlink"/>
                 <w:noProof/>
               </w:rPr>
-              <w:t>Specific Message Download</w:t>
+              <w:t>Client-side Design</w:t>
             </w:r>
             <w:r>
               <w:rPr>
@@ -757,7 +1335,7 @@
                 <w:noProof/>
                 <w:webHidden/>
               </w:rPr>
-              <w:instrText xml:space="preserve"> PAGEREF _Toc162511663 \h </w:instrText>
+              <w:instrText xml:space="preserve"> PAGEREF _Toc162606593 \h </w:instrText>
             </w:r>
             <w:r>
               <w:rPr>
@@ -777,7 +1355,79 @@
                 <w:noProof/>
                 <w:webHidden/>
               </w:rPr>
-              <w:t>7</w:t>
+              <w:t>12</w:t>
+            </w:r>
+            <w:r>
+              <w:rPr>
+                <w:noProof/>
+                <w:webHidden/>
+              </w:rPr>
+              <w:fldChar w:fldCharType="end"/>
+            </w:r>
+          </w:hyperlink>
+        </w:p>
+        <w:p>
+          <w:pPr>
+            <w:pStyle w:val="TOC1"/>
+            <w:tabs>
+              <w:tab w:val="right" w:leader="dot" w:pos="9016"/>
+            </w:tabs>
+            <w:rPr>
+              <w:rFonts w:asciiTheme="minorHAnsi" w:eastAsiaTheme="minorEastAsia" w:hAnsiTheme="minorHAnsi" w:cstheme="minorBidi"/>
+              <w:noProof/>
+              <w:sz w:val="24"/>
+              <w:szCs w:val="24"/>
+              <w:lang w:eastAsia="en-GB"/>
+            </w:rPr>
+          </w:pPr>
+          <w:hyperlink w:anchor="_Toc162606594" w:history="1">
+            <w:r>
+              <w:rPr>
+                <w:rStyle w:val="Hyperlink"/>
+                <w:noProof/>
+              </w:rPr>
+              <w:t>Implementation</w:t>
+            </w:r>
+            <w:r>
+              <w:rPr>
+                <w:noProof/>
+                <w:webHidden/>
+              </w:rPr>
+              <w:tab/>
+            </w:r>
+            <w:r>
+              <w:rPr>
+                <w:noProof/>
+                <w:webHidden/>
+              </w:rPr>
+              <w:fldChar w:fldCharType="begin"/>
+            </w:r>
+            <w:r>
+              <w:rPr>
+                <w:noProof/>
+                <w:webHidden/>
+              </w:rPr>
+              <w:instrText xml:space="preserve"> PAGEREF _Toc162606594 \h </w:instrText>
+            </w:r>
+            <w:r>
+              <w:rPr>
+                <w:noProof/>
+                <w:webHidden/>
+              </w:rPr>
+            </w:r>
+            <w:r>
+              <w:rPr>
+                <w:noProof/>
+                <w:webHidden/>
+              </w:rPr>
+              <w:fldChar w:fldCharType="separate"/>
+            </w:r>
+            <w:r>
+              <w:rPr>
+                <w:noProof/>
+                <w:webHidden/>
+              </w:rPr>
+              <w:t>13</w:t>
             </w:r>
             <w:r>
               <w:rPr>
@@ -802,13 +1452,13 @@
               <w:lang w:eastAsia="en-GB"/>
             </w:rPr>
           </w:pPr>
-          <w:hyperlink w:anchor="_Toc162511664" w:history="1">
+          <w:hyperlink w:anchor="_Toc162606595" w:history="1">
             <w:r>
               <w:rPr>
                 <w:rStyle w:val="Hyperlink"/>
                 <w:noProof/>
               </w:rPr>
-              <w:t>Log-off</w:t>
+              <w:t>Server Side Implementation</w:t>
             </w:r>
             <w:r>
               <w:rPr>
@@ -829,7 +1479,7 @@
                 <w:noProof/>
                 <w:webHidden/>
               </w:rPr>
-              <w:instrText xml:space="preserve"> PAGEREF _Toc162511664 \h </w:instrText>
+              <w:instrText xml:space="preserve"> PAGEREF _Toc162606595 \h </w:instrText>
             </w:r>
             <w:r>
               <w:rPr>
@@ -849,7 +1499,7 @@
                 <w:noProof/>
                 <w:webHidden/>
               </w:rPr>
-              <w:t>7</w:t>
+              <w:t>13</w:t>
             </w:r>
             <w:r>
               <w:rPr>
@@ -874,13 +1524,13 @@
               <w:lang w:eastAsia="en-GB"/>
             </w:rPr>
           </w:pPr>
-          <w:hyperlink w:anchor="_Toc162511665" w:history="1">
+          <w:hyperlink w:anchor="_Toc162606596" w:history="1">
             <w:r>
               <w:rPr>
                 <w:rStyle w:val="Hyperlink"/>
                 <w:noProof/>
               </w:rPr>
-              <w:t>Protocol-Wide Error Handling</w:t>
+              <w:t>Client Side Implementation</w:t>
             </w:r>
             <w:r>
               <w:rPr>
@@ -901,7 +1551,7 @@
                 <w:noProof/>
                 <w:webHidden/>
               </w:rPr>
-              <w:instrText xml:space="preserve"> PAGEREF _Toc162511665 \h </w:instrText>
+              <w:instrText xml:space="preserve"> PAGEREF _Toc162606596 \h </w:instrText>
             </w:r>
             <w:r>
               <w:rPr>
@@ -921,7 +1571,7 @@
                 <w:noProof/>
                 <w:webHidden/>
               </w:rPr>
-              <w:t>7</w:t>
+              <w:t>15</w:t>
             </w:r>
             <w:r>
               <w:rPr>
@@ -946,13 +1596,13 @@
               <w:lang w:eastAsia="en-GB"/>
             </w:rPr>
           </w:pPr>
-          <w:hyperlink w:anchor="_Toc162511666" w:history="1">
+          <w:hyperlink w:anchor="_Toc162606597" w:history="1">
             <w:r>
               <w:rPr>
                 <w:rStyle w:val="Hyperlink"/>
                 <w:noProof/>
               </w:rPr>
-              <w:t>Secure Communications</w:t>
+              <w:t>SSL Demonstration</w:t>
             </w:r>
             <w:r>
               <w:rPr>
@@ -973,7 +1623,7 @@
                 <w:noProof/>
                 <w:webHidden/>
               </w:rPr>
-              <w:instrText xml:space="preserve"> PAGEREF _Toc162511666 \h </w:instrText>
+              <w:instrText xml:space="preserve"> PAGEREF _Toc162606597 \h </w:instrText>
             </w:r>
             <w:r>
               <w:rPr>
@@ -993,7 +1643,79 @@
                 <w:noProof/>
                 <w:webHidden/>
               </w:rPr>
-              <w:t>7</w:t>
+              <w:t>17</w:t>
+            </w:r>
+            <w:r>
+              <w:rPr>
+                <w:noProof/>
+                <w:webHidden/>
+              </w:rPr>
+              <w:fldChar w:fldCharType="end"/>
+            </w:r>
+          </w:hyperlink>
+        </w:p>
+        <w:p>
+          <w:pPr>
+            <w:pStyle w:val="TOC3"/>
+            <w:tabs>
+              <w:tab w:val="right" w:leader="dot" w:pos="9016"/>
+            </w:tabs>
+            <w:rPr>
+              <w:rFonts w:asciiTheme="minorHAnsi" w:eastAsiaTheme="minorEastAsia" w:hAnsiTheme="minorHAnsi" w:cstheme="minorBidi"/>
+              <w:noProof/>
+              <w:sz w:val="24"/>
+              <w:szCs w:val="24"/>
+              <w:lang w:eastAsia="en-GB"/>
+            </w:rPr>
+          </w:pPr>
+          <w:hyperlink w:anchor="_Toc162606598" w:history="1">
+            <w:r>
+              <w:rPr>
+                <w:rStyle w:val="Hyperlink"/>
+                <w:noProof/>
+              </w:rPr>
+              <w:t>User Manual</w:t>
+            </w:r>
+            <w:r>
+              <w:rPr>
+                <w:noProof/>
+                <w:webHidden/>
+              </w:rPr>
+              <w:tab/>
+            </w:r>
+            <w:r>
+              <w:rPr>
+                <w:noProof/>
+                <w:webHidden/>
+              </w:rPr>
+              <w:fldChar w:fldCharType="begin"/>
+            </w:r>
+            <w:r>
+              <w:rPr>
+                <w:noProof/>
+                <w:webHidden/>
+              </w:rPr>
+              <w:instrText xml:space="preserve"> PAGEREF _Toc162606598 \h </w:instrText>
+            </w:r>
+            <w:r>
+              <w:rPr>
+                <w:noProof/>
+                <w:webHidden/>
+              </w:rPr>
+            </w:r>
+            <w:r>
+              <w:rPr>
+                <w:noProof/>
+                <w:webHidden/>
+              </w:rPr>
+              <w:fldChar w:fldCharType="separate"/>
+            </w:r>
+            <w:r>
+              <w:rPr>
+                <w:noProof/>
+                <w:webHidden/>
+              </w:rPr>
+              <w:t>18</w:t>
             </w:r>
             <w:r>
               <w:rPr>
@@ -1018,13 +1740,13 @@
               <w:lang w:eastAsia="en-GB"/>
             </w:rPr>
           </w:pPr>
-          <w:hyperlink w:anchor="_Toc162511667" w:history="1">
+          <w:hyperlink w:anchor="_Toc162606599" w:history="1">
             <w:r>
               <w:rPr>
                 <w:rStyle w:val="Hyperlink"/>
                 <w:noProof/>
               </w:rPr>
-              <w:t>Application Design and Implementation</w:t>
+              <w:t>Conclusions</w:t>
             </w:r>
             <w:r>
               <w:rPr>
@@ -1045,7 +1767,7 @@
                 <w:noProof/>
                 <w:webHidden/>
               </w:rPr>
-              <w:instrText xml:space="preserve"> PAGEREF _Toc162511667 \h </w:instrText>
+              <w:instrText xml:space="preserve"> PAGEREF _Toc162606599 \h </w:instrText>
             </w:r>
             <w:r>
               <w:rPr>
@@ -1065,655 +1787,7 @@
                 <w:noProof/>
                 <w:webHidden/>
               </w:rPr>
-              <w:t>8</w:t>
-            </w:r>
-            <w:r>
-              <w:rPr>
-                <w:noProof/>
-                <w:webHidden/>
-              </w:rPr>
-              <w:fldChar w:fldCharType="end"/>
-            </w:r>
-          </w:hyperlink>
-        </w:p>
-        <w:p>
-          <w:pPr>
-            <w:pStyle w:val="TOC2"/>
-            <w:tabs>
-              <w:tab w:val="right" w:leader="dot" w:pos="9016"/>
-            </w:tabs>
-            <w:rPr>
-              <w:rFonts w:asciiTheme="minorHAnsi" w:eastAsiaTheme="minorEastAsia" w:hAnsiTheme="minorHAnsi" w:cstheme="minorBidi"/>
-              <w:noProof/>
-              <w:sz w:val="24"/>
-              <w:szCs w:val="24"/>
-              <w:lang w:eastAsia="en-GB"/>
-            </w:rPr>
-          </w:pPr>
-          <w:hyperlink w:anchor="_Toc162511668" w:history="1">
-            <w:r>
-              <w:rPr>
-                <w:rStyle w:val="Hyperlink"/>
-                <w:noProof/>
-              </w:rPr>
-              <w:t>Design</w:t>
-            </w:r>
-            <w:r>
-              <w:rPr>
-                <w:noProof/>
-                <w:webHidden/>
-              </w:rPr>
-              <w:tab/>
-            </w:r>
-            <w:r>
-              <w:rPr>
-                <w:noProof/>
-                <w:webHidden/>
-              </w:rPr>
-              <w:fldChar w:fldCharType="begin"/>
-            </w:r>
-            <w:r>
-              <w:rPr>
-                <w:noProof/>
-                <w:webHidden/>
-              </w:rPr>
-              <w:instrText xml:space="preserve"> PAGEREF _Toc162511668 \h </w:instrText>
-            </w:r>
-            <w:r>
-              <w:rPr>
-                <w:noProof/>
-                <w:webHidden/>
-              </w:rPr>
-            </w:r>
-            <w:r>
-              <w:rPr>
-                <w:noProof/>
-                <w:webHidden/>
-              </w:rPr>
-              <w:fldChar w:fldCharType="separate"/>
-            </w:r>
-            <w:r>
-              <w:rPr>
-                <w:noProof/>
-                <w:webHidden/>
-              </w:rPr>
-              <w:t>8</w:t>
-            </w:r>
-            <w:r>
-              <w:rPr>
-                <w:noProof/>
-                <w:webHidden/>
-              </w:rPr>
-              <w:fldChar w:fldCharType="end"/>
-            </w:r>
-          </w:hyperlink>
-        </w:p>
-        <w:p>
-          <w:pPr>
-            <w:pStyle w:val="TOC3"/>
-            <w:tabs>
-              <w:tab w:val="right" w:leader="dot" w:pos="9016"/>
-            </w:tabs>
-            <w:rPr>
-              <w:rFonts w:asciiTheme="minorHAnsi" w:eastAsiaTheme="minorEastAsia" w:hAnsiTheme="minorHAnsi" w:cstheme="minorBidi"/>
-              <w:noProof/>
-              <w:sz w:val="24"/>
-              <w:szCs w:val="24"/>
-              <w:lang w:eastAsia="en-GB"/>
-            </w:rPr>
-          </w:pPr>
-          <w:hyperlink w:anchor="_Toc162511669" w:history="1">
-            <w:r>
-              <w:rPr>
-                <w:rStyle w:val="Hyperlink"/>
-                <w:noProof/>
-              </w:rPr>
-              <w:t>Objectives and Overview</w:t>
-            </w:r>
-            <w:r>
-              <w:rPr>
-                <w:noProof/>
-                <w:webHidden/>
-              </w:rPr>
-              <w:tab/>
-            </w:r>
-            <w:r>
-              <w:rPr>
-                <w:noProof/>
-                <w:webHidden/>
-              </w:rPr>
-              <w:fldChar w:fldCharType="begin"/>
-            </w:r>
-            <w:r>
-              <w:rPr>
-                <w:noProof/>
-                <w:webHidden/>
-              </w:rPr>
-              <w:instrText xml:space="preserve"> PAGEREF _Toc162511669 \h </w:instrText>
-            </w:r>
-            <w:r>
-              <w:rPr>
-                <w:noProof/>
-                <w:webHidden/>
-              </w:rPr>
-            </w:r>
-            <w:r>
-              <w:rPr>
-                <w:noProof/>
-                <w:webHidden/>
-              </w:rPr>
-              <w:fldChar w:fldCharType="separate"/>
-            </w:r>
-            <w:r>
-              <w:rPr>
-                <w:noProof/>
-                <w:webHidden/>
-              </w:rPr>
-              <w:t>8</w:t>
-            </w:r>
-            <w:r>
-              <w:rPr>
-                <w:noProof/>
-                <w:webHidden/>
-              </w:rPr>
-              <w:fldChar w:fldCharType="end"/>
-            </w:r>
-          </w:hyperlink>
-        </w:p>
-        <w:p>
-          <w:pPr>
-            <w:pStyle w:val="TOC3"/>
-            <w:tabs>
-              <w:tab w:val="right" w:leader="dot" w:pos="9016"/>
-            </w:tabs>
-            <w:rPr>
-              <w:rFonts w:asciiTheme="minorHAnsi" w:eastAsiaTheme="minorEastAsia" w:hAnsiTheme="minorHAnsi" w:cstheme="minorBidi"/>
-              <w:noProof/>
-              <w:sz w:val="24"/>
-              <w:szCs w:val="24"/>
-              <w:lang w:eastAsia="en-GB"/>
-            </w:rPr>
-          </w:pPr>
-          <w:hyperlink w:anchor="_Toc162511670" w:history="1">
-            <w:r>
-              <w:rPr>
-                <w:rStyle w:val="Hyperlink"/>
-                <w:noProof/>
-              </w:rPr>
-              <w:t>Design Philosophy</w:t>
-            </w:r>
-            <w:r>
-              <w:rPr>
-                <w:noProof/>
-                <w:webHidden/>
-              </w:rPr>
-              <w:tab/>
-            </w:r>
-            <w:r>
-              <w:rPr>
-                <w:noProof/>
-                <w:webHidden/>
-              </w:rPr>
-              <w:fldChar w:fldCharType="begin"/>
-            </w:r>
-            <w:r>
-              <w:rPr>
-                <w:noProof/>
-                <w:webHidden/>
-              </w:rPr>
-              <w:instrText xml:space="preserve"> PAGEREF _Toc162511670 \h </w:instrText>
-            </w:r>
-            <w:r>
-              <w:rPr>
-                <w:noProof/>
-                <w:webHidden/>
-              </w:rPr>
-            </w:r>
-            <w:r>
-              <w:rPr>
-                <w:noProof/>
-                <w:webHidden/>
-              </w:rPr>
-              <w:fldChar w:fldCharType="separate"/>
-            </w:r>
-            <w:r>
-              <w:rPr>
-                <w:noProof/>
-                <w:webHidden/>
-              </w:rPr>
-              <w:t>8</w:t>
-            </w:r>
-            <w:r>
-              <w:rPr>
-                <w:noProof/>
-                <w:webHidden/>
-              </w:rPr>
-              <w:fldChar w:fldCharType="end"/>
-            </w:r>
-          </w:hyperlink>
-        </w:p>
-        <w:p>
-          <w:pPr>
-            <w:pStyle w:val="TOC3"/>
-            <w:tabs>
-              <w:tab w:val="right" w:leader="dot" w:pos="9016"/>
-            </w:tabs>
-            <w:rPr>
-              <w:rFonts w:asciiTheme="minorHAnsi" w:eastAsiaTheme="minorEastAsia" w:hAnsiTheme="minorHAnsi" w:cstheme="minorBidi"/>
-              <w:noProof/>
-              <w:sz w:val="24"/>
-              <w:szCs w:val="24"/>
-              <w:lang w:eastAsia="en-GB"/>
-            </w:rPr>
-          </w:pPr>
-          <w:hyperlink w:anchor="_Toc162511671" w:history="1">
-            <w:r>
-              <w:rPr>
-                <w:rStyle w:val="Hyperlink"/>
-                <w:noProof/>
-              </w:rPr>
-              <w:t>Server-side Design</w:t>
-            </w:r>
-            <w:r>
-              <w:rPr>
-                <w:noProof/>
-                <w:webHidden/>
-              </w:rPr>
-              <w:tab/>
-            </w:r>
-            <w:r>
-              <w:rPr>
-                <w:noProof/>
-                <w:webHidden/>
-              </w:rPr>
-              <w:fldChar w:fldCharType="begin"/>
-            </w:r>
-            <w:r>
-              <w:rPr>
-                <w:noProof/>
-                <w:webHidden/>
-              </w:rPr>
-              <w:instrText xml:space="preserve"> PAGEREF _Toc162511671 \h </w:instrText>
-            </w:r>
-            <w:r>
-              <w:rPr>
-                <w:noProof/>
-                <w:webHidden/>
-              </w:rPr>
-            </w:r>
-            <w:r>
-              <w:rPr>
-                <w:noProof/>
-                <w:webHidden/>
-              </w:rPr>
-              <w:fldChar w:fldCharType="separate"/>
-            </w:r>
-            <w:r>
-              <w:rPr>
-                <w:noProof/>
-                <w:webHidden/>
-              </w:rPr>
-              <w:t>9</w:t>
-            </w:r>
-            <w:r>
-              <w:rPr>
-                <w:noProof/>
-                <w:webHidden/>
-              </w:rPr>
-              <w:fldChar w:fldCharType="end"/>
-            </w:r>
-          </w:hyperlink>
-        </w:p>
-        <w:p>
-          <w:pPr>
-            <w:pStyle w:val="TOC3"/>
-            <w:tabs>
-              <w:tab w:val="right" w:leader="dot" w:pos="9016"/>
-            </w:tabs>
-            <w:rPr>
-              <w:rFonts w:asciiTheme="minorHAnsi" w:eastAsiaTheme="minorEastAsia" w:hAnsiTheme="minorHAnsi" w:cstheme="minorBidi"/>
-              <w:noProof/>
-              <w:sz w:val="24"/>
-              <w:szCs w:val="24"/>
-              <w:lang w:eastAsia="en-GB"/>
-            </w:rPr>
-          </w:pPr>
-          <w:hyperlink w:anchor="_Toc162511672" w:history="1">
-            <w:r>
-              <w:rPr>
-                <w:rStyle w:val="Hyperlink"/>
-                <w:noProof/>
-              </w:rPr>
-              <w:t>Client-side Design</w:t>
-            </w:r>
-            <w:r>
-              <w:rPr>
-                <w:noProof/>
-                <w:webHidden/>
-              </w:rPr>
-              <w:tab/>
-            </w:r>
-            <w:r>
-              <w:rPr>
-                <w:noProof/>
-                <w:webHidden/>
-              </w:rPr>
-              <w:fldChar w:fldCharType="begin"/>
-            </w:r>
-            <w:r>
-              <w:rPr>
-                <w:noProof/>
-                <w:webHidden/>
-              </w:rPr>
-              <w:instrText xml:space="preserve"> PAGEREF _Toc162511672 \h </w:instrText>
-            </w:r>
-            <w:r>
-              <w:rPr>
-                <w:noProof/>
-                <w:webHidden/>
-              </w:rPr>
-            </w:r>
-            <w:r>
-              <w:rPr>
-                <w:noProof/>
-                <w:webHidden/>
-              </w:rPr>
-              <w:fldChar w:fldCharType="separate"/>
-            </w:r>
-            <w:r>
-              <w:rPr>
-                <w:noProof/>
-                <w:webHidden/>
-              </w:rPr>
-              <w:t>11</w:t>
-            </w:r>
-            <w:r>
-              <w:rPr>
-                <w:noProof/>
-                <w:webHidden/>
-              </w:rPr>
-              <w:fldChar w:fldCharType="end"/>
-            </w:r>
-          </w:hyperlink>
-        </w:p>
-        <w:p>
-          <w:pPr>
-            <w:pStyle w:val="TOC1"/>
-            <w:tabs>
-              <w:tab w:val="right" w:leader="dot" w:pos="9016"/>
-            </w:tabs>
-            <w:rPr>
-              <w:rFonts w:asciiTheme="minorHAnsi" w:eastAsiaTheme="minorEastAsia" w:hAnsiTheme="minorHAnsi" w:cstheme="minorBidi"/>
-              <w:noProof/>
-              <w:sz w:val="24"/>
-              <w:szCs w:val="24"/>
-              <w:lang w:eastAsia="en-GB"/>
-            </w:rPr>
-          </w:pPr>
-          <w:hyperlink w:anchor="_Toc162511673" w:history="1">
-            <w:r>
-              <w:rPr>
-                <w:rStyle w:val="Hyperlink"/>
-                <w:noProof/>
-              </w:rPr>
-              <w:t>Implementation</w:t>
-            </w:r>
-            <w:r>
-              <w:rPr>
-                <w:noProof/>
-                <w:webHidden/>
-              </w:rPr>
-              <w:tab/>
-            </w:r>
-            <w:r>
-              <w:rPr>
-                <w:noProof/>
-                <w:webHidden/>
-              </w:rPr>
-              <w:fldChar w:fldCharType="begin"/>
-            </w:r>
-            <w:r>
-              <w:rPr>
-                <w:noProof/>
-                <w:webHidden/>
-              </w:rPr>
-              <w:instrText xml:space="preserve"> PAGEREF _Toc162511673 \h </w:instrText>
-            </w:r>
-            <w:r>
-              <w:rPr>
-                <w:noProof/>
-                <w:webHidden/>
-              </w:rPr>
-            </w:r>
-            <w:r>
-              <w:rPr>
-                <w:noProof/>
-                <w:webHidden/>
-              </w:rPr>
-              <w:fldChar w:fldCharType="separate"/>
-            </w:r>
-            <w:r>
-              <w:rPr>
-                <w:noProof/>
-                <w:webHidden/>
-              </w:rPr>
-              <w:t>12</w:t>
-            </w:r>
-            <w:r>
-              <w:rPr>
-                <w:noProof/>
-                <w:webHidden/>
-              </w:rPr>
-              <w:fldChar w:fldCharType="end"/>
-            </w:r>
-          </w:hyperlink>
-        </w:p>
-        <w:p>
-          <w:pPr>
-            <w:pStyle w:val="TOC3"/>
-            <w:tabs>
-              <w:tab w:val="right" w:leader="dot" w:pos="9016"/>
-            </w:tabs>
-            <w:rPr>
-              <w:rFonts w:asciiTheme="minorHAnsi" w:eastAsiaTheme="minorEastAsia" w:hAnsiTheme="minorHAnsi" w:cstheme="minorBidi"/>
-              <w:noProof/>
-              <w:sz w:val="24"/>
-              <w:szCs w:val="24"/>
-              <w:lang w:eastAsia="en-GB"/>
-            </w:rPr>
-          </w:pPr>
-          <w:hyperlink w:anchor="_Toc162511674" w:history="1">
-            <w:r>
-              <w:rPr>
-                <w:rStyle w:val="Hyperlink"/>
-                <w:noProof/>
-              </w:rPr>
-              <w:t>Server Side Implementation</w:t>
-            </w:r>
-            <w:r>
-              <w:rPr>
-                <w:noProof/>
-                <w:webHidden/>
-              </w:rPr>
-              <w:tab/>
-            </w:r>
-            <w:r>
-              <w:rPr>
-                <w:noProof/>
-                <w:webHidden/>
-              </w:rPr>
-              <w:fldChar w:fldCharType="begin"/>
-            </w:r>
-            <w:r>
-              <w:rPr>
-                <w:noProof/>
-                <w:webHidden/>
-              </w:rPr>
-              <w:instrText xml:space="preserve"> PAGEREF _Toc162511674 \h </w:instrText>
-            </w:r>
-            <w:r>
-              <w:rPr>
-                <w:noProof/>
-                <w:webHidden/>
-              </w:rPr>
-            </w:r>
-            <w:r>
-              <w:rPr>
-                <w:noProof/>
-                <w:webHidden/>
-              </w:rPr>
-              <w:fldChar w:fldCharType="separate"/>
-            </w:r>
-            <w:r>
-              <w:rPr>
-                <w:noProof/>
-                <w:webHidden/>
-              </w:rPr>
-              <w:t>12</w:t>
-            </w:r>
-            <w:r>
-              <w:rPr>
-                <w:noProof/>
-                <w:webHidden/>
-              </w:rPr>
-              <w:fldChar w:fldCharType="end"/>
-            </w:r>
-          </w:hyperlink>
-        </w:p>
-        <w:p>
-          <w:pPr>
-            <w:pStyle w:val="TOC3"/>
-            <w:tabs>
-              <w:tab w:val="right" w:leader="dot" w:pos="9016"/>
-            </w:tabs>
-            <w:rPr>
-              <w:rFonts w:asciiTheme="minorHAnsi" w:eastAsiaTheme="minorEastAsia" w:hAnsiTheme="minorHAnsi" w:cstheme="minorBidi"/>
-              <w:noProof/>
-              <w:sz w:val="24"/>
-              <w:szCs w:val="24"/>
-              <w:lang w:eastAsia="en-GB"/>
-            </w:rPr>
-          </w:pPr>
-          <w:hyperlink w:anchor="_Toc162511675" w:history="1">
-            <w:r>
-              <w:rPr>
-                <w:rStyle w:val="Hyperlink"/>
-                <w:noProof/>
-              </w:rPr>
-              <w:t>Client Side Implementation</w:t>
-            </w:r>
-            <w:r>
-              <w:rPr>
-                <w:noProof/>
-                <w:webHidden/>
-              </w:rPr>
-              <w:tab/>
-            </w:r>
-            <w:r>
-              <w:rPr>
-                <w:noProof/>
-                <w:webHidden/>
-              </w:rPr>
-              <w:fldChar w:fldCharType="begin"/>
-            </w:r>
-            <w:r>
-              <w:rPr>
-                <w:noProof/>
-                <w:webHidden/>
-              </w:rPr>
-              <w:instrText xml:space="preserve"> PAGEREF _Toc162511675 \h </w:instrText>
-            </w:r>
-            <w:r>
-              <w:rPr>
-                <w:noProof/>
-                <w:webHidden/>
-              </w:rPr>
-            </w:r>
-            <w:r>
-              <w:rPr>
-                <w:noProof/>
-                <w:webHidden/>
-              </w:rPr>
-              <w:fldChar w:fldCharType="separate"/>
-            </w:r>
-            <w:r>
-              <w:rPr>
-                <w:noProof/>
-                <w:webHidden/>
-              </w:rPr>
-              <w:t>13</w:t>
-            </w:r>
-            <w:r>
-              <w:rPr>
-                <w:noProof/>
-                <w:webHidden/>
-              </w:rPr>
-              <w:fldChar w:fldCharType="end"/>
-            </w:r>
-          </w:hyperlink>
-        </w:p>
-        <w:p>
-          <w:pPr>
-            <w:pStyle w:val="TOC3"/>
-            <w:tabs>
-              <w:tab w:val="right" w:leader="dot" w:pos="9016"/>
-            </w:tabs>
-            <w:rPr>
-              <w:rFonts w:asciiTheme="minorHAnsi" w:eastAsiaTheme="minorEastAsia" w:hAnsiTheme="minorHAnsi" w:cstheme="minorBidi"/>
-              <w:noProof/>
-              <w:sz w:val="24"/>
-              <w:szCs w:val="24"/>
-              <w:lang w:eastAsia="en-GB"/>
-            </w:rPr>
-          </w:pPr>
-          <w:hyperlink w:anchor="_Toc162511676" w:history="1">
-            <w:r>
-              <w:rPr>
-                <w:rStyle w:val="Hyperlink"/>
-                <w:noProof/>
-              </w:rPr>
-              <w:t>User Manual</w:t>
-            </w:r>
-            <w:r>
-              <w:rPr>
-                <w:noProof/>
-                <w:webHidden/>
-              </w:rPr>
-              <w:tab/>
-            </w:r>
-            <w:r>
-              <w:rPr>
-                <w:noProof/>
-                <w:webHidden/>
-              </w:rPr>
-              <w:fldChar w:fldCharType="begin"/>
-            </w:r>
-            <w:r>
-              <w:rPr>
-                <w:noProof/>
-                <w:webHidden/>
-              </w:rPr>
-              <w:instrText xml:space="preserve"> PAGEREF _Toc162511676 \h </w:instrText>
-            </w:r>
-            <w:r>
-              <w:rPr>
-                <w:noProof/>
-                <w:webHidden/>
-              </w:rPr>
-            </w:r>
-            <w:r>
-              <w:rPr>
-                <w:noProof/>
-                <w:webHidden/>
-              </w:rPr>
-              <w:fldChar w:fldCharType="separate"/>
-            </w:r>
-            <w:r>
-              <w:rPr>
-                <w:noProof/>
-                <w:webHidden/>
-              </w:rPr>
-              <w:t>15</w:t>
+              <w:t>20</w:t>
             </w:r>
             <w:r>
               <w:rPr>
@@ -1756,7 +1830,7 @@
       <w:pPr>
         <w:pStyle w:val="Heading1"/>
       </w:pPr>
-      <w:bookmarkStart w:id="0" w:name="_Toc162511655"/>
+      <w:bookmarkStart w:id="0" w:name="_Toc162606577"/>
       <w:r>
         <w:lastRenderedPageBreak/>
         <w:t>Introduction</w:t>
@@ -1765,17 +1839,25 @@
     </w:p>
     <w:p>
       <w:r>
-        <w:t xml:space="preserve">This project explores the processes of designing and implementing a secure message protocol. The protocol design should is implementation technology agnostic, outside of the requirement to implement secure communication via </w:t>
-      </w:r>
-      <w:r>
-        <w:t xml:space="preserve">Secure Socket Layers (SSL). The application implementation will be done using Java and the stream socket API. </w:t>
+        <w:t xml:space="preserve">The first objective of this project is to design a client-server messaging protocol, called Short Message Protocol, based off the key requirements that the protocol should facilitate logon, logoff, upload, and download </w:t>
+      </w:r>
+      <w:r>
+        <w:t>messages</w:t>
+      </w:r>
+      <w:r>
+        <w:t xml:space="preserve"> in a secure fashion. Protocol design specifies how messages should be formatted and the sequences in which actions should occur, including comprehensive guidelines for handling errors. The second objective of this project is to design and implement the protocol on both the client and server side using Java. This work includes designing the classes that will be required and their properties, these designs will then be used to build a secure implementation of the defined SMP functions which will be tested to ensure it is both secured via SSL and can support concurrent connections from multiple clients simultaneously.</w:t>
+      </w:r>
+    </w:p>
+    <w:p>
+      <w:r>
+        <w:t xml:space="preserve">  </w:t>
       </w:r>
     </w:p>
     <w:p>
       <w:pPr>
         <w:pStyle w:val="Heading1"/>
       </w:pPr>
-      <w:bookmarkStart w:id="1" w:name="_Toc162511656"/>
+      <w:bookmarkStart w:id="1" w:name="_Toc162606578"/>
       <w:r>
         <w:t>Short Message Protocol</w:t>
       </w:r>
@@ -1786,26 +1868,71 @@
         <w:pStyle w:val="Heading2"/>
         <w:rPr>
           <w:rFonts w:ascii="Times New Roman" w:hAnsi="Times New Roman" w:cs="Times New Roman"/>
-        </w:rPr>
-      </w:pPr>
-      <w:bookmarkStart w:id="2" w:name="_Toc162511657"/>
+          <w:sz w:val="28"/>
+          <w:szCs w:val="28"/>
+        </w:rPr>
+      </w:pPr>
+      <w:bookmarkStart w:id="2" w:name="_Toc162606579"/>
       <w:r>
         <w:rPr>
           <w:rFonts w:ascii="Times New Roman" w:hAnsi="Times New Roman" w:cs="Times New Roman"/>
-        </w:rPr>
-        <w:t>Abstract</w:t>
+          <w:sz w:val="28"/>
+          <w:szCs w:val="28"/>
+        </w:rPr>
+        <w:t>Introduction</w:t>
       </w:r>
       <w:bookmarkEnd w:id="2"/>
     </w:p>
     <w:p>
       <w:r>
-        <w:t>The Short Message Protocol (SMP) is a protocol to facilitate the secure saving and retrieval of short messages on a server, accessed via secure log</w:t>
-      </w:r>
-      <w:r>
-        <w:t>-</w:t>
-      </w:r>
-      <w:r>
-        <w:t xml:space="preserve">on based on a set of whitelisted user credentials. </w:t>
+        <w:t xml:space="preserve">The purpose of SMP is to provide a protocol which allows </w:t>
+      </w:r>
+      <w:r>
+        <w:t>clients</w:t>
+      </w:r>
+      <w:r>
+        <w:t xml:space="preserve"> to securely </w:t>
+      </w:r>
+      <w:r>
+        <w:t xml:space="preserve">connect, upload, </w:t>
+      </w:r>
+      <w:r>
+        <w:t xml:space="preserve">and download messages from a server. SMP consists of 5 core functions, these being logon, the ability for a user to connect to the server using username and password combinations. Logoff, allowing users to disconnect from the server. Message upload, allowing users to upload and save a short message to the server. Specific message download, </w:t>
+      </w:r>
+      <w:r>
+        <w:t xml:space="preserve">allowing users to retrieve a specific message. Finally, all message download, allowing users to retrieve all messages at once. </w:t>
+      </w:r>
+      <w:r>
+        <w:t xml:space="preserve">The server should be capable of storing up to </w:t>
+      </w:r>
+      <w:r>
+        <w:t>1000</w:t>
+      </w:r>
+      <w:r>
+        <w:t xml:space="preserve"> short messages</w:t>
+      </w:r>
+      <w:r>
+        <w:t xml:space="preserve"> </w:t>
+      </w:r>
+      <w:r>
+        <w:t xml:space="preserve">for every user </w:t>
+      </w:r>
+      <w:r>
+        <w:t xml:space="preserve">and messages are identified by a message number from </w:t>
+      </w:r>
+      <w:r>
+        <w:t>0</w:t>
+      </w:r>
+      <w:r>
+        <w:t xml:space="preserve"> to 999</w:t>
+      </w:r>
+      <w:r>
+        <w:t>.</w:t>
+      </w:r>
+    </w:p>
+    <w:p>
+      <w:r>
+        <w:br w:type="page"/>
       </w:r>
     </w:p>
     <w:p>
@@ -1813,97 +1940,146 @@
         <w:pStyle w:val="Heading2"/>
         <w:rPr>
           <w:rFonts w:ascii="Times New Roman" w:hAnsi="Times New Roman" w:cs="Times New Roman"/>
-        </w:rPr>
-      </w:pPr>
-      <w:bookmarkStart w:id="3" w:name="_Toc162511658"/>
+          <w:sz w:val="28"/>
+          <w:szCs w:val="28"/>
+        </w:rPr>
+      </w:pPr>
+      <w:bookmarkStart w:id="3" w:name="_Toc162606580"/>
       <w:r>
         <w:rPr>
           <w:rFonts w:ascii="Times New Roman" w:hAnsi="Times New Roman" w:cs="Times New Roman"/>
-        </w:rPr>
-        <w:t>Introduction</w:t>
+          <w:sz w:val="28"/>
+          <w:szCs w:val="28"/>
+        </w:rPr>
+        <w:lastRenderedPageBreak/>
+        <w:t>Functionality</w:t>
       </w:r>
       <w:bookmarkEnd w:id="3"/>
     </w:p>
     <w:p>
       <w:r>
-        <w:t xml:space="preserve">The purpose of SMP is to provide a protocol which allows </w:t>
-      </w:r>
-      <w:r>
-        <w:t>clients</w:t>
-      </w:r>
-      <w:r>
-        <w:t xml:space="preserve"> to securely </w:t>
-      </w:r>
-      <w:r>
-        <w:t xml:space="preserve">connected, upload, </w:t>
-      </w:r>
-      <w:r>
-        <w:t xml:space="preserve">and download messages from a server. SMP consists of 5 core functions, these being logon, the ability for a user to connect to the server using username and password combinations. Logoff, allowing users to disconnect from the server. Message upload, allowing users to upload and save a short message to the server. Specific message download, </w:t>
-      </w:r>
-      <w:r>
-        <w:t xml:space="preserve">allowing users to retrieve a specific message. Finally, all message download, allowing users to retrieve all messages at once. </w:t>
-      </w:r>
-      <w:r>
-        <w:t xml:space="preserve">The server should be capable of storing up to </w:t>
-      </w:r>
-      <w:r>
-        <w:t>1000</w:t>
-      </w:r>
-      <w:r>
-        <w:t xml:space="preserve"> short messages</w:t>
-      </w:r>
-      <w:r>
-        <w:t xml:space="preserve"> </w:t>
-      </w:r>
-      <w:r>
-        <w:t xml:space="preserve">for every user </w:t>
-      </w:r>
-      <w:r>
-        <w:t xml:space="preserve">and messages are identified by a message number from </w:t>
-      </w:r>
-      <w:r>
-        <w:t>0</w:t>
-      </w:r>
-      <w:r>
-        <w:t xml:space="preserve"> to 999</w:t>
-      </w:r>
-      <w:r>
-        <w:t>.</w:t>
-      </w:r>
-    </w:p>
-    <w:p>
-      <w:pPr>
-        <w:pStyle w:val="Heading2"/>
-        <w:rPr>
-          <w:rFonts w:ascii="Times New Roman" w:hAnsi="Times New Roman" w:cs="Times New Roman"/>
-        </w:rPr>
-      </w:pPr>
-      <w:bookmarkStart w:id="4" w:name="_Toc162511659"/>
-      <w:r>
-        <w:rPr>
-          <w:rFonts w:ascii="Times New Roman" w:hAnsi="Times New Roman" w:cs="Times New Roman"/>
-        </w:rPr>
-        <w:t>Functionality</w:t>
-      </w:r>
-      <w:bookmarkEnd w:id="4"/>
-    </w:p>
-    <w:p>
-      <w:r>
-        <w:t xml:space="preserve">For each function requirement of the system (log-on, logoff, message upload, specific message download, bulk message download) the relevant section contains a description of the message format required, dictating allowed message formats. Each section also contains an error table of function-specific errors. </w:t>
-      </w:r>
-    </w:p>
-    <w:p/>
-    <w:p/>
-    <w:p/>
-    <w:p/>
-    <w:p/>
-    <w:p/>
-    <w:p/>
-    <w:p/>
-    <w:p/>
-    <w:p/>
-    <w:p/>
-    <w:p/>
+        <w:t xml:space="preserve">For each function requirement of the system (log-on, logoff, message upload, specific message download, bulk message download) the relevant section </w:t>
+      </w:r>
+      <w:r>
+        <w:t xml:space="preserve">in this protocol definition </w:t>
+      </w:r>
+      <w:r>
+        <w:t xml:space="preserve">contains a description of the </w:t>
+      </w:r>
+      <w:r>
+        <w:t xml:space="preserve">request and response messages </w:t>
+      </w:r>
+      <w:r>
+        <w:t>between client and the SMP server</w:t>
+      </w:r>
+      <w:r>
+        <w:t>. Each section also contains an error table of function-specific errors</w:t>
+      </w:r>
+      <w:r>
+        <w:t xml:space="preserve"> which define the error code, error message, and description of the </w:t>
+      </w:r>
+      <w:proofErr w:type="spellStart"/>
+      <w:r>
+        <w:t>erro</w:t>
+      </w:r>
+      <w:proofErr w:type="spellEnd"/>
+      <w:r>
+        <w:t xml:space="preserve">. </w:t>
+      </w:r>
+      <w:r>
+        <w:t xml:space="preserve">The UML sequence diagram in figure 1 demonstrates the sequence of events in a client-server interaction. First, the client sends a handshake request which the server responds to, this is necessary for implementing SSL which is discussed in the ‘Secure Communications’ section of this document. Next the client sends a message to the server, the server performs error checking and if there are </w:t>
+      </w:r>
+      <w:proofErr w:type="gramStart"/>
+      <w:r>
+        <w:t>none</w:t>
+      </w:r>
+      <w:proofErr w:type="gramEnd"/>
+      <w:r>
+        <w:t xml:space="preserve"> responds to the message with the corresponding function. In the alternate scenario that an error is identified, the server simply returns the error message associated with the error.  </w:t>
+      </w:r>
+    </w:p>
+    <w:p>
+      <w:pPr>
+        <w:keepNext/>
+        <w:jc w:val="center"/>
+      </w:pPr>
+      <w:r>
+        <w:rPr>
+          <w:noProof/>
+        </w:rPr>
+        <w:t>s</w:t>
+      </w:r>
+      <w:r>
+        <w:rPr>
+          <w:noProof/>
+        </w:rPr>
+        <w:drawing>
+          <wp:inline distT="0" distB="0" distL="0" distR="0" wp14:anchorId="3C4AF281" wp14:editId="0026EA69">
+            <wp:extent cx="4210050" cy="5019676"/>
+            <wp:effectExtent l="0" t="0" r="0" b="9525"/>
+            <wp:docPr id="1271852552" name="Picture 1" descr="A diagram of a flowchart&#10;&#10;Description automatically generated"/>
+            <wp:cNvGraphicFramePr>
+              <a:graphicFrameLocks xmlns:a="http://schemas.openxmlformats.org/drawingml/2006/main" noChangeAspect="1"/>
+            </wp:cNvGraphicFramePr>
+            <a:graphic xmlns:a="http://schemas.openxmlformats.org/drawingml/2006/main">
+              <a:graphicData uri="http://schemas.openxmlformats.org/drawingml/2006/picture">
+                <pic:pic xmlns:pic="http://schemas.openxmlformats.org/drawingml/2006/picture">
+                  <pic:nvPicPr>
+                    <pic:cNvPr id="1271852552" name="Picture 1" descr="A diagram of a flowchart&#10;&#10;Description automatically generated"/>
+                    <pic:cNvPicPr/>
+                  </pic:nvPicPr>
+                  <pic:blipFill>
+                    <a:blip r:embed="rId6"/>
+                    <a:stretch>
+                      <a:fillRect/>
+                    </a:stretch>
+                  </pic:blipFill>
+                  <pic:spPr>
+                    <a:xfrm>
+                      <a:off x="0" y="0"/>
+                      <a:ext cx="4226453" cy="5039233"/>
+                    </a:xfrm>
+                    <a:prstGeom prst="rect">
+                      <a:avLst/>
+                    </a:prstGeom>
+                  </pic:spPr>
+                </pic:pic>
+              </a:graphicData>
+            </a:graphic>
+          </wp:inline>
+        </w:drawing>
+      </w:r>
+    </w:p>
+    <w:p>
+      <w:pPr>
+        <w:pStyle w:val="Caption"/>
+      </w:pPr>
+      <w:r>
+        <w:t xml:space="preserve">Figure </w:t>
+      </w:r>
+      <w:r>
+        <w:fldChar w:fldCharType="begin"/>
+      </w:r>
+      <w:r>
+        <w:instrText xml:space="preserve"> SEQ Figure \* ARABIC </w:instrText>
+      </w:r>
+      <w:r>
+        <w:fldChar w:fldCharType="separate"/>
+      </w:r>
+      <w:r>
+        <w:rPr>
+          <w:noProof/>
+        </w:rPr>
+        <w:t>1</w:t>
+      </w:r>
+      <w:r>
+        <w:fldChar w:fldCharType="end"/>
+      </w:r>
+      <w:r>
+        <w:t xml:space="preserve"> Protocol Sequence Diagram</w:t>
+      </w:r>
+      <w:bookmarkStart w:id="4" w:name="_Toc162606581"/>
+    </w:p>
     <w:p/>
     <w:p>
       <w:pPr>
@@ -1912,7 +2088,15 @@
           <w:rFonts w:cs="Times New Roman"/>
         </w:rPr>
       </w:pPr>
-      <w:bookmarkStart w:id="5" w:name="_Toc162511660"/>
+    </w:p>
+    <w:p/>
+    <w:p>
+      <w:pPr>
+        <w:pStyle w:val="Heading3"/>
+        <w:rPr>
+          <w:rFonts w:cs="Times New Roman"/>
+        </w:rPr>
+      </w:pPr>
       <w:r>
         <w:rPr>
           <w:rFonts w:cs="Times New Roman"/>
@@ -1920,7 +2104,7 @@
         <w:lastRenderedPageBreak/>
         <w:t>Log-on</w:t>
       </w:r>
-      <w:bookmarkEnd w:id="5"/>
+      <w:bookmarkEnd w:id="4"/>
     </w:p>
     <w:p>
       <w:r>
@@ -1930,7 +2114,7 @@
         <w:t>Usernames and passwords should be a maximum of 256 bytes each. Only valid ASCII characters should be permitted.</w:t>
       </w:r>
       <w:r>
-        <w:t xml:space="preserve"> The following is an example log-on request in plain text. The maximum size of a LOGON request message is 519 bytes. 5 bytes are allocated to the LOGON prefix, 1 byte allocated to the following space,  256 bytes maximum for the username, 1 byte allocated to the following space, and finally 256 bytes maximum for the password. </w:t>
+        <w:t xml:space="preserve"> The maximum size of a LOGON request message is 519 bytes. 5 bytes are allocated to the LOGON prefix, 1 byte allocated to the following space,  256 bytes maximum for the username, 1 byte allocated to the following space, and finally 256 bytes maximum for the password. </w:t>
       </w:r>
     </w:p>
     <w:p/>
@@ -2055,6 +2239,14 @@
     <w:p/>
     <w:p>
       <w:r>
+        <w:t>Example LOGON: “</w:t>
+      </w:r>
+      <w:r>
+        <w:t>LOGON myusername mypassword”</w:t>
+      </w:r>
+    </w:p>
+    <w:p>
+      <w:r>
         <w:t xml:space="preserve">On successful logon, the server should respond to the client with the message “USER AUTHENTICATED”. See error table 2.1.1 for details on authentication failure and other LOGON command errors. </w:t>
       </w:r>
     </w:p>
@@ -2127,7 +2319,13 @@
           </w:tcPr>
           <w:p>
             <w:r>
-              <w:t xml:space="preserve">ERR1 </w:t>
+              <w:t>ERR</w:t>
+            </w:r>
+            <w:r>
+              <w:t>0</w:t>
+            </w:r>
+            <w:r>
+              <w:t xml:space="preserve">1 </w:t>
             </w:r>
             <w:r>
               <w:t xml:space="preserve">– INVALID </w:t>
@@ -2177,7 +2375,13 @@
           </w:tcPr>
           <w:p>
             <w:r>
-              <w:t xml:space="preserve">ERR2 </w:t>
+              <w:t>ERR</w:t>
+            </w:r>
+            <w:r>
+              <w:t>0</w:t>
+            </w:r>
+            <w:r>
+              <w:t xml:space="preserve">2 </w:t>
             </w:r>
             <w:r>
               <w:t>– WRONG USERNAME/PASSWORD</w:t>
@@ -2208,6 +2412,7 @@
     <w:p/>
     <w:p/>
     <w:p/>
+    <w:p/>
     <w:p>
       <w:pPr>
         <w:pStyle w:val="Heading3"/>
@@ -2215,15 +2420,14 @@
           <w:rFonts w:cs="Times New Roman"/>
         </w:rPr>
       </w:pPr>
-      <w:bookmarkStart w:id="6" w:name="_Toc162511661"/>
+      <w:bookmarkStart w:id="5" w:name="_Toc162606582"/>
       <w:r>
         <w:rPr>
           <w:rFonts w:cs="Times New Roman"/>
         </w:rPr>
-        <w:lastRenderedPageBreak/>
         <w:t>Short Message Upload</w:t>
       </w:r>
-      <w:bookmarkEnd w:id="6"/>
+      <w:bookmarkEnd w:id="5"/>
     </w:p>
     <w:p>
       <w:r>
@@ -2315,6 +2519,11 @@
     <w:p/>
     <w:p>
       <w:r>
+        <w:t>Example MSGUP: “MSGUP my test message”</w:t>
+      </w:r>
+    </w:p>
+    <w:p>
+      <w:r>
         <w:t xml:space="preserve">On successful message, the server should respond to the client with the message “MESSAGE UPLOADED SUCCESSFULY”. See error table 2.1.1 for details on authentication failure and other </w:t>
       </w:r>
       <w:r>
@@ -2393,7 +2602,13 @@
           </w:tcPr>
           <w:p>
             <w:r>
-              <w:t xml:space="preserve">ERR3 </w:t>
+              <w:t>ERR</w:t>
+            </w:r>
+            <w:r>
+              <w:t>0</w:t>
+            </w:r>
+            <w:r>
+              <w:t xml:space="preserve">3 </w:t>
             </w:r>
             <w:r>
               <w:t>– INVALID MESSAGE FORMAT</w:t>
@@ -2428,7 +2643,13 @@
           </w:tcPr>
           <w:p>
             <w:r>
-              <w:t xml:space="preserve">ERR4 </w:t>
+              <w:t>ERR</w:t>
+            </w:r>
+            <w:r>
+              <w:t>0</w:t>
+            </w:r>
+            <w:r>
+              <w:t xml:space="preserve">4 </w:t>
             </w:r>
             <w:r>
               <w:t>– NO MESSAGE</w:t>
@@ -2444,7 +2665,7 @@
               <w:t xml:space="preserve">Returned when </w:t>
             </w:r>
             <w:r>
-              <w:t>an</w:t>
+              <w:t>a</w:t>
             </w:r>
             <w:r>
               <w:t xml:space="preserve"> MSGUP request does not contain message content.</w:t>
@@ -2467,7 +2688,7 @@
           <w:rFonts w:cs="Times New Roman"/>
         </w:rPr>
       </w:pPr>
-      <w:bookmarkStart w:id="7" w:name="_Toc162511662"/>
+      <w:bookmarkStart w:id="6" w:name="_Toc162606583"/>
       <w:r>
         <w:rPr>
           <w:rFonts w:cs="Times New Roman"/>
@@ -2481,7 +2702,7 @@
         </w:rPr>
         <w:t xml:space="preserve"> Download</w:t>
       </w:r>
-      <w:bookmarkEnd w:id="7"/>
+      <w:bookmarkEnd w:id="6"/>
     </w:p>
     <w:p>
       <w:r>
@@ -2494,7 +2715,21 @@
         <w:t xml:space="preserve">. </w:t>
       </w:r>
       <w:r>
-        <w:t>Downloaded messages should be returned in the format, if multiple message exist they should be concatenated together with a blank space “ “</w:t>
+        <w:t>Downloaded messages should be returned in the format, if multiple message</w:t>
+      </w:r>
+      <w:r>
+        <w:t>s</w:t>
+      </w:r>
+      <w:r>
+        <w:t xml:space="preserve"> </w:t>
+      </w:r>
+      <w:proofErr w:type="gramStart"/>
+      <w:r>
+        <w:t>exist</w:t>
+      </w:r>
+      <w:proofErr w:type="gramEnd"/>
+      <w:r>
+        <w:t xml:space="preserve"> they should be concatenated together with a blank space “ “</w:t>
       </w:r>
       <w:r>
         <w:t xml:space="preserve"> and a semicolon as a delimiter “;”</w:t>
@@ -2534,13 +2769,35 @@
         <w:t>.</w:t>
       </w:r>
       <w:r>
-        <w:t xml:space="preserve"> If the user has multiple message, it would look like this “MSG1 – This is my first message</w:t>
+        <w:t xml:space="preserve"> If the user has multiple </w:t>
+      </w:r>
+      <w:proofErr w:type="gramStart"/>
+      <w:r>
+        <w:t>message</w:t>
+      </w:r>
+      <w:proofErr w:type="gramEnd"/>
+      <w:r>
+        <w:t>, it would look like this “MSG1 – This is my first message</w:t>
       </w:r>
       <w:r>
         <w:t>;</w:t>
       </w:r>
       <w:r>
-        <w:t xml:space="preserve"> MSG-2 This is my first message”. When visible by the client, message numbers should NOT contain 0 prefixes. For example “MSG-01” is not a valid message identifier.  </w:t>
+        <w:t xml:space="preserve"> MSG-2 This is my </w:t>
+      </w:r>
+      <w:r>
+        <w:t>second</w:t>
+      </w:r>
+      <w:r>
+        <w:t xml:space="preserve"> message”. When visible by the client, message numbers should NOT contain 0 prefixes. For </w:t>
+      </w:r>
+      <w:proofErr w:type="gramStart"/>
+      <w:r>
+        <w:t>example</w:t>
+      </w:r>
+      <w:proofErr w:type="gramEnd"/>
+      <w:r>
+        <w:t xml:space="preserve"> “MSG-01” is not a valid message identifier.  </w:t>
       </w:r>
     </w:p>
     <w:tbl>
@@ -2657,7 +2914,13 @@
           </w:tcPr>
           <w:p>
             <w:r>
-              <w:t xml:space="preserve">ERR5 </w:t>
+              <w:t>ERR</w:t>
+            </w:r>
+            <w:r>
+              <w:t>0</w:t>
+            </w:r>
+            <w:r>
+              <w:t xml:space="preserve">5 </w:t>
             </w:r>
             <w:r>
               <w:t>– NO MESSAGES STORED</w:t>
@@ -2691,9 +2954,6 @@
           <w:szCs w:val="28"/>
         </w:rPr>
       </w:pPr>
-      <w:r>
-        <w:br w:type="page"/>
-      </w:r>
     </w:p>
     <w:p>
       <w:pPr>
@@ -2702,15 +2962,14 @@
           <w:rFonts w:cs="Times New Roman"/>
         </w:rPr>
       </w:pPr>
-      <w:bookmarkStart w:id="8" w:name="_Toc162511663"/>
+      <w:bookmarkStart w:id="7" w:name="_Toc162606584"/>
       <w:r>
         <w:rPr>
           <w:rFonts w:cs="Times New Roman"/>
         </w:rPr>
-        <w:lastRenderedPageBreak/>
         <w:t>Specific Message Download</w:t>
       </w:r>
-      <w:bookmarkEnd w:id="8"/>
+      <w:bookmarkEnd w:id="7"/>
     </w:p>
     <w:p>
       <w:r>
@@ -2729,7 +2988,47 @@
         <w:t>is accompanied by a specific message id</w:t>
       </w:r>
       <w:r>
-        <w:t xml:space="preserve">. For example “SPMSG 1” will return the first message uploaded by the user.  </w:t>
+        <w:t xml:space="preserve">. For </w:t>
+      </w:r>
+      <w:proofErr w:type="gramStart"/>
+      <w:r>
+        <w:t>example</w:t>
+      </w:r>
+      <w:proofErr w:type="gramEnd"/>
+      <w:r>
+        <w:t xml:space="preserve"> “SPMSG </w:t>
+      </w:r>
+      <w:r>
+        <w:t>0</w:t>
+      </w:r>
+      <w:r>
+        <w:t xml:space="preserve">” will return the first message uploaded by the user. </w:t>
+      </w:r>
+      <w:r>
+        <w:t>Note that messages are 0 indexed.</w:t>
+      </w:r>
+    </w:p>
+    <w:p>
+      <w:r>
+        <w:t xml:space="preserve">Example </w:t>
+      </w:r>
+      <w:r>
+        <w:t>SPMSG</w:t>
+      </w:r>
+      <w:r>
+        <w:t>: “</w:t>
+      </w:r>
+      <w:r>
+        <w:t>SPMSG</w:t>
+      </w:r>
+      <w:r>
+        <w:t xml:space="preserve"> </w:t>
+      </w:r>
+      <w:r>
+        <w:t>0</w:t>
+      </w:r>
+      <w:r>
+        <w:t>”</w:t>
       </w:r>
     </w:p>
     <w:tbl>
@@ -2802,7 +3101,7 @@
           </w:tcPr>
           <w:p>
             <w:r>
-              <w:t>000-</w:t>
+              <w:t>0-</w:t>
             </w:r>
             <w:r>
               <w:t>999</w:t>
@@ -2880,7 +3179,13 @@
           </w:tcPr>
           <w:p>
             <w:r>
-              <w:t xml:space="preserve">ERR6 </w:t>
+              <w:t>ERR</w:t>
+            </w:r>
+            <w:r>
+              <w:t>0</w:t>
+            </w:r>
+            <w:r>
+              <w:t xml:space="preserve">6 </w:t>
             </w:r>
             <w:r>
               <w:t>– NO MESSAGES WITH PROVIDED ID</w:t>
@@ -2901,6 +3206,9 @@
     </w:tbl>
     <w:p/>
     <w:p/>
+    <w:p/>
+    <w:p/>
+    <w:p/>
     <w:p>
       <w:pPr>
         <w:pStyle w:val="Heading3"/>
@@ -2908,21 +3216,36 @@
           <w:rFonts w:cs="Times New Roman"/>
         </w:rPr>
       </w:pPr>
-      <w:bookmarkStart w:id="9" w:name="_Toc162511664"/>
+      <w:bookmarkStart w:id="8" w:name="_Toc162606585"/>
       <w:r>
         <w:rPr>
           <w:rFonts w:cs="Times New Roman"/>
         </w:rPr>
-        <w:t>Log-off</w:t>
-      </w:r>
-      <w:bookmarkEnd w:id="9"/>
+        <w:lastRenderedPageBreak/>
+        <w:t>Log-</w:t>
+      </w:r>
+      <w:proofErr w:type="gramStart"/>
+      <w:r>
+        <w:rPr>
+          <w:rFonts w:cs="Times New Roman"/>
+        </w:rPr>
+        <w:t>off</w:t>
+      </w:r>
+      <w:bookmarkEnd w:id="8"/>
+      <w:proofErr w:type="gramEnd"/>
     </w:p>
     <w:p>
       <w:r>
         <w:t xml:space="preserve">System log-off is facilitated through the LGOFF command. The MSGDL command is not accompanied by any other arguments and is 5 bytes is length. </w:t>
       </w:r>
       <w:r>
-        <w:t>Once logged off, the users session should be terminated.</w:t>
+        <w:t>Once logged off, the user</w:t>
+      </w:r>
+      <w:r>
+        <w:t>’</w:t>
+      </w:r>
+      <w:r>
+        <w:t>s session should be terminated.</w:t>
       </w:r>
     </w:p>
     <w:tbl>
@@ -2980,14 +3303,14 @@
           <w:rFonts w:cs="Times New Roman"/>
         </w:rPr>
       </w:pPr>
-      <w:bookmarkStart w:id="10" w:name="_Toc162511665"/>
+      <w:bookmarkStart w:id="9" w:name="_Toc162606586"/>
       <w:r>
         <w:rPr>
           <w:rFonts w:cs="Times New Roman"/>
         </w:rPr>
         <w:t>Protocol-Wide Error Handling</w:t>
       </w:r>
-      <w:bookmarkEnd w:id="10"/>
+      <w:bookmarkEnd w:id="9"/>
     </w:p>
     <w:tbl>
       <w:tblPr>
@@ -3125,26 +3448,47 @@
           <w:rFonts w:cs="Times New Roman"/>
         </w:rPr>
       </w:pPr>
-      <w:bookmarkStart w:id="11" w:name="_Toc162511666"/>
+      <w:bookmarkStart w:id="10" w:name="_Toc162606587"/>
       <w:r>
         <w:rPr>
           <w:rFonts w:cs="Times New Roman"/>
         </w:rPr>
         <w:t>Secure Communications</w:t>
       </w:r>
-      <w:bookmarkEnd w:id="11"/>
-    </w:p>
-    <w:p>
-      <w:r>
-        <w:t xml:space="preserve">Secure communications between the client and server should be facilitated through the use of SSL using a combination of public-key and symmetric encryption. The SSL implementation should apply to all messages send across the network to the server, including messages from a client that </w:t>
+      <w:bookmarkEnd w:id="10"/>
+    </w:p>
+    <w:p>
+      <w:r>
+        <w:t xml:space="preserve">Secure communications between the client and server should be facilitated </w:t>
+      </w:r>
+      <w:proofErr w:type="gramStart"/>
+      <w:r>
+        <w:t>through the use of</w:t>
+      </w:r>
+      <w:proofErr w:type="gramEnd"/>
+      <w:r>
+        <w:t xml:space="preserve"> SSL using a combination of public-key and symmetric encryption. The SSL implementation should apply to all messages send across the network to the server, including messages from a client that </w:t>
       </w:r>
       <w:r>
         <w:t>have</w:t>
       </w:r>
       <w:r>
-        <w:t xml:space="preserve"> not yet authenticated to ensure the secure transport of username and password combinations. </w:t>
-      </w:r>
-    </w:p>
+        <w:t xml:space="preserve"> not yet </w:t>
+      </w:r>
+      <w:r>
+        <w:t xml:space="preserve">been </w:t>
+      </w:r>
+      <w:r>
+        <w:t xml:space="preserve">authenticated to ensure the secure transport of username and password combinations. </w:t>
+      </w:r>
+    </w:p>
+    <w:p/>
+    <w:p/>
+    <w:p/>
+    <w:p/>
+    <w:p/>
+    <w:p/>
+    <w:p/>
     <w:p/>
     <w:p/>
     <w:p/>
@@ -3153,7 +3497,7 @@
       <w:pPr>
         <w:pStyle w:val="Heading1"/>
       </w:pPr>
-      <w:bookmarkStart w:id="12" w:name="_Toc162511667"/>
+      <w:bookmarkStart w:id="11" w:name="_Toc162606588"/>
       <w:r>
         <w:lastRenderedPageBreak/>
         <w:t>Application</w:t>
@@ -3161,23 +3505,85 @@
       <w:r>
         <w:t xml:space="preserve"> Design and Implementation</w:t>
       </w:r>
+      <w:bookmarkEnd w:id="11"/>
+    </w:p>
+    <w:p>
+      <w:pPr>
+        <w:pStyle w:val="Heading2"/>
+        <w:rPr>
+          <w:rFonts w:ascii="Times New Roman" w:hAnsi="Times New Roman" w:cs="Times New Roman"/>
+        </w:rPr>
+      </w:pPr>
+      <w:bookmarkStart w:id="12" w:name="_Toc162606589"/>
+      <w:r>
+        <w:rPr>
+          <w:rFonts w:ascii="Times New Roman" w:hAnsi="Times New Roman" w:cs="Times New Roman"/>
+        </w:rPr>
+        <w:t>Design</w:t>
+      </w:r>
       <w:bookmarkEnd w:id="12"/>
     </w:p>
     <w:p>
       <w:pPr>
-        <w:pStyle w:val="Heading2"/>
-        <w:rPr>
-          <w:rFonts w:ascii="Times New Roman" w:hAnsi="Times New Roman" w:cs="Times New Roman"/>
-        </w:rPr>
-      </w:pPr>
-      <w:bookmarkStart w:id="13" w:name="_Toc162511668"/>
-      <w:r>
-        <w:rPr>
-          <w:rFonts w:ascii="Times New Roman" w:hAnsi="Times New Roman" w:cs="Times New Roman"/>
-        </w:rPr>
-        <w:t>Design</w:t>
+        <w:pStyle w:val="Heading3"/>
+        <w:rPr>
+          <w:rFonts w:cs="Times New Roman"/>
+        </w:rPr>
+      </w:pPr>
+      <w:bookmarkStart w:id="13" w:name="_Toc162606590"/>
+      <w:r>
+        <w:rPr>
+          <w:rFonts w:cs="Times New Roman"/>
+        </w:rPr>
+        <w:t>Objectives and Overview</w:t>
       </w:r>
       <w:bookmarkEnd w:id="13"/>
+      <w:r>
+        <w:rPr>
+          <w:rFonts w:cs="Times New Roman"/>
+        </w:rPr>
+        <w:t xml:space="preserve"> </w:t>
+      </w:r>
+    </w:p>
+    <w:p>
+      <w:r>
+        <w:t xml:space="preserve">The objective of this system design is to provide a comprehensive guide for the development of a </w:t>
+      </w:r>
+      <w:r>
+        <w:t>client</w:t>
+      </w:r>
+      <w:r>
+        <w:t xml:space="preserve"> and </w:t>
+      </w:r>
+      <w:r>
+        <w:t xml:space="preserve">server </w:t>
+      </w:r>
+      <w:r>
+        <w:t xml:space="preserve">that can communicate </w:t>
+      </w:r>
+      <w:r>
+        <w:t xml:space="preserve">messages securely via </w:t>
+      </w:r>
+      <w:r>
+        <w:t xml:space="preserve">the Short Message Protocol. The system will be implemented in </w:t>
+      </w:r>
+      <w:proofErr w:type="gramStart"/>
+      <w:r>
+        <w:t>Java, and</w:t>
+      </w:r>
+      <w:proofErr w:type="gramEnd"/>
+      <w:r>
+        <w:t xml:space="preserve"> will allow for the concurrent connection of clients to a single server securely through TLS/SSL.</w:t>
+      </w:r>
+      <w:r>
+        <w:t xml:space="preserve"> The system will use EchoServer3, EchoServerThread, EchoClient2, EchoClientHelper, and MyStreamSocket as a starting point. In addition to these, the classes UserSession</w:t>
+      </w:r>
+      <w:r>
+        <w:t xml:space="preserve">, SMPClientUI, and </w:t>
+      </w:r>
+      <w:r>
+        <w:t>GlobalErrorMessages (an Enum) were added.</w:t>
+      </w:r>
     </w:p>
     <w:p>
       <w:pPr>
@@ -3186,65 +3592,14 @@
           <w:rFonts w:cs="Times New Roman"/>
         </w:rPr>
       </w:pPr>
-      <w:bookmarkStart w:id="14" w:name="_Toc162511669"/>
+      <w:bookmarkStart w:id="14" w:name="_Toc162606591"/>
       <w:r>
         <w:rPr>
           <w:rFonts w:cs="Times New Roman"/>
         </w:rPr>
-        <w:t>Objectives and Overview</w:t>
+        <w:t>System Design</w:t>
       </w:r>
       <w:bookmarkEnd w:id="14"/>
-      <w:r>
-        <w:rPr>
-          <w:rFonts w:cs="Times New Roman"/>
-        </w:rPr>
-        <w:t xml:space="preserve"> </w:t>
-      </w:r>
-    </w:p>
-    <w:p>
-      <w:r>
-        <w:t xml:space="preserve">The objective of this system design is to provide a comprehensive guide for the development of a </w:t>
-      </w:r>
-      <w:r>
-        <w:t>client</w:t>
-      </w:r>
-      <w:r>
-        <w:t xml:space="preserve"> and </w:t>
-      </w:r>
-      <w:r>
-        <w:t xml:space="preserve">server </w:t>
-      </w:r>
-      <w:r>
-        <w:t xml:space="preserve">that can communicate </w:t>
-      </w:r>
-      <w:r>
-        <w:t xml:space="preserve">messages securely via </w:t>
-      </w:r>
-      <w:r>
-        <w:t>the Short Message Protocol. The system will be implemented in Java, and will allow for the concurrent connection of clients to a single server securely through TLS/SSL.</w:t>
-      </w:r>
-    </w:p>
-    <w:p>
-      <w:pPr>
-        <w:pStyle w:val="Heading3"/>
-        <w:rPr>
-          <w:rFonts w:cs="Times New Roman"/>
-        </w:rPr>
-      </w:pPr>
-      <w:bookmarkStart w:id="15" w:name="_Toc162511670"/>
-      <w:r>
-        <w:rPr>
-          <w:rFonts w:cs="Times New Roman"/>
-        </w:rPr>
-        <w:t>Design Philosophy</w:t>
-      </w:r>
-      <w:bookmarkEnd w:id="15"/>
-      <w:r>
-        <w:rPr>
-          <w:rFonts w:cs="Times New Roman"/>
-        </w:rPr>
-        <w:t xml:space="preserve"> </w:t>
-      </w:r>
     </w:p>
     <w:p>
       <w:r>
@@ -3275,7 +3630,7 @@
                     <pic:cNvPicPr/>
                   </pic:nvPicPr>
                   <pic:blipFill>
-                    <a:blip r:embed="rId6"/>
+                    <a:blip r:embed="rId7"/>
                     <a:stretch>
                       <a:fillRect/>
                     </a:stretch>
@@ -3303,7 +3658,7 @@
           <w:rFonts w:cs="Times New Roman"/>
         </w:rPr>
       </w:pPr>
-      <w:bookmarkStart w:id="16" w:name="_Toc162511671"/>
+      <w:bookmarkStart w:id="15" w:name="_Toc162606592"/>
       <w:r>
         <w:rPr>
           <w:rFonts w:cs="Times New Roman"/>
@@ -3311,7 +3666,7 @@
         <w:lastRenderedPageBreak/>
         <w:t>Server-side Design</w:t>
       </w:r>
-      <w:bookmarkEnd w:id="16"/>
+      <w:bookmarkEnd w:id="15"/>
     </w:p>
     <w:p>
       <w:pPr>
@@ -3347,7 +3702,7 @@
                     <pic:cNvPicPr/>
                   </pic:nvPicPr>
                   <pic:blipFill>
-                    <a:blip r:embed="rId7"/>
+                    <a:blip r:embed="rId8"/>
                     <a:stretch>
                       <a:fillRect/>
                     </a:stretch>
@@ -3437,8 +3792,13 @@
         <w:t xml:space="preserve"> – Takes in a string and determines if it is </w:t>
       </w:r>
       <w:r>
-        <w:t>a valid request</w:t>
-      </w:r>
+        <w:t xml:space="preserve">a valid </w:t>
+      </w:r>
+      <w:proofErr w:type="gramStart"/>
+      <w:r>
+        <w:t>request</w:t>
+      </w:r>
+      <w:proofErr w:type="gramEnd"/>
     </w:p>
     <w:p>
       <w:pPr>
@@ -3452,7 +3812,15 @@
         <w:t>getErrType</w:t>
       </w:r>
       <w:r>
-        <w:t xml:space="preserve"> – Takes in a GlobalErrMessage Enum, maps these Enums to error response strings.</w:t>
+        <w:t xml:space="preserve"> – Takes in a </w:t>
+      </w:r>
+      <w:proofErr w:type="spellStart"/>
+      <w:r>
+        <w:t>GlobalErrMessage</w:t>
+      </w:r>
+      <w:proofErr w:type="spellEnd"/>
+      <w:r>
+        <w:t xml:space="preserve"> Enum, maps these Enums to error response strings.</w:t>
       </w:r>
     </w:p>
     <w:p>
@@ -3504,8 +3872,13 @@
         <w:t>ogoff</w:t>
       </w:r>
       <w:r>
-        <w:t xml:space="preserve"> – Sets UserSession to null</w:t>
-      </w:r>
+        <w:t xml:space="preserve"> – Sets UserSession to </w:t>
+      </w:r>
+      <w:proofErr w:type="gramStart"/>
+      <w:r>
+        <w:t>null</w:t>
+      </w:r>
+      <w:proofErr w:type="gramEnd"/>
     </w:p>
     <w:p>
       <w:pPr>
@@ -3534,7 +3907,15 @@
         <w:t>downloadMessages</w:t>
       </w:r>
       <w:r>
-        <w:t xml:space="preserve"> – Returns all of the users messages.</w:t>
+        <w:t xml:space="preserve"> – Returns all of the </w:t>
+      </w:r>
+      <w:proofErr w:type="gramStart"/>
+      <w:r>
+        <w:t>users</w:t>
+      </w:r>
+      <w:proofErr w:type="gramEnd"/>
+      <w:r>
+        <w:t xml:space="preserve"> messages.</w:t>
       </w:r>
     </w:p>
     <w:p>
@@ -3590,7 +3971,7 @@
                     <pic:cNvPicPr/>
                   </pic:nvPicPr>
                   <pic:blipFill>
-                    <a:blip r:embed="rId8"/>
+                    <a:blip r:embed="rId9"/>
                     <a:stretch>
                       <a:fillRect/>
                     </a:stretch>
@@ -3623,7 +4004,7 @@
           <w:rFonts w:cs="Times New Roman"/>
         </w:rPr>
       </w:pPr>
-      <w:bookmarkStart w:id="17" w:name="_Toc162511672"/>
+      <w:bookmarkStart w:id="16" w:name="_Toc162606593"/>
       <w:r>
         <w:rPr>
           <w:rFonts w:cs="Times New Roman"/>
@@ -3631,7 +4012,7 @@
         <w:lastRenderedPageBreak/>
         <w:t>Client-side Design</w:t>
       </w:r>
-      <w:bookmarkEnd w:id="17"/>
+      <w:bookmarkEnd w:id="16"/>
     </w:p>
     <w:p>
       <w:pPr>
@@ -3675,32 +4056,60 @@
       <w:pPr>
         <w:pStyle w:val="Heading1"/>
       </w:pPr>
-      <w:bookmarkStart w:id="18" w:name="_Toc162511673"/>
+      <w:bookmarkStart w:id="17" w:name="_Toc162606594"/>
       <w:r>
         <w:lastRenderedPageBreak/>
         <w:t>Implementation</w:t>
       </w:r>
+      <w:bookmarkEnd w:id="17"/>
+    </w:p>
+    <w:p>
+      <w:pPr>
+        <w:pStyle w:val="Heading3"/>
+        <w:rPr>
+          <w:rFonts w:cs="Times New Roman"/>
+        </w:rPr>
+      </w:pPr>
+      <w:bookmarkStart w:id="18" w:name="_Toc162606595"/>
+      <w:proofErr w:type="gramStart"/>
+      <w:r>
+        <w:rPr>
+          <w:rFonts w:cs="Times New Roman"/>
+        </w:rPr>
+        <w:t>Server Side</w:t>
+      </w:r>
+      <w:proofErr w:type="gramEnd"/>
+      <w:r>
+        <w:rPr>
+          <w:rFonts w:cs="Times New Roman"/>
+        </w:rPr>
+        <w:t xml:space="preserve"> Implementation</w:t>
+      </w:r>
       <w:bookmarkEnd w:id="18"/>
     </w:p>
     <w:p>
-      <w:pPr>
-        <w:pStyle w:val="Heading3"/>
-        <w:rPr>
-          <w:rFonts w:cs="Times New Roman"/>
-        </w:rPr>
-      </w:pPr>
-      <w:bookmarkStart w:id="19" w:name="_Toc162511674"/>
-      <w:r>
-        <w:rPr>
-          <w:rFonts w:cs="Times New Roman"/>
-        </w:rPr>
-        <w:t>Server Side Implementation</w:t>
-      </w:r>
-      <w:bookmarkEnd w:id="19"/>
-    </w:p>
-    <w:p>
-      <w:r>
-        <w:t>The following UML diagram demonstrates the relationship between the server side classes of the application. SMPServer is the entry point to the application, which is used to create SMPServerThread for each connected client, this is a one to many relationship. SMPServerThread objects then in turn creates a new user UserSession object which contains an array</w:t>
+      <w:r>
+        <w:t xml:space="preserve">The following UML diagram demonstrates the relationship between the </w:t>
+      </w:r>
+      <w:r>
+        <w:t>server-side</w:t>
+      </w:r>
+      <w:r>
+        <w:t xml:space="preserve"> classes of the application. SMPServer is the entry point to the application, which is used to create </w:t>
+      </w:r>
+      <w:r>
+        <w:t xml:space="preserve">a </w:t>
+      </w:r>
+      <w:r>
+        <w:t xml:space="preserve">SMPServerThread for each connected client, this is a </w:t>
+      </w:r>
+      <w:proofErr w:type="gramStart"/>
+      <w:r>
+        <w:t>one to many</w:t>
+      </w:r>
+      <w:proofErr w:type="gramEnd"/>
+      <w:r>
+        <w:t xml:space="preserve"> relationship. SMPServerThread objects then in turn creates a new user UserSession object which contains an array</w:t>
       </w:r>
       <w:r>
         <w:t xml:space="preserve"> </w:t>
@@ -3730,7 +4139,7 @@
                     <pic:cNvPicPr/>
                   </pic:nvPicPr>
                   <pic:blipFill>
-                    <a:blip r:embed="rId9"/>
+                    <a:blip r:embed="rId10"/>
                     <a:stretch>
                       <a:fillRect/>
                     </a:stretch>
@@ -3764,6 +4173,9 @@
         <w:jc w:val="center"/>
       </w:pPr>
       <w:r>
+        <w:rPr>
+          <w:noProof/>
+        </w:rPr>
         <w:drawing>
           <wp:inline distT="0" distB="0" distL="0" distR="0" wp14:anchorId="68285FD6" wp14:editId="3F62DD66">
             <wp:extent cx="5096586" cy="1619476"/>
@@ -3780,7 +4192,7 @@
                     <pic:cNvPicPr/>
                   </pic:nvPicPr>
                   <pic:blipFill>
-                    <a:blip r:embed="rId10"/>
+                    <a:blip r:embed="rId11"/>
                     <a:stretch>
                       <a:fillRect/>
                     </a:stretch>
@@ -3802,34 +4214,166 @@
       </w:r>
     </w:p>
     <w:p/>
-    <w:p>
-      <w:pPr>
-        <w:rPr>
+    <w:p/>
+    <w:p/>
+    <w:p/>
+    <w:p/>
+    <w:p>
+      <w:r>
+        <w:lastRenderedPageBreak/>
+        <w:t xml:space="preserve">By using parseReqType commands are essentially pre-screened before any attempts are made to parse the message and perform any related logic. </w:t>
+      </w:r>
+    </w:p>
+    <w:p>
+      <w:r>
+        <w:rPr>
+          <w:noProof/>
           <w:color w:val="FF0000"/>
         </w:rPr>
-      </w:pPr>
-      <w:r>
-        <w:rPr>
-          <w:color w:val="FF0000"/>
-        </w:rPr>
-        <w:t>[NEED SECTION ON parseReqType and getErrType]</w:t>
-      </w:r>
-    </w:p>
+        <w:drawing>
+          <wp:inline distT="0" distB="0" distL="0" distR="0" wp14:anchorId="638D51F8" wp14:editId="110CD5BA">
+            <wp:extent cx="5731510" cy="2712085"/>
+            <wp:effectExtent l="0" t="0" r="2540" b="0"/>
+            <wp:docPr id="1271655778" name="Picture 1" descr="A computer screen with text and images&#10;&#10;Description automatically generated"/>
+            <wp:cNvGraphicFramePr>
+              <a:graphicFrameLocks xmlns:a="http://schemas.openxmlformats.org/drawingml/2006/main" noChangeAspect="1"/>
+            </wp:cNvGraphicFramePr>
+            <a:graphic xmlns:a="http://schemas.openxmlformats.org/drawingml/2006/main">
+              <a:graphicData uri="http://schemas.openxmlformats.org/drawingml/2006/picture">
+                <pic:pic xmlns:pic="http://schemas.openxmlformats.org/drawingml/2006/picture">
+                  <pic:nvPicPr>
+                    <pic:cNvPr id="1271655778" name="Picture 1" descr="A computer screen with text and images&#10;&#10;Description automatically generated"/>
+                    <pic:cNvPicPr/>
+                  </pic:nvPicPr>
+                  <pic:blipFill>
+                    <a:blip r:embed="rId12"/>
+                    <a:stretch>
+                      <a:fillRect/>
+                    </a:stretch>
+                  </pic:blipFill>
+                  <pic:spPr>
+                    <a:xfrm>
+                      <a:off x="0" y="0"/>
+                      <a:ext cx="5731510" cy="2712085"/>
+                    </a:xfrm>
+                    <a:prstGeom prst="rect">
+                      <a:avLst/>
+                    </a:prstGeom>
+                  </pic:spPr>
+                </pic:pic>
+              </a:graphicData>
+            </a:graphic>
+          </wp:inline>
+        </w:drawing>
+      </w:r>
+    </w:p>
+    <w:p/>
+    <w:p>
+      <w:r>
+        <w:t xml:space="preserve">Determining </w:t>
+      </w:r>
+      <w:proofErr w:type="gramStart"/>
+      <w:r>
+        <w:t>messages</w:t>
+      </w:r>
+      <w:proofErr w:type="gramEnd"/>
+      <w:r>
+        <w:t xml:space="preserve"> types is handled by the getCommand function, which in this implementation uses a switch statement to check the incoming message type, before calling the relevant function for that request. This is acceptable for this version of SMP as  there are a total of 5 possible commands, but if the number of commands was to grow in future iterations considerations should be made to refactor this switch statement using an approach such as the </w:t>
+      </w:r>
+      <w:r>
+        <w:t>Strategy pattern.</w:t>
+      </w:r>
+      <w:r>
+        <w:t xml:space="preserve"> The one exception to command handling is in the case of LGOFF, the thread monitors all incoming messages for a termination message, and if LGOFF is detected the server will return the output of the logoff() method and close the socket before any other processing is performed. </w:t>
+      </w:r>
+    </w:p>
+    <w:p>
+      <w:r>
+        <w:drawing>
+          <wp:inline distT="0" distB="0" distL="0" distR="0" wp14:anchorId="67DADE18" wp14:editId="52873268">
+            <wp:extent cx="4477375" cy="1952898"/>
+            <wp:effectExtent l="0" t="0" r="0" b="9525"/>
+            <wp:docPr id="1253585108" name="Picture 1" descr="A screen shot of a computer code&#10;&#10;Description automatically generated"/>
+            <wp:cNvGraphicFramePr>
+              <a:graphicFrameLocks xmlns:a="http://schemas.openxmlformats.org/drawingml/2006/main" noChangeAspect="1"/>
+            </wp:cNvGraphicFramePr>
+            <a:graphic xmlns:a="http://schemas.openxmlformats.org/drawingml/2006/main">
+              <a:graphicData uri="http://schemas.openxmlformats.org/drawingml/2006/picture">
+                <pic:pic xmlns:pic="http://schemas.openxmlformats.org/drawingml/2006/picture">
+                  <pic:nvPicPr>
+                    <pic:cNvPr id="1253585108" name="Picture 1" descr="A screen shot of a computer code&#10;&#10;Description automatically generated"/>
+                    <pic:cNvPicPr/>
+                  </pic:nvPicPr>
+                  <pic:blipFill>
+                    <a:blip r:embed="rId13"/>
+                    <a:stretch>
+                      <a:fillRect/>
+                    </a:stretch>
+                  </pic:blipFill>
+                  <pic:spPr>
+                    <a:xfrm>
+                      <a:off x="0" y="0"/>
+                      <a:ext cx="4477375" cy="1952898"/>
+                    </a:xfrm>
+                    <a:prstGeom prst="rect">
+                      <a:avLst/>
+                    </a:prstGeom>
+                  </pic:spPr>
+                </pic:pic>
+              </a:graphicData>
+            </a:graphic>
+          </wp:inline>
+        </w:drawing>
+      </w:r>
+    </w:p>
+    <w:p/>
+    <w:p/>
+    <w:p/>
     <w:p/>
     <w:p/>
     <w:p/>
     <w:p>
       <w:r>
         <w:lastRenderedPageBreak/>
-        <w:t xml:space="preserve">Determining messages types is handled by the getCommand function, which in this implementation uses a switch statement to check the incoming message type, before calling the relevant function for that request. This is acceptable for this version of SMP as  there are a total of 5 possible commands, but if the number of commands was to grow in future iterations considerations should be made to refactor this switch statement using an approach such as the </w:t>
-      </w:r>
-      <w:r>
-        <w:t>Strategy pattern.</w:t>
-      </w:r>
-    </w:p>
-    <w:p>
-      <w:r>
-        <w:t xml:space="preserve">The command implementations are quite simple, downloadMessages and downloadSpecificMessage for example. downloadMessages simply loops through the arraylist of messages in the UserSession object and uses a stringbuidler to contactentate them together in the format specified by the protocol, arraylist indexes are used as message identifiers. By using indexes as identifiers the downloadSpecificMessage is made equally simple, as the user is requesting the  index of the message as its id. </w:t>
+        <w:t xml:space="preserve">The command implementations are quite simple, downloadMessages and downloadSpecificMessage for example. downloadMessages simply loops through the </w:t>
+      </w:r>
+      <w:proofErr w:type="spellStart"/>
+      <w:r>
+        <w:t>arraylist</w:t>
+      </w:r>
+      <w:proofErr w:type="spellEnd"/>
+      <w:r>
+        <w:t xml:space="preserve"> of messages in the UserSession object and uses a </w:t>
+      </w:r>
+      <w:proofErr w:type="spellStart"/>
+      <w:r>
+        <w:t>stringbuidler</w:t>
+      </w:r>
+      <w:proofErr w:type="spellEnd"/>
+      <w:r>
+        <w:t xml:space="preserve"> to </w:t>
+      </w:r>
+      <w:r>
+        <w:t>concatenate</w:t>
+      </w:r>
+      <w:r>
+        <w:t xml:space="preserve"> them together in the format specified by the protocol, </w:t>
+      </w:r>
+      <w:proofErr w:type="spellStart"/>
+      <w:r>
+        <w:t>arraylist</w:t>
+      </w:r>
+      <w:proofErr w:type="spellEnd"/>
+      <w:r>
+        <w:t xml:space="preserve"> indexes are used as message identifiers. By using indexes as </w:t>
+      </w:r>
+      <w:proofErr w:type="gramStart"/>
+      <w:r>
+        <w:t>identifiers</w:t>
+      </w:r>
+      <w:proofErr w:type="gramEnd"/>
+      <w:r>
+        <w:t xml:space="preserve"> the downloadSpecificMessage is made equally simple, as the user is requesting the  index of the message as its id. </w:t>
       </w:r>
     </w:p>
     <w:p>
@@ -3840,12 +4384,13 @@
       </w:pPr>
       <w:r>
         <w:rPr>
+          <w:noProof/>
           <w:vertAlign w:val="subscript"/>
         </w:rPr>
         <w:drawing>
-          <wp:inline distT="0" distB="0" distL="0" distR="0" wp14:anchorId="30EC7C73" wp14:editId="42D12D62">
-            <wp:extent cx="5731510" cy="3289935"/>
-            <wp:effectExtent l="0" t="0" r="2540" b="5715"/>
+          <wp:inline distT="0" distB="0" distL="0" distR="0" wp14:anchorId="30EC7C73" wp14:editId="42DF4E9B">
+            <wp:extent cx="5114925" cy="2936010"/>
+            <wp:effectExtent l="0" t="0" r="0" b="0"/>
             <wp:docPr id="740880288" name="Picture 1" descr="A computer screen with text and images&#10;&#10;Description automatically generated"/>
             <wp:cNvGraphicFramePr>
               <a:graphicFrameLocks xmlns:a="http://schemas.openxmlformats.org/drawingml/2006/main" noChangeAspect="1"/>
@@ -3858,7 +4403,7 @@
                     <pic:cNvPicPr/>
                   </pic:nvPicPr>
                   <pic:blipFill>
-                    <a:blip r:embed="rId11"/>
+                    <a:blip r:embed="rId14"/>
                     <a:stretch>
                       <a:fillRect/>
                     </a:stretch>
@@ -3866,7 +4411,7 @@
                   <pic:spPr>
                     <a:xfrm>
                       <a:off x="0" y="0"/>
-                      <a:ext cx="5731510" cy="3289935"/>
+                      <a:ext cx="5118546" cy="2938088"/>
                     </a:xfrm>
                     <a:prstGeom prst="rect">
                       <a:avLst/>
@@ -3886,10 +4431,139 @@
         </w:rPr>
       </w:pPr>
       <w:r>
+        <w:t>SSL is implemented in the SMPServer class keystores were generated in the same way as in the SSL lab we covered, and a SSLServerSocketFactory was used to create a sslServerSocket which was wrapped by the MyStreamSocket class.</w:t>
+      </w:r>
+    </w:p>
+    <w:p>
+      <w:pPr>
         <w:rPr>
           <w:vertAlign w:val="subscript"/>
         </w:rPr>
-        <w:br w:type="page"/>
+      </w:pPr>
+      <w:r>
+        <w:rPr>
+          <w:vertAlign w:val="subscript"/>
+        </w:rPr>
+        <w:drawing>
+          <wp:inline distT="0" distB="0" distL="0" distR="0" wp14:anchorId="41743FFF" wp14:editId="38A42E33">
+            <wp:extent cx="5731510" cy="2105025"/>
+            <wp:effectExtent l="0" t="0" r="2540" b="9525"/>
+            <wp:docPr id="1075744617" name="Picture 1" descr="A screen shot of a computer program&#10;&#10;Description automatically generated"/>
+            <wp:cNvGraphicFramePr>
+              <a:graphicFrameLocks xmlns:a="http://schemas.openxmlformats.org/drawingml/2006/main" noChangeAspect="1"/>
+            </wp:cNvGraphicFramePr>
+            <a:graphic xmlns:a="http://schemas.openxmlformats.org/drawingml/2006/main">
+              <a:graphicData uri="http://schemas.openxmlformats.org/drawingml/2006/picture">
+                <pic:pic xmlns:pic="http://schemas.openxmlformats.org/drawingml/2006/picture">
+                  <pic:nvPicPr>
+                    <pic:cNvPr id="1075744617" name="Picture 1" descr="A screen shot of a computer program&#10;&#10;Description automatically generated"/>
+                    <pic:cNvPicPr/>
+                  </pic:nvPicPr>
+                  <pic:blipFill>
+                    <a:blip r:embed="rId15"/>
+                    <a:stretch>
+                      <a:fillRect/>
+                    </a:stretch>
+                  </pic:blipFill>
+                  <pic:spPr>
+                    <a:xfrm>
+                      <a:off x="0" y="0"/>
+                      <a:ext cx="5731510" cy="2105025"/>
+                    </a:xfrm>
+                    <a:prstGeom prst="rect">
+                      <a:avLst/>
+                    </a:prstGeom>
+                  </pic:spPr>
+                </pic:pic>
+              </a:graphicData>
+            </a:graphic>
+          </wp:inline>
+        </w:drawing>
+      </w:r>
+    </w:p>
+    <w:p>
+      <w:pPr>
+        <w:rPr>
+          <w:vertAlign w:val="subscript"/>
+        </w:rPr>
+      </w:pPr>
+      <w:r>
+        <w:rPr>
+          <w:vertAlign w:val="subscript"/>
+        </w:rPr>
+        <w:drawing>
+          <wp:inline distT="0" distB="0" distL="0" distR="0" wp14:anchorId="79A174C3" wp14:editId="63FBA6EB">
+            <wp:extent cx="5731510" cy="1134110"/>
+            <wp:effectExtent l="0" t="0" r="2540" b="8890"/>
+            <wp:docPr id="1689762699" name="Picture 1" descr="A screen shot of a computer program&#10;&#10;Description automatically generated"/>
+            <wp:cNvGraphicFramePr>
+              <a:graphicFrameLocks xmlns:a="http://schemas.openxmlformats.org/drawingml/2006/main" noChangeAspect="1"/>
+            </wp:cNvGraphicFramePr>
+            <a:graphic xmlns:a="http://schemas.openxmlformats.org/drawingml/2006/main">
+              <a:graphicData uri="http://schemas.openxmlformats.org/drawingml/2006/picture">
+                <pic:pic xmlns:pic="http://schemas.openxmlformats.org/drawingml/2006/picture">
+                  <pic:nvPicPr>
+                    <pic:cNvPr id="1689762699" name="Picture 1" descr="A screen shot of a computer program&#10;&#10;Description automatically generated"/>
+                    <pic:cNvPicPr/>
+                  </pic:nvPicPr>
+                  <pic:blipFill>
+                    <a:blip r:embed="rId16"/>
+                    <a:stretch>
+                      <a:fillRect/>
+                    </a:stretch>
+                  </pic:blipFill>
+                  <pic:spPr>
+                    <a:xfrm>
+                      <a:off x="0" y="0"/>
+                      <a:ext cx="5731510" cy="1134110"/>
+                    </a:xfrm>
+                    <a:prstGeom prst="rect">
+                      <a:avLst/>
+                    </a:prstGeom>
+                  </pic:spPr>
+                </pic:pic>
+              </a:graphicData>
+            </a:graphic>
+          </wp:inline>
+        </w:drawing>
+      </w:r>
+    </w:p>
+    <w:p>
+      <w:pPr>
+        <w:rPr>
+          <w:vertAlign w:val="subscript"/>
+        </w:rPr>
+      </w:pPr>
+      <w:hyperlink r:id="rId17" w:history="1">
+        <w:r>
+          <w:rPr>
+            <w:rStyle w:val="Hyperlink"/>
+            <w:vertAlign w:val="subscript"/>
+          </w:rPr>
+          <w:t>https://www.ibm.com/docs/en/sdk-java-technology/8?topic=interfaces-sslsocketfactory-sslserversocketfactory-classes</w:t>
+        </w:r>
+      </w:hyperlink>
+    </w:p>
+    <w:p>
+      <w:pPr>
+        <w:rPr>
+          <w:vertAlign w:val="subscript"/>
+        </w:rPr>
+      </w:pPr>
+      <w:hyperlink r:id="rId18" w:history="1">
+        <w:r>
+          <w:rPr>
+            <w:rStyle w:val="Hyperlink"/>
+            <w:vertAlign w:val="subscript"/>
+          </w:rPr>
+          <w:t>https://stackoverflow.com/questions/53323855/sslserversocket-and-certificate-setup</w:t>
+        </w:r>
+      </w:hyperlink>
+      <w:r>
+        <w:rPr>
+          <w:vertAlign w:val="subscript"/>
+        </w:rPr>
+        <w:t xml:space="preserve"> </w:t>
       </w:r>
     </w:p>
     <w:p>
@@ -3899,15 +4573,23 @@
           <w:rFonts w:cs="Times New Roman"/>
         </w:rPr>
       </w:pPr>
-      <w:bookmarkStart w:id="20" w:name="_Toc162511675"/>
+      <w:bookmarkStart w:id="19" w:name="_Toc162606596"/>
+      <w:proofErr w:type="gramStart"/>
       <w:r>
         <w:rPr>
           <w:rFonts w:cs="Times New Roman"/>
         </w:rPr>
         <w:lastRenderedPageBreak/>
-        <w:t>Client Side Implementation</w:t>
-      </w:r>
-      <w:bookmarkEnd w:id="20"/>
+        <w:t>Client Side</w:t>
+      </w:r>
+      <w:proofErr w:type="gramEnd"/>
+      <w:r>
+        <w:rPr>
+          <w:rFonts w:cs="Times New Roman"/>
+        </w:rPr>
+        <w:t xml:space="preserve"> Implementation</w:t>
+      </w:r>
+      <w:bookmarkEnd w:id="19"/>
     </w:p>
     <w:p>
       <w:r>
@@ -3938,7 +4620,7 @@
                     <pic:cNvPicPr/>
                   </pic:nvPicPr>
                   <pic:blipFill>
-                    <a:blip r:embed="rId12"/>
+                    <a:blip r:embed="rId19"/>
                     <a:stretch>
                       <a:fillRect/>
                     </a:stretch>
@@ -3966,45 +4648,50 @@
         <w:t>The following code snippet is responsible for the implementation of SSL on the client side within SMPClientHelper.</w:t>
       </w:r>
     </w:p>
-    <w:bookmarkStart w:id="21" w:name="_MON_1773122591"/>
-    <w:bookmarkEnd w:id="21"/>
-    <w:p>
-      <w:r>
-        <w:object w:dxaOrig="9026" w:dyaOrig="3852" w14:anchorId="72694045">
-          <v:shapetype id="_x0000_t75" coordsize="21600,21600" o:spt="75" o:preferrelative="t" path="m@4@5l@4@11@9@11@9@5xe" filled="f" stroked="f">
-            <v:stroke joinstyle="miter"/>
-            <v:formulas>
-              <v:f eqn="if lineDrawn pixelLineWidth 0"/>
-              <v:f eqn="sum @0 1 0"/>
-              <v:f eqn="sum 0 0 @1"/>
-              <v:f eqn="prod @2 1 2"/>
-              <v:f eqn="prod @3 21600 pixelWidth"/>
-              <v:f eqn="prod @3 21600 pixelHeight"/>
-              <v:f eqn="sum @0 0 1"/>
-              <v:f eqn="prod @6 1 2"/>
-              <v:f eqn="prod @7 21600 pixelWidth"/>
-              <v:f eqn="sum @8 21600 0"/>
-              <v:f eqn="prod @7 21600 pixelHeight"/>
-              <v:f eqn="sum @10 21600 0"/>
-            </v:formulas>
-            <v:path o:extrusionok="f" gradientshapeok="t" o:connecttype="rect"/>
-            <o:lock v:ext="edit" aspectratio="t"/>
-          </v:shapetype>
-          <v:shape id="_x0000_i1026" type="#_x0000_t75" style="width:451pt;height:192.9pt" o:ole="">
-            <v:imagedata r:id="rId13" o:title=""/>
-          </v:shape>
-          <o:OLEObject Type="Embed" ProgID="Word.OpenDocumentText.12" ShapeID="_x0000_i1026" DrawAspect="Content" ObjectID="_1773126410" r:id="rId14"/>
-        </w:object>
+    <w:p>
+      <w:r>
+        <w:drawing>
+          <wp:inline distT="0" distB="0" distL="0" distR="0" wp14:anchorId="4B2CE4CC" wp14:editId="1452316A">
+            <wp:extent cx="5731510" cy="2534920"/>
+            <wp:effectExtent l="0" t="0" r="2540" b="0"/>
+            <wp:docPr id="180220445" name="Picture 1"/>
+            <wp:cNvGraphicFramePr>
+              <a:graphicFrameLocks xmlns:a="http://schemas.openxmlformats.org/drawingml/2006/main" noChangeAspect="1"/>
+            </wp:cNvGraphicFramePr>
+            <a:graphic xmlns:a="http://schemas.openxmlformats.org/drawingml/2006/main">
+              <a:graphicData uri="http://schemas.openxmlformats.org/drawingml/2006/picture">
+                <pic:pic xmlns:pic="http://schemas.openxmlformats.org/drawingml/2006/picture">
+                  <pic:nvPicPr>
+                    <pic:cNvPr id="180220445" name="Picture 1"/>
+                    <pic:cNvPicPr/>
+                  </pic:nvPicPr>
+                  <pic:blipFill>
+                    <a:blip r:embed="rId20"/>
+                    <a:stretch>
+                      <a:fillRect/>
+                    </a:stretch>
+                  </pic:blipFill>
+                  <pic:spPr>
+                    <a:xfrm>
+                      <a:off x="0" y="0"/>
+                      <a:ext cx="5731510" cy="2534920"/>
+                    </a:xfrm>
+                    <a:prstGeom prst="rect">
+                      <a:avLst/>
+                    </a:prstGeom>
+                  </pic:spPr>
+                </pic:pic>
+              </a:graphicData>
+            </a:graphic>
+          </wp:inline>
+        </w:drawing>
       </w:r>
       <w:r>
         <w:t xml:space="preserve"> </w:t>
       </w:r>
     </w:p>
-    <w:p>
-      <w:r>
-        <w:br w:type="page"/>
-      </w:r>
-    </w:p>
+    <w:p/>
+    <w:p/>
     <w:p>
       <w:r>
         <w:lastRenderedPageBreak/>
@@ -4016,6 +4703,9 @@
     </w:p>
     <w:p>
       <w:r>
+        <w:rPr>
+          <w:noProof/>
+        </w:rPr>
         <w:drawing>
           <wp:inline distT="0" distB="0" distL="0" distR="0" wp14:anchorId="23A1EE17" wp14:editId="1637A161">
             <wp:extent cx="4829849" cy="2133898"/>
@@ -4032,7 +4722,7 @@
                     <pic:cNvPicPr/>
                   </pic:nvPicPr>
                   <pic:blipFill>
-                    <a:blip r:embed="rId15"/>
+                    <a:blip r:embed="rId21"/>
                     <a:stretch>
                       <a:fillRect/>
                     </a:stretch>
@@ -4055,13 +4745,7 @@
     </w:p>
     <w:p>
       <w:r>
-        <w:t xml:space="preserve">Some of these methods such as logOff manipulate the UI to a greater degree, which calls the resetUIForLoggedOutUser method. </w:t>
-      </w:r>
-      <w:r>
-        <w:t>resetUIForLoggedOutUser</w:t>
-      </w:r>
-      <w:r>
-        <w:t xml:space="preserve"> is responsible resetting the UI to a pre-login state. </w:t>
+        <w:t xml:space="preserve">Some of these methods such as logOff manipulate the UI to a greater degree, which calls the resetUIForLoggedOutUser method. resetUIForLoggedOutUser is responsible resetting the UI to a pre-login state. </w:t>
       </w:r>
     </w:p>
     <w:p>
@@ -4069,6 +4753,9 @@
         <w:jc w:val="center"/>
       </w:pPr>
       <w:r>
+        <w:rPr>
+          <w:noProof/>
+        </w:rPr>
         <w:drawing>
           <wp:inline distT="0" distB="0" distL="0" distR="0" wp14:anchorId="3E9FC572" wp14:editId="3CDB0AC1">
             <wp:extent cx="3355675" cy="2936216"/>
@@ -4085,7 +4772,7 @@
                     <pic:cNvPicPr/>
                   </pic:nvPicPr>
                   <pic:blipFill>
-                    <a:blip r:embed="rId16"/>
+                    <a:blip r:embed="rId22"/>
                     <a:stretch>
                       <a:fillRect/>
                     </a:stretch>
@@ -4138,20 +4825,131 @@
     </w:p>
     <w:p>
       <w:pPr>
+        <w:jc w:val="center"/>
+      </w:pPr>
+    </w:p>
+    <w:p>
+      <w:pPr>
         <w:pStyle w:val="Heading3"/>
       </w:pPr>
+      <w:bookmarkStart w:id="20" w:name="_Toc162606597"/>
       <w:r>
         <w:lastRenderedPageBreak/>
         <w:t>SSL Demonstration</w:t>
       </w:r>
-    </w:p>
-    <w:p>
-      <w:r>
-        <w:t>The following figure is the Wireshark view of the request of EchoClient2 to EchoServer3, which is not secured by SSL.</w:t>
-      </w:r>
-    </w:p>
-    <w:p>
-      <w:r>
+      <w:bookmarkEnd w:id="20"/>
+    </w:p>
+    <w:p>
+      <w:r>
+        <w:t xml:space="preserve">To ensure that SSL is in place on the server side within the run function of SMPServer thread I create a new </w:t>
+      </w:r>
+      <w:proofErr w:type="spellStart"/>
+      <w:r>
+        <w:t>SSLSession</w:t>
+      </w:r>
+      <w:proofErr w:type="spellEnd"/>
+      <w:r>
+        <w:t xml:space="preserve"> object using a  MyStreamSocket instance (which was used to wrap an </w:t>
+      </w:r>
+      <w:proofErr w:type="spellStart"/>
+      <w:r>
+        <w:t>SSLSocket</w:t>
+      </w:r>
+      <w:proofErr w:type="spellEnd"/>
+      <w:r>
+        <w:t xml:space="preserve"> in SMPServer</w:t>
+      </w:r>
+      <w:proofErr w:type="gramStart"/>
+      <w:r>
+        <w:t>), and</w:t>
+      </w:r>
+      <w:proofErr w:type="gramEnd"/>
+      <w:r>
+        <w:t xml:space="preserve"> print the result of </w:t>
+      </w:r>
+      <w:proofErr w:type="spellStart"/>
+      <w:r>
+        <w:t>getCipherSuite</w:t>
+      </w:r>
+      <w:proofErr w:type="spellEnd"/>
+      <w:r>
+        <w:t xml:space="preserve">() and </w:t>
+      </w:r>
+      <w:proofErr w:type="spellStart"/>
+      <w:r>
+        <w:t>getProtocol</w:t>
+      </w:r>
+      <w:proofErr w:type="spellEnd"/>
+      <w:r>
+        <w:t xml:space="preserve">(). </w:t>
+      </w:r>
+    </w:p>
+    <w:p>
+      <w:r>
+        <w:rPr>
+          <w:noProof/>
+        </w:rPr>
+        <w:drawing>
+          <wp:inline distT="0" distB="0" distL="0" distR="0" wp14:anchorId="4D155724" wp14:editId="46BCCCF4">
+            <wp:extent cx="5020376" cy="323895"/>
+            <wp:effectExtent l="0" t="0" r="8890" b="0"/>
+            <wp:docPr id="1754717851" name="Picture 1"/>
+            <wp:cNvGraphicFramePr>
+              <a:graphicFrameLocks xmlns:a="http://schemas.openxmlformats.org/drawingml/2006/main" noChangeAspect="1"/>
+            </wp:cNvGraphicFramePr>
+            <a:graphic xmlns:a="http://schemas.openxmlformats.org/drawingml/2006/main">
+              <a:graphicData uri="http://schemas.openxmlformats.org/drawingml/2006/picture">
+                <pic:pic xmlns:pic="http://schemas.openxmlformats.org/drawingml/2006/picture">
+                  <pic:nvPicPr>
+                    <pic:cNvPr id="1754717851" name=""/>
+                    <pic:cNvPicPr/>
+                  </pic:nvPicPr>
+                  <pic:blipFill>
+                    <a:blip r:embed="rId23"/>
+                    <a:stretch>
+                      <a:fillRect/>
+                    </a:stretch>
+                  </pic:blipFill>
+                  <pic:spPr>
+                    <a:xfrm>
+                      <a:off x="0" y="0"/>
+                      <a:ext cx="5020376" cy="323895"/>
+                    </a:xfrm>
+                    <a:prstGeom prst="rect">
+                      <a:avLst/>
+                    </a:prstGeom>
+                  </pic:spPr>
+                </pic:pic>
+              </a:graphicData>
+            </a:graphic>
+          </wp:inline>
+        </w:drawing>
+      </w:r>
+    </w:p>
+    <w:p>
+      <w:r>
+        <w:t>To make sure SSL was working as expected, I examined the packets of  the original EchoServer3 application</w:t>
+      </w:r>
+      <w:r>
+        <w:t xml:space="preserve"> using </w:t>
+      </w:r>
+      <w:proofErr w:type="gramStart"/>
+      <w:r>
+        <w:t>Wireshark</w:t>
+      </w:r>
+      <w:r>
+        <w:t>, and</w:t>
+      </w:r>
+      <w:proofErr w:type="gramEnd"/>
+      <w:r>
+        <w:t xml:space="preserve"> could clearly see request and responses in plain text. </w:t>
+      </w:r>
+    </w:p>
+    <w:p>
+      <w:r>
+        <w:rPr>
+          <w:noProof/>
+        </w:rPr>
         <w:drawing>
           <wp:inline distT="0" distB="0" distL="0" distR="0" wp14:anchorId="18F05348" wp14:editId="56B7BF4E">
             <wp:extent cx="5731510" cy="1447165"/>
@@ -4168,7 +4966,7 @@
                     <pic:cNvPicPr/>
                   </pic:nvPicPr>
                   <pic:blipFill>
-                    <a:blip r:embed="rId17"/>
+                    <a:blip r:embed="rId24"/>
                     <a:stretch>
                       <a:fillRect/>
                     </a:stretch>
@@ -4191,11 +4989,22 @@
     </w:p>
     <w:p>
       <w:r>
-        <w:t xml:space="preserve">This figure is of the response send by SMPServer when all message download is requested, the message contents are obfuscated by SSL and are not visible in Wireshark. </w:t>
-      </w:r>
-    </w:p>
-    <w:p>
-      <w:r>
+        <w:t xml:space="preserve">After examining the original EchoServer3 application, I checked the requests and responses of the SMPServer application and was able to verify that message </w:t>
+      </w:r>
+      <w:proofErr w:type="gramStart"/>
+      <w:r>
+        <w:t>were</w:t>
+      </w:r>
+      <w:proofErr w:type="gramEnd"/>
+      <w:r>
+        <w:t xml:space="preserve"> not visible in plain text. </w:t>
+      </w:r>
+    </w:p>
+    <w:p>
+      <w:r>
+        <w:rPr>
+          <w:noProof/>
+        </w:rPr>
         <w:drawing>
           <wp:inline distT="0" distB="0" distL="0" distR="0" wp14:anchorId="34E5BC1E" wp14:editId="7FD0B098">
             <wp:extent cx="5731510" cy="2038350"/>
@@ -4212,7 +5021,7 @@
                     <pic:cNvPicPr/>
                   </pic:nvPicPr>
                   <pic:blipFill>
-                    <a:blip r:embed="rId18"/>
+                    <a:blip r:embed="rId25"/>
                     <a:stretch>
                       <a:fillRect/>
                     </a:stretch>
@@ -4234,20 +5043,79 @@
       </w:r>
     </w:p>
     <w:p>
+      <w:r>
+        <w:t>I was curious as to why I was not seeing  TLS as the protocol type, the issue was that since SSL/TLS was not running on the standard port Wireshark was not picking up on it, after editing preferences and adding port 7 to the configuration I was able to see Client Hello and Server Hello messages as well as the correctly displayed protocol.</w:t>
+      </w:r>
+    </w:p>
+    <w:p>
+      <w:r>
+        <w:rPr>
+          <w:noProof/>
+        </w:rPr>
+        <w:drawing>
+          <wp:inline distT="0" distB="0" distL="0" distR="0" wp14:anchorId="64CE3311" wp14:editId="08007B34">
+            <wp:extent cx="5995324" cy="285750"/>
+            <wp:effectExtent l="0" t="0" r="5715" b="0"/>
+            <wp:docPr id="899425537" name="Picture 1"/>
+            <wp:cNvGraphicFramePr>
+              <a:graphicFrameLocks xmlns:a="http://schemas.openxmlformats.org/drawingml/2006/main" noChangeAspect="1"/>
+            </wp:cNvGraphicFramePr>
+            <a:graphic xmlns:a="http://schemas.openxmlformats.org/drawingml/2006/main">
+              <a:graphicData uri="http://schemas.openxmlformats.org/drawingml/2006/picture">
+                <pic:pic xmlns:pic="http://schemas.openxmlformats.org/drawingml/2006/picture">
+                  <pic:nvPicPr>
+                    <pic:cNvPr id="899425537" name=""/>
+                    <pic:cNvPicPr/>
+                  </pic:nvPicPr>
+                  <pic:blipFill rotWithShape="1">
+                    <a:blip r:embed="rId26"/>
+                    <a:srcRect r="26545"/>
+                    <a:stretch/>
+                  </pic:blipFill>
+                  <pic:spPr bwMode="auto">
+                    <a:xfrm>
+                      <a:off x="0" y="0"/>
+                      <a:ext cx="6003209" cy="286126"/>
+                    </a:xfrm>
+                    <a:prstGeom prst="rect">
+                      <a:avLst/>
+                    </a:prstGeom>
+                    <a:ln>
+                      <a:noFill/>
+                    </a:ln>
+                    <a:extLst>
+                      <a:ext uri="{53640926-AAD7-44D8-BBD7-CCE9431645EC}">
+                        <a14:shadowObscured xmlns:a14="http://schemas.microsoft.com/office/drawing/2010/main"/>
+                      </a:ext>
+                    </a:extLst>
+                  </pic:spPr>
+                </pic:pic>
+              </a:graphicData>
+            </a:graphic>
+          </wp:inline>
+        </w:drawing>
+      </w:r>
+    </w:p>
+    <w:p/>
+    <w:p/>
+    <w:p/>
+    <w:p/>
+    <w:p>
       <w:pPr>
         <w:pStyle w:val="Heading3"/>
         <w:rPr>
           <w:rFonts w:cs="Times New Roman"/>
         </w:rPr>
       </w:pPr>
-      <w:bookmarkStart w:id="22" w:name="_Toc162511676"/>
+      <w:bookmarkStart w:id="21" w:name="_Toc162606598"/>
       <w:r>
         <w:rPr>
           <w:rFonts w:cs="Times New Roman"/>
         </w:rPr>
+        <w:lastRenderedPageBreak/>
         <w:t>User Manual</w:t>
       </w:r>
-      <w:bookmarkEnd w:id="22"/>
+      <w:bookmarkEnd w:id="21"/>
     </w:p>
     <w:p>
       <w:pPr>
@@ -4301,7 +5169,6 @@
         <w:rPr>
           <w:noProof/>
         </w:rPr>
-        <w:lastRenderedPageBreak/>
         <w:drawing>
           <wp:inline distT="0" distB="0" distL="0" distR="0" wp14:anchorId="497E91ED" wp14:editId="070BC4D3">
             <wp:extent cx="4890052" cy="3749618"/>
@@ -4318,7 +5185,7 @@
                     <pic:cNvPicPr/>
                   </pic:nvPicPr>
                   <pic:blipFill>
-                    <a:blip r:embed="rId19"/>
+                    <a:blip r:embed="rId27"/>
                     <a:stretch>
                       <a:fillRect/>
                     </a:stretch>
@@ -4376,7 +5243,7 @@
                     <pic:cNvPicPr/>
                   </pic:nvPicPr>
                   <pic:blipFill>
-                    <a:blip r:embed="rId20"/>
+                    <a:blip r:embed="rId28"/>
                     <a:stretch>
                       <a:fillRect/>
                     </a:stretch>
@@ -4401,11 +5268,6 @@
     <w:p/>
     <w:p/>
     <w:p/>
-    <w:p/>
-    <w:p/>
-    <w:p/>
-    <w:p/>
-    <w:p/>
     <w:p>
       <w:pPr>
         <w:pStyle w:val="Heading4"/>
@@ -4417,7 +5279,15 @@
     </w:p>
     <w:p>
       <w:r>
-        <w:t>Click the “Download All Messages” button, all of your messages will be printed to the output pane, along with their relevant IDs.</w:t>
+        <w:t xml:space="preserve">Click the “Download All Messages” button, </w:t>
+      </w:r>
+      <w:proofErr w:type="gramStart"/>
+      <w:r>
+        <w:t>all of</w:t>
+      </w:r>
+      <w:proofErr w:type="gramEnd"/>
+      <w:r>
+        <w:t xml:space="preserve"> your messages will be printed to the output pane, along with their relevant IDs.</w:t>
       </w:r>
     </w:p>
     <w:p>
@@ -4425,6 +5295,9 @@
         <w:jc w:val="center"/>
       </w:pPr>
       <w:r>
+        <w:rPr>
+          <w:noProof/>
+        </w:rPr>
         <w:drawing>
           <wp:inline distT="0" distB="0" distL="0" distR="0" wp14:anchorId="7D5EFB13" wp14:editId="3FD2F333">
             <wp:extent cx="3620005" cy="2591162"/>
@@ -4441,7 +5314,7 @@
                     <pic:cNvPicPr/>
                   </pic:nvPicPr>
                   <pic:blipFill>
-                    <a:blip r:embed="rId21"/>
+                    <a:blip r:embed="rId29"/>
                     <a:stretch>
                       <a:fillRect/>
                     </a:stretch>
@@ -4484,6 +5357,7 @@
       </w:pPr>
       <w:r>
         <w:rPr>
+          <w:noProof/>
           <w:color w:val="FF0000"/>
         </w:rPr>
         <w:drawing>
@@ -4502,7 +5376,7 @@
                     <pic:cNvPicPr/>
                   </pic:nvPicPr>
                   <pic:blipFill>
-                    <a:blip r:embed="rId22"/>
+                    <a:blip r:embed="rId30"/>
                     <a:stretch>
                       <a:fillRect/>
                     </a:stretch>
@@ -4555,22 +5429,33 @@
       <w:pPr>
         <w:pStyle w:val="Heading1"/>
       </w:pPr>
+      <w:bookmarkStart w:id="22" w:name="_Toc162606599"/>
       <w:r>
         <w:lastRenderedPageBreak/>
         <w:t>Conclusions</w:t>
       </w:r>
-    </w:p>
-    <w:p>
-      <w:r>
-        <w:t>From the given requirements this project documents a proposed design of the Simple Message Protocol, defining the message and response formats for each of SMP’s core functions (logon, logoff, message upload, message download). These definitions include allowed keywords, message lengths, as well as defining the possible errors that can be thrown by the functions of the protocol. The protocol definition also lays out how TLS/SSL should be implemented to ensure secure communications</w:t>
-      </w:r>
+      <w:bookmarkEnd w:id="22"/>
+    </w:p>
+    <w:p>
+      <w:r>
+        <w:t xml:space="preserve">From the given requirements this project documents a proposed design of the Simple Message Protocol, defining the message and response formats for each of SMP’s core functions (logon, logoff, message upload, message download). These definitions include allowed keywords, message lengths, as well as defining the possible errors that can be thrown by the functions of the protocol. The protocol definition also lays out how TLS/SSL should be implemented to ensure secure </w:t>
+      </w:r>
+      <w:proofErr w:type="gramStart"/>
+      <w:r>
+        <w:t>communications</w:t>
+      </w:r>
+      <w:proofErr w:type="gramEnd"/>
     </w:p>
     <w:p>
       <w:r>
         <w:t>After protocol design the next step was to design the server and client sides of the application which would go on to implement SMP.</w:t>
       </w:r>
     </w:p>
-    <w:p/>
+    <w:p>
+      <w:r>
+        <w:t xml:space="preserve">Finally, after developing the implementation SSL encryption was added, it was verified to be working by using Wireshark to examine the packets being transferred by the application. </w:t>
+      </w:r>
+    </w:p>
     <w:p/>
     <w:p/>
     <w:p/>
@@ -5294,7 +6179,7 @@
   <w:style w:type="paragraph" w:default="1" w:styleId="Normal">
     <w:name w:val="Normal"/>
     <w:qFormat/>
-    <w:rsid w:val="00126D2F"/>
+    <w:rsid w:val="006A243D"/>
     <w:rPr>
       <w:rFonts w:ascii="Times New Roman" w:hAnsi="Times New Roman" w:cs="Times New Roman"/>
     </w:rPr>
@@ -5894,7 +6779,6 @@
     <w:basedOn w:val="Normal"/>
     <w:next w:val="Normal"/>
     <w:uiPriority w:val="35"/>
-    <w:semiHidden/>
     <w:unhideWhenUsed/>
     <w:qFormat/>
     <w:rsid w:val="00FF6B5A"/>
@@ -5907,6 +6791,18 @@
       <w:color w:val="0E2841" w:themeColor="text2"/>
       <w:sz w:val="18"/>
       <w:szCs w:val="18"/>
+    </w:rPr>
+  </w:style>
+  <w:style w:type="character" w:styleId="UnresolvedMention">
+    <w:name w:val="Unresolved Mention"/>
+    <w:basedOn w:val="DefaultParagraphFont"/>
+    <w:uiPriority w:val="99"/>
+    <w:semiHidden/>
+    <w:unhideWhenUsed/>
+    <w:rsid w:val="000440AE"/>
+    <w:rPr>
+      <w:color w:val="605E5C"/>
+      <w:shd w:val="clear" w:color="auto" w:fill="E1DFDD"/>
     </w:rPr>
   </w:style>
 </w:styles>

</xml_diff>